<commit_message>
Updated doc, pdf, text
</commit_message>
<xml_diff>
--- a/documents/DanielBalthaserResume.docx
+++ b/documents/DanielBalthaserResume.docx
@@ -1,6 +1,6 @@
 
 <file path=word/document.xml><?xml version="1.0" encoding="utf-8"?>
-<w:document xmlns:wpc="http://schemas.microsoft.com/office/word/2010/wordprocessingCanvas" xmlns:cx="http://schemas.microsoft.com/office/drawing/2014/chartex" xmlns:cx1="http://schemas.microsoft.com/office/drawing/2015/9/8/chartex" xmlns:cx2="http://schemas.microsoft.com/office/drawing/2015/10/21/chartex" xmlns:cx3="http://schemas.microsoft.com/office/drawing/2016/5/9/chartex" xmlns:cx4="http://schemas.microsoft.com/office/drawing/2016/5/10/chartex" xmlns:cx5="http://schemas.microsoft.com/office/drawing/2016/5/11/chartex" xmlns:mc="http://schemas.openxmlformats.org/markup-compatibility/2006" xmlns:o="urn:schemas-microsoft-com:office:office" xmlns:r="http://schemas.openxmlformats.org/officeDocument/2006/relationships" xmlns:m="http://schemas.openxmlformats.org/officeDocument/2006/math" xmlns:v="urn:schemas-microsoft-com:vml" xmlns:wp14="http://schemas.microsoft.com/office/word/2010/wordprocessingDrawing" xmlns:wp="http://schemas.openxmlformats.org/drawingml/2006/wordprocessingDrawing" xmlns:w10="urn:schemas-microsoft-com:office:word" xmlns:w="http://schemas.openxmlformats.org/wordprocessingml/2006/main" xmlns:w14="http://schemas.microsoft.com/office/word/2010/wordml" xmlns:w15="http://schemas.microsoft.com/office/word/2012/wordml" xmlns:w16se="http://schemas.microsoft.com/office/word/2015/wordml/symex" xmlns:wpg="http://schemas.microsoft.com/office/word/2010/wordprocessingGroup" xmlns:wpi="http://schemas.microsoft.com/office/word/2010/wordprocessingInk" xmlns:wne="http://schemas.microsoft.com/office/word/2006/wordml" xmlns:wps="http://schemas.microsoft.com/office/word/2010/wordprocessingShape" mc:Ignorable="w14 w15 w16se wp14">
+<w:document xmlns:wpc="http://schemas.microsoft.com/office/word/2010/wordprocessingCanvas" xmlns:cx="http://schemas.microsoft.com/office/drawing/2014/chartex" xmlns:cx1="http://schemas.microsoft.com/office/drawing/2015/9/8/chartex" xmlns:cx2="http://schemas.microsoft.com/office/drawing/2015/10/21/chartex" xmlns:cx3="http://schemas.microsoft.com/office/drawing/2016/5/9/chartex" xmlns:cx4="http://schemas.microsoft.com/office/drawing/2016/5/10/chartex" xmlns:cx5="http://schemas.microsoft.com/office/drawing/2016/5/11/chartex" xmlns:cx6="http://schemas.microsoft.com/office/drawing/2016/5/12/chartex" xmlns:cx7="http://schemas.microsoft.com/office/drawing/2016/5/13/chartex" xmlns:cx8="http://schemas.microsoft.com/office/drawing/2016/5/14/chartex" xmlns:mc="http://schemas.openxmlformats.org/markup-compatibility/2006" xmlns:aink="http://schemas.microsoft.com/office/drawing/2016/ink" xmlns:am3d="http://schemas.microsoft.com/office/drawing/2017/model3d" xmlns:o="urn:schemas-microsoft-com:office:office" xmlns:r="http://schemas.openxmlformats.org/officeDocument/2006/relationships" xmlns:m="http://schemas.openxmlformats.org/officeDocument/2006/math" xmlns:v="urn:schemas-microsoft-com:vml" xmlns:wp14="http://schemas.microsoft.com/office/word/2010/wordprocessingDrawing" xmlns:wp="http://schemas.openxmlformats.org/drawingml/2006/wordprocessingDrawing" xmlns:w10="urn:schemas-microsoft-com:office:word" xmlns:w="http://schemas.openxmlformats.org/wordprocessingml/2006/main" xmlns:w14="http://schemas.microsoft.com/office/word/2010/wordml" xmlns:w15="http://schemas.microsoft.com/office/word/2012/wordml" xmlns:w16cid="http://schemas.microsoft.com/office/word/2016/wordml/cid" xmlns:w16se="http://schemas.microsoft.com/office/word/2015/wordml/symex" xmlns:wpg="http://schemas.microsoft.com/office/word/2010/wordprocessingGroup" xmlns:wpi="http://schemas.microsoft.com/office/word/2010/wordprocessingInk" xmlns:wne="http://schemas.microsoft.com/office/word/2006/wordml" xmlns:wps="http://schemas.microsoft.com/office/word/2010/wordprocessingShape" mc:Ignorable="w14 w15 w16se w16cid wp14">
   <w:body>
     <w:tbl>
       <w:tblPr>
@@ -40,8 +40,7 @@
                 <w:rFonts w:asciiTheme="majorHAnsi" w:hAnsiTheme="majorHAnsi"/>
               </w:rPr>
             </w:pPr>
-            <w:bookmarkStart w:id="0" w:name="_GoBack"/>
-            <w:bookmarkEnd w:id="0"/>
+            <w:proofErr w:type="gramStart"/>
             <w:r>
               <w:rPr>
                 <w:rFonts w:asciiTheme="majorHAnsi" w:hAnsiTheme="majorHAnsi"/>
@@ -64,7 +63,15 @@
                 <w:rFonts w:asciiTheme="majorHAnsi" w:hAnsiTheme="majorHAnsi"/>
                 <w:sz w:val="52"/>
               </w:rPr>
-              <w:t xml:space="preserve"> Daniel Balthaser</w:t>
+              <w:t xml:space="preserve"> Daniel</w:t>
+            </w:r>
+            <w:proofErr w:type="gramEnd"/>
+            <w:r>
+              <w:rPr>
+                <w:rFonts w:asciiTheme="majorHAnsi" w:hAnsiTheme="majorHAnsi"/>
+                <w:sz w:val="52"/>
+              </w:rPr>
+              <w:t xml:space="preserve"> Balthaser</w:t>
             </w:r>
           </w:p>
           <w:p>
@@ -115,7 +122,7 @@
     </w:tbl>
     <w:p>
       <w:pPr>
-        <w:spacing w:after="270" w:line="259" w:lineRule="auto"/>
+        <w:spacing w:after="0" w:line="259" w:lineRule="auto"/>
         <w:ind w:left="58" w:right="0" w:firstLine="0"/>
         <w:jc w:val="center"/>
         <w:rPr>
@@ -205,12 +212,21 @@
                 <w:ilvl w:val="0"/>
                 <w:numId w:val="7"/>
               </w:numPr>
+              <w:rPr>
+                <w:rFonts w:asciiTheme="majorHAnsi" w:hAnsiTheme="majorHAnsi" w:cstheme="majorHAnsi"/>
+              </w:rPr>
             </w:pPr>
             <w:r>
               <w:rPr>
-                <w:rFonts w:asciiTheme="majorHAnsi" w:hAnsiTheme="majorHAnsi"/>
-              </w:rPr>
-              <w:t>C#/.NET/LINQ/WPF/ASP.NET</w:t>
+                <w:rFonts w:asciiTheme="majorHAnsi" w:hAnsiTheme="majorHAnsi" w:cstheme="majorHAnsi"/>
+              </w:rPr>
+              <w:t>C#/.NET/LINQ/ASP.NET</w:t>
+            </w:r>
+            <w:r>
+              <w:rPr>
+                <w:rFonts w:asciiTheme="majorHAnsi" w:hAnsiTheme="majorHAnsi" w:cstheme="majorHAnsi"/>
+              </w:rPr>
+              <w:t>/C/C++</w:t>
             </w:r>
           </w:p>
         </w:tc>
@@ -227,26 +243,32 @@
               </w:numPr>
               <w:ind w:right="672"/>
               <w:rPr>
-                <w:rFonts w:asciiTheme="majorHAnsi" w:hAnsiTheme="majorHAnsi"/>
+                <w:rFonts w:asciiTheme="majorHAnsi" w:hAnsiTheme="majorHAnsi" w:cstheme="majorHAnsi"/>
               </w:rPr>
             </w:pPr>
             <w:r>
               <w:rPr>
-                <w:rFonts w:asciiTheme="majorHAnsi" w:hAnsiTheme="majorHAnsi"/>
+                <w:rFonts w:asciiTheme="majorHAnsi" w:hAnsiTheme="majorHAnsi" w:cstheme="majorHAnsi"/>
+              </w:rPr>
+              <w:t>Particle/</w:t>
+            </w:r>
+            <w:r>
+              <w:rPr>
+                <w:rFonts w:asciiTheme="majorHAnsi" w:hAnsiTheme="majorHAnsi" w:cstheme="majorHAnsi"/>
               </w:rPr>
               <w:t>Ar</w:t>
             </w:r>
             <w:r>
               <w:rPr>
-                <w:rFonts w:asciiTheme="majorHAnsi" w:hAnsiTheme="majorHAnsi"/>
+                <w:rFonts w:asciiTheme="majorHAnsi" w:hAnsiTheme="majorHAnsi" w:cstheme="majorHAnsi"/>
               </w:rPr>
               <w:t>d</w:t>
             </w:r>
             <w:r>
               <w:rPr>
-                <w:rFonts w:asciiTheme="majorHAnsi" w:hAnsiTheme="majorHAnsi"/>
-              </w:rPr>
-              <w:t xml:space="preserve">uino/Windows IoT/Raspberry Pi </w:t>
+                <w:rFonts w:asciiTheme="majorHAnsi" w:hAnsiTheme="majorHAnsi" w:cstheme="majorHAnsi"/>
+              </w:rPr>
+              <w:t xml:space="preserve">uino/Raspberry Pi </w:t>
             </w:r>
           </w:p>
         </w:tc>
@@ -263,12 +285,15 @@
                 <w:ilvl w:val="0"/>
                 <w:numId w:val="7"/>
               </w:numPr>
+              <w:rPr>
+                <w:rFonts w:asciiTheme="majorHAnsi" w:hAnsiTheme="majorHAnsi" w:cstheme="majorHAnsi"/>
+              </w:rPr>
             </w:pPr>
             <w:r>
-              <w:t>C</w:t>
-            </w:r>
-            <w:r>
-              <w:t>/C++</w:t>
+              <w:rPr>
+                <w:rFonts w:asciiTheme="majorHAnsi" w:hAnsiTheme="majorHAnsi" w:cstheme="majorHAnsi"/>
+              </w:rPr>
+              <w:t>Typescript/Angular</w:t>
             </w:r>
           </w:p>
         </w:tc>
@@ -286,12 +311,12 @@
               <w:spacing w:after="9"/>
               <w:ind w:right="672"/>
               <w:rPr>
-                <w:rFonts w:asciiTheme="majorHAnsi" w:hAnsiTheme="majorHAnsi"/>
+                <w:rFonts w:asciiTheme="majorHAnsi" w:hAnsiTheme="majorHAnsi" w:cstheme="majorHAnsi"/>
               </w:rPr>
             </w:pPr>
             <w:r>
               <w:rPr>
-                <w:rFonts w:asciiTheme="majorHAnsi" w:hAnsiTheme="majorHAnsi"/>
+                <w:rFonts w:asciiTheme="majorHAnsi" w:hAnsiTheme="majorHAnsi" w:cstheme="majorHAnsi"/>
               </w:rPr>
               <w:t xml:space="preserve">Windows/Linux </w:t>
             </w:r>
@@ -427,7 +452,16 @@
                 <w:rFonts w:asciiTheme="majorHAnsi" w:hAnsiTheme="majorHAnsi"/>
                 <w:color w:val="3B3838"/>
               </w:rPr>
-              <w:t xml:space="preserve">Programmable Logic Controllers </w:t>
+              <w:t xml:space="preserve">Microcontrollers </w:t>
+            </w:r>
+            <w:bookmarkStart w:id="0" w:name="_GoBack"/>
+            <w:bookmarkEnd w:id="0"/>
+            <w:r>
+              <w:rPr>
+                <w:rFonts w:asciiTheme="majorHAnsi" w:hAnsiTheme="majorHAnsi"/>
+                <w:color w:val="3B3838"/>
+              </w:rPr>
+              <w:t>(Particle, Arduino)</w:t>
             </w:r>
           </w:p>
           <w:p>
@@ -436,7 +470,7 @@
                 <w:ilvl w:val="0"/>
                 <w:numId w:val="3"/>
               </w:numPr>
-              <w:spacing w:after="0" w:line="259" w:lineRule="auto"/>
+              <w:spacing w:after="39" w:line="259" w:lineRule="auto"/>
               <w:ind w:right="0" w:hanging="360"/>
               <w:rPr>
                 <w:rFonts w:asciiTheme="majorHAnsi" w:hAnsiTheme="majorHAnsi"/>
@@ -447,7 +481,7 @@
                 <w:rFonts w:asciiTheme="majorHAnsi" w:hAnsiTheme="majorHAnsi"/>
                 <w:color w:val="3B3838"/>
               </w:rPr>
-              <w:t xml:space="preserve">3D Printing </w:t>
+              <w:t xml:space="preserve">Distributed Application Development </w:t>
             </w:r>
           </w:p>
         </w:tc>
@@ -467,46 +501,6 @@
                 <w:ilvl w:val="0"/>
                 <w:numId w:val="4"/>
               </w:numPr>
-              <w:spacing w:after="39" w:line="259" w:lineRule="auto"/>
-              <w:ind w:right="0" w:hanging="360"/>
-              <w:rPr>
-                <w:rFonts w:asciiTheme="majorHAnsi" w:hAnsiTheme="majorHAnsi"/>
-              </w:rPr>
-            </w:pPr>
-            <w:r>
-              <w:rPr>
-                <w:rFonts w:asciiTheme="majorHAnsi" w:hAnsiTheme="majorHAnsi"/>
-                <w:color w:val="3B3838"/>
-              </w:rPr>
-              <w:t xml:space="preserve">Distributed Application Development </w:t>
-            </w:r>
-          </w:p>
-          <w:p>
-            <w:pPr>
-              <w:numPr>
-                <w:ilvl w:val="0"/>
-                <w:numId w:val="4"/>
-              </w:numPr>
-              <w:spacing w:after="39" w:line="259" w:lineRule="auto"/>
-              <w:ind w:right="0" w:hanging="360"/>
-              <w:rPr>
-                <w:rFonts w:asciiTheme="majorHAnsi" w:hAnsiTheme="majorHAnsi"/>
-              </w:rPr>
-            </w:pPr>
-            <w:r>
-              <w:rPr>
-                <w:rFonts w:asciiTheme="majorHAnsi" w:hAnsiTheme="majorHAnsi"/>
-                <w:color w:val="3B3838"/>
-              </w:rPr>
-              <w:t xml:space="preserve">Client/Server Applications </w:t>
-            </w:r>
-          </w:p>
-          <w:p>
-            <w:pPr>
-              <w:numPr>
-                <w:ilvl w:val="0"/>
-                <w:numId w:val="4"/>
-              </w:numPr>
               <w:spacing w:after="37" w:line="259" w:lineRule="auto"/>
               <w:ind w:right="0" w:hanging="360"/>
               <w:rPr>
@@ -538,7 +532,47 @@
                 <w:rFonts w:asciiTheme="majorHAnsi" w:hAnsiTheme="majorHAnsi"/>
                 <w:color w:val="3B3838"/>
               </w:rPr>
-              <w:t xml:space="preserve">Automation </w:t>
+              <w:t>Automation</w:t>
+            </w:r>
+          </w:p>
+          <w:p>
+            <w:pPr>
+              <w:numPr>
+                <w:ilvl w:val="0"/>
+                <w:numId w:val="4"/>
+              </w:numPr>
+              <w:spacing w:after="0" w:line="259" w:lineRule="auto"/>
+              <w:ind w:right="0" w:hanging="360"/>
+              <w:rPr>
+                <w:rFonts w:asciiTheme="majorHAnsi" w:hAnsiTheme="majorHAnsi"/>
+              </w:rPr>
+            </w:pPr>
+            <w:r>
+              <w:rPr>
+                <w:rFonts w:asciiTheme="majorHAnsi" w:hAnsiTheme="majorHAnsi"/>
+                <w:color w:val="3B3838"/>
+              </w:rPr>
+              <w:t>Photography</w:t>
+            </w:r>
+          </w:p>
+          <w:p>
+            <w:pPr>
+              <w:numPr>
+                <w:ilvl w:val="0"/>
+                <w:numId w:val="4"/>
+              </w:numPr>
+              <w:spacing w:after="0" w:line="259" w:lineRule="auto"/>
+              <w:ind w:right="0" w:hanging="360"/>
+              <w:rPr>
+                <w:rFonts w:asciiTheme="majorHAnsi" w:hAnsiTheme="majorHAnsi"/>
+              </w:rPr>
+            </w:pPr>
+            <w:r>
+              <w:rPr>
+                <w:rFonts w:asciiTheme="majorHAnsi" w:hAnsiTheme="majorHAnsi"/>
+                <w:color w:val="3B3838"/>
+              </w:rPr>
+              <w:t>Ultralight Backpacking</w:t>
             </w:r>
           </w:p>
         </w:tc>
@@ -612,7 +646,15 @@
                 <w:color w:val="00B0F0"/>
                 <w:sz w:val="28"/>
               </w:rPr>
-              <w:t xml:space="preserve"> of Software Development</w:t>
+              <w:t>,</w:t>
+            </w:r>
+            <w:r>
+              <w:rPr>
+                <w:rFonts w:asciiTheme="majorHAnsi" w:hAnsiTheme="majorHAnsi"/>
+                <w:color w:val="00B0F0"/>
+                <w:sz w:val="28"/>
+              </w:rPr>
+              <w:t xml:space="preserve"> Software Development</w:t>
             </w:r>
           </w:p>
           <w:p>
@@ -755,6 +797,46 @@
           <w:tab w:val="left" w:pos="450"/>
         </w:tabs>
         <w:spacing w:after="79" w:line="259" w:lineRule="auto"/>
+        <w:ind w:left="1440" w:right="0" w:hanging="360"/>
+        <w:rPr>
+          <w:rFonts w:asciiTheme="majorHAnsi" w:hAnsiTheme="majorHAnsi"/>
+        </w:rPr>
+      </w:pPr>
+      <w:r>
+        <w:rPr>
+          <w:rFonts w:asciiTheme="majorHAnsi" w:hAnsiTheme="majorHAnsi"/>
+        </w:rPr>
+        <w:t>Evaluated and integrated multiple acquisition targets</w:t>
+      </w:r>
+      <w:r>
+        <w:rPr>
+          <w:rFonts w:asciiTheme="majorHAnsi" w:hAnsiTheme="majorHAnsi"/>
+        </w:rPr>
+        <w:t xml:space="preserve"> including Kroll </w:t>
+      </w:r>
+      <w:proofErr w:type="spellStart"/>
+      <w:r>
+        <w:rPr>
+          <w:rFonts w:asciiTheme="majorHAnsi" w:hAnsiTheme="majorHAnsi"/>
+        </w:rPr>
+        <w:t>Ontrack</w:t>
+      </w:r>
+      <w:proofErr w:type="spellEnd"/>
+      <w:r>
+        <w:rPr>
+          <w:rFonts w:asciiTheme="majorHAnsi" w:hAnsiTheme="majorHAnsi"/>
+        </w:rPr>
+        <w:t xml:space="preserve"> </w:t>
+      </w:r>
+    </w:p>
+    <w:p>
+      <w:pPr>
+        <w:pStyle w:val="ListParagraph"/>
+        <w:numPr>
+          <w:ilvl w:val="0"/>
+          <w:numId w:val="4"/>
+        </w:numPr>
+        <w:spacing w:after="79" w:line="259" w:lineRule="auto"/>
         <w:ind w:right="0" w:firstLine="720"/>
         <w:rPr>
           <w:rFonts w:asciiTheme="majorHAnsi" w:hAnsiTheme="majorHAnsi"/>
@@ -764,7 +846,7 @@
         <w:rPr>
           <w:rFonts w:asciiTheme="majorHAnsi" w:hAnsiTheme="majorHAnsi"/>
         </w:rPr>
-        <w:t>Evaluated and integrated multiple acquisition targets</w:t>
+        <w:t>Directly involved with Carlyle Recapitalization</w:t>
       </w:r>
     </w:p>
     <w:p>
@@ -787,7 +869,31 @@
         <w:rPr>
           <w:rFonts w:asciiTheme="majorHAnsi" w:hAnsiTheme="majorHAnsi"/>
         </w:rPr>
-        <w:t>Hired and managed all internal and external software developers</w:t>
+        <w:t>Hired and manage</w:t>
+      </w:r>
+      <w:r>
+        <w:rPr>
+          <w:rFonts w:asciiTheme="majorHAnsi" w:hAnsiTheme="majorHAnsi"/>
+        </w:rPr>
+        <w:t>d</w:t>
+      </w:r>
+      <w:r>
+        <w:rPr>
+          <w:rFonts w:asciiTheme="majorHAnsi" w:hAnsiTheme="majorHAnsi"/>
+        </w:rPr>
+        <w:t xml:space="preserve"> all internal and external software developers</w:t>
+      </w:r>
+      <w:r>
+        <w:rPr>
+          <w:rFonts w:asciiTheme="majorHAnsi" w:hAnsiTheme="majorHAnsi"/>
+        </w:rPr>
+        <w:t xml:space="preserve"> across</w:t>
+      </w:r>
+      <w:r>
+        <w:rPr>
+          <w:rFonts w:asciiTheme="majorHAnsi" w:hAnsiTheme="majorHAnsi"/>
+        </w:rPr>
+        <w:t xml:space="preserve"> 2 continents</w:t>
       </w:r>
     </w:p>
     <w:p>
@@ -810,7 +916,19 @@
         <w:rPr>
           <w:rFonts w:asciiTheme="majorHAnsi" w:hAnsiTheme="majorHAnsi"/>
         </w:rPr>
-        <w:t>Directly involved in the planning, design, and implementation all of the major and minor line-of-business applications</w:t>
+        <w:t xml:space="preserve">Directly involved in the planning, design, and implementation </w:t>
+      </w:r>
+      <w:r>
+        <w:rPr>
+          <w:rFonts w:asciiTheme="majorHAnsi" w:hAnsiTheme="majorHAnsi"/>
+        </w:rPr>
+        <w:t>all</w:t>
+      </w:r>
+      <w:r>
+        <w:rPr>
+          <w:rFonts w:asciiTheme="majorHAnsi" w:hAnsiTheme="majorHAnsi"/>
+        </w:rPr>
+        <w:t xml:space="preserve"> the major and minor line-of-business applications</w:t>
       </w:r>
     </w:p>
     <w:p>
@@ -818,19 +936,34 @@
         <w:pStyle w:val="ListParagraph"/>
         <w:numPr>
           <w:ilvl w:val="0"/>
-          <w:numId w:val="5"/>
+          <w:numId w:val="4"/>
         </w:numPr>
+        <w:tabs>
+          <w:tab w:val="left" w:pos="450"/>
+        </w:tabs>
         <w:spacing w:after="79" w:line="259" w:lineRule="auto"/>
-        <w:ind w:right="0" w:firstLine="720"/>
-        <w:rPr>
-          <w:rFonts w:asciiTheme="majorHAnsi" w:hAnsiTheme="majorHAnsi"/>
-        </w:rPr>
-      </w:pPr>
-      <w:r>
-        <w:rPr>
-          <w:rFonts w:asciiTheme="majorHAnsi" w:hAnsiTheme="majorHAnsi"/>
-        </w:rPr>
-        <w:t>A distributed processing system for large-scale data processing</w:t>
+        <w:ind w:left="1440" w:right="0" w:hanging="360"/>
+        <w:rPr>
+          <w:rFonts w:asciiTheme="majorHAnsi" w:hAnsiTheme="majorHAnsi"/>
+        </w:rPr>
+      </w:pPr>
+      <w:r>
+        <w:rPr>
+          <w:rFonts w:asciiTheme="majorHAnsi" w:hAnsiTheme="majorHAnsi"/>
+        </w:rPr>
+        <w:t>Involved in creation of</w:t>
+      </w:r>
+      <w:r>
+        <w:rPr>
+          <w:rFonts w:asciiTheme="majorHAnsi" w:hAnsiTheme="majorHAnsi"/>
+        </w:rPr>
+        <w:t xml:space="preserve"> all department procedures and guidelines</w:t>
+      </w:r>
+      <w:r>
+        <w:rPr>
+          <w:rFonts w:asciiTheme="majorHAnsi" w:hAnsiTheme="majorHAnsi"/>
+        </w:rPr>
+        <w:t xml:space="preserve"> including ISO27001 compliance</w:t>
       </w:r>
     </w:p>
     <w:p>
@@ -838,19 +971,34 @@
         <w:pStyle w:val="ListParagraph"/>
         <w:numPr>
           <w:ilvl w:val="0"/>
-          <w:numId w:val="5"/>
+          <w:numId w:val="4"/>
         </w:numPr>
+        <w:tabs>
+          <w:tab w:val="left" w:pos="450"/>
+        </w:tabs>
         <w:spacing w:after="79" w:line="259" w:lineRule="auto"/>
-        <w:ind w:right="0" w:firstLine="720"/>
-        <w:rPr>
-          <w:rFonts w:asciiTheme="majorHAnsi" w:hAnsiTheme="majorHAnsi"/>
-        </w:rPr>
-      </w:pPr>
-      <w:r>
-        <w:rPr>
-          <w:rFonts w:asciiTheme="majorHAnsi" w:hAnsiTheme="majorHAnsi"/>
-        </w:rPr>
-        <w:t>A common way to access all types of data in a linear fashion</w:t>
+        <w:ind w:left="1440" w:right="0" w:hanging="360"/>
+        <w:rPr>
+          <w:rFonts w:asciiTheme="majorHAnsi" w:hAnsiTheme="majorHAnsi"/>
+        </w:rPr>
+      </w:pPr>
+      <w:r>
+        <w:rPr>
+          <w:rFonts w:asciiTheme="majorHAnsi" w:hAnsiTheme="majorHAnsi"/>
+        </w:rPr>
+        <w:t xml:space="preserve">Lead department through </w:t>
+      </w:r>
+      <w:r>
+        <w:rPr>
+          <w:rFonts w:asciiTheme="majorHAnsi" w:hAnsiTheme="majorHAnsi"/>
+        </w:rPr>
+        <w:t>migration</w:t>
+      </w:r>
+      <w:r>
+        <w:rPr>
+          <w:rFonts w:asciiTheme="majorHAnsi" w:hAnsiTheme="majorHAnsi"/>
+        </w:rPr>
+        <w:t xml:space="preserve"> to Azure services </w:t>
       </w:r>
     </w:p>
     <w:p>
@@ -858,111 +1006,28 @@
         <w:pStyle w:val="ListParagraph"/>
         <w:numPr>
           <w:ilvl w:val="0"/>
-          <w:numId w:val="5"/>
+          <w:numId w:val="4"/>
         </w:numPr>
+        <w:tabs>
+          <w:tab w:val="left" w:pos="450"/>
+        </w:tabs>
         <w:spacing w:after="79" w:line="259" w:lineRule="auto"/>
-        <w:ind w:right="0" w:firstLine="720"/>
-        <w:rPr>
-          <w:rFonts w:asciiTheme="majorHAnsi" w:hAnsiTheme="majorHAnsi"/>
-        </w:rPr>
-      </w:pPr>
-      <w:r>
-        <w:rPr>
-          <w:rFonts w:asciiTheme="majorHAnsi" w:hAnsiTheme="majorHAnsi"/>
-        </w:rPr>
-        <w:t>An Early Case Assessment application</w:t>
+        <w:ind w:left="1440" w:right="0" w:hanging="360"/>
+        <w:rPr>
+          <w:rFonts w:asciiTheme="majorHAnsi" w:hAnsiTheme="majorHAnsi"/>
+        </w:rPr>
+      </w:pPr>
+      <w:r>
+        <w:rPr>
+          <w:rFonts w:asciiTheme="majorHAnsi" w:hAnsiTheme="majorHAnsi"/>
+        </w:rPr>
+        <w:t>Cultivated a culture of equality, self-improvement and productivity</w:t>
       </w:r>
     </w:p>
     <w:p>
       <w:pPr>
-        <w:pStyle w:val="ListParagraph"/>
-        <w:numPr>
-          <w:ilvl w:val="0"/>
-          <w:numId w:val="5"/>
-        </w:numPr>
         <w:spacing w:after="79" w:line="259" w:lineRule="auto"/>
-        <w:ind w:right="0" w:firstLine="720"/>
-        <w:rPr>
-          <w:rFonts w:asciiTheme="majorHAnsi" w:hAnsiTheme="majorHAnsi"/>
-        </w:rPr>
-      </w:pPr>
-      <w:r>
-        <w:rPr>
-          <w:rFonts w:asciiTheme="majorHAnsi" w:hAnsiTheme="majorHAnsi"/>
-        </w:rPr>
-        <w:t>An eDiscovery Processing application and core processing libraries</w:t>
-      </w:r>
-    </w:p>
-    <w:p>
-      <w:pPr>
-        <w:pStyle w:val="ListParagraph"/>
-        <w:numPr>
-          <w:ilvl w:val="0"/>
-          <w:numId w:val="5"/>
-        </w:numPr>
-        <w:spacing w:after="79" w:line="259" w:lineRule="auto"/>
-        <w:ind w:right="0" w:firstLine="720"/>
-        <w:rPr>
-          <w:rFonts w:asciiTheme="majorHAnsi" w:hAnsiTheme="majorHAnsi"/>
-        </w:rPr>
-      </w:pPr>
-      <w:r>
-        <w:rPr>
-          <w:rFonts w:asciiTheme="majorHAnsi" w:hAnsiTheme="majorHAnsi"/>
-        </w:rPr>
-        <w:t>A system to handle billing across all companies and software</w:t>
-      </w:r>
-    </w:p>
-    <w:p>
-      <w:pPr>
-        <w:pStyle w:val="ListParagraph"/>
-        <w:numPr>
-          <w:ilvl w:val="0"/>
-          <w:numId w:val="5"/>
-        </w:numPr>
-        <w:spacing w:after="79" w:line="259" w:lineRule="auto"/>
-        <w:ind w:right="0"/>
-        <w:rPr>
-          <w:rFonts w:asciiTheme="majorHAnsi" w:hAnsiTheme="majorHAnsi"/>
-        </w:rPr>
-      </w:pPr>
-      <w:r>
-        <w:rPr>
-          <w:rFonts w:asciiTheme="majorHAnsi" w:hAnsiTheme="majorHAnsi"/>
-        </w:rPr>
-        <w:t>Created all department procedures and guidelines</w:t>
-      </w:r>
-    </w:p>
-    <w:p>
-      <w:pPr>
-        <w:pStyle w:val="ListParagraph"/>
-        <w:numPr>
-          <w:ilvl w:val="0"/>
-          <w:numId w:val="5"/>
-        </w:numPr>
-        <w:spacing w:after="79" w:line="259" w:lineRule="auto"/>
-        <w:ind w:right="0"/>
-        <w:rPr>
-          <w:rFonts w:asciiTheme="majorHAnsi" w:hAnsiTheme="majorHAnsi"/>
-        </w:rPr>
-      </w:pPr>
-      <w:r>
-        <w:rPr>
-          <w:rFonts w:asciiTheme="majorHAnsi" w:hAnsiTheme="majorHAnsi"/>
-        </w:rPr>
-        <w:t>Directly involved with Carlyle Recapitalization</w:t>
-      </w:r>
-      <w:r>
-        <w:rPr>
-          <w:rFonts w:asciiTheme="majorHAnsi" w:hAnsiTheme="majorHAnsi"/>
-        </w:rPr>
-        <w:t xml:space="preserve"> </w:t>
-      </w:r>
-    </w:p>
-    <w:p>
-      <w:pPr>
-        <w:spacing w:after="79" w:line="259" w:lineRule="auto"/>
-        <w:ind w:right="0"/>
+        <w:ind w:left="1070" w:right="0" w:firstLine="0"/>
         <w:rPr>
           <w:rFonts w:asciiTheme="majorHAnsi" w:hAnsiTheme="majorHAnsi"/>
         </w:rPr>
@@ -1126,7 +1191,7 @@
 </file>
 
 <file path=word/endnotes.xml><?xml version="1.0" encoding="utf-8"?>
-<w:endnotes xmlns:wpc="http://schemas.microsoft.com/office/word/2010/wordprocessingCanvas" xmlns:cx="http://schemas.microsoft.com/office/drawing/2014/chartex" xmlns:cx1="http://schemas.microsoft.com/office/drawing/2015/9/8/chartex" xmlns:cx2="http://schemas.microsoft.com/office/drawing/2015/10/21/chartex" xmlns:cx3="http://schemas.microsoft.com/office/drawing/2016/5/9/chartex" xmlns:cx4="http://schemas.microsoft.com/office/drawing/2016/5/10/chartex" xmlns:cx5="http://schemas.microsoft.com/office/drawing/2016/5/11/chartex" xmlns:mc="http://schemas.openxmlformats.org/markup-compatibility/2006" xmlns:o="urn:schemas-microsoft-com:office:office" xmlns:r="http://schemas.openxmlformats.org/officeDocument/2006/relationships" xmlns:m="http://schemas.openxmlformats.org/officeDocument/2006/math" xmlns:v="urn:schemas-microsoft-com:vml" xmlns:wp14="http://schemas.microsoft.com/office/word/2010/wordprocessingDrawing" xmlns:wp="http://schemas.openxmlformats.org/drawingml/2006/wordprocessingDrawing" xmlns:w10="urn:schemas-microsoft-com:office:word" xmlns:w="http://schemas.openxmlformats.org/wordprocessingml/2006/main" xmlns:w14="http://schemas.microsoft.com/office/word/2010/wordml" xmlns:w15="http://schemas.microsoft.com/office/word/2012/wordml" xmlns:w16se="http://schemas.microsoft.com/office/word/2015/wordml/symex" xmlns:wpg="http://schemas.microsoft.com/office/word/2010/wordprocessingGroup" xmlns:wpi="http://schemas.microsoft.com/office/word/2010/wordprocessingInk" xmlns:wne="http://schemas.microsoft.com/office/word/2006/wordml" xmlns:wps="http://schemas.microsoft.com/office/word/2010/wordprocessingShape" mc:Ignorable="w14 w15 w16se wp14">
+<w:endnotes xmlns:wpc="http://schemas.microsoft.com/office/word/2010/wordprocessingCanvas" xmlns:cx="http://schemas.microsoft.com/office/drawing/2014/chartex" xmlns:cx1="http://schemas.microsoft.com/office/drawing/2015/9/8/chartex" xmlns:cx2="http://schemas.microsoft.com/office/drawing/2015/10/21/chartex" xmlns:cx3="http://schemas.microsoft.com/office/drawing/2016/5/9/chartex" xmlns:cx4="http://schemas.microsoft.com/office/drawing/2016/5/10/chartex" xmlns:cx5="http://schemas.microsoft.com/office/drawing/2016/5/11/chartex" xmlns:cx6="http://schemas.microsoft.com/office/drawing/2016/5/12/chartex" xmlns:cx7="http://schemas.microsoft.com/office/drawing/2016/5/13/chartex" xmlns:cx8="http://schemas.microsoft.com/office/drawing/2016/5/14/chartex" xmlns:mc="http://schemas.openxmlformats.org/markup-compatibility/2006" xmlns:aink="http://schemas.microsoft.com/office/drawing/2016/ink" xmlns:am3d="http://schemas.microsoft.com/office/drawing/2017/model3d" xmlns:o="urn:schemas-microsoft-com:office:office" xmlns:r="http://schemas.openxmlformats.org/officeDocument/2006/relationships" xmlns:m="http://schemas.openxmlformats.org/officeDocument/2006/math" xmlns:v="urn:schemas-microsoft-com:vml" xmlns:wp14="http://schemas.microsoft.com/office/word/2010/wordprocessingDrawing" xmlns:wp="http://schemas.openxmlformats.org/drawingml/2006/wordprocessingDrawing" xmlns:w10="urn:schemas-microsoft-com:office:word" xmlns:w="http://schemas.openxmlformats.org/wordprocessingml/2006/main" xmlns:w14="http://schemas.microsoft.com/office/word/2010/wordml" xmlns:w15="http://schemas.microsoft.com/office/word/2012/wordml" xmlns:w16cid="http://schemas.microsoft.com/office/word/2016/wordml/cid" xmlns:w16se="http://schemas.microsoft.com/office/word/2015/wordml/symex" xmlns:wpg="http://schemas.microsoft.com/office/word/2010/wordprocessingGroup" xmlns:wpi="http://schemas.microsoft.com/office/word/2010/wordprocessingInk" xmlns:wne="http://schemas.microsoft.com/office/word/2006/wordml" xmlns:wps="http://schemas.microsoft.com/office/word/2010/wordprocessingShape" mc:Ignorable="w14 w15 w16se w16cid wp14">
   <w:endnote w:type="separator" w:id="-1">
     <w:p>
       <w:pPr>
@@ -1151,7 +1216,7 @@
 </file>
 
 <file path=word/footer1.xml><?xml version="1.0" encoding="utf-8"?>
-<w:ftr xmlns:wpc="http://schemas.microsoft.com/office/word/2010/wordprocessingCanvas" xmlns:cx="http://schemas.microsoft.com/office/drawing/2014/chartex" xmlns:cx1="http://schemas.microsoft.com/office/drawing/2015/9/8/chartex" xmlns:cx2="http://schemas.microsoft.com/office/drawing/2015/10/21/chartex" xmlns:cx3="http://schemas.microsoft.com/office/drawing/2016/5/9/chartex" xmlns:cx4="http://schemas.microsoft.com/office/drawing/2016/5/10/chartex" xmlns:cx5="http://schemas.microsoft.com/office/drawing/2016/5/11/chartex" xmlns:mc="http://schemas.openxmlformats.org/markup-compatibility/2006" xmlns:o="urn:schemas-microsoft-com:office:office" xmlns:r="http://schemas.openxmlformats.org/officeDocument/2006/relationships" xmlns:m="http://schemas.openxmlformats.org/officeDocument/2006/math" xmlns:v="urn:schemas-microsoft-com:vml" xmlns:wp14="http://schemas.microsoft.com/office/word/2010/wordprocessingDrawing" xmlns:wp="http://schemas.openxmlformats.org/drawingml/2006/wordprocessingDrawing" xmlns:w10="urn:schemas-microsoft-com:office:word" xmlns:w="http://schemas.openxmlformats.org/wordprocessingml/2006/main" xmlns:w14="http://schemas.microsoft.com/office/word/2010/wordml" xmlns:w15="http://schemas.microsoft.com/office/word/2012/wordml" xmlns:w16se="http://schemas.microsoft.com/office/word/2015/wordml/symex" xmlns:wpg="http://schemas.microsoft.com/office/word/2010/wordprocessingGroup" xmlns:wpi="http://schemas.microsoft.com/office/word/2010/wordprocessingInk" xmlns:wne="http://schemas.microsoft.com/office/word/2006/wordml" xmlns:wps="http://schemas.microsoft.com/office/word/2010/wordprocessingShape" mc:Ignorable="w14 w15 w16se wp14">
+<w:ftr xmlns:wpc="http://schemas.microsoft.com/office/word/2010/wordprocessingCanvas" xmlns:cx="http://schemas.microsoft.com/office/drawing/2014/chartex" xmlns:cx1="http://schemas.microsoft.com/office/drawing/2015/9/8/chartex" xmlns:cx2="http://schemas.microsoft.com/office/drawing/2015/10/21/chartex" xmlns:cx3="http://schemas.microsoft.com/office/drawing/2016/5/9/chartex" xmlns:cx4="http://schemas.microsoft.com/office/drawing/2016/5/10/chartex" xmlns:cx5="http://schemas.microsoft.com/office/drawing/2016/5/11/chartex" xmlns:cx6="http://schemas.microsoft.com/office/drawing/2016/5/12/chartex" xmlns:cx7="http://schemas.microsoft.com/office/drawing/2016/5/13/chartex" xmlns:cx8="http://schemas.microsoft.com/office/drawing/2016/5/14/chartex" xmlns:mc="http://schemas.openxmlformats.org/markup-compatibility/2006" xmlns:aink="http://schemas.microsoft.com/office/drawing/2016/ink" xmlns:am3d="http://schemas.microsoft.com/office/drawing/2017/model3d" xmlns:o="urn:schemas-microsoft-com:office:office" xmlns:r="http://schemas.openxmlformats.org/officeDocument/2006/relationships" xmlns:m="http://schemas.openxmlformats.org/officeDocument/2006/math" xmlns:v="urn:schemas-microsoft-com:vml" xmlns:wp14="http://schemas.microsoft.com/office/word/2010/wordprocessingDrawing" xmlns:wp="http://schemas.openxmlformats.org/drawingml/2006/wordprocessingDrawing" xmlns:w10="urn:schemas-microsoft-com:office:word" xmlns:w="http://schemas.openxmlformats.org/wordprocessingml/2006/main" xmlns:w14="http://schemas.microsoft.com/office/word/2010/wordml" xmlns:w15="http://schemas.microsoft.com/office/word/2012/wordml" xmlns:w16cid="http://schemas.microsoft.com/office/word/2016/wordml/cid" xmlns:w16se="http://schemas.microsoft.com/office/word/2015/wordml/symex" xmlns:wpg="http://schemas.microsoft.com/office/word/2010/wordprocessingGroup" xmlns:wpi="http://schemas.microsoft.com/office/word/2010/wordprocessingInk" xmlns:wne="http://schemas.microsoft.com/office/word/2006/wordml" xmlns:wps="http://schemas.microsoft.com/office/word/2010/wordprocessingShape" mc:Ignorable="w14 w15 w16se w16cid wp14">
   <w:p>
     <w:pPr>
       <w:pStyle w:val="Footer"/>
@@ -1161,7 +1226,7 @@
 </file>
 
 <file path=word/footer2.xml><?xml version="1.0" encoding="utf-8"?>
-<w:ftr xmlns:wpc="http://schemas.microsoft.com/office/word/2010/wordprocessingCanvas" xmlns:cx="http://schemas.microsoft.com/office/drawing/2014/chartex" xmlns:cx1="http://schemas.microsoft.com/office/drawing/2015/9/8/chartex" xmlns:cx2="http://schemas.microsoft.com/office/drawing/2015/10/21/chartex" xmlns:cx3="http://schemas.microsoft.com/office/drawing/2016/5/9/chartex" xmlns:cx4="http://schemas.microsoft.com/office/drawing/2016/5/10/chartex" xmlns:cx5="http://schemas.microsoft.com/office/drawing/2016/5/11/chartex" xmlns:mc="http://schemas.openxmlformats.org/markup-compatibility/2006" xmlns:o="urn:schemas-microsoft-com:office:office" xmlns:r="http://schemas.openxmlformats.org/officeDocument/2006/relationships" xmlns:m="http://schemas.openxmlformats.org/officeDocument/2006/math" xmlns:v="urn:schemas-microsoft-com:vml" xmlns:wp14="http://schemas.microsoft.com/office/word/2010/wordprocessingDrawing" xmlns:wp="http://schemas.openxmlformats.org/drawingml/2006/wordprocessingDrawing" xmlns:w10="urn:schemas-microsoft-com:office:word" xmlns:w="http://schemas.openxmlformats.org/wordprocessingml/2006/main" xmlns:w14="http://schemas.microsoft.com/office/word/2010/wordml" xmlns:w15="http://schemas.microsoft.com/office/word/2012/wordml" xmlns:w16se="http://schemas.microsoft.com/office/word/2015/wordml/symex" xmlns:wpg="http://schemas.microsoft.com/office/word/2010/wordprocessingGroup" xmlns:wpi="http://schemas.microsoft.com/office/word/2010/wordprocessingInk" xmlns:wne="http://schemas.microsoft.com/office/word/2006/wordml" xmlns:wps="http://schemas.microsoft.com/office/word/2010/wordprocessingShape" mc:Ignorable="w14 w15 w16se wp14">
+<w:ftr xmlns:wpc="http://schemas.microsoft.com/office/word/2010/wordprocessingCanvas" xmlns:cx="http://schemas.microsoft.com/office/drawing/2014/chartex" xmlns:cx1="http://schemas.microsoft.com/office/drawing/2015/9/8/chartex" xmlns:cx2="http://schemas.microsoft.com/office/drawing/2015/10/21/chartex" xmlns:cx3="http://schemas.microsoft.com/office/drawing/2016/5/9/chartex" xmlns:cx4="http://schemas.microsoft.com/office/drawing/2016/5/10/chartex" xmlns:cx5="http://schemas.microsoft.com/office/drawing/2016/5/11/chartex" xmlns:cx6="http://schemas.microsoft.com/office/drawing/2016/5/12/chartex" xmlns:cx7="http://schemas.microsoft.com/office/drawing/2016/5/13/chartex" xmlns:cx8="http://schemas.microsoft.com/office/drawing/2016/5/14/chartex" xmlns:mc="http://schemas.openxmlformats.org/markup-compatibility/2006" xmlns:aink="http://schemas.microsoft.com/office/drawing/2016/ink" xmlns:am3d="http://schemas.microsoft.com/office/drawing/2017/model3d" xmlns:o="urn:schemas-microsoft-com:office:office" xmlns:r="http://schemas.openxmlformats.org/officeDocument/2006/relationships" xmlns:m="http://schemas.openxmlformats.org/officeDocument/2006/math" xmlns:v="urn:schemas-microsoft-com:vml" xmlns:wp14="http://schemas.microsoft.com/office/word/2010/wordprocessingDrawing" xmlns:wp="http://schemas.openxmlformats.org/drawingml/2006/wordprocessingDrawing" xmlns:w10="urn:schemas-microsoft-com:office:word" xmlns:w="http://schemas.openxmlformats.org/wordprocessingml/2006/main" xmlns:w14="http://schemas.microsoft.com/office/word/2010/wordml" xmlns:w15="http://schemas.microsoft.com/office/word/2012/wordml" xmlns:w16cid="http://schemas.microsoft.com/office/word/2016/wordml/cid" xmlns:w16se="http://schemas.microsoft.com/office/word/2015/wordml/symex" xmlns:wpg="http://schemas.microsoft.com/office/word/2010/wordprocessingGroup" xmlns:wpi="http://schemas.microsoft.com/office/word/2010/wordprocessingInk" xmlns:wne="http://schemas.microsoft.com/office/word/2006/wordml" xmlns:wps="http://schemas.microsoft.com/office/word/2010/wordprocessingShape" mc:Ignorable="w14 w15 w16se w16cid wp14">
   <w:p>
     <w:pPr>
       <w:pStyle w:val="Footer"/>
@@ -1171,7 +1236,7 @@
 </file>
 
 <file path=word/footer3.xml><?xml version="1.0" encoding="utf-8"?>
-<w:ftr xmlns:wpc="http://schemas.microsoft.com/office/word/2010/wordprocessingCanvas" xmlns:cx="http://schemas.microsoft.com/office/drawing/2014/chartex" xmlns:cx1="http://schemas.microsoft.com/office/drawing/2015/9/8/chartex" xmlns:cx2="http://schemas.microsoft.com/office/drawing/2015/10/21/chartex" xmlns:cx3="http://schemas.microsoft.com/office/drawing/2016/5/9/chartex" xmlns:cx4="http://schemas.microsoft.com/office/drawing/2016/5/10/chartex" xmlns:cx5="http://schemas.microsoft.com/office/drawing/2016/5/11/chartex" xmlns:mc="http://schemas.openxmlformats.org/markup-compatibility/2006" xmlns:o="urn:schemas-microsoft-com:office:office" xmlns:r="http://schemas.openxmlformats.org/officeDocument/2006/relationships" xmlns:m="http://schemas.openxmlformats.org/officeDocument/2006/math" xmlns:v="urn:schemas-microsoft-com:vml" xmlns:wp14="http://schemas.microsoft.com/office/word/2010/wordprocessingDrawing" xmlns:wp="http://schemas.openxmlformats.org/drawingml/2006/wordprocessingDrawing" xmlns:w10="urn:schemas-microsoft-com:office:word" xmlns:w="http://schemas.openxmlformats.org/wordprocessingml/2006/main" xmlns:w14="http://schemas.microsoft.com/office/word/2010/wordml" xmlns:w15="http://schemas.microsoft.com/office/word/2012/wordml" xmlns:w16se="http://schemas.microsoft.com/office/word/2015/wordml/symex" xmlns:wpg="http://schemas.microsoft.com/office/word/2010/wordprocessingGroup" xmlns:wpi="http://schemas.microsoft.com/office/word/2010/wordprocessingInk" xmlns:wne="http://schemas.microsoft.com/office/word/2006/wordml" xmlns:wps="http://schemas.microsoft.com/office/word/2010/wordprocessingShape" mc:Ignorable="w14 w15 w16se wp14">
+<w:ftr xmlns:wpc="http://schemas.microsoft.com/office/word/2010/wordprocessingCanvas" xmlns:cx="http://schemas.microsoft.com/office/drawing/2014/chartex" xmlns:cx1="http://schemas.microsoft.com/office/drawing/2015/9/8/chartex" xmlns:cx2="http://schemas.microsoft.com/office/drawing/2015/10/21/chartex" xmlns:cx3="http://schemas.microsoft.com/office/drawing/2016/5/9/chartex" xmlns:cx4="http://schemas.microsoft.com/office/drawing/2016/5/10/chartex" xmlns:cx5="http://schemas.microsoft.com/office/drawing/2016/5/11/chartex" xmlns:cx6="http://schemas.microsoft.com/office/drawing/2016/5/12/chartex" xmlns:cx7="http://schemas.microsoft.com/office/drawing/2016/5/13/chartex" xmlns:cx8="http://schemas.microsoft.com/office/drawing/2016/5/14/chartex" xmlns:mc="http://schemas.openxmlformats.org/markup-compatibility/2006" xmlns:aink="http://schemas.microsoft.com/office/drawing/2016/ink" xmlns:am3d="http://schemas.microsoft.com/office/drawing/2017/model3d" xmlns:o="urn:schemas-microsoft-com:office:office" xmlns:r="http://schemas.openxmlformats.org/officeDocument/2006/relationships" xmlns:m="http://schemas.openxmlformats.org/officeDocument/2006/math" xmlns:v="urn:schemas-microsoft-com:vml" xmlns:wp14="http://schemas.microsoft.com/office/word/2010/wordprocessingDrawing" xmlns:wp="http://schemas.openxmlformats.org/drawingml/2006/wordprocessingDrawing" xmlns:w10="urn:schemas-microsoft-com:office:word" xmlns:w="http://schemas.openxmlformats.org/wordprocessingml/2006/main" xmlns:w14="http://schemas.microsoft.com/office/word/2010/wordml" xmlns:w15="http://schemas.microsoft.com/office/word/2012/wordml" xmlns:w16cid="http://schemas.microsoft.com/office/word/2016/wordml/cid" xmlns:w16se="http://schemas.microsoft.com/office/word/2015/wordml/symex" xmlns:wpg="http://schemas.microsoft.com/office/word/2010/wordprocessingGroup" xmlns:wpi="http://schemas.microsoft.com/office/word/2010/wordprocessingInk" xmlns:wne="http://schemas.microsoft.com/office/word/2006/wordml" xmlns:wps="http://schemas.microsoft.com/office/word/2010/wordprocessingShape" mc:Ignorable="w14 w15 w16se w16cid wp14">
   <w:p>
     <w:pPr>
       <w:pStyle w:val="Footer"/>
@@ -1181,7 +1246,7 @@
 </file>
 
 <file path=word/footnotes.xml><?xml version="1.0" encoding="utf-8"?>
-<w:footnotes xmlns:wpc="http://schemas.microsoft.com/office/word/2010/wordprocessingCanvas" xmlns:cx="http://schemas.microsoft.com/office/drawing/2014/chartex" xmlns:cx1="http://schemas.microsoft.com/office/drawing/2015/9/8/chartex" xmlns:cx2="http://schemas.microsoft.com/office/drawing/2015/10/21/chartex" xmlns:cx3="http://schemas.microsoft.com/office/drawing/2016/5/9/chartex" xmlns:cx4="http://schemas.microsoft.com/office/drawing/2016/5/10/chartex" xmlns:cx5="http://schemas.microsoft.com/office/drawing/2016/5/11/chartex" xmlns:mc="http://schemas.openxmlformats.org/markup-compatibility/2006" xmlns:o="urn:schemas-microsoft-com:office:office" xmlns:r="http://schemas.openxmlformats.org/officeDocument/2006/relationships" xmlns:m="http://schemas.openxmlformats.org/officeDocument/2006/math" xmlns:v="urn:schemas-microsoft-com:vml" xmlns:wp14="http://schemas.microsoft.com/office/word/2010/wordprocessingDrawing" xmlns:wp="http://schemas.openxmlformats.org/drawingml/2006/wordprocessingDrawing" xmlns:w10="urn:schemas-microsoft-com:office:word" xmlns:w="http://schemas.openxmlformats.org/wordprocessingml/2006/main" xmlns:w14="http://schemas.microsoft.com/office/word/2010/wordml" xmlns:w15="http://schemas.microsoft.com/office/word/2012/wordml" xmlns:w16se="http://schemas.microsoft.com/office/word/2015/wordml/symex" xmlns:wpg="http://schemas.microsoft.com/office/word/2010/wordprocessingGroup" xmlns:wpi="http://schemas.microsoft.com/office/word/2010/wordprocessingInk" xmlns:wne="http://schemas.microsoft.com/office/word/2006/wordml" xmlns:wps="http://schemas.microsoft.com/office/word/2010/wordprocessingShape" mc:Ignorable="w14 w15 w16se wp14">
+<w:footnotes xmlns:wpc="http://schemas.microsoft.com/office/word/2010/wordprocessingCanvas" xmlns:cx="http://schemas.microsoft.com/office/drawing/2014/chartex" xmlns:cx1="http://schemas.microsoft.com/office/drawing/2015/9/8/chartex" xmlns:cx2="http://schemas.microsoft.com/office/drawing/2015/10/21/chartex" xmlns:cx3="http://schemas.microsoft.com/office/drawing/2016/5/9/chartex" xmlns:cx4="http://schemas.microsoft.com/office/drawing/2016/5/10/chartex" xmlns:cx5="http://schemas.microsoft.com/office/drawing/2016/5/11/chartex" xmlns:cx6="http://schemas.microsoft.com/office/drawing/2016/5/12/chartex" xmlns:cx7="http://schemas.microsoft.com/office/drawing/2016/5/13/chartex" xmlns:cx8="http://schemas.microsoft.com/office/drawing/2016/5/14/chartex" xmlns:mc="http://schemas.openxmlformats.org/markup-compatibility/2006" xmlns:aink="http://schemas.microsoft.com/office/drawing/2016/ink" xmlns:am3d="http://schemas.microsoft.com/office/drawing/2017/model3d" xmlns:o="urn:schemas-microsoft-com:office:office" xmlns:r="http://schemas.openxmlformats.org/officeDocument/2006/relationships" xmlns:m="http://schemas.openxmlformats.org/officeDocument/2006/math" xmlns:v="urn:schemas-microsoft-com:vml" xmlns:wp14="http://schemas.microsoft.com/office/word/2010/wordprocessingDrawing" xmlns:wp="http://schemas.openxmlformats.org/drawingml/2006/wordprocessingDrawing" xmlns:w10="urn:schemas-microsoft-com:office:word" xmlns:w="http://schemas.openxmlformats.org/wordprocessingml/2006/main" xmlns:w14="http://schemas.microsoft.com/office/word/2010/wordml" xmlns:w15="http://schemas.microsoft.com/office/word/2012/wordml" xmlns:w16cid="http://schemas.microsoft.com/office/word/2016/wordml/cid" xmlns:w16se="http://schemas.microsoft.com/office/word/2015/wordml/symex" xmlns:wpg="http://schemas.microsoft.com/office/word/2010/wordprocessingGroup" xmlns:wpi="http://schemas.microsoft.com/office/word/2010/wordprocessingInk" xmlns:wne="http://schemas.microsoft.com/office/word/2006/wordml" xmlns:wps="http://schemas.microsoft.com/office/word/2010/wordprocessingShape" mc:Ignorable="w14 w15 w16se w16cid wp14">
   <w:footnote w:type="separator" w:id="-1">
     <w:p>
       <w:pPr>
@@ -1206,7 +1271,7 @@
 </file>
 
 <file path=word/header1.xml><?xml version="1.0" encoding="utf-8"?>
-<w:hdr xmlns:wpc="http://schemas.microsoft.com/office/word/2010/wordprocessingCanvas" xmlns:cx="http://schemas.microsoft.com/office/drawing/2014/chartex" xmlns:cx1="http://schemas.microsoft.com/office/drawing/2015/9/8/chartex" xmlns:cx2="http://schemas.microsoft.com/office/drawing/2015/10/21/chartex" xmlns:cx3="http://schemas.microsoft.com/office/drawing/2016/5/9/chartex" xmlns:cx4="http://schemas.microsoft.com/office/drawing/2016/5/10/chartex" xmlns:cx5="http://schemas.microsoft.com/office/drawing/2016/5/11/chartex" xmlns:mc="http://schemas.openxmlformats.org/markup-compatibility/2006" xmlns:o="urn:schemas-microsoft-com:office:office" xmlns:r="http://schemas.openxmlformats.org/officeDocument/2006/relationships" xmlns:m="http://schemas.openxmlformats.org/officeDocument/2006/math" xmlns:v="urn:schemas-microsoft-com:vml" xmlns:wp14="http://schemas.microsoft.com/office/word/2010/wordprocessingDrawing" xmlns:wp="http://schemas.openxmlformats.org/drawingml/2006/wordprocessingDrawing" xmlns:w10="urn:schemas-microsoft-com:office:word" xmlns:w="http://schemas.openxmlformats.org/wordprocessingml/2006/main" xmlns:w14="http://schemas.microsoft.com/office/word/2010/wordml" xmlns:w15="http://schemas.microsoft.com/office/word/2012/wordml" xmlns:w16se="http://schemas.microsoft.com/office/word/2015/wordml/symex" xmlns:wpg="http://schemas.microsoft.com/office/word/2010/wordprocessingGroup" xmlns:wpi="http://schemas.microsoft.com/office/word/2010/wordprocessingInk" xmlns:wne="http://schemas.microsoft.com/office/word/2006/wordml" xmlns:wps="http://schemas.microsoft.com/office/word/2010/wordprocessingShape" mc:Ignorable="w14 w15 w16se wp14">
+<w:hdr xmlns:wpc="http://schemas.microsoft.com/office/word/2010/wordprocessingCanvas" xmlns:cx="http://schemas.microsoft.com/office/drawing/2014/chartex" xmlns:cx1="http://schemas.microsoft.com/office/drawing/2015/9/8/chartex" xmlns:cx2="http://schemas.microsoft.com/office/drawing/2015/10/21/chartex" xmlns:cx3="http://schemas.microsoft.com/office/drawing/2016/5/9/chartex" xmlns:cx4="http://schemas.microsoft.com/office/drawing/2016/5/10/chartex" xmlns:cx5="http://schemas.microsoft.com/office/drawing/2016/5/11/chartex" xmlns:cx6="http://schemas.microsoft.com/office/drawing/2016/5/12/chartex" xmlns:cx7="http://schemas.microsoft.com/office/drawing/2016/5/13/chartex" xmlns:cx8="http://schemas.microsoft.com/office/drawing/2016/5/14/chartex" xmlns:mc="http://schemas.openxmlformats.org/markup-compatibility/2006" xmlns:aink="http://schemas.microsoft.com/office/drawing/2016/ink" xmlns:am3d="http://schemas.microsoft.com/office/drawing/2017/model3d" xmlns:o="urn:schemas-microsoft-com:office:office" xmlns:r="http://schemas.openxmlformats.org/officeDocument/2006/relationships" xmlns:m="http://schemas.openxmlformats.org/officeDocument/2006/math" xmlns:v="urn:schemas-microsoft-com:vml" xmlns:wp14="http://schemas.microsoft.com/office/word/2010/wordprocessingDrawing" xmlns:wp="http://schemas.openxmlformats.org/drawingml/2006/wordprocessingDrawing" xmlns:w10="urn:schemas-microsoft-com:office:word" xmlns:w="http://schemas.openxmlformats.org/wordprocessingml/2006/main" xmlns:w14="http://schemas.microsoft.com/office/word/2010/wordml" xmlns:w15="http://schemas.microsoft.com/office/word/2012/wordml" xmlns:w16cid="http://schemas.microsoft.com/office/word/2016/wordml/cid" xmlns:w16se="http://schemas.microsoft.com/office/word/2015/wordml/symex" xmlns:wpg="http://schemas.microsoft.com/office/word/2010/wordprocessingGroup" xmlns:wpi="http://schemas.microsoft.com/office/word/2010/wordprocessingInk" xmlns:wne="http://schemas.microsoft.com/office/word/2006/wordml" xmlns:wps="http://schemas.microsoft.com/office/word/2010/wordprocessingShape" mc:Ignorable="w14 w15 w16se w16cid wp14">
   <w:p>
     <w:pPr>
       <w:pStyle w:val="Header"/>
@@ -1216,7 +1281,7 @@
 </file>
 
 <file path=word/header2.xml><?xml version="1.0" encoding="utf-8"?>
-<w:hdr xmlns:wpc="http://schemas.microsoft.com/office/word/2010/wordprocessingCanvas" xmlns:cx="http://schemas.microsoft.com/office/drawing/2014/chartex" xmlns:cx1="http://schemas.microsoft.com/office/drawing/2015/9/8/chartex" xmlns:cx2="http://schemas.microsoft.com/office/drawing/2015/10/21/chartex" xmlns:cx3="http://schemas.microsoft.com/office/drawing/2016/5/9/chartex" xmlns:cx4="http://schemas.microsoft.com/office/drawing/2016/5/10/chartex" xmlns:cx5="http://schemas.microsoft.com/office/drawing/2016/5/11/chartex" xmlns:mc="http://schemas.openxmlformats.org/markup-compatibility/2006" xmlns:o="urn:schemas-microsoft-com:office:office" xmlns:r="http://schemas.openxmlformats.org/officeDocument/2006/relationships" xmlns:m="http://schemas.openxmlformats.org/officeDocument/2006/math" xmlns:v="urn:schemas-microsoft-com:vml" xmlns:wp14="http://schemas.microsoft.com/office/word/2010/wordprocessingDrawing" xmlns:wp="http://schemas.openxmlformats.org/drawingml/2006/wordprocessingDrawing" xmlns:w10="urn:schemas-microsoft-com:office:word" xmlns:w="http://schemas.openxmlformats.org/wordprocessingml/2006/main" xmlns:w14="http://schemas.microsoft.com/office/word/2010/wordml" xmlns:w15="http://schemas.microsoft.com/office/word/2012/wordml" xmlns:w16se="http://schemas.microsoft.com/office/word/2015/wordml/symex" xmlns:wpg="http://schemas.microsoft.com/office/word/2010/wordprocessingGroup" xmlns:wpi="http://schemas.microsoft.com/office/word/2010/wordprocessingInk" xmlns:wne="http://schemas.microsoft.com/office/word/2006/wordml" xmlns:wps="http://schemas.microsoft.com/office/word/2010/wordprocessingShape" mc:Ignorable="w14 w15 w16se wp14">
+<w:hdr xmlns:wpc="http://schemas.microsoft.com/office/word/2010/wordprocessingCanvas" xmlns:cx="http://schemas.microsoft.com/office/drawing/2014/chartex" xmlns:cx1="http://schemas.microsoft.com/office/drawing/2015/9/8/chartex" xmlns:cx2="http://schemas.microsoft.com/office/drawing/2015/10/21/chartex" xmlns:cx3="http://schemas.microsoft.com/office/drawing/2016/5/9/chartex" xmlns:cx4="http://schemas.microsoft.com/office/drawing/2016/5/10/chartex" xmlns:cx5="http://schemas.microsoft.com/office/drawing/2016/5/11/chartex" xmlns:cx6="http://schemas.microsoft.com/office/drawing/2016/5/12/chartex" xmlns:cx7="http://schemas.microsoft.com/office/drawing/2016/5/13/chartex" xmlns:cx8="http://schemas.microsoft.com/office/drawing/2016/5/14/chartex" xmlns:mc="http://schemas.openxmlformats.org/markup-compatibility/2006" xmlns:aink="http://schemas.microsoft.com/office/drawing/2016/ink" xmlns:am3d="http://schemas.microsoft.com/office/drawing/2017/model3d" xmlns:o="urn:schemas-microsoft-com:office:office" xmlns:r="http://schemas.openxmlformats.org/officeDocument/2006/relationships" xmlns:m="http://schemas.openxmlformats.org/officeDocument/2006/math" xmlns:v="urn:schemas-microsoft-com:vml" xmlns:wp14="http://schemas.microsoft.com/office/word/2010/wordprocessingDrawing" xmlns:wp="http://schemas.openxmlformats.org/drawingml/2006/wordprocessingDrawing" xmlns:w10="urn:schemas-microsoft-com:office:word" xmlns:w="http://schemas.openxmlformats.org/wordprocessingml/2006/main" xmlns:w14="http://schemas.microsoft.com/office/word/2010/wordml" xmlns:w15="http://schemas.microsoft.com/office/word/2012/wordml" xmlns:w16cid="http://schemas.microsoft.com/office/word/2016/wordml/cid" xmlns:w16se="http://schemas.microsoft.com/office/word/2015/wordml/symex" xmlns:wpg="http://schemas.microsoft.com/office/word/2010/wordprocessingGroup" xmlns:wpi="http://schemas.microsoft.com/office/word/2010/wordprocessingInk" xmlns:wne="http://schemas.microsoft.com/office/word/2006/wordml" xmlns:wps="http://schemas.microsoft.com/office/word/2010/wordprocessingShape" mc:Ignorable="w14 w15 w16se w16cid wp14">
   <w:p>
     <w:pPr>
       <w:pStyle w:val="Header"/>
@@ -1226,7 +1291,7 @@
 </file>
 
 <file path=word/header3.xml><?xml version="1.0" encoding="utf-8"?>
-<w:hdr xmlns:wpc="http://schemas.microsoft.com/office/word/2010/wordprocessingCanvas" xmlns:cx="http://schemas.microsoft.com/office/drawing/2014/chartex" xmlns:cx1="http://schemas.microsoft.com/office/drawing/2015/9/8/chartex" xmlns:cx2="http://schemas.microsoft.com/office/drawing/2015/10/21/chartex" xmlns:cx3="http://schemas.microsoft.com/office/drawing/2016/5/9/chartex" xmlns:cx4="http://schemas.microsoft.com/office/drawing/2016/5/10/chartex" xmlns:cx5="http://schemas.microsoft.com/office/drawing/2016/5/11/chartex" xmlns:mc="http://schemas.openxmlformats.org/markup-compatibility/2006" xmlns:o="urn:schemas-microsoft-com:office:office" xmlns:r="http://schemas.openxmlformats.org/officeDocument/2006/relationships" xmlns:m="http://schemas.openxmlformats.org/officeDocument/2006/math" xmlns:v="urn:schemas-microsoft-com:vml" xmlns:wp14="http://schemas.microsoft.com/office/word/2010/wordprocessingDrawing" xmlns:wp="http://schemas.openxmlformats.org/drawingml/2006/wordprocessingDrawing" xmlns:w10="urn:schemas-microsoft-com:office:word" xmlns:w="http://schemas.openxmlformats.org/wordprocessingml/2006/main" xmlns:w14="http://schemas.microsoft.com/office/word/2010/wordml" xmlns:w15="http://schemas.microsoft.com/office/word/2012/wordml" xmlns:w16se="http://schemas.microsoft.com/office/word/2015/wordml/symex" xmlns:wpg="http://schemas.microsoft.com/office/word/2010/wordprocessingGroup" xmlns:wpi="http://schemas.microsoft.com/office/word/2010/wordprocessingInk" xmlns:wne="http://schemas.microsoft.com/office/word/2006/wordml" xmlns:wps="http://schemas.microsoft.com/office/word/2010/wordprocessingShape" mc:Ignorable="w14 w15 w16se wp14">
+<w:hdr xmlns:wpc="http://schemas.microsoft.com/office/word/2010/wordprocessingCanvas" xmlns:cx="http://schemas.microsoft.com/office/drawing/2014/chartex" xmlns:cx1="http://schemas.microsoft.com/office/drawing/2015/9/8/chartex" xmlns:cx2="http://schemas.microsoft.com/office/drawing/2015/10/21/chartex" xmlns:cx3="http://schemas.microsoft.com/office/drawing/2016/5/9/chartex" xmlns:cx4="http://schemas.microsoft.com/office/drawing/2016/5/10/chartex" xmlns:cx5="http://schemas.microsoft.com/office/drawing/2016/5/11/chartex" xmlns:cx6="http://schemas.microsoft.com/office/drawing/2016/5/12/chartex" xmlns:cx7="http://schemas.microsoft.com/office/drawing/2016/5/13/chartex" xmlns:cx8="http://schemas.microsoft.com/office/drawing/2016/5/14/chartex" xmlns:mc="http://schemas.openxmlformats.org/markup-compatibility/2006" xmlns:aink="http://schemas.microsoft.com/office/drawing/2016/ink" xmlns:am3d="http://schemas.microsoft.com/office/drawing/2017/model3d" xmlns:o="urn:schemas-microsoft-com:office:office" xmlns:r="http://schemas.openxmlformats.org/officeDocument/2006/relationships" xmlns:m="http://schemas.openxmlformats.org/officeDocument/2006/math" xmlns:v="urn:schemas-microsoft-com:vml" xmlns:wp14="http://schemas.microsoft.com/office/word/2010/wordprocessingDrawing" xmlns:wp="http://schemas.openxmlformats.org/drawingml/2006/wordprocessingDrawing" xmlns:w10="urn:schemas-microsoft-com:office:word" xmlns:w="http://schemas.openxmlformats.org/wordprocessingml/2006/main" xmlns:w14="http://schemas.microsoft.com/office/word/2010/wordml" xmlns:w15="http://schemas.microsoft.com/office/word/2012/wordml" xmlns:w16cid="http://schemas.microsoft.com/office/word/2016/wordml/cid" xmlns:w16se="http://schemas.microsoft.com/office/word/2015/wordml/symex" xmlns:wpg="http://schemas.microsoft.com/office/word/2010/wordprocessingGroup" xmlns:wpi="http://schemas.microsoft.com/office/word/2010/wordprocessingInk" xmlns:wne="http://schemas.microsoft.com/office/word/2006/wordml" xmlns:wps="http://schemas.microsoft.com/office/word/2010/wordprocessingShape" mc:Ignorable="w14 w15 w16se w16cid wp14">
   <w:p>
     <w:pPr>
       <w:pStyle w:val="Header"/>
@@ -1236,7 +1301,7 @@
 </file>
 
 <file path=word/numbering.xml><?xml version="1.0" encoding="utf-8"?>
-<w:numbering xmlns:wpc="http://schemas.microsoft.com/office/word/2010/wordprocessingCanvas" xmlns:cx="http://schemas.microsoft.com/office/drawing/2014/chartex" xmlns:cx1="http://schemas.microsoft.com/office/drawing/2015/9/8/chartex" xmlns:cx2="http://schemas.microsoft.com/office/drawing/2015/10/21/chartex" xmlns:cx3="http://schemas.microsoft.com/office/drawing/2016/5/9/chartex" xmlns:cx4="http://schemas.microsoft.com/office/drawing/2016/5/10/chartex" xmlns:cx5="http://schemas.microsoft.com/office/drawing/2016/5/11/chartex" xmlns:mc="http://schemas.openxmlformats.org/markup-compatibility/2006" xmlns:o="urn:schemas-microsoft-com:office:office" xmlns:r="http://schemas.openxmlformats.org/officeDocument/2006/relationships" xmlns:m="http://schemas.openxmlformats.org/officeDocument/2006/math" xmlns:v="urn:schemas-microsoft-com:vml" xmlns:wp14="http://schemas.microsoft.com/office/word/2010/wordprocessingDrawing" xmlns:wp="http://schemas.openxmlformats.org/drawingml/2006/wordprocessingDrawing" xmlns:w10="urn:schemas-microsoft-com:office:word" xmlns:w="http://schemas.openxmlformats.org/wordprocessingml/2006/main" xmlns:w14="http://schemas.microsoft.com/office/word/2010/wordml" xmlns:w15="http://schemas.microsoft.com/office/word/2012/wordml" xmlns:w16se="http://schemas.microsoft.com/office/word/2015/wordml/symex" xmlns:wpg="http://schemas.microsoft.com/office/word/2010/wordprocessingGroup" xmlns:wpi="http://schemas.microsoft.com/office/word/2010/wordprocessingInk" xmlns:wne="http://schemas.microsoft.com/office/word/2006/wordml" xmlns:wps="http://schemas.microsoft.com/office/word/2010/wordprocessingShape" mc:Ignorable="w14 w15 w16se wp14">
+<w:numbering xmlns:wpc="http://schemas.microsoft.com/office/word/2010/wordprocessingCanvas" xmlns:cx="http://schemas.microsoft.com/office/drawing/2014/chartex" xmlns:cx1="http://schemas.microsoft.com/office/drawing/2015/9/8/chartex" xmlns:cx2="http://schemas.microsoft.com/office/drawing/2015/10/21/chartex" xmlns:cx3="http://schemas.microsoft.com/office/drawing/2016/5/9/chartex" xmlns:cx4="http://schemas.microsoft.com/office/drawing/2016/5/10/chartex" xmlns:cx5="http://schemas.microsoft.com/office/drawing/2016/5/11/chartex" xmlns:cx6="http://schemas.microsoft.com/office/drawing/2016/5/12/chartex" xmlns:cx7="http://schemas.microsoft.com/office/drawing/2016/5/13/chartex" xmlns:cx8="http://schemas.microsoft.com/office/drawing/2016/5/14/chartex" xmlns:mc="http://schemas.openxmlformats.org/markup-compatibility/2006" xmlns:aink="http://schemas.microsoft.com/office/drawing/2016/ink" xmlns:am3d="http://schemas.microsoft.com/office/drawing/2017/model3d" xmlns:o="urn:schemas-microsoft-com:office:office" xmlns:r="http://schemas.openxmlformats.org/officeDocument/2006/relationships" xmlns:m="http://schemas.openxmlformats.org/officeDocument/2006/math" xmlns:v="urn:schemas-microsoft-com:vml" xmlns:wp14="http://schemas.microsoft.com/office/word/2010/wordprocessingDrawing" xmlns:wp="http://schemas.openxmlformats.org/drawingml/2006/wordprocessingDrawing" xmlns:w10="urn:schemas-microsoft-com:office:word" xmlns:w="http://schemas.openxmlformats.org/wordprocessingml/2006/main" xmlns:w14="http://schemas.microsoft.com/office/word/2010/wordml" xmlns:w15="http://schemas.microsoft.com/office/word/2012/wordml" xmlns:w16cid="http://schemas.microsoft.com/office/word/2016/wordml/cid" xmlns:w16se="http://schemas.microsoft.com/office/word/2015/wordml/symex" xmlns:wpg="http://schemas.microsoft.com/office/word/2010/wordprocessingGroup" xmlns:wpi="http://schemas.microsoft.com/office/word/2010/wordprocessingInk" xmlns:wne="http://schemas.microsoft.com/office/word/2006/wordml" xmlns:wps="http://schemas.microsoft.com/office/word/2010/wordprocessingShape" mc:Ignorable="w14 w15 w16se w16cid wp14">
   <w:abstractNum w:abstractNumId="0" w15:restartNumberingAfterBreak="0">
     <w:nsid w:val="262B0B3A"/>
     <w:multiLevelType w:val="hybridMultilevel"/>
@@ -2482,7 +2547,7 @@
 </file>
 
 <file path=word/styles.xml><?xml version="1.0" encoding="utf-8"?>
-<w:styles xmlns:mc="http://schemas.openxmlformats.org/markup-compatibility/2006" xmlns:r="http://schemas.openxmlformats.org/officeDocument/2006/relationships" xmlns:w="http://schemas.openxmlformats.org/wordprocessingml/2006/main" xmlns:w14="http://schemas.microsoft.com/office/word/2010/wordml" xmlns:w15="http://schemas.microsoft.com/office/word/2012/wordml" xmlns:w16se="http://schemas.microsoft.com/office/word/2015/wordml/symex" mc:Ignorable="w14 w15 w16se">
+<w:styles xmlns:mc="http://schemas.openxmlformats.org/markup-compatibility/2006" xmlns:r="http://schemas.openxmlformats.org/officeDocument/2006/relationships" xmlns:w="http://schemas.openxmlformats.org/wordprocessingml/2006/main" xmlns:w14="http://schemas.microsoft.com/office/word/2010/wordml" xmlns:w15="http://schemas.microsoft.com/office/word/2012/wordml" xmlns:w16cid="http://schemas.microsoft.com/office/word/2016/wordml/cid" xmlns:w16se="http://schemas.microsoft.com/office/word/2015/wordml/symex" mc:Ignorable="w14 w15 w16se w16cid">
   <w:docDefaults>
     <w:rPrDefault>
       <w:rPr>
@@ -2498,7 +2563,7 @@
       </w:pPr>
     </w:pPrDefault>
   </w:docDefaults>
-  <w:latentStyles w:defLockedState="0" w:defUIPriority="99" w:defSemiHidden="0" w:defUnhideWhenUsed="0" w:defQFormat="0" w:count="374">
+  <w:latentStyles w:defLockedState="0" w:defUIPriority="99" w:defSemiHidden="0" w:defUnhideWhenUsed="0" w:defQFormat="0" w:count="375">
     <w:lsdException w:name="Normal" w:uiPriority="0" w:qFormat="1"/>
     <w:lsdException w:name="heading 1" w:uiPriority="9" w:qFormat="1"/>
     <w:lsdException w:name="heading 2" w:semiHidden="1" w:uiPriority="9" w:unhideWhenUsed="1" w:qFormat="1"/>
@@ -2604,7 +2669,6 @@
     <w:lsdException w:name="HTML Sample" w:semiHidden="1" w:unhideWhenUsed="1"/>
     <w:lsdException w:name="HTML Typewriter" w:semiHidden="1" w:unhideWhenUsed="1"/>
     <w:lsdException w:name="HTML Variable" w:semiHidden="1" w:unhideWhenUsed="1"/>
-    <w:lsdException w:name="Normal Table" w:semiHidden="1" w:unhideWhenUsed="1"/>
     <w:lsdException w:name="annotation subject" w:semiHidden="1" w:unhideWhenUsed="1"/>
     <w:lsdException w:name="No List" w:semiHidden="1" w:unhideWhenUsed="1"/>
     <w:lsdException w:name="Outline List 1" w:semiHidden="1" w:unhideWhenUsed="1"/>
@@ -2651,10 +2715,8 @@
     <w:lsdException w:name="Table Subtle 2" w:semiHidden="1" w:unhideWhenUsed="1"/>
     <w:lsdException w:name="Table Web 1" w:semiHidden="1" w:unhideWhenUsed="1"/>
     <w:lsdException w:name="Table Web 2" w:semiHidden="1" w:unhideWhenUsed="1"/>
-    <w:lsdException w:name="Table Web 3" w:semiHidden="1" w:unhideWhenUsed="1"/>
     <w:lsdException w:name="Balloon Text" w:semiHidden="1" w:unhideWhenUsed="1"/>
     <w:lsdException w:name="Table Grid" w:uiPriority="39"/>
-    <w:lsdException w:name="Table Theme" w:semiHidden="1" w:unhideWhenUsed="1"/>
     <w:lsdException w:name="Placeholder Text" w:semiHidden="1"/>
     <w:lsdException w:name="No Spacing" w:uiPriority="1" w:qFormat="1"/>
     <w:lsdException w:name="Light Shading" w:uiPriority="60"/>
@@ -2873,6 +2935,7 @@
     <w:lsdException w:name="Mention" w:semiHidden="1" w:unhideWhenUsed="1"/>
     <w:lsdException w:name="Smart Hyperlink" w:semiHidden="1" w:unhideWhenUsed="1"/>
     <w:lsdException w:name="Hashtag" w:semiHidden="1" w:unhideWhenUsed="1"/>
+    <w:lsdException w:name="Unresolved Mention" w:semiHidden="1" w:unhideWhenUsed="1"/>
   </w:latentStyles>
   <w:style w:type="paragraph" w:default="1" w:styleId="Normal">
     <w:name w:val="Normal"/>

</xml_diff>

<commit_message>
Title change from VP to EVP
</commit_message>
<xml_diff>
--- a/documents/DanielBalthaserResume.docx
+++ b/documents/DanielBalthaserResume.docx
@@ -40,6 +40,7 @@
                 <w:rFonts w:asciiTheme="majorHAnsi" w:hAnsiTheme="majorHAnsi"/>
               </w:rPr>
             </w:pPr>
+            <w:proofErr w:type="gramStart"/>
             <w:r>
               <w:rPr>
                 <w:rFonts w:asciiTheme="majorHAnsi" w:hAnsiTheme="majorHAnsi"/>
@@ -62,7 +63,15 @@
                 <w:rFonts w:asciiTheme="majorHAnsi" w:hAnsiTheme="majorHAnsi"/>
                 <w:sz w:val="52"/>
               </w:rPr>
-              <w:t xml:space="preserve"> Daniel Balthaser</w:t>
+              <w:t xml:space="preserve"> Daniel</w:t>
+            </w:r>
+            <w:proofErr w:type="gramEnd"/>
+            <w:r>
+              <w:rPr>
+                <w:rFonts w:asciiTheme="majorHAnsi" w:hAnsiTheme="majorHAnsi"/>
+                <w:sz w:val="52"/>
+              </w:rPr>
+              <w:t xml:space="preserve"> Balthaser</w:t>
             </w:r>
           </w:p>
           <w:p>
@@ -564,6 +573,8 @@
             </w:r>
           </w:p>
         </w:tc>
+        <w:bookmarkStart w:id="0" w:name="_GoBack"/>
+        <w:bookmarkEnd w:id="0"/>
       </w:tr>
     </w:tbl>
     <w:p>
@@ -626,7 +637,7 @@
                 <w:color w:val="00B0F0"/>
                 <w:sz w:val="28"/>
               </w:rPr>
-              <w:t>Vice President</w:t>
+              <w:t>Executive VP</w:t>
             </w:r>
             <w:r>
               <w:rPr>
@@ -897,13 +908,49 @@
         <w:rPr>
           <w:rFonts w:asciiTheme="majorHAnsi" w:hAnsiTheme="majorHAnsi"/>
         </w:rPr>
-        <w:t>, RenewData, AlphaLit</w:t>
-      </w:r>
-      <w:r>
-        <w:rPr>
-          <w:rFonts w:asciiTheme="majorHAnsi" w:hAnsiTheme="majorHAnsi"/>
-        </w:rPr>
-        <w:t>, Interlegis, and Compiled Software</w:t>
+        <w:t xml:space="preserve">, </w:t>
+      </w:r>
+      <w:proofErr w:type="spellStart"/>
+      <w:r>
+        <w:rPr>
+          <w:rFonts w:asciiTheme="majorHAnsi" w:hAnsiTheme="majorHAnsi"/>
+        </w:rPr>
+        <w:t>RenewData</w:t>
+      </w:r>
+      <w:proofErr w:type="spellEnd"/>
+      <w:r>
+        <w:rPr>
+          <w:rFonts w:asciiTheme="majorHAnsi" w:hAnsiTheme="majorHAnsi"/>
+        </w:rPr>
+        <w:t xml:space="preserve">, </w:t>
+      </w:r>
+      <w:proofErr w:type="spellStart"/>
+      <w:r>
+        <w:rPr>
+          <w:rFonts w:asciiTheme="majorHAnsi" w:hAnsiTheme="majorHAnsi"/>
+        </w:rPr>
+        <w:t>AlphaLit</w:t>
+      </w:r>
+      <w:proofErr w:type="spellEnd"/>
+      <w:r>
+        <w:rPr>
+          <w:rFonts w:asciiTheme="majorHAnsi" w:hAnsiTheme="majorHAnsi"/>
+        </w:rPr>
+        <w:t xml:space="preserve">, </w:t>
+      </w:r>
+      <w:proofErr w:type="spellStart"/>
+      <w:r>
+        <w:rPr>
+          <w:rFonts w:asciiTheme="majorHAnsi" w:hAnsiTheme="majorHAnsi"/>
+        </w:rPr>
+        <w:t>Interlegis</w:t>
+      </w:r>
+      <w:proofErr w:type="spellEnd"/>
+      <w:r>
+        <w:rPr>
+          <w:rFonts w:asciiTheme="majorHAnsi" w:hAnsiTheme="majorHAnsi"/>
+        </w:rPr>
+        <w:t>, and Compiled Software</w:t>
       </w:r>
     </w:p>
     <w:p>
@@ -1031,15 +1078,7 @@
         <w:rPr>
           <w:rFonts w:asciiTheme="majorHAnsi" w:hAnsiTheme="majorHAnsi"/>
         </w:rPr>
-        <w:t>Le</w:t>
-      </w:r>
-      <w:bookmarkStart w:id="0" w:name="_GoBack"/>
-      <w:bookmarkEnd w:id="0"/>
-      <w:r>
-        <w:rPr>
-          <w:rFonts w:asciiTheme="majorHAnsi" w:hAnsiTheme="majorHAnsi"/>
-        </w:rPr>
-        <w:t xml:space="preserve">d department through </w:t>
+        <w:t xml:space="preserve">Led department through </w:t>
       </w:r>
       <w:r>
         <w:rPr>
@@ -1204,7 +1243,21 @@
         <w:rPr>
           <w:rFonts w:asciiTheme="majorHAnsi" w:hAnsiTheme="majorHAnsi"/>
         </w:rPr>
-        <w:t xml:space="preserve">Lead programmer/Software engineer on web-enabled ASP.NET (C#) applications and central application authentication server </w:t>
+        <w:t xml:space="preserve">Lead programmer/Software engineer on </w:t>
+      </w:r>
+      <w:proofErr w:type="gramStart"/>
+      <w:r>
+        <w:rPr>
+          <w:rFonts w:asciiTheme="majorHAnsi" w:hAnsiTheme="majorHAnsi"/>
+        </w:rPr>
+        <w:t>web-enabled</w:t>
+      </w:r>
+      <w:proofErr w:type="gramEnd"/>
+      <w:r>
+        <w:rPr>
+          <w:rFonts w:asciiTheme="majorHAnsi" w:hAnsiTheme="majorHAnsi"/>
+        </w:rPr>
+        <w:t xml:space="preserve"> ASP.NET (C#) applications and central application authentication server </w:t>
       </w:r>
     </w:p>
     <w:sectPr>
@@ -2596,7 +2649,7 @@
       </w:pPr>
     </w:pPrDefault>
   </w:docDefaults>
-  <w:latentStyles w:defLockedState="0" w:defUIPriority="99" w:defSemiHidden="0" w:defUnhideWhenUsed="0" w:defQFormat="0" w:count="377">
+  <w:latentStyles w:defLockedState="0" w:defUIPriority="99" w:defSemiHidden="0" w:defUnhideWhenUsed="0" w:defQFormat="0" w:count="376">
     <w:lsdException w:name="Normal" w:uiPriority="0" w:qFormat="1"/>
     <w:lsdException w:name="heading 1" w:uiPriority="9" w:qFormat="1"/>
     <w:lsdException w:name="heading 2" w:semiHidden="1" w:uiPriority="9" w:unhideWhenUsed="1" w:qFormat="1"/>
@@ -2702,6 +2755,7 @@
     <w:lsdException w:name="HTML Sample" w:semiHidden="1" w:unhideWhenUsed="1"/>
     <w:lsdException w:name="HTML Typewriter" w:semiHidden="1" w:unhideWhenUsed="1"/>
     <w:lsdException w:name="HTML Variable" w:semiHidden="1" w:unhideWhenUsed="1"/>
+    <w:lsdException w:name="Normal Table" w:semiHidden="1" w:unhideWhenUsed="1"/>
     <w:lsdException w:name="annotation subject" w:semiHidden="1" w:unhideWhenUsed="1"/>
     <w:lsdException w:name="No List" w:semiHidden="1" w:unhideWhenUsed="1"/>
     <w:lsdException w:name="Outline List 1" w:semiHidden="1" w:unhideWhenUsed="1"/>
@@ -2747,9 +2801,11 @@
     <w:lsdException w:name="Table Subtle 1" w:semiHidden="1" w:unhideWhenUsed="1"/>
     <w:lsdException w:name="Table Subtle 2" w:semiHidden="1" w:unhideWhenUsed="1"/>
     <w:lsdException w:name="Table Web 1" w:semiHidden="1" w:unhideWhenUsed="1"/>
+    <w:lsdException w:name="Table Web 2" w:semiHidden="1" w:unhideWhenUsed="1"/>
     <w:lsdException w:name="Table Web 3" w:semiHidden="1" w:unhideWhenUsed="1"/>
     <w:lsdException w:name="Balloon Text" w:semiHidden="1" w:unhideWhenUsed="1"/>
     <w:lsdException w:name="Table Grid" w:uiPriority="39"/>
+    <w:lsdException w:name="Table Theme" w:semiHidden="1" w:unhideWhenUsed="1"/>
     <w:lsdException w:name="Placeholder Text" w:semiHidden="1"/>
     <w:lsdException w:name="No Spacing" w:uiPriority="1" w:qFormat="1"/>
     <w:lsdException w:name="Light Shading" w:uiPriority="60"/>
@@ -2970,7 +3026,6 @@
     <w:lsdException w:name="Hashtag" w:semiHidden="1" w:unhideWhenUsed="1"/>
     <w:lsdException w:name="Unresolved Mention" w:semiHidden="1" w:unhideWhenUsed="1"/>
     <w:lsdException w:name="Smart Link" w:semiHidden="1" w:unhideWhenUsed="1"/>
-    <w:lsdException w:name="Smart Link Error" w:semiHidden="1" w:unhideWhenUsed="1"/>
   </w:latentStyles>
   <w:style w:type="paragraph" w:default="1" w:styleId="Normal">
     <w:name w:val="Normal"/>

</xml_diff>

<commit_message>
Separation of jobs in resume
</commit_message>
<xml_diff>
--- a/documents/DanielBalthaserResume.docx
+++ b/documents/DanielBalthaserResume.docx
@@ -1,6 +1,6 @@
 
 <file path=word/document.xml><?xml version="1.0" encoding="utf-8"?>
-<w:document xmlns:wpc="http://schemas.microsoft.com/office/word/2010/wordprocessingCanvas" xmlns:cx="http://schemas.microsoft.com/office/drawing/2014/chartex" xmlns:cx1="http://schemas.microsoft.com/office/drawing/2015/9/8/chartex" xmlns:cx2="http://schemas.microsoft.com/office/drawing/2015/10/21/chartex" xmlns:cx3="http://schemas.microsoft.com/office/drawing/2016/5/9/chartex" xmlns:cx4="http://schemas.microsoft.com/office/drawing/2016/5/10/chartex" xmlns:cx5="http://schemas.microsoft.com/office/drawing/2016/5/11/chartex" xmlns:cx6="http://schemas.microsoft.com/office/drawing/2016/5/12/chartex" xmlns:cx7="http://schemas.microsoft.com/office/drawing/2016/5/13/chartex" xmlns:cx8="http://schemas.microsoft.com/office/drawing/2016/5/14/chartex" xmlns:mc="http://schemas.openxmlformats.org/markup-compatibility/2006" xmlns:aink="http://schemas.microsoft.com/office/drawing/2016/ink" xmlns:am3d="http://schemas.microsoft.com/office/drawing/2017/model3d" xmlns:o="urn:schemas-microsoft-com:office:office" xmlns:r="http://schemas.openxmlformats.org/officeDocument/2006/relationships" xmlns:m="http://schemas.openxmlformats.org/officeDocument/2006/math" xmlns:v="urn:schemas-microsoft-com:vml" xmlns:wp14="http://schemas.microsoft.com/office/word/2010/wordprocessingDrawing" xmlns:wp="http://schemas.openxmlformats.org/drawingml/2006/wordprocessingDrawing" xmlns:w10="urn:schemas-microsoft-com:office:word" xmlns:w="http://schemas.openxmlformats.org/wordprocessingml/2006/main" xmlns:w14="http://schemas.microsoft.com/office/word/2010/wordml" xmlns:w15="http://schemas.microsoft.com/office/word/2012/wordml" xmlns:w16cex="http://schemas.microsoft.com/office/word/2018/wordml/cex" xmlns:w16cid="http://schemas.microsoft.com/office/word/2016/wordml/cid" xmlns:w16="http://schemas.microsoft.com/office/word/2018/wordml" xmlns:w16sdtdh="http://schemas.microsoft.com/office/word/2020/wordml/sdtdatahash" xmlns:w16se="http://schemas.microsoft.com/office/word/2015/wordml/symex" xmlns:wpg="http://schemas.microsoft.com/office/word/2010/wordprocessingGroup" xmlns:wpi="http://schemas.microsoft.com/office/word/2010/wordprocessingInk" xmlns:wne="http://schemas.microsoft.com/office/word/2006/wordml" xmlns:wps="http://schemas.microsoft.com/office/word/2010/wordprocessingShape" mc:Ignorable="w14 w15 w16se w16cid w16 w16cex w16sdtdh wp14">
+<w:document xmlns:wpc="http://schemas.microsoft.com/office/word/2010/wordprocessingCanvas" xmlns:cx="http://schemas.microsoft.com/office/drawing/2014/chartex" xmlns:cx1="http://schemas.microsoft.com/office/drawing/2015/9/8/chartex" xmlns:cx2="http://schemas.microsoft.com/office/drawing/2015/10/21/chartex" xmlns:cx3="http://schemas.microsoft.com/office/drawing/2016/5/9/chartex" xmlns:cx4="http://schemas.microsoft.com/office/drawing/2016/5/10/chartex" xmlns:cx5="http://schemas.microsoft.com/office/drawing/2016/5/11/chartex" xmlns:cx6="http://schemas.microsoft.com/office/drawing/2016/5/12/chartex" xmlns:cx7="http://schemas.microsoft.com/office/drawing/2016/5/13/chartex" xmlns:cx8="http://schemas.microsoft.com/office/drawing/2016/5/14/chartex" xmlns:mc="http://schemas.openxmlformats.org/markup-compatibility/2006" xmlns:aink="http://schemas.microsoft.com/office/drawing/2016/ink" xmlns:am3d="http://schemas.microsoft.com/office/drawing/2017/model3d" xmlns:o="urn:schemas-microsoft-com:office:office" xmlns:oel="http://schemas.microsoft.com/office/2019/extlst" xmlns:r="http://schemas.openxmlformats.org/officeDocument/2006/relationships" xmlns:m="http://schemas.openxmlformats.org/officeDocument/2006/math" xmlns:v="urn:schemas-microsoft-com:vml" xmlns:wp14="http://schemas.microsoft.com/office/word/2010/wordprocessingDrawing" xmlns:wp="http://schemas.openxmlformats.org/drawingml/2006/wordprocessingDrawing" xmlns:w10="urn:schemas-microsoft-com:office:word" xmlns:w="http://schemas.openxmlformats.org/wordprocessingml/2006/main" xmlns:w14="http://schemas.microsoft.com/office/word/2010/wordml" xmlns:w15="http://schemas.microsoft.com/office/word/2012/wordml" xmlns:w16cex="http://schemas.microsoft.com/office/word/2018/wordml/cex" xmlns:w16cid="http://schemas.microsoft.com/office/word/2016/wordml/cid" xmlns:w16="http://schemas.microsoft.com/office/word/2018/wordml" xmlns:w16sdtdh="http://schemas.microsoft.com/office/word/2020/wordml/sdtdatahash" xmlns:w16se="http://schemas.microsoft.com/office/word/2015/wordml/symex" xmlns:wpg="http://schemas.microsoft.com/office/word/2010/wordprocessingGroup" xmlns:wpi="http://schemas.microsoft.com/office/word/2010/wordprocessingInk" xmlns:wne="http://schemas.microsoft.com/office/word/2006/wordml" xmlns:wps="http://schemas.microsoft.com/office/word/2010/wordprocessingShape" mc:Ignorable="w14 w15 w16se w16cid w16 w16cex w16sdtdh wp14">
   <w:body>
     <w:tbl>
       <w:tblPr>
@@ -110,12 +110,29 @@
                 <w:rFonts w:asciiTheme="majorHAnsi" w:hAnsiTheme="majorHAnsi"/>
               </w:rPr>
             </w:pPr>
-            <w:r>
-              <w:rPr>
-                <w:rFonts w:asciiTheme="majorHAnsi" w:hAnsiTheme="majorHAnsi"/>
-              </w:rPr>
-              <w:t>dan@danbalthaser.com</w:t>
-            </w:r>
+            <w:hyperlink r:id="rId7" w:history="1">
+              <w:r>
+                <w:rPr>
+                  <w:rStyle w:val="Hyperlink"/>
+                  <w:rFonts w:asciiTheme="majorHAnsi" w:hAnsiTheme="majorHAnsi"/>
+                </w:rPr>
+                <w:t>dan@danbalt</w:t>
+              </w:r>
+              <w:r>
+                <w:rPr>
+                  <w:rStyle w:val="Hyperlink"/>
+                  <w:rFonts w:asciiTheme="majorHAnsi" w:hAnsiTheme="majorHAnsi"/>
+                </w:rPr>
+                <w:t>h</w:t>
+              </w:r>
+              <w:r>
+                <w:rPr>
+                  <w:rStyle w:val="Hyperlink"/>
+                  <w:rFonts w:asciiTheme="majorHAnsi" w:hAnsiTheme="majorHAnsi"/>
+                </w:rPr>
+                <w:t>aser.com</w:t>
+              </w:r>
+            </w:hyperlink>
           </w:p>
         </w:tc>
       </w:tr>
@@ -210,8 +227,9 @@
               <w:pStyle w:val="ListParagraph"/>
               <w:numPr>
                 <w:ilvl w:val="0"/>
-                <w:numId w:val="7"/>
+                <w:numId w:val="17"/>
               </w:numPr>
+              <w:ind w:left="435"/>
               <w:rPr>
                 <w:rFonts w:asciiTheme="majorHAnsi" w:hAnsiTheme="majorHAnsi" w:cstheme="majorHAnsi"/>
               </w:rPr>
@@ -239,7 +257,7 @@
               <w:pStyle w:val="ListParagraph"/>
               <w:numPr>
                 <w:ilvl w:val="0"/>
-                <w:numId w:val="7"/>
+                <w:numId w:val="17"/>
               </w:numPr>
               <w:ind w:right="672"/>
               <w:rPr>
@@ -283,8 +301,9 @@
               <w:pStyle w:val="ListParagraph"/>
               <w:numPr>
                 <w:ilvl w:val="0"/>
-                <w:numId w:val="7"/>
+                <w:numId w:val="17"/>
               </w:numPr>
+              <w:ind w:left="435"/>
               <w:rPr>
                 <w:rFonts w:asciiTheme="majorHAnsi" w:hAnsiTheme="majorHAnsi" w:cstheme="majorHAnsi"/>
               </w:rPr>
@@ -306,7 +325,7 @@
               <w:pStyle w:val="ListParagraph"/>
               <w:numPr>
                 <w:ilvl w:val="0"/>
-                <w:numId w:val="7"/>
+                <w:numId w:val="17"/>
               </w:numPr>
               <w:spacing w:after="9"/>
               <w:ind w:right="672"/>
@@ -326,154 +345,127 @@
     </w:tbl>
     <w:p>
       <w:pPr>
-        <w:pStyle w:val="Heading2"/>
-        <w:rPr>
-          <w:rFonts w:asciiTheme="majorHAnsi" w:hAnsiTheme="majorHAnsi"/>
-          <w:sz w:val="24"/>
-        </w:rPr>
-      </w:pPr>
-    </w:p>
-    <w:p>
-      <w:pPr>
-        <w:pStyle w:val="Heading2"/>
-        <w:rPr>
-          <w:rFonts w:asciiTheme="majorHAnsi" w:hAnsiTheme="majorHAnsi"/>
-        </w:rPr>
-      </w:pPr>
-      <w:r>
-        <w:rPr>
-          <w:rFonts w:asciiTheme="majorHAnsi" w:hAnsiTheme="majorHAnsi"/>
-          <w:sz w:val="24"/>
-        </w:rPr>
-        <w:t>A</w:t>
-      </w:r>
-      <w:r>
-        <w:rPr>
-          <w:rFonts w:asciiTheme="majorHAnsi" w:hAnsiTheme="majorHAnsi"/>
-        </w:rPr>
-        <w:t xml:space="preserve">REAS OF </w:t>
-      </w:r>
-      <w:r>
-        <w:rPr>
-          <w:rFonts w:asciiTheme="majorHAnsi" w:hAnsiTheme="majorHAnsi"/>
-          <w:sz w:val="24"/>
-        </w:rPr>
-        <w:t>I</w:t>
-      </w:r>
-      <w:r>
-        <w:rPr>
-          <w:rFonts w:asciiTheme="majorHAnsi" w:hAnsiTheme="majorHAnsi"/>
-        </w:rPr>
-        <w:t>NTEREST</w:t>
-      </w:r>
+        <w:spacing w:after="76" w:line="259" w:lineRule="auto"/>
+        <w:ind w:left="0" w:right="0" w:firstLine="0"/>
+        <w:rPr>
+          <w:rFonts w:asciiTheme="majorHAnsi" w:hAnsiTheme="majorHAnsi"/>
+        </w:rPr>
+      </w:pPr>
     </w:p>
     <w:tbl>
       <w:tblPr>
-        <w:tblStyle w:val="TableGrid"/>
-        <w:tblW w:w="7863" w:type="dxa"/>
-        <w:tblInd w:w="1080" w:type="dxa"/>
-        <w:tblCellMar>
-          <w:top w:w="34" w:type="dxa"/>
-        </w:tblCellMar>
+        <w:tblStyle w:val="TableGrid0"/>
+        <w:tblW w:w="0" w:type="auto"/>
+        <w:tblInd w:w="625" w:type="dxa"/>
+        <w:tblBorders>
+          <w:top w:val="none" w:sz="0" w:space="0" w:color="auto"/>
+          <w:left w:val="none" w:sz="0" w:space="0" w:color="auto"/>
+          <w:bottom w:val="none" w:sz="0" w:space="0" w:color="auto"/>
+          <w:right w:val="none" w:sz="0" w:space="0" w:color="auto"/>
+          <w:insideH w:val="none" w:sz="0" w:space="0" w:color="auto"/>
+          <w:insideV w:val="none" w:sz="0" w:space="0" w:color="auto"/>
+        </w:tblBorders>
         <w:tblLook w:val="04A0" w:firstRow="1" w:lastRow="0" w:firstColumn="1" w:lastColumn="0" w:noHBand="0" w:noVBand="1"/>
       </w:tblPr>
       <w:tblGrid>
-        <w:gridCol w:w="4157"/>
-        <w:gridCol w:w="3706"/>
+        <w:gridCol w:w="6120"/>
+        <w:gridCol w:w="3325"/>
       </w:tblGrid>
       <w:tr>
-        <w:trPr>
-          <w:trHeight w:val="758"/>
-        </w:trPr>
         <w:tc>
           <w:tcPr>
-            <w:tcW w:w="4157" w:type="dxa"/>
-            <w:tcBorders>
-              <w:top w:val="nil"/>
-              <w:left w:val="nil"/>
-              <w:bottom w:val="nil"/>
-              <w:right w:val="nil"/>
-            </w:tcBorders>
+            <w:tcW w:w="6120" w:type="dxa"/>
           </w:tcPr>
           <w:p>
             <w:pPr>
-              <w:numPr>
-                <w:ilvl w:val="0"/>
-                <w:numId w:val="3"/>
-              </w:numPr>
-              <w:spacing w:after="39" w:line="259" w:lineRule="auto"/>
-              <w:ind w:right="0" w:hanging="360"/>
-              <w:rPr>
-                <w:rFonts w:asciiTheme="majorHAnsi" w:hAnsiTheme="majorHAnsi"/>
+              <w:tabs>
+                <w:tab w:val="center" w:pos="1659"/>
+                <w:tab w:val="center" w:pos="7881"/>
+              </w:tabs>
+              <w:spacing w:after="51" w:line="259" w:lineRule="auto"/>
+              <w:ind w:left="0" w:right="0" w:firstLine="0"/>
+              <w:rPr>
+                <w:rFonts w:asciiTheme="majorHAnsi" w:hAnsiTheme="majorHAnsi"/>
+                <w:color w:val="00B0F0"/>
+                <w:sz w:val="28"/>
               </w:rPr>
             </w:pPr>
             <w:r>
               <w:rPr>
                 <w:rFonts w:asciiTheme="majorHAnsi" w:hAnsiTheme="majorHAnsi"/>
-                <w:color w:val="3B3838"/>
-              </w:rPr>
-              <w:t>Ultralight Backpacking</w:t>
+                <w:color w:val="00B0F0"/>
+                <w:sz w:val="28"/>
+              </w:rPr>
+              <w:t>Executive VP</w:t>
+            </w:r>
+            <w:r>
+              <w:rPr>
+                <w:rFonts w:asciiTheme="majorHAnsi" w:hAnsiTheme="majorHAnsi"/>
+                <w:color w:val="00B0F0"/>
+                <w:sz w:val="28"/>
+              </w:rPr>
+              <w:t>,</w:t>
+            </w:r>
+            <w:r>
+              <w:rPr>
+                <w:rFonts w:asciiTheme="majorHAnsi" w:hAnsiTheme="majorHAnsi"/>
+                <w:color w:val="00B0F0"/>
+                <w:sz w:val="28"/>
+              </w:rPr>
+              <w:t xml:space="preserve"> </w:t>
+            </w:r>
+            <w:r>
+              <w:rPr>
+                <w:rFonts w:asciiTheme="majorHAnsi" w:hAnsiTheme="majorHAnsi"/>
+                <w:color w:val="00B0F0"/>
+                <w:sz w:val="28"/>
+              </w:rPr>
+              <w:t>Engineering</w:t>
             </w:r>
           </w:p>
           <w:p>
             <w:pPr>
-              <w:numPr>
-                <w:ilvl w:val="0"/>
-                <w:numId w:val="3"/>
-              </w:numPr>
-              <w:spacing w:line="259" w:lineRule="auto"/>
-              <w:ind w:right="0" w:hanging="360"/>
-              <w:rPr>
-                <w:rFonts w:asciiTheme="majorHAnsi" w:hAnsiTheme="majorHAnsi"/>
+              <w:tabs>
+                <w:tab w:val="center" w:pos="1659"/>
+                <w:tab w:val="center" w:pos="7881"/>
+              </w:tabs>
+              <w:spacing w:after="51" w:line="259" w:lineRule="auto"/>
+              <w:ind w:left="0" w:right="0" w:firstLine="0"/>
+              <w:rPr>
+                <w:rFonts w:asciiTheme="majorHAnsi" w:hAnsiTheme="majorHAnsi"/>
+                <w:color w:val="00B0F0"/>
+                <w:sz w:val="28"/>
               </w:rPr>
             </w:pPr>
             <w:r>
               <w:rPr>
                 <w:rFonts w:asciiTheme="majorHAnsi" w:hAnsiTheme="majorHAnsi"/>
-                <w:color w:val="3B3838"/>
-              </w:rPr>
-              <w:t>Landscape Photography</w:t>
-            </w:r>
-          </w:p>
-          <w:p>
-            <w:pPr>
-              <w:numPr>
-                <w:ilvl w:val="0"/>
-                <w:numId w:val="3"/>
-              </w:numPr>
-              <w:spacing w:after="37" w:line="259" w:lineRule="auto"/>
-              <w:ind w:right="0" w:hanging="360"/>
-              <w:rPr>
-                <w:rFonts w:asciiTheme="majorHAnsi" w:hAnsiTheme="majorHAnsi"/>
-              </w:rPr>
-            </w:pPr>
-            <w:r>
-              <w:rPr>
-                <w:rFonts w:asciiTheme="majorHAnsi" w:hAnsiTheme="majorHAnsi"/>
-                <w:color w:val="3B3838"/>
-              </w:rPr>
-              <w:t>Microcontrollers (Particle, Arduino)</w:t>
+                <w:i/>
+              </w:rPr>
+              <w:t>K</w:t>
+            </w:r>
+            <w:r>
+              <w:rPr>
+                <w:rFonts w:asciiTheme="majorHAnsi" w:hAnsiTheme="majorHAnsi"/>
+                <w:i/>
+              </w:rPr>
+              <w:t>LDiscovery, LLC</w:t>
             </w:r>
           </w:p>
         </w:tc>
         <w:tc>
           <w:tcPr>
-            <w:tcW w:w="3706" w:type="dxa"/>
-            <w:tcBorders>
-              <w:top w:val="nil"/>
-              <w:left w:val="nil"/>
-              <w:bottom w:val="nil"/>
-              <w:right w:val="nil"/>
-            </w:tcBorders>
+            <w:tcW w:w="3325" w:type="dxa"/>
           </w:tcPr>
           <w:p>
             <w:pPr>
-              <w:numPr>
-                <w:ilvl w:val="0"/>
-                <w:numId w:val="4"/>
-              </w:numPr>
-              <w:spacing w:after="37" w:line="259" w:lineRule="auto"/>
-              <w:ind w:right="0" w:hanging="360"/>
+              <w:tabs>
+                <w:tab w:val="center" w:pos="2927"/>
+                <w:tab w:val="center" w:pos="7274"/>
+              </w:tabs>
+              <w:spacing w:after="0" w:line="259" w:lineRule="auto"/>
+              <w:ind w:left="0" w:right="0" w:firstLine="0"/>
+              <w:jc w:val="right"/>
               <w:rPr>
                 <w:rFonts w:asciiTheme="majorHAnsi" w:hAnsiTheme="majorHAnsi"/>
               </w:rPr>
@@ -481,19 +473,35 @@
             <w:r>
               <w:rPr>
                 <w:rFonts w:asciiTheme="majorHAnsi" w:hAnsiTheme="majorHAnsi"/>
-                <w:color w:val="3B3838"/>
-              </w:rPr>
-              <w:t xml:space="preserve">Reverse Engineering/Hacking </w:t>
+                <w:sz w:val="28"/>
+              </w:rPr>
+              <w:t xml:space="preserve">February 2020 </w:t>
+            </w:r>
+            <w:r>
+              <w:rPr>
+                <w:rFonts w:asciiTheme="majorHAnsi" w:hAnsiTheme="majorHAnsi"/>
+                <w:sz w:val="28"/>
+              </w:rPr>
+              <w:t>- Present</w:t>
+            </w:r>
+            <w:r>
+              <w:rPr>
+                <w:rFonts w:asciiTheme="majorHAnsi" w:hAnsiTheme="majorHAnsi"/>
+                <w:i/>
+                <w:sz w:val="28"/>
+              </w:rPr>
+              <w:t xml:space="preserve"> </w:t>
             </w:r>
           </w:p>
           <w:p>
             <w:pPr>
-              <w:numPr>
-                <w:ilvl w:val="0"/>
-                <w:numId w:val="4"/>
-              </w:numPr>
-              <w:spacing w:after="0" w:line="259" w:lineRule="auto"/>
-              <w:ind w:right="0" w:hanging="360"/>
+              <w:tabs>
+                <w:tab w:val="center" w:pos="1659"/>
+                <w:tab w:val="center" w:pos="7881"/>
+              </w:tabs>
+              <w:spacing w:after="51" w:line="259" w:lineRule="auto"/>
+              <w:ind w:left="0" w:right="0" w:firstLine="0"/>
+              <w:jc w:val="right"/>
               <w:rPr>
                 <w:rFonts w:asciiTheme="majorHAnsi" w:hAnsiTheme="majorHAnsi"/>
               </w:rPr>
@@ -501,29 +509,21 @@
             <w:r>
               <w:rPr>
                 <w:rFonts w:asciiTheme="majorHAnsi" w:hAnsiTheme="majorHAnsi"/>
-                <w:color w:val="3B3838"/>
-              </w:rPr>
-              <w:t>Automation</w:t>
-            </w:r>
-          </w:p>
-          <w:p>
-            <w:pPr>
-              <w:numPr>
-                <w:ilvl w:val="0"/>
-                <w:numId w:val="4"/>
-              </w:numPr>
-              <w:spacing w:after="39" w:line="259" w:lineRule="auto"/>
-              <w:ind w:right="0" w:hanging="360"/>
-              <w:rPr>
-                <w:rFonts w:asciiTheme="majorHAnsi" w:hAnsiTheme="majorHAnsi"/>
-              </w:rPr>
-            </w:pPr>
-            <w:r>
-              <w:rPr>
-                <w:rFonts w:asciiTheme="majorHAnsi" w:hAnsiTheme="majorHAnsi"/>
-                <w:color w:val="3B3838"/>
-              </w:rPr>
-              <w:t>Lambic Brewing</w:t>
+                <w:i/>
+              </w:rPr>
+              <w:tab/>
+            </w:r>
+            <w:r>
+              <w:rPr>
+                <w:rFonts w:asciiTheme="majorHAnsi" w:hAnsiTheme="majorHAnsi"/>
+              </w:rPr>
+              <w:t>Remote – Philadelphia</w:t>
+            </w:r>
+            <w:r>
+              <w:rPr>
+                <w:rFonts w:asciiTheme="majorHAnsi" w:hAnsiTheme="majorHAnsi"/>
+              </w:rPr>
+              <w:t xml:space="preserve">, PA </w:t>
             </w:r>
           </w:p>
         </w:tc>
@@ -531,8 +531,16 @@
     </w:tbl>
     <w:p>
       <w:pPr>
-        <w:spacing w:after="76" w:line="259" w:lineRule="auto"/>
-        <w:ind w:left="991" w:right="0" w:firstLine="0"/>
+        <w:pStyle w:val="ListParagraph"/>
+        <w:numPr>
+          <w:ilvl w:val="0"/>
+          <w:numId w:val="13"/>
+        </w:numPr>
+        <w:tabs>
+          <w:tab w:val="left" w:pos="450"/>
+        </w:tabs>
+        <w:spacing w:after="79" w:line="259" w:lineRule="auto"/>
+        <w:ind w:left="1440" w:right="0" w:hanging="270"/>
         <w:rPr>
           <w:rFonts w:asciiTheme="majorHAnsi" w:hAnsiTheme="majorHAnsi"/>
         </w:rPr>
@@ -540,9 +548,1490 @@
       <w:r>
         <w:rPr>
           <w:rFonts w:asciiTheme="majorHAnsi" w:hAnsiTheme="majorHAnsi"/>
-          <w:color w:val="00B0F0"/>
-        </w:rPr>
-        <w:t xml:space="preserve"> </w:t>
+        </w:rPr>
+        <w:t>Led and developed a team of more than 200 employees including Directors, Architects, Managers, Trainers, Team Leaders, Developers and QA Engineers across four countries on two continents.</w:t>
+      </w:r>
+    </w:p>
+    <w:p>
+      <w:pPr>
+        <w:pStyle w:val="ListParagraph"/>
+        <w:numPr>
+          <w:ilvl w:val="0"/>
+          <w:numId w:val="13"/>
+        </w:numPr>
+        <w:tabs>
+          <w:tab w:val="left" w:pos="450"/>
+        </w:tabs>
+        <w:spacing w:after="79" w:line="259" w:lineRule="auto"/>
+        <w:ind w:left="1440" w:right="0" w:hanging="270"/>
+        <w:rPr>
+          <w:rFonts w:asciiTheme="majorHAnsi" w:hAnsiTheme="majorHAnsi"/>
+        </w:rPr>
+      </w:pPr>
+      <w:r>
+        <w:rPr>
+          <w:rFonts w:asciiTheme="majorHAnsi" w:hAnsiTheme="majorHAnsi"/>
+        </w:rPr>
+        <w:t>Opened an office in Athens, Greece.</w:t>
+      </w:r>
+    </w:p>
+    <w:p>
+      <w:pPr>
+        <w:pStyle w:val="ListParagraph"/>
+        <w:numPr>
+          <w:ilvl w:val="0"/>
+          <w:numId w:val="13"/>
+        </w:numPr>
+        <w:tabs>
+          <w:tab w:val="left" w:pos="450"/>
+        </w:tabs>
+        <w:spacing w:after="79" w:line="259" w:lineRule="auto"/>
+        <w:ind w:left="1440" w:right="0" w:hanging="270"/>
+        <w:rPr>
+          <w:rFonts w:asciiTheme="majorHAnsi" w:hAnsiTheme="majorHAnsi"/>
+        </w:rPr>
+      </w:pPr>
+      <w:r>
+        <w:rPr>
+          <w:rFonts w:asciiTheme="majorHAnsi" w:hAnsiTheme="majorHAnsi"/>
+        </w:rPr>
+        <w:t>Cultivated company culture, processes, workflows, and applications to facilitate increased employee development, engagement, transparency, accountability, and ROI.</w:t>
+      </w:r>
+    </w:p>
+    <w:p>
+      <w:pPr>
+        <w:pStyle w:val="ListParagraph"/>
+        <w:numPr>
+          <w:ilvl w:val="0"/>
+          <w:numId w:val="13"/>
+        </w:numPr>
+        <w:tabs>
+          <w:tab w:val="left" w:pos="450"/>
+        </w:tabs>
+        <w:spacing w:after="79" w:line="259" w:lineRule="auto"/>
+        <w:ind w:left="1440" w:right="0" w:hanging="270"/>
+        <w:rPr>
+          <w:rFonts w:asciiTheme="majorHAnsi" w:hAnsiTheme="majorHAnsi"/>
+        </w:rPr>
+      </w:pPr>
+      <w:r>
+        <w:rPr>
+          <w:rFonts w:asciiTheme="majorHAnsi" w:hAnsiTheme="majorHAnsi"/>
+        </w:rPr>
+        <w:t>Oversaw planning, design, and implementation of all major line-of-business applications.</w:t>
+      </w:r>
+    </w:p>
+    <w:p>
+      <w:pPr>
+        <w:pStyle w:val="ListParagraph"/>
+        <w:numPr>
+          <w:ilvl w:val="0"/>
+          <w:numId w:val="13"/>
+        </w:numPr>
+        <w:tabs>
+          <w:tab w:val="left" w:pos="450"/>
+        </w:tabs>
+        <w:spacing w:after="79" w:line="259" w:lineRule="auto"/>
+        <w:ind w:left="1440" w:right="0" w:hanging="270"/>
+        <w:rPr>
+          <w:rFonts w:asciiTheme="majorHAnsi" w:hAnsiTheme="majorHAnsi"/>
+        </w:rPr>
+      </w:pPr>
+      <w:r>
+        <w:rPr>
+          <w:rFonts w:asciiTheme="majorHAnsi" w:hAnsiTheme="majorHAnsi"/>
+        </w:rPr>
+        <w:t>Led department through migration to Azure services.</w:t>
+      </w:r>
+    </w:p>
+    <w:p>
+      <w:pPr>
+        <w:pStyle w:val="ListParagraph"/>
+        <w:numPr>
+          <w:ilvl w:val="0"/>
+          <w:numId w:val="13"/>
+        </w:numPr>
+        <w:tabs>
+          <w:tab w:val="left" w:pos="450"/>
+        </w:tabs>
+        <w:spacing w:after="79" w:line="259" w:lineRule="auto"/>
+        <w:ind w:left="1440" w:right="0" w:hanging="270"/>
+        <w:rPr>
+          <w:rFonts w:asciiTheme="majorHAnsi" w:hAnsiTheme="majorHAnsi"/>
+        </w:rPr>
+      </w:pPr>
+      <w:r>
+        <w:rPr>
+          <w:rFonts w:asciiTheme="majorHAnsi" w:hAnsiTheme="majorHAnsi"/>
+        </w:rPr>
+        <w:t>Formed a dedicated company DevOps team.</w:t>
+      </w:r>
+    </w:p>
+    <w:p>
+      <w:pPr>
+        <w:pStyle w:val="ListParagraph"/>
+        <w:numPr>
+          <w:ilvl w:val="0"/>
+          <w:numId w:val="13"/>
+        </w:numPr>
+        <w:tabs>
+          <w:tab w:val="left" w:pos="450"/>
+        </w:tabs>
+        <w:spacing w:after="79" w:line="259" w:lineRule="auto"/>
+        <w:ind w:left="1440" w:right="0" w:hanging="270"/>
+        <w:rPr>
+          <w:rFonts w:asciiTheme="majorHAnsi" w:hAnsiTheme="majorHAnsi"/>
+        </w:rPr>
+      </w:pPr>
+      <w:r>
+        <w:rPr>
+          <w:rFonts w:asciiTheme="majorHAnsi" w:hAnsiTheme="majorHAnsi"/>
+        </w:rPr>
+        <w:t>Co-Inventor on 3 US Patents (</w:t>
+      </w:r>
+      <w:hyperlink r:id="rId8" w:history="1">
+        <w:r>
+          <w:rPr>
+            <w:rStyle w:val="Hyperlink"/>
+            <w:rFonts w:asciiTheme="majorHAnsi" w:hAnsiTheme="majorHAnsi"/>
+            <w:color w:val="7F7F7F" w:themeColor="text1" w:themeTint="80"/>
+            <w:u w:val="none"/>
+          </w:rPr>
+          <w:t>US11140212</w:t>
+        </w:r>
+      </w:hyperlink>
+      <w:r>
+        <w:rPr>
+          <w:rFonts w:asciiTheme="majorHAnsi" w:hAnsiTheme="majorHAnsi"/>
+        </w:rPr>
+        <w:t xml:space="preserve">, </w:t>
+      </w:r>
+      <w:hyperlink r:id="rId9" w:history="1">
+        <w:r>
+          <w:rPr>
+            <w:rStyle w:val="Hyperlink"/>
+            <w:rFonts w:asciiTheme="majorHAnsi" w:hAnsiTheme="majorHAnsi"/>
+            <w:color w:val="7F7F7F" w:themeColor="text1" w:themeTint="80"/>
+            <w:u w:val="none"/>
+          </w:rPr>
+          <w:t>US11178208</w:t>
+        </w:r>
+      </w:hyperlink>
+      <w:r>
+        <w:rPr>
+          <w:rFonts w:asciiTheme="majorHAnsi" w:hAnsiTheme="majorHAnsi"/>
+        </w:rPr>
+        <w:t xml:space="preserve">, and </w:t>
+      </w:r>
+      <w:hyperlink r:id="rId10" w:history="1">
+        <w:r>
+          <w:rPr>
+            <w:rStyle w:val="Hyperlink"/>
+            <w:rFonts w:asciiTheme="majorHAnsi" w:hAnsiTheme="majorHAnsi"/>
+            <w:color w:val="7F7F7F" w:themeColor="text1" w:themeTint="80"/>
+            <w:u w:val="none"/>
+          </w:rPr>
+          <w:t>US11190574</w:t>
+        </w:r>
+      </w:hyperlink>
+      <w:r>
+        <w:rPr>
+          <w:rFonts w:asciiTheme="majorHAnsi" w:hAnsiTheme="majorHAnsi"/>
+        </w:rPr>
+        <w:t>).</w:t>
+      </w:r>
+    </w:p>
+    <w:p>
+      <w:pPr>
+        <w:tabs>
+          <w:tab w:val="left" w:pos="450"/>
+        </w:tabs>
+        <w:spacing w:after="79" w:line="259" w:lineRule="auto"/>
+        <w:ind w:right="0"/>
+        <w:rPr>
+          <w:rFonts w:asciiTheme="majorHAnsi" w:hAnsiTheme="majorHAnsi"/>
+        </w:rPr>
+      </w:pPr>
+    </w:p>
+    <w:tbl>
+      <w:tblPr>
+        <w:tblStyle w:val="TableGrid0"/>
+        <w:tblW w:w="0" w:type="auto"/>
+        <w:tblInd w:w="625" w:type="dxa"/>
+        <w:tblBorders>
+          <w:top w:val="none" w:sz="0" w:space="0" w:color="auto"/>
+          <w:left w:val="none" w:sz="0" w:space="0" w:color="auto"/>
+          <w:bottom w:val="none" w:sz="0" w:space="0" w:color="auto"/>
+          <w:right w:val="none" w:sz="0" w:space="0" w:color="auto"/>
+          <w:insideH w:val="none" w:sz="0" w:space="0" w:color="auto"/>
+          <w:insideV w:val="none" w:sz="0" w:space="0" w:color="auto"/>
+        </w:tblBorders>
+        <w:tblLook w:val="04A0" w:firstRow="1" w:lastRow="0" w:firstColumn="1" w:lastColumn="0" w:noHBand="0" w:noVBand="1"/>
+      </w:tblPr>
+      <w:tblGrid>
+        <w:gridCol w:w="5765"/>
+        <w:gridCol w:w="3680"/>
+      </w:tblGrid>
+      <w:tr>
+        <w:tc>
+          <w:tcPr>
+            <w:tcW w:w="5765" w:type="dxa"/>
+          </w:tcPr>
+          <w:p>
+            <w:pPr>
+              <w:tabs>
+                <w:tab w:val="center" w:pos="1659"/>
+                <w:tab w:val="center" w:pos="7881"/>
+              </w:tabs>
+              <w:spacing w:after="51" w:line="259" w:lineRule="auto"/>
+              <w:ind w:left="0" w:right="0" w:firstLine="0"/>
+              <w:rPr>
+                <w:rFonts w:asciiTheme="majorHAnsi" w:hAnsiTheme="majorHAnsi"/>
+                <w:i/>
+                <w:color w:val="00B0F0"/>
+                <w:sz w:val="28"/>
+              </w:rPr>
+            </w:pPr>
+            <w:r>
+              <w:rPr>
+                <w:rFonts w:asciiTheme="majorHAnsi" w:hAnsiTheme="majorHAnsi"/>
+                <w:color w:val="00B0F0"/>
+                <w:sz w:val="28"/>
+              </w:rPr>
+              <w:t>Vice President, Engineering</w:t>
+            </w:r>
+            <w:r>
+              <w:rPr>
+                <w:rFonts w:asciiTheme="majorHAnsi" w:hAnsiTheme="majorHAnsi"/>
+                <w:i/>
+                <w:color w:val="00B0F0"/>
+                <w:sz w:val="28"/>
+              </w:rPr>
+              <w:t xml:space="preserve"> </w:t>
+            </w:r>
+          </w:p>
+          <w:p>
+            <w:pPr>
+              <w:tabs>
+                <w:tab w:val="center" w:pos="1659"/>
+                <w:tab w:val="center" w:pos="7881"/>
+              </w:tabs>
+              <w:spacing w:after="51" w:line="259" w:lineRule="auto"/>
+              <w:ind w:left="0" w:right="0" w:firstLine="0"/>
+              <w:rPr>
+                <w:rFonts w:asciiTheme="majorHAnsi" w:hAnsiTheme="majorHAnsi"/>
+                <w:color w:val="00B0F0"/>
+                <w:sz w:val="28"/>
+              </w:rPr>
+            </w:pPr>
+            <w:r>
+              <w:rPr>
+                <w:rFonts w:asciiTheme="majorHAnsi" w:hAnsiTheme="majorHAnsi"/>
+                <w:i/>
+              </w:rPr>
+              <w:t>K</w:t>
+            </w:r>
+            <w:r>
+              <w:rPr>
+                <w:rFonts w:asciiTheme="majorHAnsi" w:hAnsiTheme="majorHAnsi"/>
+                <w:i/>
+              </w:rPr>
+              <w:t>LDiscovery, LLC</w:t>
+            </w:r>
+          </w:p>
+        </w:tc>
+        <w:tc>
+          <w:tcPr>
+            <w:tcW w:w="3680" w:type="dxa"/>
+          </w:tcPr>
+          <w:p>
+            <w:pPr>
+              <w:tabs>
+                <w:tab w:val="center" w:pos="1659"/>
+                <w:tab w:val="center" w:pos="7881"/>
+              </w:tabs>
+              <w:spacing w:after="51" w:line="259" w:lineRule="auto"/>
+              <w:ind w:left="0" w:right="0" w:firstLine="0"/>
+              <w:jc w:val="right"/>
+              <w:rPr>
+                <w:rFonts w:asciiTheme="majorHAnsi" w:hAnsiTheme="majorHAnsi"/>
+                <w:sz w:val="28"/>
+              </w:rPr>
+            </w:pPr>
+            <w:r>
+              <w:rPr>
+                <w:rFonts w:asciiTheme="majorHAnsi" w:hAnsiTheme="majorHAnsi"/>
+                <w:sz w:val="28"/>
+              </w:rPr>
+              <w:t>March 2016 - February 2020</w:t>
+            </w:r>
+          </w:p>
+          <w:p>
+            <w:pPr>
+              <w:tabs>
+                <w:tab w:val="center" w:pos="1659"/>
+                <w:tab w:val="center" w:pos="7881"/>
+              </w:tabs>
+              <w:spacing w:after="51" w:line="259" w:lineRule="auto"/>
+              <w:ind w:left="0" w:right="0" w:firstLine="0"/>
+              <w:jc w:val="right"/>
+              <w:rPr>
+                <w:rFonts w:asciiTheme="majorHAnsi" w:hAnsiTheme="majorHAnsi"/>
+              </w:rPr>
+            </w:pPr>
+            <w:r>
+              <w:rPr>
+                <w:rFonts w:asciiTheme="majorHAnsi" w:hAnsiTheme="majorHAnsi"/>
+                <w:i/>
+              </w:rPr>
+              <w:tab/>
+            </w:r>
+            <w:r>
+              <w:rPr>
+                <w:rFonts w:asciiTheme="majorHAnsi" w:hAnsiTheme="majorHAnsi"/>
+              </w:rPr>
+              <w:t>Ambler, PA</w:t>
+            </w:r>
+          </w:p>
+        </w:tc>
+      </w:tr>
+    </w:tbl>
+    <w:p>
+      <w:pPr>
+        <w:pStyle w:val="ListParagraph"/>
+        <w:numPr>
+          <w:ilvl w:val="0"/>
+          <w:numId w:val="12"/>
+        </w:numPr>
+        <w:tabs>
+          <w:tab w:val="left" w:pos="450"/>
+        </w:tabs>
+        <w:spacing w:after="79" w:line="259" w:lineRule="auto"/>
+        <w:ind w:left="1440" w:right="0" w:hanging="270"/>
+        <w:rPr>
+          <w:rFonts w:asciiTheme="majorHAnsi" w:hAnsiTheme="majorHAnsi"/>
+        </w:rPr>
+      </w:pPr>
+      <w:r>
+        <w:rPr>
+          <w:rFonts w:asciiTheme="majorHAnsi" w:hAnsiTheme="majorHAnsi"/>
+        </w:rPr>
+        <w:t>Led and developed a team of approximately 140 employees including Directors, Managers, Team Leaders, Developers and QA Engineers across four countries on two continents.</w:t>
+      </w:r>
+    </w:p>
+    <w:p>
+      <w:pPr>
+        <w:pStyle w:val="ListParagraph"/>
+        <w:numPr>
+          <w:ilvl w:val="0"/>
+          <w:numId w:val="12"/>
+        </w:numPr>
+        <w:tabs>
+          <w:tab w:val="left" w:pos="450"/>
+        </w:tabs>
+        <w:spacing w:after="79" w:line="259" w:lineRule="auto"/>
+        <w:ind w:left="1440" w:right="0" w:hanging="270"/>
+        <w:rPr>
+          <w:rFonts w:asciiTheme="majorHAnsi" w:hAnsiTheme="majorHAnsi"/>
+        </w:rPr>
+      </w:pPr>
+      <w:r>
+        <w:rPr>
+          <w:rFonts w:asciiTheme="majorHAnsi" w:hAnsiTheme="majorHAnsi"/>
+        </w:rPr>
+        <w:t xml:space="preserve">Evaluated and integrated Kroll Ontrack and Compiled </w:t>
+      </w:r>
+      <w:proofErr w:type="spellStart"/>
+      <w:r>
+        <w:rPr>
+          <w:rFonts w:asciiTheme="majorHAnsi" w:hAnsiTheme="majorHAnsi"/>
+        </w:rPr>
+        <w:t>Softare</w:t>
+      </w:r>
+      <w:proofErr w:type="spellEnd"/>
+      <w:r>
+        <w:rPr>
+          <w:rFonts w:asciiTheme="majorHAnsi" w:hAnsiTheme="majorHAnsi"/>
+        </w:rPr>
+        <w:t xml:space="preserve"> team members and software post-acquisitions.</w:t>
+      </w:r>
+    </w:p>
+    <w:p>
+      <w:pPr>
+        <w:pStyle w:val="ListParagraph"/>
+        <w:numPr>
+          <w:ilvl w:val="0"/>
+          <w:numId w:val="12"/>
+        </w:numPr>
+        <w:tabs>
+          <w:tab w:val="left" w:pos="450"/>
+        </w:tabs>
+        <w:spacing w:after="79" w:line="259" w:lineRule="auto"/>
+        <w:ind w:left="1440" w:right="0" w:hanging="270"/>
+        <w:rPr>
+          <w:rFonts w:asciiTheme="majorHAnsi" w:hAnsiTheme="majorHAnsi"/>
+        </w:rPr>
+      </w:pPr>
+      <w:r>
+        <w:rPr>
+          <w:rFonts w:asciiTheme="majorHAnsi" w:hAnsiTheme="majorHAnsi"/>
+        </w:rPr>
+        <w:t>Created and managed department budgets.</w:t>
+      </w:r>
+    </w:p>
+    <w:p>
+      <w:pPr>
+        <w:pStyle w:val="ListParagraph"/>
+        <w:numPr>
+          <w:ilvl w:val="0"/>
+          <w:numId w:val="12"/>
+        </w:numPr>
+        <w:tabs>
+          <w:tab w:val="left" w:pos="1170"/>
+        </w:tabs>
+        <w:spacing w:after="79" w:line="259" w:lineRule="auto"/>
+        <w:ind w:left="1440" w:right="0" w:hanging="270"/>
+        <w:rPr>
+          <w:rFonts w:asciiTheme="majorHAnsi" w:hAnsiTheme="majorHAnsi"/>
+        </w:rPr>
+      </w:pPr>
+      <w:r>
+        <w:rPr>
+          <w:rFonts w:asciiTheme="majorHAnsi" w:hAnsiTheme="majorHAnsi"/>
+        </w:rPr>
+        <w:t>Co-creator of custom portable eDiscovery hardware appliance.</w:t>
+      </w:r>
+    </w:p>
+    <w:p>
+      <w:pPr>
+        <w:tabs>
+          <w:tab w:val="left" w:pos="450"/>
+        </w:tabs>
+        <w:spacing w:after="79" w:line="259" w:lineRule="auto"/>
+        <w:ind w:right="0"/>
+        <w:rPr>
+          <w:rFonts w:asciiTheme="majorHAnsi" w:hAnsiTheme="majorHAnsi"/>
+        </w:rPr>
+      </w:pPr>
+    </w:p>
+    <w:tbl>
+      <w:tblPr>
+        <w:tblStyle w:val="TableGrid0"/>
+        <w:tblW w:w="0" w:type="auto"/>
+        <w:tblInd w:w="625" w:type="dxa"/>
+        <w:tblBorders>
+          <w:top w:val="none" w:sz="0" w:space="0" w:color="auto"/>
+          <w:left w:val="none" w:sz="0" w:space="0" w:color="auto"/>
+          <w:bottom w:val="none" w:sz="0" w:space="0" w:color="auto"/>
+          <w:right w:val="none" w:sz="0" w:space="0" w:color="auto"/>
+          <w:insideH w:val="none" w:sz="0" w:space="0" w:color="auto"/>
+          <w:insideV w:val="none" w:sz="0" w:space="0" w:color="auto"/>
+        </w:tblBorders>
+        <w:tblLook w:val="04A0" w:firstRow="1" w:lastRow="0" w:firstColumn="1" w:lastColumn="0" w:noHBand="0" w:noVBand="1"/>
+      </w:tblPr>
+      <w:tblGrid>
+        <w:gridCol w:w="6120"/>
+        <w:gridCol w:w="3325"/>
+      </w:tblGrid>
+      <w:tr>
+        <w:tc>
+          <w:tcPr>
+            <w:tcW w:w="6120" w:type="dxa"/>
+          </w:tcPr>
+          <w:p>
+            <w:pPr>
+              <w:tabs>
+                <w:tab w:val="center" w:pos="1659"/>
+                <w:tab w:val="center" w:pos="7881"/>
+              </w:tabs>
+              <w:spacing w:after="51" w:line="259" w:lineRule="auto"/>
+              <w:ind w:left="0" w:right="0" w:firstLine="0"/>
+              <w:rPr>
+                <w:rFonts w:asciiTheme="majorHAnsi" w:hAnsiTheme="majorHAnsi"/>
+                <w:color w:val="00B0F0"/>
+                <w:sz w:val="28"/>
+              </w:rPr>
+            </w:pPr>
+            <w:r>
+              <w:rPr>
+                <w:rFonts w:asciiTheme="majorHAnsi" w:hAnsiTheme="majorHAnsi"/>
+                <w:color w:val="00B0F0"/>
+                <w:sz w:val="28"/>
+              </w:rPr>
+              <w:t>Director</w:t>
+            </w:r>
+            <w:r>
+              <w:rPr>
+                <w:rFonts w:asciiTheme="majorHAnsi" w:hAnsiTheme="majorHAnsi"/>
+                <w:color w:val="00B0F0"/>
+                <w:sz w:val="28"/>
+              </w:rPr>
+              <w:t>,</w:t>
+            </w:r>
+            <w:r>
+              <w:rPr>
+                <w:rFonts w:asciiTheme="majorHAnsi" w:hAnsiTheme="majorHAnsi"/>
+                <w:color w:val="00B0F0"/>
+                <w:sz w:val="28"/>
+              </w:rPr>
+              <w:t xml:space="preserve"> </w:t>
+            </w:r>
+            <w:r>
+              <w:rPr>
+                <w:rFonts w:asciiTheme="majorHAnsi" w:hAnsiTheme="majorHAnsi"/>
+                <w:color w:val="00B0F0"/>
+                <w:sz w:val="28"/>
+              </w:rPr>
+              <w:t>Engineering</w:t>
+            </w:r>
+          </w:p>
+          <w:p>
+            <w:pPr>
+              <w:tabs>
+                <w:tab w:val="center" w:pos="1659"/>
+                <w:tab w:val="center" w:pos="7881"/>
+              </w:tabs>
+              <w:spacing w:after="51" w:line="259" w:lineRule="auto"/>
+              <w:ind w:left="0" w:right="0" w:firstLine="0"/>
+              <w:rPr>
+                <w:rFonts w:asciiTheme="majorHAnsi" w:hAnsiTheme="majorHAnsi"/>
+                <w:color w:val="00B0F0"/>
+                <w:sz w:val="28"/>
+              </w:rPr>
+            </w:pPr>
+            <w:r>
+              <w:rPr>
+                <w:rFonts w:asciiTheme="majorHAnsi" w:hAnsiTheme="majorHAnsi"/>
+                <w:i/>
+              </w:rPr>
+              <w:t>K</w:t>
+            </w:r>
+            <w:r>
+              <w:rPr>
+                <w:rFonts w:asciiTheme="majorHAnsi" w:hAnsiTheme="majorHAnsi"/>
+                <w:i/>
+              </w:rPr>
+              <w:t>LDiscovery, LLC</w:t>
+            </w:r>
+          </w:p>
+        </w:tc>
+        <w:tc>
+          <w:tcPr>
+            <w:tcW w:w="3325" w:type="dxa"/>
+          </w:tcPr>
+          <w:p>
+            <w:pPr>
+              <w:tabs>
+                <w:tab w:val="center" w:pos="1659"/>
+                <w:tab w:val="center" w:pos="7881"/>
+              </w:tabs>
+              <w:spacing w:after="51" w:line="259" w:lineRule="auto"/>
+              <w:ind w:left="0" w:right="0" w:firstLine="0"/>
+              <w:jc w:val="right"/>
+              <w:rPr>
+                <w:rFonts w:asciiTheme="majorHAnsi" w:hAnsiTheme="majorHAnsi"/>
+                <w:sz w:val="28"/>
+              </w:rPr>
+            </w:pPr>
+            <w:r>
+              <w:rPr>
+                <w:rFonts w:asciiTheme="majorHAnsi" w:hAnsiTheme="majorHAnsi"/>
+                <w:sz w:val="28"/>
+              </w:rPr>
+              <w:t>Jan 2014 - Mar 2016</w:t>
+            </w:r>
+          </w:p>
+          <w:p>
+            <w:pPr>
+              <w:tabs>
+                <w:tab w:val="center" w:pos="1659"/>
+                <w:tab w:val="center" w:pos="7881"/>
+              </w:tabs>
+              <w:spacing w:after="51" w:line="259" w:lineRule="auto"/>
+              <w:ind w:left="0" w:right="0" w:firstLine="0"/>
+              <w:jc w:val="right"/>
+              <w:rPr>
+                <w:rFonts w:asciiTheme="majorHAnsi" w:hAnsiTheme="majorHAnsi"/>
+              </w:rPr>
+            </w:pPr>
+            <w:r>
+              <w:rPr>
+                <w:rFonts w:asciiTheme="majorHAnsi" w:hAnsiTheme="majorHAnsi"/>
+                <w:i/>
+              </w:rPr>
+              <w:tab/>
+            </w:r>
+            <w:r>
+              <w:rPr>
+                <w:rFonts w:asciiTheme="majorHAnsi" w:hAnsiTheme="majorHAnsi"/>
+              </w:rPr>
+              <w:t>Ambler, PA</w:t>
+            </w:r>
+          </w:p>
+        </w:tc>
+      </w:tr>
+    </w:tbl>
+    <w:p>
+      <w:pPr>
+        <w:pStyle w:val="ListParagraph"/>
+        <w:numPr>
+          <w:ilvl w:val="0"/>
+          <w:numId w:val="11"/>
+        </w:numPr>
+        <w:tabs>
+          <w:tab w:val="left" w:pos="450"/>
+        </w:tabs>
+        <w:spacing w:after="79" w:line="259" w:lineRule="auto"/>
+        <w:ind w:left="1440" w:right="0" w:hanging="270"/>
+        <w:rPr>
+          <w:rFonts w:asciiTheme="majorHAnsi" w:hAnsiTheme="majorHAnsi"/>
+        </w:rPr>
+      </w:pPr>
+      <w:r>
+        <w:rPr>
+          <w:rFonts w:asciiTheme="majorHAnsi" w:hAnsiTheme="majorHAnsi"/>
+        </w:rPr>
+        <w:t>Managed a team of 30 managers, software engineers, and QA engineers across two states.</w:t>
+      </w:r>
+    </w:p>
+    <w:p>
+      <w:pPr>
+        <w:pStyle w:val="ListParagraph"/>
+        <w:numPr>
+          <w:ilvl w:val="0"/>
+          <w:numId w:val="11"/>
+        </w:numPr>
+        <w:tabs>
+          <w:tab w:val="left" w:pos="450"/>
+        </w:tabs>
+        <w:spacing w:after="79" w:line="259" w:lineRule="auto"/>
+        <w:ind w:left="1440" w:right="0" w:hanging="270"/>
+        <w:rPr>
+          <w:rFonts w:asciiTheme="majorHAnsi" w:hAnsiTheme="majorHAnsi"/>
+        </w:rPr>
+      </w:pPr>
+      <w:r>
+        <w:rPr>
+          <w:rFonts w:asciiTheme="majorHAnsi" w:hAnsiTheme="majorHAnsi"/>
+        </w:rPr>
+        <w:t xml:space="preserve">Performed due diligence on the technologies and Engineering team members for the acquisitions of </w:t>
+      </w:r>
+      <w:proofErr w:type="spellStart"/>
+      <w:r>
+        <w:rPr>
+          <w:rFonts w:asciiTheme="majorHAnsi" w:hAnsiTheme="majorHAnsi"/>
+        </w:rPr>
+        <w:t>RenewData</w:t>
+      </w:r>
+      <w:proofErr w:type="spellEnd"/>
+      <w:r>
+        <w:rPr>
+          <w:rFonts w:asciiTheme="majorHAnsi" w:hAnsiTheme="majorHAnsi"/>
+        </w:rPr>
+        <w:t xml:space="preserve"> and </w:t>
+      </w:r>
+      <w:proofErr w:type="spellStart"/>
+      <w:r>
+        <w:rPr>
+          <w:rFonts w:asciiTheme="majorHAnsi" w:hAnsiTheme="majorHAnsi"/>
+        </w:rPr>
+        <w:t>Interlegis</w:t>
+      </w:r>
+      <w:proofErr w:type="spellEnd"/>
+      <w:r>
+        <w:rPr>
+          <w:rFonts w:asciiTheme="majorHAnsi" w:hAnsiTheme="majorHAnsi"/>
+        </w:rPr>
+        <w:t>.</w:t>
+      </w:r>
+    </w:p>
+    <w:p>
+      <w:pPr>
+        <w:pStyle w:val="ListParagraph"/>
+        <w:numPr>
+          <w:ilvl w:val="0"/>
+          <w:numId w:val="11"/>
+        </w:numPr>
+        <w:tabs>
+          <w:tab w:val="left" w:pos="450"/>
+        </w:tabs>
+        <w:spacing w:after="79" w:line="259" w:lineRule="auto"/>
+        <w:ind w:left="1440" w:right="0" w:hanging="270"/>
+        <w:rPr>
+          <w:rFonts w:asciiTheme="majorHAnsi" w:hAnsiTheme="majorHAnsi"/>
+        </w:rPr>
+      </w:pPr>
+      <w:r>
+        <w:rPr>
+          <w:rFonts w:asciiTheme="majorHAnsi" w:hAnsiTheme="majorHAnsi"/>
+        </w:rPr>
+        <w:t xml:space="preserve">Participated in due diligence </w:t>
+      </w:r>
+      <w:proofErr w:type="spellStart"/>
+      <w:r>
+        <w:rPr>
+          <w:rFonts w:asciiTheme="majorHAnsi" w:hAnsiTheme="majorHAnsi"/>
+        </w:rPr>
+        <w:t>proccess</w:t>
+      </w:r>
+      <w:proofErr w:type="spellEnd"/>
+      <w:r>
+        <w:rPr>
+          <w:rFonts w:asciiTheme="majorHAnsi" w:hAnsiTheme="majorHAnsi"/>
+        </w:rPr>
+        <w:t xml:space="preserve"> for the company's technologies and Engineering team members for </w:t>
+      </w:r>
+      <w:proofErr w:type="spellStart"/>
+      <w:r>
+        <w:rPr>
+          <w:rFonts w:asciiTheme="majorHAnsi" w:hAnsiTheme="majorHAnsi"/>
+        </w:rPr>
+        <w:t>LDiscovery's</w:t>
+      </w:r>
+      <w:proofErr w:type="spellEnd"/>
+      <w:r>
+        <w:rPr>
+          <w:rFonts w:asciiTheme="majorHAnsi" w:hAnsiTheme="majorHAnsi"/>
+        </w:rPr>
+        <w:t xml:space="preserve"> recapitalization by Carlyle.</w:t>
+      </w:r>
+    </w:p>
+    <w:p>
+      <w:pPr>
+        <w:tabs>
+          <w:tab w:val="left" w:pos="450"/>
+        </w:tabs>
+        <w:spacing w:after="79" w:line="259" w:lineRule="auto"/>
+        <w:ind w:right="0"/>
+        <w:rPr>
+          <w:rFonts w:asciiTheme="majorHAnsi" w:hAnsiTheme="majorHAnsi"/>
+        </w:rPr>
+      </w:pPr>
+    </w:p>
+    <w:tbl>
+      <w:tblPr>
+        <w:tblStyle w:val="TableGrid0"/>
+        <w:tblW w:w="0" w:type="auto"/>
+        <w:tblInd w:w="625" w:type="dxa"/>
+        <w:tblBorders>
+          <w:top w:val="none" w:sz="0" w:space="0" w:color="auto"/>
+          <w:left w:val="none" w:sz="0" w:space="0" w:color="auto"/>
+          <w:bottom w:val="none" w:sz="0" w:space="0" w:color="auto"/>
+          <w:right w:val="none" w:sz="0" w:space="0" w:color="auto"/>
+          <w:insideH w:val="none" w:sz="0" w:space="0" w:color="auto"/>
+          <w:insideV w:val="none" w:sz="0" w:space="0" w:color="auto"/>
+        </w:tblBorders>
+        <w:tblLook w:val="04A0" w:firstRow="1" w:lastRow="0" w:firstColumn="1" w:lastColumn="0" w:noHBand="0" w:noVBand="1"/>
+      </w:tblPr>
+      <w:tblGrid>
+        <w:gridCol w:w="6120"/>
+        <w:gridCol w:w="3325"/>
+      </w:tblGrid>
+      <w:tr>
+        <w:tc>
+          <w:tcPr>
+            <w:tcW w:w="6120" w:type="dxa"/>
+          </w:tcPr>
+          <w:p>
+            <w:pPr>
+              <w:tabs>
+                <w:tab w:val="center" w:pos="1659"/>
+                <w:tab w:val="center" w:pos="7881"/>
+              </w:tabs>
+              <w:spacing w:after="51" w:line="259" w:lineRule="auto"/>
+              <w:ind w:left="0" w:right="0" w:firstLine="0"/>
+              <w:rPr>
+                <w:rFonts w:asciiTheme="majorHAnsi" w:hAnsiTheme="majorHAnsi"/>
+                <w:color w:val="00B0F0"/>
+                <w:sz w:val="28"/>
+              </w:rPr>
+            </w:pPr>
+            <w:r>
+              <w:rPr>
+                <w:rFonts w:asciiTheme="majorHAnsi" w:hAnsiTheme="majorHAnsi"/>
+                <w:color w:val="00B0F0"/>
+                <w:sz w:val="28"/>
+              </w:rPr>
+              <w:t>Manager, Engineering</w:t>
+            </w:r>
+          </w:p>
+          <w:p>
+            <w:pPr>
+              <w:tabs>
+                <w:tab w:val="center" w:pos="1659"/>
+                <w:tab w:val="center" w:pos="7881"/>
+              </w:tabs>
+              <w:spacing w:after="51" w:line="259" w:lineRule="auto"/>
+              <w:ind w:left="0" w:right="0" w:firstLine="0"/>
+              <w:rPr>
+                <w:rFonts w:asciiTheme="majorHAnsi" w:hAnsiTheme="majorHAnsi"/>
+                <w:color w:val="00B0F0"/>
+                <w:sz w:val="28"/>
+              </w:rPr>
+            </w:pPr>
+            <w:r>
+              <w:rPr>
+                <w:rFonts w:asciiTheme="majorHAnsi" w:hAnsiTheme="majorHAnsi"/>
+                <w:i/>
+              </w:rPr>
+              <w:t>K</w:t>
+            </w:r>
+            <w:r>
+              <w:rPr>
+                <w:rFonts w:asciiTheme="majorHAnsi" w:hAnsiTheme="majorHAnsi"/>
+                <w:i/>
+              </w:rPr>
+              <w:t>LDiscovery, LLC</w:t>
+            </w:r>
+          </w:p>
+        </w:tc>
+        <w:tc>
+          <w:tcPr>
+            <w:tcW w:w="3325" w:type="dxa"/>
+          </w:tcPr>
+          <w:p>
+            <w:pPr>
+              <w:tabs>
+                <w:tab w:val="center" w:pos="2927"/>
+                <w:tab w:val="center" w:pos="7274"/>
+              </w:tabs>
+              <w:spacing w:after="0" w:line="259" w:lineRule="auto"/>
+              <w:ind w:left="0" w:right="0" w:firstLine="0"/>
+              <w:jc w:val="right"/>
+              <w:rPr>
+                <w:rFonts w:asciiTheme="majorHAnsi" w:hAnsiTheme="majorHAnsi"/>
+              </w:rPr>
+            </w:pPr>
+            <w:r>
+              <w:rPr>
+                <w:rFonts w:asciiTheme="majorHAnsi" w:hAnsiTheme="majorHAnsi"/>
+                <w:sz w:val="28"/>
+              </w:rPr>
+              <w:t>May 2013 - Jan 2014</w:t>
+            </w:r>
+          </w:p>
+          <w:p>
+            <w:pPr>
+              <w:tabs>
+                <w:tab w:val="center" w:pos="1659"/>
+                <w:tab w:val="center" w:pos="7881"/>
+              </w:tabs>
+              <w:spacing w:after="51" w:line="259" w:lineRule="auto"/>
+              <w:ind w:left="0" w:right="0" w:firstLine="0"/>
+              <w:jc w:val="right"/>
+              <w:rPr>
+                <w:rFonts w:asciiTheme="majorHAnsi" w:hAnsiTheme="majorHAnsi"/>
+              </w:rPr>
+            </w:pPr>
+            <w:r>
+              <w:rPr>
+                <w:rFonts w:asciiTheme="majorHAnsi" w:hAnsiTheme="majorHAnsi"/>
+                <w:i/>
+              </w:rPr>
+              <w:tab/>
+            </w:r>
+            <w:r>
+              <w:rPr>
+                <w:rFonts w:asciiTheme="majorHAnsi" w:hAnsiTheme="majorHAnsi"/>
+              </w:rPr>
+              <w:t>Fort Washington, PA</w:t>
+            </w:r>
+          </w:p>
+        </w:tc>
+      </w:tr>
+    </w:tbl>
+    <w:p>
+      <w:pPr>
+        <w:pStyle w:val="ListParagraph"/>
+        <w:numPr>
+          <w:ilvl w:val="0"/>
+          <w:numId w:val="10"/>
+        </w:numPr>
+        <w:tabs>
+          <w:tab w:val="left" w:pos="450"/>
+        </w:tabs>
+        <w:spacing w:after="79" w:line="259" w:lineRule="auto"/>
+        <w:ind w:left="1440" w:right="0" w:hanging="270"/>
+        <w:rPr>
+          <w:rFonts w:asciiTheme="majorHAnsi" w:hAnsiTheme="majorHAnsi"/>
+        </w:rPr>
+      </w:pPr>
+      <w:r>
+        <w:rPr>
+          <w:rFonts w:asciiTheme="majorHAnsi" w:hAnsiTheme="majorHAnsi"/>
+        </w:rPr>
+        <w:t>Managed a team of 18 software engineers and QA engineers.</w:t>
+      </w:r>
+    </w:p>
+    <w:p>
+      <w:pPr>
+        <w:pStyle w:val="ListParagraph"/>
+        <w:numPr>
+          <w:ilvl w:val="0"/>
+          <w:numId w:val="10"/>
+        </w:numPr>
+        <w:tabs>
+          <w:tab w:val="left" w:pos="450"/>
+        </w:tabs>
+        <w:spacing w:after="79" w:line="259" w:lineRule="auto"/>
+        <w:ind w:left="1440" w:right="0" w:hanging="270"/>
+        <w:rPr>
+          <w:rFonts w:asciiTheme="majorHAnsi" w:hAnsiTheme="majorHAnsi"/>
+        </w:rPr>
+      </w:pPr>
+      <w:r>
+        <w:rPr>
+          <w:rFonts w:asciiTheme="majorHAnsi" w:hAnsiTheme="majorHAnsi"/>
+        </w:rPr>
+        <w:t xml:space="preserve">Performed due diligence on the technologies and Engineering team members for the acquisition of </w:t>
+      </w:r>
+      <w:proofErr w:type="spellStart"/>
+      <w:r>
+        <w:rPr>
+          <w:rFonts w:asciiTheme="majorHAnsi" w:hAnsiTheme="majorHAnsi"/>
+        </w:rPr>
+        <w:t>AlphaLit</w:t>
+      </w:r>
+      <w:proofErr w:type="spellEnd"/>
+      <w:r>
+        <w:rPr>
+          <w:rFonts w:asciiTheme="majorHAnsi" w:hAnsiTheme="majorHAnsi"/>
+        </w:rPr>
+        <w:t>.</w:t>
+      </w:r>
+    </w:p>
+    <w:p>
+      <w:pPr>
+        <w:pStyle w:val="ListParagraph"/>
+        <w:numPr>
+          <w:ilvl w:val="0"/>
+          <w:numId w:val="10"/>
+        </w:numPr>
+        <w:tabs>
+          <w:tab w:val="left" w:pos="450"/>
+        </w:tabs>
+        <w:spacing w:after="79" w:line="259" w:lineRule="auto"/>
+        <w:ind w:left="1440" w:right="0" w:hanging="270"/>
+        <w:rPr>
+          <w:rFonts w:asciiTheme="majorHAnsi" w:hAnsiTheme="majorHAnsi"/>
+        </w:rPr>
+      </w:pPr>
+      <w:r>
+        <w:rPr>
+          <w:rFonts w:asciiTheme="majorHAnsi" w:hAnsiTheme="majorHAnsi"/>
+        </w:rPr>
+        <w:t xml:space="preserve">Evaluated and integrated </w:t>
+      </w:r>
+      <w:proofErr w:type="spellStart"/>
+      <w:r>
+        <w:rPr>
+          <w:rFonts w:asciiTheme="majorHAnsi" w:hAnsiTheme="majorHAnsi"/>
+        </w:rPr>
+        <w:t>AlphaLit</w:t>
+      </w:r>
+      <w:proofErr w:type="spellEnd"/>
+      <w:r>
+        <w:rPr>
+          <w:rFonts w:asciiTheme="majorHAnsi" w:hAnsiTheme="majorHAnsi"/>
+        </w:rPr>
+        <w:t xml:space="preserve"> team members and software post-acquisition.</w:t>
+      </w:r>
+    </w:p>
+    <w:p>
+      <w:pPr>
+        <w:pStyle w:val="ListParagraph"/>
+        <w:numPr>
+          <w:ilvl w:val="0"/>
+          <w:numId w:val="10"/>
+        </w:numPr>
+        <w:tabs>
+          <w:tab w:val="left" w:pos="450"/>
+        </w:tabs>
+        <w:spacing w:after="79" w:line="259" w:lineRule="auto"/>
+        <w:ind w:left="1440" w:right="0" w:hanging="270"/>
+        <w:rPr>
+          <w:rFonts w:asciiTheme="majorHAnsi" w:hAnsiTheme="majorHAnsi"/>
+        </w:rPr>
+      </w:pPr>
+      <w:r>
+        <w:rPr>
+          <w:rFonts w:asciiTheme="majorHAnsi" w:hAnsiTheme="majorHAnsi"/>
+        </w:rPr>
+        <w:t>Participated in ISO 27001 certification process.</w:t>
+      </w:r>
+    </w:p>
+    <w:p>
+      <w:pPr>
+        <w:tabs>
+          <w:tab w:val="left" w:pos="450"/>
+        </w:tabs>
+        <w:spacing w:after="79" w:line="259" w:lineRule="auto"/>
+        <w:ind w:right="0"/>
+        <w:rPr>
+          <w:rFonts w:asciiTheme="majorHAnsi" w:hAnsiTheme="majorHAnsi"/>
+        </w:rPr>
+      </w:pPr>
+    </w:p>
+    <w:tbl>
+      <w:tblPr>
+        <w:tblStyle w:val="TableGrid0"/>
+        <w:tblW w:w="0" w:type="auto"/>
+        <w:tblInd w:w="625" w:type="dxa"/>
+        <w:tblBorders>
+          <w:top w:val="none" w:sz="0" w:space="0" w:color="auto"/>
+          <w:left w:val="none" w:sz="0" w:space="0" w:color="auto"/>
+          <w:bottom w:val="none" w:sz="0" w:space="0" w:color="auto"/>
+          <w:right w:val="none" w:sz="0" w:space="0" w:color="auto"/>
+          <w:insideH w:val="none" w:sz="0" w:space="0" w:color="auto"/>
+          <w:insideV w:val="none" w:sz="0" w:space="0" w:color="auto"/>
+        </w:tblBorders>
+        <w:tblLook w:val="04A0" w:firstRow="1" w:lastRow="0" w:firstColumn="1" w:lastColumn="0" w:noHBand="0" w:noVBand="1"/>
+      </w:tblPr>
+      <w:tblGrid>
+        <w:gridCol w:w="6120"/>
+        <w:gridCol w:w="3325"/>
+      </w:tblGrid>
+      <w:tr>
+        <w:tc>
+          <w:tcPr>
+            <w:tcW w:w="6120" w:type="dxa"/>
+          </w:tcPr>
+          <w:p>
+            <w:pPr>
+              <w:tabs>
+                <w:tab w:val="center" w:pos="1659"/>
+                <w:tab w:val="center" w:pos="7881"/>
+              </w:tabs>
+              <w:spacing w:after="51" w:line="259" w:lineRule="auto"/>
+              <w:ind w:left="0" w:right="0" w:firstLine="0"/>
+              <w:rPr>
+                <w:rFonts w:asciiTheme="majorHAnsi" w:hAnsiTheme="majorHAnsi"/>
+                <w:color w:val="00B0F0"/>
+                <w:sz w:val="28"/>
+              </w:rPr>
+            </w:pPr>
+            <w:r>
+              <w:rPr>
+                <w:rFonts w:asciiTheme="majorHAnsi" w:hAnsiTheme="majorHAnsi"/>
+                <w:color w:val="00B0F0"/>
+                <w:sz w:val="28"/>
+              </w:rPr>
+              <w:t>Software Team Lead</w:t>
+            </w:r>
+          </w:p>
+          <w:p>
+            <w:pPr>
+              <w:tabs>
+                <w:tab w:val="center" w:pos="1659"/>
+                <w:tab w:val="center" w:pos="7881"/>
+              </w:tabs>
+              <w:spacing w:after="51" w:line="259" w:lineRule="auto"/>
+              <w:ind w:left="0" w:right="0" w:firstLine="0"/>
+              <w:rPr>
+                <w:rFonts w:asciiTheme="majorHAnsi" w:hAnsiTheme="majorHAnsi"/>
+                <w:color w:val="00B0F0"/>
+                <w:sz w:val="28"/>
+              </w:rPr>
+            </w:pPr>
+            <w:r>
+              <w:rPr>
+                <w:rFonts w:asciiTheme="majorHAnsi" w:hAnsiTheme="majorHAnsi"/>
+                <w:i/>
+              </w:rPr>
+              <w:t>K</w:t>
+            </w:r>
+            <w:r>
+              <w:rPr>
+                <w:rFonts w:asciiTheme="majorHAnsi" w:hAnsiTheme="majorHAnsi"/>
+                <w:i/>
+              </w:rPr>
+              <w:t>LDiscovery, LLC</w:t>
+            </w:r>
+          </w:p>
+        </w:tc>
+        <w:tc>
+          <w:tcPr>
+            <w:tcW w:w="3325" w:type="dxa"/>
+          </w:tcPr>
+          <w:p>
+            <w:pPr>
+              <w:tabs>
+                <w:tab w:val="center" w:pos="1659"/>
+                <w:tab w:val="center" w:pos="7881"/>
+              </w:tabs>
+              <w:spacing w:after="51" w:line="259" w:lineRule="auto"/>
+              <w:ind w:left="0" w:right="0" w:firstLine="0"/>
+              <w:jc w:val="right"/>
+              <w:rPr>
+                <w:rFonts w:asciiTheme="majorHAnsi" w:hAnsiTheme="majorHAnsi"/>
+                <w:sz w:val="28"/>
+              </w:rPr>
+            </w:pPr>
+            <w:r>
+              <w:rPr>
+                <w:rFonts w:asciiTheme="majorHAnsi" w:hAnsiTheme="majorHAnsi"/>
+                <w:sz w:val="28"/>
+              </w:rPr>
+              <w:t>Dec 2011 - May 2013</w:t>
+            </w:r>
+          </w:p>
+          <w:p>
+            <w:pPr>
+              <w:tabs>
+                <w:tab w:val="center" w:pos="1659"/>
+                <w:tab w:val="center" w:pos="7881"/>
+              </w:tabs>
+              <w:spacing w:after="51" w:line="259" w:lineRule="auto"/>
+              <w:ind w:left="0" w:right="0" w:firstLine="0"/>
+              <w:jc w:val="right"/>
+              <w:rPr>
+                <w:rFonts w:asciiTheme="majorHAnsi" w:hAnsiTheme="majorHAnsi"/>
+              </w:rPr>
+            </w:pPr>
+            <w:r>
+              <w:rPr>
+                <w:rFonts w:asciiTheme="majorHAnsi" w:hAnsiTheme="majorHAnsi"/>
+                <w:i/>
+              </w:rPr>
+              <w:tab/>
+            </w:r>
+            <w:r>
+              <w:rPr>
+                <w:rFonts w:asciiTheme="majorHAnsi" w:hAnsiTheme="majorHAnsi"/>
+              </w:rPr>
+              <w:t>Fort Washington, PA</w:t>
+            </w:r>
+          </w:p>
+        </w:tc>
+      </w:tr>
+    </w:tbl>
+    <w:p>
+      <w:pPr>
+        <w:pStyle w:val="ListParagraph"/>
+        <w:numPr>
+          <w:ilvl w:val="0"/>
+          <w:numId w:val="9"/>
+        </w:numPr>
+        <w:tabs>
+          <w:tab w:val="left" w:pos="450"/>
+        </w:tabs>
+        <w:spacing w:after="79" w:line="259" w:lineRule="auto"/>
+        <w:ind w:left="1440" w:right="0" w:hanging="270"/>
+        <w:rPr>
+          <w:rFonts w:asciiTheme="majorHAnsi" w:hAnsiTheme="majorHAnsi"/>
+        </w:rPr>
+      </w:pPr>
+      <w:r>
+        <w:rPr>
+          <w:rFonts w:asciiTheme="majorHAnsi" w:hAnsiTheme="majorHAnsi"/>
+        </w:rPr>
+        <w:t>All prior Software Engineer duties.</w:t>
+      </w:r>
+    </w:p>
+    <w:p>
+      <w:pPr>
+        <w:pStyle w:val="ListParagraph"/>
+        <w:numPr>
+          <w:ilvl w:val="0"/>
+          <w:numId w:val="9"/>
+        </w:numPr>
+        <w:tabs>
+          <w:tab w:val="left" w:pos="450"/>
+        </w:tabs>
+        <w:spacing w:after="79" w:line="259" w:lineRule="auto"/>
+        <w:ind w:left="1440" w:right="0" w:hanging="270"/>
+        <w:rPr>
+          <w:rFonts w:asciiTheme="majorHAnsi" w:hAnsiTheme="majorHAnsi"/>
+        </w:rPr>
+      </w:pPr>
+      <w:r>
+        <w:rPr>
+          <w:rFonts w:asciiTheme="majorHAnsi" w:hAnsiTheme="majorHAnsi"/>
+        </w:rPr>
+        <w:t>Managed a team of 7 software engineers.</w:t>
+      </w:r>
+    </w:p>
+    <w:p>
+      <w:pPr>
+        <w:pStyle w:val="ListParagraph"/>
+        <w:numPr>
+          <w:ilvl w:val="0"/>
+          <w:numId w:val="9"/>
+        </w:numPr>
+        <w:tabs>
+          <w:tab w:val="left" w:pos="450"/>
+        </w:tabs>
+        <w:spacing w:after="79" w:line="259" w:lineRule="auto"/>
+        <w:ind w:left="1440" w:right="0" w:hanging="270"/>
+        <w:rPr>
+          <w:rFonts w:asciiTheme="majorHAnsi" w:hAnsiTheme="majorHAnsi"/>
+        </w:rPr>
+      </w:pPr>
+      <w:r>
+        <w:rPr>
+          <w:rFonts w:asciiTheme="majorHAnsi" w:hAnsiTheme="majorHAnsi"/>
+        </w:rPr>
+        <w:t>Created a company C# style guide.</w:t>
+      </w:r>
+    </w:p>
+    <w:p>
+      <w:pPr>
+        <w:pStyle w:val="ListParagraph"/>
+        <w:numPr>
+          <w:ilvl w:val="0"/>
+          <w:numId w:val="9"/>
+        </w:numPr>
+        <w:tabs>
+          <w:tab w:val="left" w:pos="450"/>
+        </w:tabs>
+        <w:spacing w:after="79" w:line="259" w:lineRule="auto"/>
+        <w:ind w:left="1440" w:right="0" w:hanging="270"/>
+        <w:rPr>
+          <w:rFonts w:asciiTheme="majorHAnsi" w:hAnsiTheme="majorHAnsi"/>
+        </w:rPr>
+      </w:pPr>
+      <w:r>
+        <w:rPr>
+          <w:rFonts w:asciiTheme="majorHAnsi" w:hAnsiTheme="majorHAnsi"/>
+        </w:rPr>
+        <w:t>Worked with multiple departments to establish company standards and processes including security.</w:t>
+      </w:r>
+    </w:p>
+    <w:p>
+      <w:pPr>
+        <w:tabs>
+          <w:tab w:val="left" w:pos="450"/>
+        </w:tabs>
+        <w:spacing w:after="79" w:line="259" w:lineRule="auto"/>
+        <w:ind w:right="0"/>
+        <w:rPr>
+          <w:rFonts w:asciiTheme="majorHAnsi" w:hAnsiTheme="majorHAnsi"/>
+        </w:rPr>
+      </w:pPr>
+    </w:p>
+    <w:tbl>
+      <w:tblPr>
+        <w:tblStyle w:val="TableGrid0"/>
+        <w:tblW w:w="0" w:type="auto"/>
+        <w:tblInd w:w="625" w:type="dxa"/>
+        <w:tblBorders>
+          <w:top w:val="none" w:sz="0" w:space="0" w:color="auto"/>
+          <w:left w:val="none" w:sz="0" w:space="0" w:color="auto"/>
+          <w:bottom w:val="none" w:sz="0" w:space="0" w:color="auto"/>
+          <w:right w:val="none" w:sz="0" w:space="0" w:color="auto"/>
+          <w:insideH w:val="none" w:sz="0" w:space="0" w:color="auto"/>
+          <w:insideV w:val="none" w:sz="0" w:space="0" w:color="auto"/>
+        </w:tblBorders>
+        <w:tblLook w:val="04A0" w:firstRow="1" w:lastRow="0" w:firstColumn="1" w:lastColumn="0" w:noHBand="0" w:noVBand="1"/>
+      </w:tblPr>
+      <w:tblGrid>
+        <w:gridCol w:w="6120"/>
+        <w:gridCol w:w="3325"/>
+      </w:tblGrid>
+      <w:tr>
+        <w:tc>
+          <w:tcPr>
+            <w:tcW w:w="6120" w:type="dxa"/>
+          </w:tcPr>
+          <w:p>
+            <w:pPr>
+              <w:tabs>
+                <w:tab w:val="center" w:pos="1659"/>
+                <w:tab w:val="center" w:pos="7881"/>
+              </w:tabs>
+              <w:spacing w:after="51" w:line="259" w:lineRule="auto"/>
+              <w:ind w:left="0" w:right="0" w:firstLine="0"/>
+              <w:rPr>
+                <w:rFonts w:asciiTheme="majorHAnsi" w:hAnsiTheme="majorHAnsi"/>
+                <w:color w:val="00B0F0"/>
+                <w:sz w:val="28"/>
+              </w:rPr>
+            </w:pPr>
+            <w:r>
+              <w:rPr>
+                <w:rFonts w:asciiTheme="majorHAnsi" w:hAnsiTheme="majorHAnsi"/>
+                <w:color w:val="00B0F0"/>
+                <w:sz w:val="28"/>
+              </w:rPr>
+              <w:t>Software Engineer</w:t>
+            </w:r>
+          </w:p>
+          <w:p>
+            <w:pPr>
+              <w:tabs>
+                <w:tab w:val="center" w:pos="1659"/>
+                <w:tab w:val="center" w:pos="7881"/>
+              </w:tabs>
+              <w:spacing w:after="51" w:line="259" w:lineRule="auto"/>
+              <w:ind w:left="0" w:right="0" w:firstLine="0"/>
+              <w:rPr>
+                <w:rFonts w:asciiTheme="majorHAnsi" w:hAnsiTheme="majorHAnsi"/>
+                <w:color w:val="00B0F0"/>
+                <w:sz w:val="28"/>
+              </w:rPr>
+            </w:pPr>
+            <w:r>
+              <w:rPr>
+                <w:rFonts w:asciiTheme="majorHAnsi" w:hAnsiTheme="majorHAnsi"/>
+                <w:i/>
+              </w:rPr>
+              <w:t>K</w:t>
+            </w:r>
+            <w:r>
+              <w:rPr>
+                <w:rFonts w:asciiTheme="majorHAnsi" w:hAnsiTheme="majorHAnsi"/>
+                <w:i/>
+              </w:rPr>
+              <w:t>LDiscovery, LLC</w:t>
+            </w:r>
+          </w:p>
+        </w:tc>
+        <w:tc>
+          <w:tcPr>
+            <w:tcW w:w="3325" w:type="dxa"/>
+          </w:tcPr>
+          <w:p>
+            <w:pPr>
+              <w:tabs>
+                <w:tab w:val="center" w:pos="1659"/>
+                <w:tab w:val="center" w:pos="7881"/>
+              </w:tabs>
+              <w:spacing w:after="51" w:line="259" w:lineRule="auto"/>
+              <w:ind w:left="0" w:right="0" w:firstLine="0"/>
+              <w:jc w:val="right"/>
+              <w:rPr>
+                <w:rFonts w:asciiTheme="majorHAnsi" w:hAnsiTheme="majorHAnsi"/>
+                <w:sz w:val="28"/>
+              </w:rPr>
+            </w:pPr>
+            <w:r>
+              <w:rPr>
+                <w:rFonts w:asciiTheme="majorHAnsi" w:hAnsiTheme="majorHAnsi"/>
+                <w:sz w:val="28"/>
+              </w:rPr>
+              <w:t>May 2011 - Dec 2011</w:t>
+            </w:r>
+          </w:p>
+          <w:p>
+            <w:pPr>
+              <w:tabs>
+                <w:tab w:val="center" w:pos="1659"/>
+                <w:tab w:val="center" w:pos="7881"/>
+              </w:tabs>
+              <w:spacing w:after="51" w:line="259" w:lineRule="auto"/>
+              <w:ind w:left="0" w:right="0" w:firstLine="0"/>
+              <w:jc w:val="right"/>
+              <w:rPr>
+                <w:rFonts w:asciiTheme="majorHAnsi" w:hAnsiTheme="majorHAnsi"/>
+              </w:rPr>
+            </w:pPr>
+            <w:r>
+              <w:rPr>
+                <w:rFonts w:asciiTheme="majorHAnsi" w:hAnsiTheme="majorHAnsi"/>
+                <w:i/>
+              </w:rPr>
+              <w:tab/>
+            </w:r>
+            <w:r>
+              <w:rPr>
+                <w:rFonts w:asciiTheme="majorHAnsi" w:hAnsiTheme="majorHAnsi"/>
+              </w:rPr>
+              <w:t>Fort Washington, PA</w:t>
+            </w:r>
+          </w:p>
+        </w:tc>
+      </w:tr>
+    </w:tbl>
+    <w:p>
+      <w:pPr>
+        <w:pStyle w:val="ListParagraph"/>
+        <w:numPr>
+          <w:ilvl w:val="0"/>
+          <w:numId w:val="8"/>
+        </w:numPr>
+        <w:tabs>
+          <w:tab w:val="left" w:pos="450"/>
+        </w:tabs>
+        <w:spacing w:after="79" w:line="259" w:lineRule="auto"/>
+        <w:ind w:left="1440" w:right="0" w:hanging="270"/>
+        <w:rPr>
+          <w:rFonts w:asciiTheme="majorHAnsi" w:hAnsiTheme="majorHAnsi"/>
+        </w:rPr>
+      </w:pPr>
+      <w:r>
+        <w:rPr>
+          <w:rFonts w:asciiTheme="majorHAnsi" w:hAnsiTheme="majorHAnsi"/>
+        </w:rPr>
+        <w:t>Designed, created, tested, deployed, maintained, and supported multiple core business applications and libraries.</w:t>
+      </w:r>
+    </w:p>
+    <w:p>
+      <w:pPr>
+        <w:pStyle w:val="ListParagraph"/>
+        <w:numPr>
+          <w:ilvl w:val="1"/>
+          <w:numId w:val="8"/>
+        </w:numPr>
+        <w:tabs>
+          <w:tab w:val="left" w:pos="450"/>
+        </w:tabs>
+        <w:spacing w:after="79" w:line="259" w:lineRule="auto"/>
+        <w:ind w:left="1980" w:right="0" w:hanging="270"/>
+        <w:rPr>
+          <w:rFonts w:asciiTheme="majorHAnsi" w:hAnsiTheme="majorHAnsi"/>
+        </w:rPr>
+      </w:pPr>
+      <w:r>
+        <w:rPr>
+          <w:rFonts w:asciiTheme="majorHAnsi" w:hAnsiTheme="majorHAnsi"/>
+        </w:rPr>
+        <w:t>Applications include an eDiscovery Hosting Platform, multiple eDiscovery Data Processing Applications, and multiple Digital Forensics Collections Applications.</w:t>
+      </w:r>
+    </w:p>
+    <w:p>
+      <w:pPr>
+        <w:pStyle w:val="ListParagraph"/>
+        <w:numPr>
+          <w:ilvl w:val="0"/>
+          <w:numId w:val="8"/>
+        </w:numPr>
+        <w:tabs>
+          <w:tab w:val="left" w:pos="450"/>
+        </w:tabs>
+        <w:spacing w:after="79" w:line="259" w:lineRule="auto"/>
+        <w:ind w:left="1440" w:right="0" w:hanging="270"/>
+        <w:rPr>
+          <w:rFonts w:asciiTheme="majorHAnsi" w:hAnsiTheme="majorHAnsi"/>
+        </w:rPr>
+      </w:pPr>
+      <w:r>
+        <w:rPr>
+          <w:rFonts w:asciiTheme="majorHAnsi" w:hAnsiTheme="majorHAnsi"/>
+        </w:rPr>
+        <w:t>Evaluated, recruited, hired, trained, and onboarded new team members.</w:t>
+      </w:r>
+    </w:p>
+    <w:p>
+      <w:pPr>
+        <w:pStyle w:val="ListParagraph"/>
+        <w:numPr>
+          <w:ilvl w:val="0"/>
+          <w:numId w:val="8"/>
+        </w:numPr>
+        <w:tabs>
+          <w:tab w:val="left" w:pos="450"/>
+        </w:tabs>
+        <w:spacing w:after="79" w:line="259" w:lineRule="auto"/>
+        <w:ind w:left="1440" w:right="0" w:hanging="270"/>
+        <w:rPr>
+          <w:rFonts w:asciiTheme="majorHAnsi" w:hAnsiTheme="majorHAnsi"/>
+        </w:rPr>
+      </w:pPr>
+      <w:r>
+        <w:rPr>
+          <w:rFonts w:asciiTheme="majorHAnsi" w:hAnsiTheme="majorHAnsi"/>
+        </w:rPr>
+        <w:t>Created company core software development infrastructure including version control and backlog management software.</w:t>
       </w:r>
     </w:p>
     <w:tbl>
@@ -589,31 +2078,7 @@
                 <w:color w:val="00B0F0"/>
                 <w:sz w:val="28"/>
               </w:rPr>
-              <w:t>Executive VP</w:t>
-            </w:r>
-            <w:r>
-              <w:rPr>
-                <w:rFonts w:asciiTheme="majorHAnsi" w:hAnsiTheme="majorHAnsi"/>
-                <w:color w:val="00B0F0"/>
-                <w:sz w:val="28"/>
-              </w:rPr>
-              <w:t>,</w:t>
-            </w:r>
-            <w:r>
-              <w:rPr>
-                <w:rFonts w:asciiTheme="majorHAnsi" w:hAnsiTheme="majorHAnsi"/>
-                <w:color w:val="00B0F0"/>
-                <w:sz w:val="28"/>
-              </w:rPr>
-              <w:t xml:space="preserve"> </w:t>
-            </w:r>
-            <w:r>
-              <w:rPr>
-                <w:rFonts w:asciiTheme="majorHAnsi" w:hAnsiTheme="majorHAnsi"/>
-                <w:color w:val="00B0F0"/>
-                <w:sz w:val="28"/>
-              </w:rPr>
-              <w:t>Engineering</w:t>
+              <w:t>Intern/Software Developer</w:t>
             </w:r>
           </w:p>
           <w:p>
@@ -635,14 +2100,7 @@
                 <w:rFonts w:asciiTheme="majorHAnsi" w:hAnsiTheme="majorHAnsi"/>
                 <w:i/>
               </w:rPr>
-              <w:t>K</w:t>
-            </w:r>
-            <w:r>
-              <w:rPr>
-                <w:rFonts w:asciiTheme="majorHAnsi" w:hAnsiTheme="majorHAnsi"/>
-                <w:i/>
-              </w:rPr>
-              <w:t>LDiscovery, LLC</w:t>
+              <w:t>BLaST Intermediate Unit 17</w:t>
             </w:r>
           </w:p>
         </w:tc>
@@ -653,14 +2111,15 @@
           <w:p>
             <w:pPr>
               <w:tabs>
-                <w:tab w:val="center" w:pos="2927"/>
-                <w:tab w:val="center" w:pos="7274"/>
+                <w:tab w:val="center" w:pos="1659"/>
+                <w:tab w:val="center" w:pos="7881"/>
               </w:tabs>
-              <w:spacing w:after="0" w:line="259" w:lineRule="auto"/>
+              <w:spacing w:after="51" w:line="259" w:lineRule="auto"/>
               <w:ind w:left="0" w:right="0" w:firstLine="0"/>
               <w:jc w:val="right"/>
               <w:rPr>
                 <w:rFonts w:asciiTheme="majorHAnsi" w:hAnsiTheme="majorHAnsi"/>
+                <w:sz w:val="28"/>
               </w:rPr>
             </w:pPr>
             <w:r>
@@ -668,15 +2127,21 @@
                 <w:rFonts w:asciiTheme="majorHAnsi" w:hAnsiTheme="majorHAnsi"/>
                 <w:sz w:val="28"/>
               </w:rPr>
-              <w:t>2011 - Present</w:t>
-            </w:r>
-            <w:r>
-              <w:rPr>
-                <w:rFonts w:asciiTheme="majorHAnsi" w:hAnsiTheme="majorHAnsi"/>
-                <w:i/>
+              <w:t xml:space="preserve">2009 </w:t>
+            </w:r>
+            <w:r>
+              <w:rPr>
+                <w:rFonts w:asciiTheme="majorHAnsi" w:hAnsiTheme="majorHAnsi"/>
                 <w:sz w:val="28"/>
               </w:rPr>
-              <w:t xml:space="preserve"> </w:t>
+              <w:t>–</w:t>
+            </w:r>
+            <w:r>
+              <w:rPr>
+                <w:rFonts w:asciiTheme="majorHAnsi" w:hAnsiTheme="majorHAnsi"/>
+                <w:sz w:val="28"/>
+              </w:rPr>
+              <w:t xml:space="preserve"> 2011</w:t>
             </w:r>
           </w:p>
           <w:p>
@@ -703,13 +2168,7 @@
               <w:rPr>
                 <w:rFonts w:asciiTheme="majorHAnsi" w:hAnsiTheme="majorHAnsi"/>
               </w:rPr>
-              <w:t>Remote – Philadelphia</w:t>
-            </w:r>
-            <w:r>
-              <w:rPr>
-                <w:rFonts w:asciiTheme="majorHAnsi" w:hAnsiTheme="majorHAnsi"/>
-              </w:rPr>
-              <w:t xml:space="preserve">, PA </w:t>
+              <w:t>Williamsport, PA</w:t>
             </w:r>
           </w:p>
         </w:tc>
@@ -720,13 +2179,13 @@
         <w:pStyle w:val="ListParagraph"/>
         <w:numPr>
           <w:ilvl w:val="0"/>
-          <w:numId w:val="4"/>
+          <w:numId w:val="14"/>
         </w:numPr>
         <w:tabs>
           <w:tab w:val="left" w:pos="450"/>
         </w:tabs>
         <w:spacing w:after="79" w:line="259" w:lineRule="auto"/>
-        <w:ind w:right="0" w:firstLine="720"/>
+        <w:ind w:left="1440" w:right="0" w:hanging="270"/>
         <w:rPr>
           <w:rFonts w:asciiTheme="majorHAnsi" w:hAnsiTheme="majorHAnsi"/>
         </w:rPr>
@@ -735,147 +2194,38 @@
         <w:rPr>
           <w:rFonts w:asciiTheme="majorHAnsi" w:hAnsiTheme="majorHAnsi"/>
         </w:rPr>
-        <w:t>Promoted from Developer, to Team Lead, Manager, Director, and Vice President</w:t>
+        <w:t xml:space="preserve">Lead programmer/Software engineer on </w:t>
+      </w:r>
+      <w:proofErr w:type="gramStart"/>
+      <w:r>
+        <w:rPr>
+          <w:rFonts w:asciiTheme="majorHAnsi" w:hAnsiTheme="majorHAnsi"/>
+        </w:rPr>
+        <w:t>web-enabled</w:t>
+      </w:r>
+      <w:proofErr w:type="gramEnd"/>
+      <w:r>
+        <w:rPr>
+          <w:rFonts w:asciiTheme="majorHAnsi" w:hAnsiTheme="majorHAnsi"/>
+        </w:rPr>
+        <w:t xml:space="preserve"> ASP.NET (C#) applications and central application authentication server.</w:t>
       </w:r>
     </w:p>
     <w:p>
       <w:pPr>
-        <w:pStyle w:val="ListParagraph"/>
-        <w:numPr>
-          <w:ilvl w:val="0"/>
-          <w:numId w:val="4"/>
-        </w:numPr>
-        <w:spacing w:after="79" w:line="259" w:lineRule="auto"/>
-        <w:ind w:left="1440" w:right="0" w:hanging="360"/>
-        <w:rPr>
-          <w:rFonts w:asciiTheme="majorHAnsi" w:hAnsiTheme="majorHAnsi"/>
-        </w:rPr>
-      </w:pPr>
-      <w:r>
-        <w:rPr>
-          <w:rFonts w:asciiTheme="majorHAnsi" w:hAnsiTheme="majorHAnsi"/>
-        </w:rPr>
-        <w:t xml:space="preserve">Led </w:t>
-      </w:r>
-      <w:r>
-        <w:rPr>
-          <w:rFonts w:asciiTheme="majorHAnsi" w:hAnsiTheme="majorHAnsi"/>
-        </w:rPr>
-        <w:t xml:space="preserve">and developed </w:t>
-      </w:r>
-      <w:r>
-        <w:rPr>
-          <w:rFonts w:asciiTheme="majorHAnsi" w:hAnsiTheme="majorHAnsi"/>
-        </w:rPr>
-        <w:t xml:space="preserve">a team of more than </w:t>
-      </w:r>
-      <w:r>
-        <w:rPr>
-          <w:rFonts w:asciiTheme="majorHAnsi" w:hAnsiTheme="majorHAnsi"/>
-        </w:rPr>
-        <w:t>180</w:t>
-      </w:r>
-      <w:r>
-        <w:rPr>
-          <w:rFonts w:asciiTheme="majorHAnsi" w:hAnsiTheme="majorHAnsi"/>
-        </w:rPr>
-        <w:t xml:space="preserve"> employees including</w:t>
-      </w:r>
-      <w:r>
-        <w:rPr>
-          <w:rFonts w:asciiTheme="majorHAnsi" w:hAnsiTheme="majorHAnsi"/>
-        </w:rPr>
-        <w:t xml:space="preserve"> Directors, </w:t>
-      </w:r>
-      <w:r>
-        <w:rPr>
-          <w:rFonts w:asciiTheme="majorHAnsi" w:hAnsiTheme="majorHAnsi"/>
-        </w:rPr>
-        <w:t xml:space="preserve">Architects, </w:t>
-      </w:r>
-      <w:r>
-        <w:rPr>
-          <w:rFonts w:asciiTheme="majorHAnsi" w:hAnsiTheme="majorHAnsi"/>
-        </w:rPr>
-        <w:t>Managers, Team Leaders, Developers and QA Engineers across five offices on two continents</w:t>
-      </w:r>
-    </w:p>
-    <w:p>
-      <w:pPr>
-        <w:pStyle w:val="ListParagraph"/>
-        <w:numPr>
-          <w:ilvl w:val="0"/>
-          <w:numId w:val="4"/>
-        </w:numPr>
-        <w:spacing w:after="79" w:line="259" w:lineRule="auto"/>
-        <w:ind w:left="1440" w:right="0" w:hanging="360"/>
-        <w:rPr>
-          <w:rFonts w:asciiTheme="majorHAnsi" w:hAnsiTheme="majorHAnsi"/>
-        </w:rPr>
-      </w:pPr>
-      <w:r>
-        <w:rPr>
-          <w:rFonts w:asciiTheme="majorHAnsi" w:hAnsiTheme="majorHAnsi"/>
-        </w:rPr>
-        <w:t>Facilitated rapid company revenue growth from $18M to $3</w:t>
-      </w:r>
-      <w:r>
-        <w:rPr>
-          <w:rFonts w:asciiTheme="majorHAnsi" w:hAnsiTheme="majorHAnsi"/>
-        </w:rPr>
-        <w:t>3</w:t>
-      </w:r>
-      <w:r>
-        <w:rPr>
-          <w:rFonts w:asciiTheme="majorHAnsi" w:hAnsiTheme="majorHAnsi"/>
-        </w:rPr>
-        <w:t>0M</w:t>
-      </w:r>
-    </w:p>
-    <w:p>
-      <w:pPr>
-        <w:pStyle w:val="ListParagraph"/>
-        <w:numPr>
-          <w:ilvl w:val="0"/>
-          <w:numId w:val="4"/>
-        </w:numPr>
-        <w:spacing w:after="79" w:line="259" w:lineRule="auto"/>
-        <w:ind w:left="1440" w:right="0" w:hanging="360"/>
-        <w:rPr>
-          <w:rFonts w:asciiTheme="majorHAnsi" w:hAnsiTheme="majorHAnsi"/>
-        </w:rPr>
-      </w:pPr>
-      <w:r>
-        <w:rPr>
-          <w:rFonts w:asciiTheme="majorHAnsi" w:hAnsiTheme="majorHAnsi"/>
-        </w:rPr>
-        <w:t>Cultivated company culture,</w:t>
-      </w:r>
-      <w:r>
-        <w:rPr>
-          <w:rFonts w:asciiTheme="majorHAnsi" w:hAnsiTheme="majorHAnsi"/>
-        </w:rPr>
-        <w:t xml:space="preserve"> processes, workflows, and applications to facilitate increased employee </w:t>
-      </w:r>
-      <w:r>
-        <w:rPr>
-          <w:rFonts w:asciiTheme="majorHAnsi" w:hAnsiTheme="majorHAnsi"/>
-        </w:rPr>
-        <w:t>development, engagement, transparency, accountability, and ROI</w:t>
-      </w:r>
-    </w:p>
-    <w:p>
-      <w:pPr>
-        <w:pStyle w:val="ListParagraph"/>
-        <w:numPr>
-          <w:ilvl w:val="0"/>
-          <w:numId w:val="4"/>
-        </w:numPr>
         <w:tabs>
           <w:tab w:val="left" w:pos="450"/>
         </w:tabs>
         <w:spacing w:after="79" w:line="259" w:lineRule="auto"/>
-        <w:ind w:left="1440" w:right="0" w:hanging="360"/>
+        <w:ind w:right="0"/>
+        <w:rPr>
+          <w:rFonts w:asciiTheme="majorHAnsi" w:hAnsiTheme="majorHAnsi"/>
+        </w:rPr>
+      </w:pPr>
+    </w:p>
+    <w:p>
+      <w:pPr>
+        <w:pStyle w:val="Heading2"/>
         <w:rPr>
           <w:rFonts w:asciiTheme="majorHAnsi" w:hAnsiTheme="majorHAnsi"/>
         </w:rPr>
@@ -883,283 +2233,67 @@
       <w:r>
         <w:rPr>
           <w:rFonts w:asciiTheme="majorHAnsi" w:hAnsiTheme="majorHAnsi"/>
-        </w:rPr>
-        <w:t>Evaluated and integrated multiple acquisition targets</w:t>
+          <w:sz w:val="24"/>
+        </w:rPr>
+        <w:t>A</w:t>
       </w:r>
       <w:r>
         <w:rPr>
           <w:rFonts w:asciiTheme="majorHAnsi" w:hAnsiTheme="majorHAnsi"/>
         </w:rPr>
-        <w:t xml:space="preserve"> including Kroll Ontrack</w:t>
+        <w:t xml:space="preserve">REAS OF </w:t>
       </w:r>
       <w:r>
         <w:rPr>
           <w:rFonts w:asciiTheme="majorHAnsi" w:hAnsiTheme="majorHAnsi"/>
-        </w:rPr>
-        <w:t xml:space="preserve">, </w:t>
-      </w:r>
-      <w:proofErr w:type="spellStart"/>
-      <w:r>
-        <w:rPr>
-          <w:rFonts w:asciiTheme="majorHAnsi" w:hAnsiTheme="majorHAnsi"/>
-        </w:rPr>
-        <w:t>RenewData</w:t>
-      </w:r>
-      <w:proofErr w:type="spellEnd"/>
-      <w:r>
-        <w:rPr>
-          <w:rFonts w:asciiTheme="majorHAnsi" w:hAnsiTheme="majorHAnsi"/>
-        </w:rPr>
-        <w:t xml:space="preserve">, </w:t>
-      </w:r>
-      <w:proofErr w:type="spellStart"/>
-      <w:r>
-        <w:rPr>
-          <w:rFonts w:asciiTheme="majorHAnsi" w:hAnsiTheme="majorHAnsi"/>
-        </w:rPr>
-        <w:t>AlphaLit</w:t>
-      </w:r>
-      <w:proofErr w:type="spellEnd"/>
-      <w:r>
-        <w:rPr>
-          <w:rFonts w:asciiTheme="majorHAnsi" w:hAnsiTheme="majorHAnsi"/>
-        </w:rPr>
-        <w:t xml:space="preserve">, </w:t>
-      </w:r>
-      <w:proofErr w:type="spellStart"/>
-      <w:r>
-        <w:rPr>
-          <w:rFonts w:asciiTheme="majorHAnsi" w:hAnsiTheme="majorHAnsi"/>
-        </w:rPr>
-        <w:t>Interlegis</w:t>
-      </w:r>
-      <w:proofErr w:type="spellEnd"/>
-      <w:r>
-        <w:rPr>
-          <w:rFonts w:asciiTheme="majorHAnsi" w:hAnsiTheme="majorHAnsi"/>
-        </w:rPr>
-        <w:t>, and Compiled Software</w:t>
-      </w:r>
-    </w:p>
-    <w:p>
-      <w:pPr>
-        <w:pStyle w:val="ListParagraph"/>
-        <w:numPr>
-          <w:ilvl w:val="0"/>
-          <w:numId w:val="4"/>
-        </w:numPr>
-        <w:spacing w:after="79" w:line="259" w:lineRule="auto"/>
-        <w:ind w:right="0" w:firstLine="720"/>
-        <w:rPr>
-          <w:rFonts w:asciiTheme="majorHAnsi" w:hAnsiTheme="majorHAnsi"/>
-        </w:rPr>
-      </w:pPr>
-      <w:r>
-        <w:rPr>
-          <w:rFonts w:asciiTheme="majorHAnsi" w:hAnsiTheme="majorHAnsi"/>
-        </w:rPr>
-        <w:t xml:space="preserve">Directly involved </w:t>
+          <w:sz w:val="24"/>
+        </w:rPr>
+        <w:t>I</w:t>
       </w:r>
       <w:r>
         <w:rPr>
           <w:rFonts w:asciiTheme="majorHAnsi" w:hAnsiTheme="majorHAnsi"/>
         </w:rPr>
-        <w:t>in</w:t>
+        <w:t>NTEREST</w:t>
       </w:r>
-      <w:r>
-        <w:rPr>
-          <w:rFonts w:asciiTheme="majorHAnsi" w:hAnsiTheme="majorHAnsi"/>
-        </w:rPr>
-        <w:t xml:space="preserve"> Carlyle </w:t>
-      </w:r>
-      <w:r>
-        <w:rPr>
-          <w:rFonts w:asciiTheme="majorHAnsi" w:hAnsiTheme="majorHAnsi"/>
-        </w:rPr>
-        <w:t>r</w:t>
-      </w:r>
-      <w:r>
-        <w:rPr>
-          <w:rFonts w:asciiTheme="majorHAnsi" w:hAnsiTheme="majorHAnsi"/>
-        </w:rPr>
-        <w:t>ecapitalization</w:t>
-      </w:r>
-    </w:p>
-    <w:p>
-      <w:pPr>
-        <w:pStyle w:val="ListParagraph"/>
-        <w:numPr>
-          <w:ilvl w:val="0"/>
-          <w:numId w:val="4"/>
-        </w:numPr>
-        <w:spacing w:after="79" w:line="259" w:lineRule="auto"/>
-        <w:ind w:left="1440" w:right="0" w:hanging="360"/>
-        <w:rPr>
-          <w:rFonts w:asciiTheme="majorHAnsi" w:hAnsiTheme="majorHAnsi"/>
-        </w:rPr>
-      </w:pPr>
-      <w:r>
-        <w:rPr>
-          <w:rFonts w:asciiTheme="majorHAnsi" w:hAnsiTheme="majorHAnsi"/>
-        </w:rPr>
-        <w:t>Oversaw p</w:t>
-      </w:r>
-      <w:r>
-        <w:rPr>
-          <w:rFonts w:asciiTheme="majorHAnsi" w:hAnsiTheme="majorHAnsi"/>
-        </w:rPr>
-        <w:t>lanning, design, and implementation of all major line-of-business applications</w:t>
-      </w:r>
-    </w:p>
-    <w:p>
-      <w:pPr>
-        <w:pStyle w:val="ListParagraph"/>
-        <w:numPr>
-          <w:ilvl w:val="0"/>
-          <w:numId w:val="4"/>
-        </w:numPr>
-        <w:tabs>
-          <w:tab w:val="left" w:pos="450"/>
-        </w:tabs>
-        <w:spacing w:after="79" w:line="259" w:lineRule="auto"/>
-        <w:ind w:left="1440" w:right="0" w:hanging="360"/>
-        <w:rPr>
-          <w:rFonts w:asciiTheme="majorHAnsi" w:hAnsiTheme="majorHAnsi"/>
-        </w:rPr>
-      </w:pPr>
-      <w:r>
-        <w:rPr>
-          <w:rFonts w:asciiTheme="majorHAnsi" w:hAnsiTheme="majorHAnsi"/>
-        </w:rPr>
-        <w:t xml:space="preserve">Created </w:t>
-      </w:r>
-      <w:r>
-        <w:rPr>
-          <w:rFonts w:asciiTheme="majorHAnsi" w:hAnsiTheme="majorHAnsi"/>
-        </w:rPr>
-        <w:t>department procedures and guidelines</w:t>
-      </w:r>
-      <w:r>
-        <w:rPr>
-          <w:rFonts w:asciiTheme="majorHAnsi" w:hAnsiTheme="majorHAnsi"/>
-        </w:rPr>
-        <w:t xml:space="preserve"> including ISO27001 compliance</w:t>
-      </w:r>
-    </w:p>
-    <w:p>
-      <w:pPr>
-        <w:pStyle w:val="ListParagraph"/>
-        <w:numPr>
-          <w:ilvl w:val="0"/>
-          <w:numId w:val="4"/>
-        </w:numPr>
-        <w:tabs>
-          <w:tab w:val="left" w:pos="450"/>
-        </w:tabs>
-        <w:spacing w:after="79" w:line="259" w:lineRule="auto"/>
-        <w:ind w:left="1440" w:right="0" w:hanging="360"/>
-        <w:rPr>
-          <w:rFonts w:asciiTheme="majorHAnsi" w:hAnsiTheme="majorHAnsi"/>
-        </w:rPr>
-      </w:pPr>
-      <w:r>
-        <w:rPr>
-          <w:rFonts w:asciiTheme="majorHAnsi" w:hAnsiTheme="majorHAnsi"/>
-        </w:rPr>
-        <w:t xml:space="preserve">Led department through </w:t>
-      </w:r>
-      <w:r>
-        <w:rPr>
-          <w:rFonts w:asciiTheme="majorHAnsi" w:hAnsiTheme="majorHAnsi"/>
-        </w:rPr>
-        <w:t>migration</w:t>
-      </w:r>
-      <w:r>
-        <w:rPr>
-          <w:rFonts w:asciiTheme="majorHAnsi" w:hAnsiTheme="majorHAnsi"/>
-        </w:rPr>
-        <w:t xml:space="preserve"> to Azure services</w:t>
-      </w:r>
-    </w:p>
-    <w:p>
-      <w:pPr>
-        <w:pStyle w:val="ListParagraph"/>
-        <w:numPr>
-          <w:ilvl w:val="0"/>
-          <w:numId w:val="4"/>
-        </w:numPr>
-        <w:tabs>
-          <w:tab w:val="left" w:pos="450"/>
-        </w:tabs>
-        <w:spacing w:after="79" w:line="259" w:lineRule="auto"/>
-        <w:ind w:left="1440" w:right="0" w:hanging="360"/>
-        <w:rPr>
-          <w:rFonts w:asciiTheme="majorHAnsi" w:hAnsiTheme="majorHAnsi"/>
-        </w:rPr>
-      </w:pPr>
-      <w:r>
-        <w:rPr>
-          <w:rFonts w:asciiTheme="majorHAnsi" w:hAnsiTheme="majorHAnsi"/>
-        </w:rPr>
-        <w:t>Co-Inventor on 3 US Patents (</w:t>
-      </w:r>
-      <w:r>
-        <w:rPr>
-          <w:rFonts w:asciiTheme="majorHAnsi" w:hAnsiTheme="majorHAnsi"/>
-        </w:rPr>
-        <w:t>US11140212, US11178208, and US11190574</w:t>
-      </w:r>
-      <w:r>
-        <w:rPr>
-          <w:rFonts w:asciiTheme="majorHAnsi" w:hAnsiTheme="majorHAnsi"/>
-        </w:rPr>
-        <w:t>)</w:t>
-      </w:r>
-    </w:p>
-    <w:p>
-      <w:pPr>
-        <w:tabs>
-          <w:tab w:val="left" w:pos="450"/>
-        </w:tabs>
-        <w:spacing w:after="79" w:line="259" w:lineRule="auto"/>
-        <w:ind w:left="1080" w:right="0" w:firstLine="0"/>
-        <w:rPr>
-          <w:rFonts w:asciiTheme="majorHAnsi" w:hAnsiTheme="majorHAnsi"/>
-        </w:rPr>
-      </w:pPr>
     </w:p>
     <w:tbl>
       <w:tblPr>
-        <w:tblStyle w:val="TableGrid0"/>
-        <w:tblW w:w="0" w:type="auto"/>
-        <w:tblInd w:w="625" w:type="dxa"/>
-        <w:tblBorders>
-          <w:top w:val="none" w:sz="0" w:space="0" w:color="auto"/>
-          <w:left w:val="none" w:sz="0" w:space="0" w:color="auto"/>
-          <w:bottom w:val="none" w:sz="0" w:space="0" w:color="auto"/>
-          <w:right w:val="none" w:sz="0" w:space="0" w:color="auto"/>
-          <w:insideH w:val="none" w:sz="0" w:space="0" w:color="auto"/>
-          <w:insideV w:val="none" w:sz="0" w:space="0" w:color="auto"/>
-        </w:tblBorders>
+        <w:tblStyle w:val="TableGrid"/>
+        <w:tblW w:w="7863" w:type="dxa"/>
+        <w:tblInd w:w="1080" w:type="dxa"/>
+        <w:tblCellMar>
+          <w:top w:w="34" w:type="dxa"/>
+        </w:tblCellMar>
         <w:tblLook w:val="04A0" w:firstRow="1" w:lastRow="0" w:firstColumn="1" w:lastColumn="0" w:noHBand="0" w:noVBand="1"/>
       </w:tblPr>
       <w:tblGrid>
-        <w:gridCol w:w="6120"/>
-        <w:gridCol w:w="3325"/>
+        <w:gridCol w:w="4157"/>
+        <w:gridCol w:w="3706"/>
       </w:tblGrid>
       <w:tr>
+        <w:trPr>
+          <w:trHeight w:val="758"/>
+        </w:trPr>
         <w:tc>
           <w:tcPr>
-            <w:tcW w:w="6120" w:type="dxa"/>
+            <w:tcW w:w="4157" w:type="dxa"/>
+            <w:tcBorders>
+              <w:top w:val="nil"/>
+              <w:left w:val="nil"/>
+              <w:bottom w:val="nil"/>
+              <w:right w:val="nil"/>
+            </w:tcBorders>
           </w:tcPr>
           <w:p>
             <w:pPr>
-              <w:tabs>
-                <w:tab w:val="center" w:pos="1659"/>
-                <w:tab w:val="center" w:pos="7881"/>
-              </w:tabs>
-              <w:spacing w:after="51" w:line="259" w:lineRule="auto"/>
-              <w:ind w:left="0" w:right="0" w:firstLine="0"/>
+              <w:pStyle w:val="ListParagraph"/>
+              <w:numPr>
+                <w:ilvl w:val="0"/>
+                <w:numId w:val="16"/>
+              </w:numPr>
+              <w:spacing w:after="39" w:line="259" w:lineRule="auto"/>
+              <w:ind w:left="360" w:right="0" w:hanging="270"/>
               <w:rPr>
                 <w:rFonts w:asciiTheme="majorHAnsi" w:hAnsiTheme="majorHAnsi"/>
               </w:rPr>
@@ -1167,76 +2301,92 @@
             <w:r>
               <w:rPr>
                 <w:rFonts w:asciiTheme="majorHAnsi" w:hAnsiTheme="majorHAnsi"/>
-                <w:color w:val="00B0F0"/>
-                <w:sz w:val="28"/>
-              </w:rPr>
-              <w:t>Intern/Software Developer</w:t>
-            </w:r>
-            <w:r>
-              <w:rPr>
-                <w:rFonts w:asciiTheme="majorHAnsi" w:hAnsiTheme="majorHAnsi"/>
-              </w:rPr>
-              <w:t xml:space="preserve"> </w:t>
+                <w:color w:val="3B3838"/>
+              </w:rPr>
+              <w:t>Ultralight Backpacking</w:t>
             </w:r>
           </w:p>
           <w:p>
             <w:pPr>
-              <w:tabs>
-                <w:tab w:val="center" w:pos="1659"/>
-                <w:tab w:val="center" w:pos="7881"/>
-              </w:tabs>
-              <w:spacing w:after="51" w:line="259" w:lineRule="auto"/>
-              <w:ind w:left="0" w:right="0" w:firstLine="0"/>
-              <w:rPr>
-                <w:rFonts w:asciiTheme="majorHAnsi" w:hAnsiTheme="majorHAnsi"/>
-                <w:color w:val="00B0F0"/>
-                <w:sz w:val="28"/>
+              <w:pStyle w:val="ListParagraph"/>
+              <w:numPr>
+                <w:ilvl w:val="0"/>
+                <w:numId w:val="16"/>
+              </w:numPr>
+              <w:spacing w:line="259" w:lineRule="auto"/>
+              <w:ind w:left="360" w:right="0" w:hanging="270"/>
+              <w:rPr>
+                <w:rFonts w:asciiTheme="majorHAnsi" w:hAnsiTheme="majorHAnsi"/>
               </w:rPr>
             </w:pPr>
             <w:r>
               <w:rPr>
                 <w:rFonts w:asciiTheme="majorHAnsi" w:hAnsiTheme="majorHAnsi"/>
-                <w:i/>
-              </w:rPr>
-              <w:t>BLaST Intermediate Unit 17</w:t>
+                <w:color w:val="3B3838"/>
+              </w:rPr>
+              <w:t>Landscape Photography</w:t>
+            </w:r>
+          </w:p>
+          <w:p>
+            <w:pPr>
+              <w:pStyle w:val="ListParagraph"/>
+              <w:numPr>
+                <w:ilvl w:val="0"/>
+                <w:numId w:val="16"/>
+              </w:numPr>
+              <w:spacing w:after="37" w:line="259" w:lineRule="auto"/>
+              <w:ind w:left="360" w:right="0" w:hanging="270"/>
+              <w:rPr>
+                <w:rFonts w:asciiTheme="majorHAnsi" w:hAnsiTheme="majorHAnsi"/>
+              </w:rPr>
+            </w:pPr>
+            <w:r>
+              <w:rPr>
+                <w:rFonts w:asciiTheme="majorHAnsi" w:hAnsiTheme="majorHAnsi"/>
+                <w:color w:val="3B3838"/>
+              </w:rPr>
+              <w:t>Microcontrollers (Particle, Arduino)</w:t>
             </w:r>
           </w:p>
         </w:tc>
         <w:tc>
           <w:tcPr>
-            <w:tcW w:w="3325" w:type="dxa"/>
+            <w:tcW w:w="3706" w:type="dxa"/>
+            <w:tcBorders>
+              <w:top w:val="nil"/>
+              <w:left w:val="nil"/>
+              <w:bottom w:val="nil"/>
+              <w:right w:val="nil"/>
+            </w:tcBorders>
           </w:tcPr>
           <w:p>
             <w:pPr>
-              <w:tabs>
-                <w:tab w:val="center" w:pos="2979"/>
-                <w:tab w:val="center" w:pos="7176"/>
-              </w:tabs>
-              <w:spacing w:after="0" w:line="259" w:lineRule="auto"/>
-              <w:ind w:left="0" w:right="0" w:firstLine="0"/>
-              <w:jc w:val="right"/>
-              <w:rPr>
-                <w:rFonts w:asciiTheme="majorHAnsi" w:hAnsiTheme="majorHAnsi"/>
-                <w:i/>
+              <w:numPr>
+                <w:ilvl w:val="0"/>
+                <w:numId w:val="16"/>
+              </w:numPr>
+              <w:spacing w:after="37" w:line="259" w:lineRule="auto"/>
+              <w:ind w:right="0"/>
+              <w:rPr>
+                <w:rFonts w:asciiTheme="majorHAnsi" w:hAnsiTheme="majorHAnsi"/>
               </w:rPr>
             </w:pPr>
             <w:r>
               <w:rPr>
                 <w:rFonts w:asciiTheme="majorHAnsi" w:hAnsiTheme="majorHAnsi"/>
-                <w:sz w:val="28"/>
-              </w:rPr>
-              <w:t>2009 - 2011</w:t>
+                <w:color w:val="3B3838"/>
+              </w:rPr>
+              <w:t xml:space="preserve">Reverse Engineering/Hacking </w:t>
             </w:r>
           </w:p>
           <w:p>
             <w:pPr>
-              <w:tabs>
-                <w:tab w:val="center" w:pos="2979"/>
-                <w:tab w:val="center" w:pos="7176"/>
-              </w:tabs>
+              <w:numPr>
+                <w:ilvl w:val="0"/>
+                <w:numId w:val="16"/>
+              </w:numPr>
               <w:spacing w:after="0" w:line="259" w:lineRule="auto"/>
-              <w:ind w:left="0" w:right="0" w:firstLine="0"/>
-              <w:jc w:val="right"/>
+              <w:ind w:right="0"/>
               <w:rPr>
                 <w:rFonts w:asciiTheme="majorHAnsi" w:hAnsiTheme="majorHAnsi"/>
               </w:rPr>
@@ -1244,8 +2394,29 @@
             <w:r>
               <w:rPr>
                 <w:rFonts w:asciiTheme="majorHAnsi" w:hAnsiTheme="majorHAnsi"/>
-              </w:rPr>
-              <w:t>Williamsport, PA</w:t>
+                <w:color w:val="3B3838"/>
+              </w:rPr>
+              <w:t>Automation</w:t>
+            </w:r>
+          </w:p>
+          <w:p>
+            <w:pPr>
+              <w:numPr>
+                <w:ilvl w:val="0"/>
+                <w:numId w:val="16"/>
+              </w:numPr>
+              <w:spacing w:after="39" w:line="259" w:lineRule="auto"/>
+              <w:ind w:right="0"/>
+              <w:rPr>
+                <w:rFonts w:asciiTheme="majorHAnsi" w:hAnsiTheme="majorHAnsi"/>
+              </w:rPr>
+            </w:pPr>
+            <w:r>
+              <w:rPr>
+                <w:rFonts w:asciiTheme="majorHAnsi" w:hAnsiTheme="majorHAnsi"/>
+                <w:color w:val="3B3838"/>
+              </w:rPr>
+              <w:t>Lambic Brewing</w:t>
             </w:r>
           </w:p>
         </w:tc>
@@ -1253,43 +2424,23 @@
     </w:tbl>
     <w:p>
       <w:pPr>
-        <w:numPr>
-          <w:ilvl w:val="0"/>
-          <w:numId w:val="2"/>
-        </w:numPr>
-        <w:ind w:right="672" w:hanging="360"/>
-        <w:rPr>
-          <w:rFonts w:asciiTheme="majorHAnsi" w:hAnsiTheme="majorHAnsi"/>
-        </w:rPr>
-      </w:pPr>
-      <w:r>
-        <w:rPr>
-          <w:rFonts w:asciiTheme="majorHAnsi" w:hAnsiTheme="majorHAnsi"/>
-        </w:rPr>
-        <w:t xml:space="preserve">Lead programmer/Software engineer on </w:t>
-      </w:r>
-      <w:proofErr w:type="gramStart"/>
-      <w:r>
-        <w:rPr>
-          <w:rFonts w:asciiTheme="majorHAnsi" w:hAnsiTheme="majorHAnsi"/>
-        </w:rPr>
-        <w:t>web-enabled</w:t>
-      </w:r>
-      <w:proofErr w:type="gramEnd"/>
-      <w:r>
-        <w:rPr>
-          <w:rFonts w:asciiTheme="majorHAnsi" w:hAnsiTheme="majorHAnsi"/>
-        </w:rPr>
-        <w:t xml:space="preserve"> ASP.NET (C#) applications and central application authentication server </w:t>
-      </w:r>
+        <w:tabs>
+          <w:tab w:val="left" w:pos="450"/>
+        </w:tabs>
+        <w:spacing w:after="79" w:line="259" w:lineRule="auto"/>
+        <w:ind w:right="0"/>
+        <w:rPr>
+          <w:rFonts w:asciiTheme="majorHAnsi" w:hAnsiTheme="majorHAnsi"/>
+        </w:rPr>
+      </w:pPr>
     </w:p>
     <w:sectPr>
-      <w:headerReference w:type="even" r:id="rId7"/>
-      <w:headerReference w:type="default" r:id="rId8"/>
-      <w:footerReference w:type="even" r:id="rId9"/>
-      <w:footerReference w:type="default" r:id="rId10"/>
-      <w:headerReference w:type="first" r:id="rId11"/>
-      <w:footerReference w:type="first" r:id="rId12"/>
+      <w:headerReference w:type="even" r:id="rId11"/>
+      <w:headerReference w:type="default" r:id="rId12"/>
+      <w:footerReference w:type="even" r:id="rId13"/>
+      <w:footerReference w:type="default" r:id="rId14"/>
+      <w:headerReference w:type="first" r:id="rId15"/>
+      <w:footerReference w:type="first" r:id="rId16"/>
       <w:type w:val="continuous"/>
       <w:pgSz w:w="12240" w:h="15840"/>
       <w:pgMar w:top="1440" w:right="1440" w:bottom="1440" w:left="720" w:header="720" w:footer="720" w:gutter="0"/>
@@ -1300,7 +2451,7 @@
 </file>
 
 <file path=word/endnotes.xml><?xml version="1.0" encoding="utf-8"?>
-<w:endnotes xmlns:wpc="http://schemas.microsoft.com/office/word/2010/wordprocessingCanvas" xmlns:cx="http://schemas.microsoft.com/office/drawing/2014/chartex" xmlns:cx1="http://schemas.microsoft.com/office/drawing/2015/9/8/chartex" xmlns:cx2="http://schemas.microsoft.com/office/drawing/2015/10/21/chartex" xmlns:cx3="http://schemas.microsoft.com/office/drawing/2016/5/9/chartex" xmlns:cx4="http://schemas.microsoft.com/office/drawing/2016/5/10/chartex" xmlns:cx5="http://schemas.microsoft.com/office/drawing/2016/5/11/chartex" xmlns:cx6="http://schemas.microsoft.com/office/drawing/2016/5/12/chartex" xmlns:cx7="http://schemas.microsoft.com/office/drawing/2016/5/13/chartex" xmlns:cx8="http://schemas.microsoft.com/office/drawing/2016/5/14/chartex" xmlns:mc="http://schemas.openxmlformats.org/markup-compatibility/2006" xmlns:aink="http://schemas.microsoft.com/office/drawing/2016/ink" xmlns:am3d="http://schemas.microsoft.com/office/drawing/2017/model3d" xmlns:o="urn:schemas-microsoft-com:office:office" xmlns:r="http://schemas.openxmlformats.org/officeDocument/2006/relationships" xmlns:m="http://schemas.openxmlformats.org/officeDocument/2006/math" xmlns:v="urn:schemas-microsoft-com:vml" xmlns:wp14="http://schemas.microsoft.com/office/word/2010/wordprocessingDrawing" xmlns:wp="http://schemas.openxmlformats.org/drawingml/2006/wordprocessingDrawing" xmlns:w10="urn:schemas-microsoft-com:office:word" xmlns:w="http://schemas.openxmlformats.org/wordprocessingml/2006/main" xmlns:w14="http://schemas.microsoft.com/office/word/2010/wordml" xmlns:w15="http://schemas.microsoft.com/office/word/2012/wordml" xmlns:w16cex="http://schemas.microsoft.com/office/word/2018/wordml/cex" xmlns:w16cid="http://schemas.microsoft.com/office/word/2016/wordml/cid" xmlns:w16="http://schemas.microsoft.com/office/word/2018/wordml" xmlns:w16sdtdh="http://schemas.microsoft.com/office/word/2020/wordml/sdtdatahash" xmlns:w16se="http://schemas.microsoft.com/office/word/2015/wordml/symex" xmlns:wpg="http://schemas.microsoft.com/office/word/2010/wordprocessingGroup" xmlns:wpi="http://schemas.microsoft.com/office/word/2010/wordprocessingInk" xmlns:wne="http://schemas.microsoft.com/office/word/2006/wordml" xmlns:wps="http://schemas.microsoft.com/office/word/2010/wordprocessingShape" mc:Ignorable="w14 w15 w16se w16cid w16 w16cex w16sdtdh wp14">
+<w:endnotes xmlns:wpc="http://schemas.microsoft.com/office/word/2010/wordprocessingCanvas" xmlns:cx="http://schemas.microsoft.com/office/drawing/2014/chartex" xmlns:cx1="http://schemas.microsoft.com/office/drawing/2015/9/8/chartex" xmlns:cx2="http://schemas.microsoft.com/office/drawing/2015/10/21/chartex" xmlns:cx3="http://schemas.microsoft.com/office/drawing/2016/5/9/chartex" xmlns:cx4="http://schemas.microsoft.com/office/drawing/2016/5/10/chartex" xmlns:cx5="http://schemas.microsoft.com/office/drawing/2016/5/11/chartex" xmlns:cx6="http://schemas.microsoft.com/office/drawing/2016/5/12/chartex" xmlns:cx7="http://schemas.microsoft.com/office/drawing/2016/5/13/chartex" xmlns:cx8="http://schemas.microsoft.com/office/drawing/2016/5/14/chartex" xmlns:mc="http://schemas.openxmlformats.org/markup-compatibility/2006" xmlns:aink="http://schemas.microsoft.com/office/drawing/2016/ink" xmlns:am3d="http://schemas.microsoft.com/office/drawing/2017/model3d" xmlns:o="urn:schemas-microsoft-com:office:office" xmlns:oel="http://schemas.microsoft.com/office/2019/extlst" xmlns:r="http://schemas.openxmlformats.org/officeDocument/2006/relationships" xmlns:m="http://schemas.openxmlformats.org/officeDocument/2006/math" xmlns:v="urn:schemas-microsoft-com:vml" xmlns:wp14="http://schemas.microsoft.com/office/word/2010/wordprocessingDrawing" xmlns:wp="http://schemas.openxmlformats.org/drawingml/2006/wordprocessingDrawing" xmlns:w10="urn:schemas-microsoft-com:office:word" xmlns:w="http://schemas.openxmlformats.org/wordprocessingml/2006/main" xmlns:w14="http://schemas.microsoft.com/office/word/2010/wordml" xmlns:w15="http://schemas.microsoft.com/office/word/2012/wordml" xmlns:w16cex="http://schemas.microsoft.com/office/word/2018/wordml/cex" xmlns:w16cid="http://schemas.microsoft.com/office/word/2016/wordml/cid" xmlns:w16="http://schemas.microsoft.com/office/word/2018/wordml" xmlns:w16sdtdh="http://schemas.microsoft.com/office/word/2020/wordml/sdtdatahash" xmlns:w16se="http://schemas.microsoft.com/office/word/2015/wordml/symex" xmlns:wpg="http://schemas.microsoft.com/office/word/2010/wordprocessingGroup" xmlns:wpi="http://schemas.microsoft.com/office/word/2010/wordprocessingInk" xmlns:wne="http://schemas.microsoft.com/office/word/2006/wordml" xmlns:wps="http://schemas.microsoft.com/office/word/2010/wordprocessingShape" mc:Ignorable="w14 w15 w16se w16cid w16 w16cex w16sdtdh wp14">
   <w:endnote w:type="separator" w:id="-1">
     <w:p>
       <w:pPr>
@@ -1325,7 +2476,7 @@
 </file>
 
 <file path=word/footer1.xml><?xml version="1.0" encoding="utf-8"?>
-<w:ftr xmlns:wpc="http://schemas.microsoft.com/office/word/2010/wordprocessingCanvas" xmlns:cx="http://schemas.microsoft.com/office/drawing/2014/chartex" xmlns:cx1="http://schemas.microsoft.com/office/drawing/2015/9/8/chartex" xmlns:cx2="http://schemas.microsoft.com/office/drawing/2015/10/21/chartex" xmlns:cx3="http://schemas.microsoft.com/office/drawing/2016/5/9/chartex" xmlns:cx4="http://schemas.microsoft.com/office/drawing/2016/5/10/chartex" xmlns:cx5="http://schemas.microsoft.com/office/drawing/2016/5/11/chartex" xmlns:cx6="http://schemas.microsoft.com/office/drawing/2016/5/12/chartex" xmlns:cx7="http://schemas.microsoft.com/office/drawing/2016/5/13/chartex" xmlns:cx8="http://schemas.microsoft.com/office/drawing/2016/5/14/chartex" xmlns:mc="http://schemas.openxmlformats.org/markup-compatibility/2006" xmlns:aink="http://schemas.microsoft.com/office/drawing/2016/ink" xmlns:am3d="http://schemas.microsoft.com/office/drawing/2017/model3d" xmlns:o="urn:schemas-microsoft-com:office:office" xmlns:r="http://schemas.openxmlformats.org/officeDocument/2006/relationships" xmlns:m="http://schemas.openxmlformats.org/officeDocument/2006/math" xmlns:v="urn:schemas-microsoft-com:vml" xmlns:wp14="http://schemas.microsoft.com/office/word/2010/wordprocessingDrawing" xmlns:wp="http://schemas.openxmlformats.org/drawingml/2006/wordprocessingDrawing" xmlns:w10="urn:schemas-microsoft-com:office:word" xmlns:w="http://schemas.openxmlformats.org/wordprocessingml/2006/main" xmlns:w14="http://schemas.microsoft.com/office/word/2010/wordml" xmlns:w15="http://schemas.microsoft.com/office/word/2012/wordml" xmlns:w16cex="http://schemas.microsoft.com/office/word/2018/wordml/cex" xmlns:w16cid="http://schemas.microsoft.com/office/word/2016/wordml/cid" xmlns:w16="http://schemas.microsoft.com/office/word/2018/wordml" xmlns:w16sdtdh="http://schemas.microsoft.com/office/word/2020/wordml/sdtdatahash" xmlns:w16se="http://schemas.microsoft.com/office/word/2015/wordml/symex" xmlns:wpg="http://schemas.microsoft.com/office/word/2010/wordprocessingGroup" xmlns:wpi="http://schemas.microsoft.com/office/word/2010/wordprocessingInk" xmlns:wne="http://schemas.microsoft.com/office/word/2006/wordml" xmlns:wps="http://schemas.microsoft.com/office/word/2010/wordprocessingShape" mc:Ignorable="w14 w15 w16se w16cid w16 w16cex w16sdtdh wp14">
+<w:ftr xmlns:wpc="http://schemas.microsoft.com/office/word/2010/wordprocessingCanvas" xmlns:cx="http://schemas.microsoft.com/office/drawing/2014/chartex" xmlns:cx1="http://schemas.microsoft.com/office/drawing/2015/9/8/chartex" xmlns:cx2="http://schemas.microsoft.com/office/drawing/2015/10/21/chartex" xmlns:cx3="http://schemas.microsoft.com/office/drawing/2016/5/9/chartex" xmlns:cx4="http://schemas.microsoft.com/office/drawing/2016/5/10/chartex" xmlns:cx5="http://schemas.microsoft.com/office/drawing/2016/5/11/chartex" xmlns:cx6="http://schemas.microsoft.com/office/drawing/2016/5/12/chartex" xmlns:cx7="http://schemas.microsoft.com/office/drawing/2016/5/13/chartex" xmlns:cx8="http://schemas.microsoft.com/office/drawing/2016/5/14/chartex" xmlns:mc="http://schemas.openxmlformats.org/markup-compatibility/2006" xmlns:aink="http://schemas.microsoft.com/office/drawing/2016/ink" xmlns:am3d="http://schemas.microsoft.com/office/drawing/2017/model3d" xmlns:o="urn:schemas-microsoft-com:office:office" xmlns:oel="http://schemas.microsoft.com/office/2019/extlst" xmlns:r="http://schemas.openxmlformats.org/officeDocument/2006/relationships" xmlns:m="http://schemas.openxmlformats.org/officeDocument/2006/math" xmlns:v="urn:schemas-microsoft-com:vml" xmlns:wp14="http://schemas.microsoft.com/office/word/2010/wordprocessingDrawing" xmlns:wp="http://schemas.openxmlformats.org/drawingml/2006/wordprocessingDrawing" xmlns:w10="urn:schemas-microsoft-com:office:word" xmlns:w="http://schemas.openxmlformats.org/wordprocessingml/2006/main" xmlns:w14="http://schemas.microsoft.com/office/word/2010/wordml" xmlns:w15="http://schemas.microsoft.com/office/word/2012/wordml" xmlns:w16cex="http://schemas.microsoft.com/office/word/2018/wordml/cex" xmlns:w16cid="http://schemas.microsoft.com/office/word/2016/wordml/cid" xmlns:w16="http://schemas.microsoft.com/office/word/2018/wordml" xmlns:w16sdtdh="http://schemas.microsoft.com/office/word/2020/wordml/sdtdatahash" xmlns:w16se="http://schemas.microsoft.com/office/word/2015/wordml/symex" xmlns:wpg="http://schemas.microsoft.com/office/word/2010/wordprocessingGroup" xmlns:wpi="http://schemas.microsoft.com/office/word/2010/wordprocessingInk" xmlns:wne="http://schemas.microsoft.com/office/word/2006/wordml" xmlns:wps="http://schemas.microsoft.com/office/word/2010/wordprocessingShape" mc:Ignorable="w14 w15 w16se w16cid w16 w16cex w16sdtdh wp14">
   <w:p>
     <w:pPr>
       <w:pStyle w:val="Footer"/>
@@ -1335,7 +2486,7 @@
 </file>
 
 <file path=word/footer2.xml><?xml version="1.0" encoding="utf-8"?>
-<w:ftr xmlns:wpc="http://schemas.microsoft.com/office/word/2010/wordprocessingCanvas" xmlns:cx="http://schemas.microsoft.com/office/drawing/2014/chartex" xmlns:cx1="http://schemas.microsoft.com/office/drawing/2015/9/8/chartex" xmlns:cx2="http://schemas.microsoft.com/office/drawing/2015/10/21/chartex" xmlns:cx3="http://schemas.microsoft.com/office/drawing/2016/5/9/chartex" xmlns:cx4="http://schemas.microsoft.com/office/drawing/2016/5/10/chartex" xmlns:cx5="http://schemas.microsoft.com/office/drawing/2016/5/11/chartex" xmlns:cx6="http://schemas.microsoft.com/office/drawing/2016/5/12/chartex" xmlns:cx7="http://schemas.microsoft.com/office/drawing/2016/5/13/chartex" xmlns:cx8="http://schemas.microsoft.com/office/drawing/2016/5/14/chartex" xmlns:mc="http://schemas.openxmlformats.org/markup-compatibility/2006" xmlns:aink="http://schemas.microsoft.com/office/drawing/2016/ink" xmlns:am3d="http://schemas.microsoft.com/office/drawing/2017/model3d" xmlns:o="urn:schemas-microsoft-com:office:office" xmlns:r="http://schemas.openxmlformats.org/officeDocument/2006/relationships" xmlns:m="http://schemas.openxmlformats.org/officeDocument/2006/math" xmlns:v="urn:schemas-microsoft-com:vml" xmlns:wp14="http://schemas.microsoft.com/office/word/2010/wordprocessingDrawing" xmlns:wp="http://schemas.openxmlformats.org/drawingml/2006/wordprocessingDrawing" xmlns:w10="urn:schemas-microsoft-com:office:word" xmlns:w="http://schemas.openxmlformats.org/wordprocessingml/2006/main" xmlns:w14="http://schemas.microsoft.com/office/word/2010/wordml" xmlns:w15="http://schemas.microsoft.com/office/word/2012/wordml" xmlns:w16cex="http://schemas.microsoft.com/office/word/2018/wordml/cex" xmlns:w16cid="http://schemas.microsoft.com/office/word/2016/wordml/cid" xmlns:w16="http://schemas.microsoft.com/office/word/2018/wordml" xmlns:w16sdtdh="http://schemas.microsoft.com/office/word/2020/wordml/sdtdatahash" xmlns:w16se="http://schemas.microsoft.com/office/word/2015/wordml/symex" xmlns:wpg="http://schemas.microsoft.com/office/word/2010/wordprocessingGroup" xmlns:wpi="http://schemas.microsoft.com/office/word/2010/wordprocessingInk" xmlns:wne="http://schemas.microsoft.com/office/word/2006/wordml" xmlns:wps="http://schemas.microsoft.com/office/word/2010/wordprocessingShape" mc:Ignorable="w14 w15 w16se w16cid w16 w16cex w16sdtdh wp14">
+<w:ftr xmlns:wpc="http://schemas.microsoft.com/office/word/2010/wordprocessingCanvas" xmlns:cx="http://schemas.microsoft.com/office/drawing/2014/chartex" xmlns:cx1="http://schemas.microsoft.com/office/drawing/2015/9/8/chartex" xmlns:cx2="http://schemas.microsoft.com/office/drawing/2015/10/21/chartex" xmlns:cx3="http://schemas.microsoft.com/office/drawing/2016/5/9/chartex" xmlns:cx4="http://schemas.microsoft.com/office/drawing/2016/5/10/chartex" xmlns:cx5="http://schemas.microsoft.com/office/drawing/2016/5/11/chartex" xmlns:cx6="http://schemas.microsoft.com/office/drawing/2016/5/12/chartex" xmlns:cx7="http://schemas.microsoft.com/office/drawing/2016/5/13/chartex" xmlns:cx8="http://schemas.microsoft.com/office/drawing/2016/5/14/chartex" xmlns:mc="http://schemas.openxmlformats.org/markup-compatibility/2006" xmlns:aink="http://schemas.microsoft.com/office/drawing/2016/ink" xmlns:am3d="http://schemas.microsoft.com/office/drawing/2017/model3d" xmlns:o="urn:schemas-microsoft-com:office:office" xmlns:oel="http://schemas.microsoft.com/office/2019/extlst" xmlns:r="http://schemas.openxmlformats.org/officeDocument/2006/relationships" xmlns:m="http://schemas.openxmlformats.org/officeDocument/2006/math" xmlns:v="urn:schemas-microsoft-com:vml" xmlns:wp14="http://schemas.microsoft.com/office/word/2010/wordprocessingDrawing" xmlns:wp="http://schemas.openxmlformats.org/drawingml/2006/wordprocessingDrawing" xmlns:w10="urn:schemas-microsoft-com:office:word" xmlns:w="http://schemas.openxmlformats.org/wordprocessingml/2006/main" xmlns:w14="http://schemas.microsoft.com/office/word/2010/wordml" xmlns:w15="http://schemas.microsoft.com/office/word/2012/wordml" xmlns:w16cex="http://schemas.microsoft.com/office/word/2018/wordml/cex" xmlns:w16cid="http://schemas.microsoft.com/office/word/2016/wordml/cid" xmlns:w16="http://schemas.microsoft.com/office/word/2018/wordml" xmlns:w16sdtdh="http://schemas.microsoft.com/office/word/2020/wordml/sdtdatahash" xmlns:w16se="http://schemas.microsoft.com/office/word/2015/wordml/symex" xmlns:wpg="http://schemas.microsoft.com/office/word/2010/wordprocessingGroup" xmlns:wpi="http://schemas.microsoft.com/office/word/2010/wordprocessingInk" xmlns:wne="http://schemas.microsoft.com/office/word/2006/wordml" xmlns:wps="http://schemas.microsoft.com/office/word/2010/wordprocessingShape" mc:Ignorable="w14 w15 w16se w16cid w16 w16cex w16sdtdh wp14">
   <w:p>
     <w:pPr>
       <w:pStyle w:val="Footer"/>
@@ -1345,7 +2496,7 @@
 </file>
 
 <file path=word/footer3.xml><?xml version="1.0" encoding="utf-8"?>
-<w:ftr xmlns:wpc="http://schemas.microsoft.com/office/word/2010/wordprocessingCanvas" xmlns:cx="http://schemas.microsoft.com/office/drawing/2014/chartex" xmlns:cx1="http://schemas.microsoft.com/office/drawing/2015/9/8/chartex" xmlns:cx2="http://schemas.microsoft.com/office/drawing/2015/10/21/chartex" xmlns:cx3="http://schemas.microsoft.com/office/drawing/2016/5/9/chartex" xmlns:cx4="http://schemas.microsoft.com/office/drawing/2016/5/10/chartex" xmlns:cx5="http://schemas.microsoft.com/office/drawing/2016/5/11/chartex" xmlns:cx6="http://schemas.microsoft.com/office/drawing/2016/5/12/chartex" xmlns:cx7="http://schemas.microsoft.com/office/drawing/2016/5/13/chartex" xmlns:cx8="http://schemas.microsoft.com/office/drawing/2016/5/14/chartex" xmlns:mc="http://schemas.openxmlformats.org/markup-compatibility/2006" xmlns:aink="http://schemas.microsoft.com/office/drawing/2016/ink" xmlns:am3d="http://schemas.microsoft.com/office/drawing/2017/model3d" xmlns:o="urn:schemas-microsoft-com:office:office" xmlns:r="http://schemas.openxmlformats.org/officeDocument/2006/relationships" xmlns:m="http://schemas.openxmlformats.org/officeDocument/2006/math" xmlns:v="urn:schemas-microsoft-com:vml" xmlns:wp14="http://schemas.microsoft.com/office/word/2010/wordprocessingDrawing" xmlns:wp="http://schemas.openxmlformats.org/drawingml/2006/wordprocessingDrawing" xmlns:w10="urn:schemas-microsoft-com:office:word" xmlns:w="http://schemas.openxmlformats.org/wordprocessingml/2006/main" xmlns:w14="http://schemas.microsoft.com/office/word/2010/wordml" xmlns:w15="http://schemas.microsoft.com/office/word/2012/wordml" xmlns:w16cex="http://schemas.microsoft.com/office/word/2018/wordml/cex" xmlns:w16cid="http://schemas.microsoft.com/office/word/2016/wordml/cid" xmlns:w16="http://schemas.microsoft.com/office/word/2018/wordml" xmlns:w16sdtdh="http://schemas.microsoft.com/office/word/2020/wordml/sdtdatahash" xmlns:w16se="http://schemas.microsoft.com/office/word/2015/wordml/symex" xmlns:wpg="http://schemas.microsoft.com/office/word/2010/wordprocessingGroup" xmlns:wpi="http://schemas.microsoft.com/office/word/2010/wordprocessingInk" xmlns:wne="http://schemas.microsoft.com/office/word/2006/wordml" xmlns:wps="http://schemas.microsoft.com/office/word/2010/wordprocessingShape" mc:Ignorable="w14 w15 w16se w16cid w16 w16cex w16sdtdh wp14">
+<w:ftr xmlns:wpc="http://schemas.microsoft.com/office/word/2010/wordprocessingCanvas" xmlns:cx="http://schemas.microsoft.com/office/drawing/2014/chartex" xmlns:cx1="http://schemas.microsoft.com/office/drawing/2015/9/8/chartex" xmlns:cx2="http://schemas.microsoft.com/office/drawing/2015/10/21/chartex" xmlns:cx3="http://schemas.microsoft.com/office/drawing/2016/5/9/chartex" xmlns:cx4="http://schemas.microsoft.com/office/drawing/2016/5/10/chartex" xmlns:cx5="http://schemas.microsoft.com/office/drawing/2016/5/11/chartex" xmlns:cx6="http://schemas.microsoft.com/office/drawing/2016/5/12/chartex" xmlns:cx7="http://schemas.microsoft.com/office/drawing/2016/5/13/chartex" xmlns:cx8="http://schemas.microsoft.com/office/drawing/2016/5/14/chartex" xmlns:mc="http://schemas.openxmlformats.org/markup-compatibility/2006" xmlns:aink="http://schemas.microsoft.com/office/drawing/2016/ink" xmlns:am3d="http://schemas.microsoft.com/office/drawing/2017/model3d" xmlns:o="urn:schemas-microsoft-com:office:office" xmlns:oel="http://schemas.microsoft.com/office/2019/extlst" xmlns:r="http://schemas.openxmlformats.org/officeDocument/2006/relationships" xmlns:m="http://schemas.openxmlformats.org/officeDocument/2006/math" xmlns:v="urn:schemas-microsoft-com:vml" xmlns:wp14="http://schemas.microsoft.com/office/word/2010/wordprocessingDrawing" xmlns:wp="http://schemas.openxmlformats.org/drawingml/2006/wordprocessingDrawing" xmlns:w10="urn:schemas-microsoft-com:office:word" xmlns:w="http://schemas.openxmlformats.org/wordprocessingml/2006/main" xmlns:w14="http://schemas.microsoft.com/office/word/2010/wordml" xmlns:w15="http://schemas.microsoft.com/office/word/2012/wordml" xmlns:w16cex="http://schemas.microsoft.com/office/word/2018/wordml/cex" xmlns:w16cid="http://schemas.microsoft.com/office/word/2016/wordml/cid" xmlns:w16="http://schemas.microsoft.com/office/word/2018/wordml" xmlns:w16sdtdh="http://schemas.microsoft.com/office/word/2020/wordml/sdtdatahash" xmlns:w16se="http://schemas.microsoft.com/office/word/2015/wordml/symex" xmlns:wpg="http://schemas.microsoft.com/office/word/2010/wordprocessingGroup" xmlns:wpi="http://schemas.microsoft.com/office/word/2010/wordprocessingInk" xmlns:wne="http://schemas.microsoft.com/office/word/2006/wordml" xmlns:wps="http://schemas.microsoft.com/office/word/2010/wordprocessingShape" mc:Ignorable="w14 w15 w16se w16cid w16 w16cex w16sdtdh wp14">
   <w:p>
     <w:pPr>
       <w:pStyle w:val="Footer"/>
@@ -1355,7 +2506,7 @@
 </file>
 
 <file path=word/footnotes.xml><?xml version="1.0" encoding="utf-8"?>
-<w:footnotes xmlns:wpc="http://schemas.microsoft.com/office/word/2010/wordprocessingCanvas" xmlns:cx="http://schemas.microsoft.com/office/drawing/2014/chartex" xmlns:cx1="http://schemas.microsoft.com/office/drawing/2015/9/8/chartex" xmlns:cx2="http://schemas.microsoft.com/office/drawing/2015/10/21/chartex" xmlns:cx3="http://schemas.microsoft.com/office/drawing/2016/5/9/chartex" xmlns:cx4="http://schemas.microsoft.com/office/drawing/2016/5/10/chartex" xmlns:cx5="http://schemas.microsoft.com/office/drawing/2016/5/11/chartex" xmlns:cx6="http://schemas.microsoft.com/office/drawing/2016/5/12/chartex" xmlns:cx7="http://schemas.microsoft.com/office/drawing/2016/5/13/chartex" xmlns:cx8="http://schemas.microsoft.com/office/drawing/2016/5/14/chartex" xmlns:mc="http://schemas.openxmlformats.org/markup-compatibility/2006" xmlns:aink="http://schemas.microsoft.com/office/drawing/2016/ink" xmlns:am3d="http://schemas.microsoft.com/office/drawing/2017/model3d" xmlns:o="urn:schemas-microsoft-com:office:office" xmlns:r="http://schemas.openxmlformats.org/officeDocument/2006/relationships" xmlns:m="http://schemas.openxmlformats.org/officeDocument/2006/math" xmlns:v="urn:schemas-microsoft-com:vml" xmlns:wp14="http://schemas.microsoft.com/office/word/2010/wordprocessingDrawing" xmlns:wp="http://schemas.openxmlformats.org/drawingml/2006/wordprocessingDrawing" xmlns:w10="urn:schemas-microsoft-com:office:word" xmlns:w="http://schemas.openxmlformats.org/wordprocessingml/2006/main" xmlns:w14="http://schemas.microsoft.com/office/word/2010/wordml" xmlns:w15="http://schemas.microsoft.com/office/word/2012/wordml" xmlns:w16cex="http://schemas.microsoft.com/office/word/2018/wordml/cex" xmlns:w16cid="http://schemas.microsoft.com/office/word/2016/wordml/cid" xmlns:w16="http://schemas.microsoft.com/office/word/2018/wordml" xmlns:w16sdtdh="http://schemas.microsoft.com/office/word/2020/wordml/sdtdatahash" xmlns:w16se="http://schemas.microsoft.com/office/word/2015/wordml/symex" xmlns:wpg="http://schemas.microsoft.com/office/word/2010/wordprocessingGroup" xmlns:wpi="http://schemas.microsoft.com/office/word/2010/wordprocessingInk" xmlns:wne="http://schemas.microsoft.com/office/word/2006/wordml" xmlns:wps="http://schemas.microsoft.com/office/word/2010/wordprocessingShape" mc:Ignorable="w14 w15 w16se w16cid w16 w16cex w16sdtdh wp14">
+<w:footnotes xmlns:wpc="http://schemas.microsoft.com/office/word/2010/wordprocessingCanvas" xmlns:cx="http://schemas.microsoft.com/office/drawing/2014/chartex" xmlns:cx1="http://schemas.microsoft.com/office/drawing/2015/9/8/chartex" xmlns:cx2="http://schemas.microsoft.com/office/drawing/2015/10/21/chartex" xmlns:cx3="http://schemas.microsoft.com/office/drawing/2016/5/9/chartex" xmlns:cx4="http://schemas.microsoft.com/office/drawing/2016/5/10/chartex" xmlns:cx5="http://schemas.microsoft.com/office/drawing/2016/5/11/chartex" xmlns:cx6="http://schemas.microsoft.com/office/drawing/2016/5/12/chartex" xmlns:cx7="http://schemas.microsoft.com/office/drawing/2016/5/13/chartex" xmlns:cx8="http://schemas.microsoft.com/office/drawing/2016/5/14/chartex" xmlns:mc="http://schemas.openxmlformats.org/markup-compatibility/2006" xmlns:aink="http://schemas.microsoft.com/office/drawing/2016/ink" xmlns:am3d="http://schemas.microsoft.com/office/drawing/2017/model3d" xmlns:o="urn:schemas-microsoft-com:office:office" xmlns:oel="http://schemas.microsoft.com/office/2019/extlst" xmlns:r="http://schemas.openxmlformats.org/officeDocument/2006/relationships" xmlns:m="http://schemas.openxmlformats.org/officeDocument/2006/math" xmlns:v="urn:schemas-microsoft-com:vml" xmlns:wp14="http://schemas.microsoft.com/office/word/2010/wordprocessingDrawing" xmlns:wp="http://schemas.openxmlformats.org/drawingml/2006/wordprocessingDrawing" xmlns:w10="urn:schemas-microsoft-com:office:word" xmlns:w="http://schemas.openxmlformats.org/wordprocessingml/2006/main" xmlns:w14="http://schemas.microsoft.com/office/word/2010/wordml" xmlns:w15="http://schemas.microsoft.com/office/word/2012/wordml" xmlns:w16cex="http://schemas.microsoft.com/office/word/2018/wordml/cex" xmlns:w16cid="http://schemas.microsoft.com/office/word/2016/wordml/cid" xmlns:w16="http://schemas.microsoft.com/office/word/2018/wordml" xmlns:w16sdtdh="http://schemas.microsoft.com/office/word/2020/wordml/sdtdatahash" xmlns:w16se="http://schemas.microsoft.com/office/word/2015/wordml/symex" xmlns:wpg="http://schemas.microsoft.com/office/word/2010/wordprocessingGroup" xmlns:wpi="http://schemas.microsoft.com/office/word/2010/wordprocessingInk" xmlns:wne="http://schemas.microsoft.com/office/word/2006/wordml" xmlns:wps="http://schemas.microsoft.com/office/word/2010/wordprocessingShape" mc:Ignorable="w14 w15 w16se w16cid w16 w16cex w16sdtdh wp14">
   <w:footnote w:type="separator" w:id="-1">
     <w:p>
       <w:pPr>
@@ -1380,7 +2531,7 @@
 </file>
 
 <file path=word/header1.xml><?xml version="1.0" encoding="utf-8"?>
-<w:hdr xmlns:wpc="http://schemas.microsoft.com/office/word/2010/wordprocessingCanvas" xmlns:cx="http://schemas.microsoft.com/office/drawing/2014/chartex" xmlns:cx1="http://schemas.microsoft.com/office/drawing/2015/9/8/chartex" xmlns:cx2="http://schemas.microsoft.com/office/drawing/2015/10/21/chartex" xmlns:cx3="http://schemas.microsoft.com/office/drawing/2016/5/9/chartex" xmlns:cx4="http://schemas.microsoft.com/office/drawing/2016/5/10/chartex" xmlns:cx5="http://schemas.microsoft.com/office/drawing/2016/5/11/chartex" xmlns:cx6="http://schemas.microsoft.com/office/drawing/2016/5/12/chartex" xmlns:cx7="http://schemas.microsoft.com/office/drawing/2016/5/13/chartex" xmlns:cx8="http://schemas.microsoft.com/office/drawing/2016/5/14/chartex" xmlns:mc="http://schemas.openxmlformats.org/markup-compatibility/2006" xmlns:aink="http://schemas.microsoft.com/office/drawing/2016/ink" xmlns:am3d="http://schemas.microsoft.com/office/drawing/2017/model3d" xmlns:o="urn:schemas-microsoft-com:office:office" xmlns:r="http://schemas.openxmlformats.org/officeDocument/2006/relationships" xmlns:m="http://schemas.openxmlformats.org/officeDocument/2006/math" xmlns:v="urn:schemas-microsoft-com:vml" xmlns:wp14="http://schemas.microsoft.com/office/word/2010/wordprocessingDrawing" xmlns:wp="http://schemas.openxmlformats.org/drawingml/2006/wordprocessingDrawing" xmlns:w10="urn:schemas-microsoft-com:office:word" xmlns:w="http://schemas.openxmlformats.org/wordprocessingml/2006/main" xmlns:w14="http://schemas.microsoft.com/office/word/2010/wordml" xmlns:w15="http://schemas.microsoft.com/office/word/2012/wordml" xmlns:w16cex="http://schemas.microsoft.com/office/word/2018/wordml/cex" xmlns:w16cid="http://schemas.microsoft.com/office/word/2016/wordml/cid" xmlns:w16="http://schemas.microsoft.com/office/word/2018/wordml" xmlns:w16sdtdh="http://schemas.microsoft.com/office/word/2020/wordml/sdtdatahash" xmlns:w16se="http://schemas.microsoft.com/office/word/2015/wordml/symex" xmlns:wpg="http://schemas.microsoft.com/office/word/2010/wordprocessingGroup" xmlns:wpi="http://schemas.microsoft.com/office/word/2010/wordprocessingInk" xmlns:wne="http://schemas.microsoft.com/office/word/2006/wordml" xmlns:wps="http://schemas.microsoft.com/office/word/2010/wordprocessingShape" mc:Ignorable="w14 w15 w16se w16cid w16 w16cex w16sdtdh wp14">
+<w:hdr xmlns:wpc="http://schemas.microsoft.com/office/word/2010/wordprocessingCanvas" xmlns:cx="http://schemas.microsoft.com/office/drawing/2014/chartex" xmlns:cx1="http://schemas.microsoft.com/office/drawing/2015/9/8/chartex" xmlns:cx2="http://schemas.microsoft.com/office/drawing/2015/10/21/chartex" xmlns:cx3="http://schemas.microsoft.com/office/drawing/2016/5/9/chartex" xmlns:cx4="http://schemas.microsoft.com/office/drawing/2016/5/10/chartex" xmlns:cx5="http://schemas.microsoft.com/office/drawing/2016/5/11/chartex" xmlns:cx6="http://schemas.microsoft.com/office/drawing/2016/5/12/chartex" xmlns:cx7="http://schemas.microsoft.com/office/drawing/2016/5/13/chartex" xmlns:cx8="http://schemas.microsoft.com/office/drawing/2016/5/14/chartex" xmlns:mc="http://schemas.openxmlformats.org/markup-compatibility/2006" xmlns:aink="http://schemas.microsoft.com/office/drawing/2016/ink" xmlns:am3d="http://schemas.microsoft.com/office/drawing/2017/model3d" xmlns:o="urn:schemas-microsoft-com:office:office" xmlns:oel="http://schemas.microsoft.com/office/2019/extlst" xmlns:r="http://schemas.openxmlformats.org/officeDocument/2006/relationships" xmlns:m="http://schemas.openxmlformats.org/officeDocument/2006/math" xmlns:v="urn:schemas-microsoft-com:vml" xmlns:wp14="http://schemas.microsoft.com/office/word/2010/wordprocessingDrawing" xmlns:wp="http://schemas.openxmlformats.org/drawingml/2006/wordprocessingDrawing" xmlns:w10="urn:schemas-microsoft-com:office:word" xmlns:w="http://schemas.openxmlformats.org/wordprocessingml/2006/main" xmlns:w14="http://schemas.microsoft.com/office/word/2010/wordml" xmlns:w15="http://schemas.microsoft.com/office/word/2012/wordml" xmlns:w16cex="http://schemas.microsoft.com/office/word/2018/wordml/cex" xmlns:w16cid="http://schemas.microsoft.com/office/word/2016/wordml/cid" xmlns:w16="http://schemas.microsoft.com/office/word/2018/wordml" xmlns:w16sdtdh="http://schemas.microsoft.com/office/word/2020/wordml/sdtdatahash" xmlns:w16se="http://schemas.microsoft.com/office/word/2015/wordml/symex" xmlns:wpg="http://schemas.microsoft.com/office/word/2010/wordprocessingGroup" xmlns:wpi="http://schemas.microsoft.com/office/word/2010/wordprocessingInk" xmlns:wne="http://schemas.microsoft.com/office/word/2006/wordml" xmlns:wps="http://schemas.microsoft.com/office/word/2010/wordprocessingShape" mc:Ignorable="w14 w15 w16se w16cid w16 w16cex w16sdtdh wp14">
   <w:p>
     <w:pPr>
       <w:pStyle w:val="Header"/>
@@ -1390,7 +2541,7 @@
 </file>
 
 <file path=word/header2.xml><?xml version="1.0" encoding="utf-8"?>
-<w:hdr xmlns:wpc="http://schemas.microsoft.com/office/word/2010/wordprocessingCanvas" xmlns:cx="http://schemas.microsoft.com/office/drawing/2014/chartex" xmlns:cx1="http://schemas.microsoft.com/office/drawing/2015/9/8/chartex" xmlns:cx2="http://schemas.microsoft.com/office/drawing/2015/10/21/chartex" xmlns:cx3="http://schemas.microsoft.com/office/drawing/2016/5/9/chartex" xmlns:cx4="http://schemas.microsoft.com/office/drawing/2016/5/10/chartex" xmlns:cx5="http://schemas.microsoft.com/office/drawing/2016/5/11/chartex" xmlns:cx6="http://schemas.microsoft.com/office/drawing/2016/5/12/chartex" xmlns:cx7="http://schemas.microsoft.com/office/drawing/2016/5/13/chartex" xmlns:cx8="http://schemas.microsoft.com/office/drawing/2016/5/14/chartex" xmlns:mc="http://schemas.openxmlformats.org/markup-compatibility/2006" xmlns:aink="http://schemas.microsoft.com/office/drawing/2016/ink" xmlns:am3d="http://schemas.microsoft.com/office/drawing/2017/model3d" xmlns:o="urn:schemas-microsoft-com:office:office" xmlns:r="http://schemas.openxmlformats.org/officeDocument/2006/relationships" xmlns:m="http://schemas.openxmlformats.org/officeDocument/2006/math" xmlns:v="urn:schemas-microsoft-com:vml" xmlns:wp14="http://schemas.microsoft.com/office/word/2010/wordprocessingDrawing" xmlns:wp="http://schemas.openxmlformats.org/drawingml/2006/wordprocessingDrawing" xmlns:w10="urn:schemas-microsoft-com:office:word" xmlns:w="http://schemas.openxmlformats.org/wordprocessingml/2006/main" xmlns:w14="http://schemas.microsoft.com/office/word/2010/wordml" xmlns:w15="http://schemas.microsoft.com/office/word/2012/wordml" xmlns:w16cex="http://schemas.microsoft.com/office/word/2018/wordml/cex" xmlns:w16cid="http://schemas.microsoft.com/office/word/2016/wordml/cid" xmlns:w16="http://schemas.microsoft.com/office/word/2018/wordml" xmlns:w16sdtdh="http://schemas.microsoft.com/office/word/2020/wordml/sdtdatahash" xmlns:w16se="http://schemas.microsoft.com/office/word/2015/wordml/symex" xmlns:wpg="http://schemas.microsoft.com/office/word/2010/wordprocessingGroup" xmlns:wpi="http://schemas.microsoft.com/office/word/2010/wordprocessingInk" xmlns:wne="http://schemas.microsoft.com/office/word/2006/wordml" xmlns:wps="http://schemas.microsoft.com/office/word/2010/wordprocessingShape" mc:Ignorable="w14 w15 w16se w16cid w16 w16cex w16sdtdh wp14">
+<w:hdr xmlns:wpc="http://schemas.microsoft.com/office/word/2010/wordprocessingCanvas" xmlns:cx="http://schemas.microsoft.com/office/drawing/2014/chartex" xmlns:cx1="http://schemas.microsoft.com/office/drawing/2015/9/8/chartex" xmlns:cx2="http://schemas.microsoft.com/office/drawing/2015/10/21/chartex" xmlns:cx3="http://schemas.microsoft.com/office/drawing/2016/5/9/chartex" xmlns:cx4="http://schemas.microsoft.com/office/drawing/2016/5/10/chartex" xmlns:cx5="http://schemas.microsoft.com/office/drawing/2016/5/11/chartex" xmlns:cx6="http://schemas.microsoft.com/office/drawing/2016/5/12/chartex" xmlns:cx7="http://schemas.microsoft.com/office/drawing/2016/5/13/chartex" xmlns:cx8="http://schemas.microsoft.com/office/drawing/2016/5/14/chartex" xmlns:mc="http://schemas.openxmlformats.org/markup-compatibility/2006" xmlns:aink="http://schemas.microsoft.com/office/drawing/2016/ink" xmlns:am3d="http://schemas.microsoft.com/office/drawing/2017/model3d" xmlns:o="urn:schemas-microsoft-com:office:office" xmlns:oel="http://schemas.microsoft.com/office/2019/extlst" xmlns:r="http://schemas.openxmlformats.org/officeDocument/2006/relationships" xmlns:m="http://schemas.openxmlformats.org/officeDocument/2006/math" xmlns:v="urn:schemas-microsoft-com:vml" xmlns:wp14="http://schemas.microsoft.com/office/word/2010/wordprocessingDrawing" xmlns:wp="http://schemas.openxmlformats.org/drawingml/2006/wordprocessingDrawing" xmlns:w10="urn:schemas-microsoft-com:office:word" xmlns:w="http://schemas.openxmlformats.org/wordprocessingml/2006/main" xmlns:w14="http://schemas.microsoft.com/office/word/2010/wordml" xmlns:w15="http://schemas.microsoft.com/office/word/2012/wordml" xmlns:w16cex="http://schemas.microsoft.com/office/word/2018/wordml/cex" xmlns:w16cid="http://schemas.microsoft.com/office/word/2016/wordml/cid" xmlns:w16="http://schemas.microsoft.com/office/word/2018/wordml" xmlns:w16sdtdh="http://schemas.microsoft.com/office/word/2020/wordml/sdtdatahash" xmlns:w16se="http://schemas.microsoft.com/office/word/2015/wordml/symex" xmlns:wpg="http://schemas.microsoft.com/office/word/2010/wordprocessingGroup" xmlns:wpi="http://schemas.microsoft.com/office/word/2010/wordprocessingInk" xmlns:wne="http://schemas.microsoft.com/office/word/2006/wordml" xmlns:wps="http://schemas.microsoft.com/office/word/2010/wordprocessingShape" mc:Ignorable="w14 w15 w16se w16cid w16 w16cex w16sdtdh wp14">
   <w:p>
     <w:pPr>
       <w:pStyle w:val="Header"/>
@@ -1400,7 +2551,7 @@
 </file>
 
 <file path=word/header3.xml><?xml version="1.0" encoding="utf-8"?>
-<w:hdr xmlns:wpc="http://schemas.microsoft.com/office/word/2010/wordprocessingCanvas" xmlns:cx="http://schemas.microsoft.com/office/drawing/2014/chartex" xmlns:cx1="http://schemas.microsoft.com/office/drawing/2015/9/8/chartex" xmlns:cx2="http://schemas.microsoft.com/office/drawing/2015/10/21/chartex" xmlns:cx3="http://schemas.microsoft.com/office/drawing/2016/5/9/chartex" xmlns:cx4="http://schemas.microsoft.com/office/drawing/2016/5/10/chartex" xmlns:cx5="http://schemas.microsoft.com/office/drawing/2016/5/11/chartex" xmlns:cx6="http://schemas.microsoft.com/office/drawing/2016/5/12/chartex" xmlns:cx7="http://schemas.microsoft.com/office/drawing/2016/5/13/chartex" xmlns:cx8="http://schemas.microsoft.com/office/drawing/2016/5/14/chartex" xmlns:mc="http://schemas.openxmlformats.org/markup-compatibility/2006" xmlns:aink="http://schemas.microsoft.com/office/drawing/2016/ink" xmlns:am3d="http://schemas.microsoft.com/office/drawing/2017/model3d" xmlns:o="urn:schemas-microsoft-com:office:office" xmlns:r="http://schemas.openxmlformats.org/officeDocument/2006/relationships" xmlns:m="http://schemas.openxmlformats.org/officeDocument/2006/math" xmlns:v="urn:schemas-microsoft-com:vml" xmlns:wp14="http://schemas.microsoft.com/office/word/2010/wordprocessingDrawing" xmlns:wp="http://schemas.openxmlformats.org/drawingml/2006/wordprocessingDrawing" xmlns:w10="urn:schemas-microsoft-com:office:word" xmlns:w="http://schemas.openxmlformats.org/wordprocessingml/2006/main" xmlns:w14="http://schemas.microsoft.com/office/word/2010/wordml" xmlns:w15="http://schemas.microsoft.com/office/word/2012/wordml" xmlns:w16cex="http://schemas.microsoft.com/office/word/2018/wordml/cex" xmlns:w16cid="http://schemas.microsoft.com/office/word/2016/wordml/cid" xmlns:w16="http://schemas.microsoft.com/office/word/2018/wordml" xmlns:w16sdtdh="http://schemas.microsoft.com/office/word/2020/wordml/sdtdatahash" xmlns:w16se="http://schemas.microsoft.com/office/word/2015/wordml/symex" xmlns:wpg="http://schemas.microsoft.com/office/word/2010/wordprocessingGroup" xmlns:wpi="http://schemas.microsoft.com/office/word/2010/wordprocessingInk" xmlns:wne="http://schemas.microsoft.com/office/word/2006/wordml" xmlns:wps="http://schemas.microsoft.com/office/word/2010/wordprocessingShape" mc:Ignorable="w14 w15 w16se w16cid w16 w16cex w16sdtdh wp14">
+<w:hdr xmlns:wpc="http://schemas.microsoft.com/office/word/2010/wordprocessingCanvas" xmlns:cx="http://schemas.microsoft.com/office/drawing/2014/chartex" xmlns:cx1="http://schemas.microsoft.com/office/drawing/2015/9/8/chartex" xmlns:cx2="http://schemas.microsoft.com/office/drawing/2015/10/21/chartex" xmlns:cx3="http://schemas.microsoft.com/office/drawing/2016/5/9/chartex" xmlns:cx4="http://schemas.microsoft.com/office/drawing/2016/5/10/chartex" xmlns:cx5="http://schemas.microsoft.com/office/drawing/2016/5/11/chartex" xmlns:cx6="http://schemas.microsoft.com/office/drawing/2016/5/12/chartex" xmlns:cx7="http://schemas.microsoft.com/office/drawing/2016/5/13/chartex" xmlns:cx8="http://schemas.microsoft.com/office/drawing/2016/5/14/chartex" xmlns:mc="http://schemas.openxmlformats.org/markup-compatibility/2006" xmlns:aink="http://schemas.microsoft.com/office/drawing/2016/ink" xmlns:am3d="http://schemas.microsoft.com/office/drawing/2017/model3d" xmlns:o="urn:schemas-microsoft-com:office:office" xmlns:oel="http://schemas.microsoft.com/office/2019/extlst" xmlns:r="http://schemas.openxmlformats.org/officeDocument/2006/relationships" xmlns:m="http://schemas.openxmlformats.org/officeDocument/2006/math" xmlns:v="urn:schemas-microsoft-com:vml" xmlns:wp14="http://schemas.microsoft.com/office/word/2010/wordprocessingDrawing" xmlns:wp="http://schemas.openxmlformats.org/drawingml/2006/wordprocessingDrawing" xmlns:w10="urn:schemas-microsoft-com:office:word" xmlns:w="http://schemas.openxmlformats.org/wordprocessingml/2006/main" xmlns:w14="http://schemas.microsoft.com/office/word/2010/wordml" xmlns:w15="http://schemas.microsoft.com/office/word/2012/wordml" xmlns:w16cex="http://schemas.microsoft.com/office/word/2018/wordml/cex" xmlns:w16cid="http://schemas.microsoft.com/office/word/2016/wordml/cid" xmlns:w16="http://schemas.microsoft.com/office/word/2018/wordml" xmlns:w16sdtdh="http://schemas.microsoft.com/office/word/2020/wordml/sdtdatahash" xmlns:w16se="http://schemas.microsoft.com/office/word/2015/wordml/symex" xmlns:wpg="http://schemas.microsoft.com/office/word/2010/wordprocessingGroup" xmlns:wpi="http://schemas.microsoft.com/office/word/2010/wordprocessingInk" xmlns:wne="http://schemas.microsoft.com/office/word/2006/wordml" xmlns:wps="http://schemas.microsoft.com/office/word/2010/wordprocessingShape" mc:Ignorable="w14 w15 w16se w16cid w16 w16cex w16sdtdh wp14">
   <w:p>
     <w:pPr>
       <w:pStyle w:val="Header"/>
@@ -1410,8 +2561,234 @@
 </file>
 
 <file path=word/numbering.xml><?xml version="1.0" encoding="utf-8"?>
-<w:numbering xmlns:wpc="http://schemas.microsoft.com/office/word/2010/wordprocessingCanvas" xmlns:cx="http://schemas.microsoft.com/office/drawing/2014/chartex" xmlns:cx1="http://schemas.microsoft.com/office/drawing/2015/9/8/chartex" xmlns:cx2="http://schemas.microsoft.com/office/drawing/2015/10/21/chartex" xmlns:cx3="http://schemas.microsoft.com/office/drawing/2016/5/9/chartex" xmlns:cx4="http://schemas.microsoft.com/office/drawing/2016/5/10/chartex" xmlns:cx5="http://schemas.microsoft.com/office/drawing/2016/5/11/chartex" xmlns:cx6="http://schemas.microsoft.com/office/drawing/2016/5/12/chartex" xmlns:cx7="http://schemas.microsoft.com/office/drawing/2016/5/13/chartex" xmlns:cx8="http://schemas.microsoft.com/office/drawing/2016/5/14/chartex" xmlns:mc="http://schemas.openxmlformats.org/markup-compatibility/2006" xmlns:aink="http://schemas.microsoft.com/office/drawing/2016/ink" xmlns:am3d="http://schemas.microsoft.com/office/drawing/2017/model3d" xmlns:o="urn:schemas-microsoft-com:office:office" xmlns:r="http://schemas.openxmlformats.org/officeDocument/2006/relationships" xmlns:m="http://schemas.openxmlformats.org/officeDocument/2006/math" xmlns:v="urn:schemas-microsoft-com:vml" xmlns:wp14="http://schemas.microsoft.com/office/word/2010/wordprocessingDrawing" xmlns:wp="http://schemas.openxmlformats.org/drawingml/2006/wordprocessingDrawing" xmlns:w10="urn:schemas-microsoft-com:office:word" xmlns:w="http://schemas.openxmlformats.org/wordprocessingml/2006/main" xmlns:w14="http://schemas.microsoft.com/office/word/2010/wordml" xmlns:w15="http://schemas.microsoft.com/office/word/2012/wordml" xmlns:w16cex="http://schemas.microsoft.com/office/word/2018/wordml/cex" xmlns:w16cid="http://schemas.microsoft.com/office/word/2016/wordml/cid" xmlns:w16="http://schemas.microsoft.com/office/word/2018/wordml" xmlns:w16sdtdh="http://schemas.microsoft.com/office/word/2020/wordml/sdtdatahash" xmlns:w16se="http://schemas.microsoft.com/office/word/2015/wordml/symex" xmlns:wpg="http://schemas.microsoft.com/office/word/2010/wordprocessingGroup" xmlns:wpi="http://schemas.microsoft.com/office/word/2010/wordprocessingInk" xmlns:wne="http://schemas.microsoft.com/office/word/2006/wordml" xmlns:wps="http://schemas.microsoft.com/office/word/2010/wordprocessingShape" mc:Ignorable="w14 w15 w16se w16cid w16 w16cex w16sdtdh wp14">
+<w:numbering xmlns:wpc="http://schemas.microsoft.com/office/word/2010/wordprocessingCanvas" xmlns:cx="http://schemas.microsoft.com/office/drawing/2014/chartex" xmlns:cx1="http://schemas.microsoft.com/office/drawing/2015/9/8/chartex" xmlns:cx2="http://schemas.microsoft.com/office/drawing/2015/10/21/chartex" xmlns:cx3="http://schemas.microsoft.com/office/drawing/2016/5/9/chartex" xmlns:cx4="http://schemas.microsoft.com/office/drawing/2016/5/10/chartex" xmlns:cx5="http://schemas.microsoft.com/office/drawing/2016/5/11/chartex" xmlns:cx6="http://schemas.microsoft.com/office/drawing/2016/5/12/chartex" xmlns:cx7="http://schemas.microsoft.com/office/drawing/2016/5/13/chartex" xmlns:cx8="http://schemas.microsoft.com/office/drawing/2016/5/14/chartex" xmlns:mc="http://schemas.openxmlformats.org/markup-compatibility/2006" xmlns:aink="http://schemas.microsoft.com/office/drawing/2016/ink" xmlns:am3d="http://schemas.microsoft.com/office/drawing/2017/model3d" xmlns:o="urn:schemas-microsoft-com:office:office" xmlns:oel="http://schemas.microsoft.com/office/2019/extlst" xmlns:r="http://schemas.openxmlformats.org/officeDocument/2006/relationships" xmlns:m="http://schemas.openxmlformats.org/officeDocument/2006/math" xmlns:v="urn:schemas-microsoft-com:vml" xmlns:wp14="http://schemas.microsoft.com/office/word/2010/wordprocessingDrawing" xmlns:wp="http://schemas.openxmlformats.org/drawingml/2006/wordprocessingDrawing" xmlns:w10="urn:schemas-microsoft-com:office:word" xmlns:w="http://schemas.openxmlformats.org/wordprocessingml/2006/main" xmlns:w14="http://schemas.microsoft.com/office/word/2010/wordml" xmlns:w15="http://schemas.microsoft.com/office/word/2012/wordml" xmlns:w16cex="http://schemas.microsoft.com/office/word/2018/wordml/cex" xmlns:w16cid="http://schemas.microsoft.com/office/word/2016/wordml/cid" xmlns:w16="http://schemas.microsoft.com/office/word/2018/wordml" xmlns:w16sdtdh="http://schemas.microsoft.com/office/word/2020/wordml/sdtdatahash" xmlns:w16se="http://schemas.microsoft.com/office/word/2015/wordml/symex" xmlns:wpg="http://schemas.microsoft.com/office/word/2010/wordprocessingGroup" xmlns:wpi="http://schemas.microsoft.com/office/word/2010/wordprocessingInk" xmlns:wne="http://schemas.microsoft.com/office/word/2006/wordml" xmlns:wps="http://schemas.microsoft.com/office/word/2010/wordprocessingShape" mc:Ignorable="w14 w15 w16se w16cid w16 w16cex w16sdtdh wp14">
   <w:abstractNum w:abstractNumId="0" w15:restartNumberingAfterBreak="0">
+    <w:nsid w:val="13F26984"/>
+    <w:multiLevelType w:val="hybridMultilevel"/>
+    <w:tmpl w:val="9B3AAED0"/>
+    <w:lvl w:ilvl="0" w:tplc="04090001">
+      <w:start w:val="1"/>
+      <w:numFmt w:val="bullet"/>
+      <w:lvlText w:val=""/>
+      <w:lvlJc w:val="left"/>
+      <w:pPr>
+        <w:ind w:left="720" w:hanging="360"/>
+      </w:pPr>
+      <w:rPr>
+        <w:rFonts w:ascii="Symbol" w:hAnsi="Symbol" w:hint="default"/>
+      </w:rPr>
+    </w:lvl>
+    <w:lvl w:ilvl="1" w:tplc="04090003" w:tentative="1">
+      <w:start w:val="1"/>
+      <w:numFmt w:val="bullet"/>
+      <w:lvlText w:val="o"/>
+      <w:lvlJc w:val="left"/>
+      <w:pPr>
+        <w:ind w:left="1440" w:hanging="360"/>
+      </w:pPr>
+      <w:rPr>
+        <w:rFonts w:ascii="Courier New" w:hAnsi="Courier New" w:cs="Courier New" w:hint="default"/>
+      </w:rPr>
+    </w:lvl>
+    <w:lvl w:ilvl="2" w:tplc="04090005" w:tentative="1">
+      <w:start w:val="1"/>
+      <w:numFmt w:val="bullet"/>
+      <w:lvlText w:val=""/>
+      <w:lvlJc w:val="left"/>
+      <w:pPr>
+        <w:ind w:left="2160" w:hanging="360"/>
+      </w:pPr>
+      <w:rPr>
+        <w:rFonts w:ascii="Wingdings" w:hAnsi="Wingdings" w:hint="default"/>
+      </w:rPr>
+    </w:lvl>
+    <w:lvl w:ilvl="3" w:tplc="04090001" w:tentative="1">
+      <w:start w:val="1"/>
+      <w:numFmt w:val="bullet"/>
+      <w:lvlText w:val=""/>
+      <w:lvlJc w:val="left"/>
+      <w:pPr>
+        <w:ind w:left="2880" w:hanging="360"/>
+      </w:pPr>
+      <w:rPr>
+        <w:rFonts w:ascii="Symbol" w:hAnsi="Symbol" w:hint="default"/>
+      </w:rPr>
+    </w:lvl>
+    <w:lvl w:ilvl="4" w:tplc="04090003" w:tentative="1">
+      <w:start w:val="1"/>
+      <w:numFmt w:val="bullet"/>
+      <w:lvlText w:val="o"/>
+      <w:lvlJc w:val="left"/>
+      <w:pPr>
+        <w:ind w:left="3600" w:hanging="360"/>
+      </w:pPr>
+      <w:rPr>
+        <w:rFonts w:ascii="Courier New" w:hAnsi="Courier New" w:cs="Courier New" w:hint="default"/>
+      </w:rPr>
+    </w:lvl>
+    <w:lvl w:ilvl="5" w:tplc="04090005" w:tentative="1">
+      <w:start w:val="1"/>
+      <w:numFmt w:val="bullet"/>
+      <w:lvlText w:val=""/>
+      <w:lvlJc w:val="left"/>
+      <w:pPr>
+        <w:ind w:left="4320" w:hanging="360"/>
+      </w:pPr>
+      <w:rPr>
+        <w:rFonts w:ascii="Wingdings" w:hAnsi="Wingdings" w:hint="default"/>
+      </w:rPr>
+    </w:lvl>
+    <w:lvl w:ilvl="6" w:tplc="04090001" w:tentative="1">
+      <w:start w:val="1"/>
+      <w:numFmt w:val="bullet"/>
+      <w:lvlText w:val=""/>
+      <w:lvlJc w:val="left"/>
+      <w:pPr>
+        <w:ind w:left="5040" w:hanging="360"/>
+      </w:pPr>
+      <w:rPr>
+        <w:rFonts w:ascii="Symbol" w:hAnsi="Symbol" w:hint="default"/>
+      </w:rPr>
+    </w:lvl>
+    <w:lvl w:ilvl="7" w:tplc="04090003" w:tentative="1">
+      <w:start w:val="1"/>
+      <w:numFmt w:val="bullet"/>
+      <w:lvlText w:val="o"/>
+      <w:lvlJc w:val="left"/>
+      <w:pPr>
+        <w:ind w:left="5760" w:hanging="360"/>
+      </w:pPr>
+      <w:rPr>
+        <w:rFonts w:ascii="Courier New" w:hAnsi="Courier New" w:cs="Courier New" w:hint="default"/>
+      </w:rPr>
+    </w:lvl>
+    <w:lvl w:ilvl="8" w:tplc="04090005" w:tentative="1">
+      <w:start w:val="1"/>
+      <w:numFmt w:val="bullet"/>
+      <w:lvlText w:val=""/>
+      <w:lvlJc w:val="left"/>
+      <w:pPr>
+        <w:ind w:left="6480" w:hanging="360"/>
+      </w:pPr>
+      <w:rPr>
+        <w:rFonts w:ascii="Wingdings" w:hAnsi="Wingdings" w:hint="default"/>
+      </w:rPr>
+    </w:lvl>
+  </w:abstractNum>
+  <w:abstractNum w:abstractNumId="1" w15:restartNumberingAfterBreak="0">
+    <w:nsid w:val="1C983144"/>
+    <w:multiLevelType w:val="hybridMultilevel"/>
+    <w:tmpl w:val="7730F47A"/>
+    <w:lvl w:ilvl="0" w:tplc="04090001">
+      <w:start w:val="1"/>
+      <w:numFmt w:val="bullet"/>
+      <w:lvlText w:val=""/>
+      <w:lvlJc w:val="left"/>
+      <w:pPr>
+        <w:ind w:left="720" w:hanging="360"/>
+      </w:pPr>
+      <w:rPr>
+        <w:rFonts w:ascii="Symbol" w:hAnsi="Symbol" w:hint="default"/>
+      </w:rPr>
+    </w:lvl>
+    <w:lvl w:ilvl="1" w:tplc="04090003" w:tentative="1">
+      <w:start w:val="1"/>
+      <w:numFmt w:val="bullet"/>
+      <w:lvlText w:val="o"/>
+      <w:lvlJc w:val="left"/>
+      <w:pPr>
+        <w:ind w:left="1440" w:hanging="360"/>
+      </w:pPr>
+      <w:rPr>
+        <w:rFonts w:ascii="Courier New" w:hAnsi="Courier New" w:cs="Courier New" w:hint="default"/>
+      </w:rPr>
+    </w:lvl>
+    <w:lvl w:ilvl="2" w:tplc="04090005" w:tentative="1">
+      <w:start w:val="1"/>
+      <w:numFmt w:val="bullet"/>
+      <w:lvlText w:val=""/>
+      <w:lvlJc w:val="left"/>
+      <w:pPr>
+        <w:ind w:left="2160" w:hanging="360"/>
+      </w:pPr>
+      <w:rPr>
+        <w:rFonts w:ascii="Wingdings" w:hAnsi="Wingdings" w:hint="default"/>
+      </w:rPr>
+    </w:lvl>
+    <w:lvl w:ilvl="3" w:tplc="04090001" w:tentative="1">
+      <w:start w:val="1"/>
+      <w:numFmt w:val="bullet"/>
+      <w:lvlText w:val=""/>
+      <w:lvlJc w:val="left"/>
+      <w:pPr>
+        <w:ind w:left="2880" w:hanging="360"/>
+      </w:pPr>
+      <w:rPr>
+        <w:rFonts w:ascii="Symbol" w:hAnsi="Symbol" w:hint="default"/>
+      </w:rPr>
+    </w:lvl>
+    <w:lvl w:ilvl="4" w:tplc="04090003" w:tentative="1">
+      <w:start w:val="1"/>
+      <w:numFmt w:val="bullet"/>
+      <w:lvlText w:val="o"/>
+      <w:lvlJc w:val="left"/>
+      <w:pPr>
+        <w:ind w:left="3600" w:hanging="360"/>
+      </w:pPr>
+      <w:rPr>
+        <w:rFonts w:ascii="Courier New" w:hAnsi="Courier New" w:cs="Courier New" w:hint="default"/>
+      </w:rPr>
+    </w:lvl>
+    <w:lvl w:ilvl="5" w:tplc="04090005" w:tentative="1">
+      <w:start w:val="1"/>
+      <w:numFmt w:val="bullet"/>
+      <w:lvlText w:val=""/>
+      <w:lvlJc w:val="left"/>
+      <w:pPr>
+        <w:ind w:left="4320" w:hanging="360"/>
+      </w:pPr>
+      <w:rPr>
+        <w:rFonts w:ascii="Wingdings" w:hAnsi="Wingdings" w:hint="default"/>
+      </w:rPr>
+    </w:lvl>
+    <w:lvl w:ilvl="6" w:tplc="04090001" w:tentative="1">
+      <w:start w:val="1"/>
+      <w:numFmt w:val="bullet"/>
+      <w:lvlText w:val=""/>
+      <w:lvlJc w:val="left"/>
+      <w:pPr>
+        <w:ind w:left="5040" w:hanging="360"/>
+      </w:pPr>
+      <w:rPr>
+        <w:rFonts w:ascii="Symbol" w:hAnsi="Symbol" w:hint="default"/>
+      </w:rPr>
+    </w:lvl>
+    <w:lvl w:ilvl="7" w:tplc="04090003" w:tentative="1">
+      <w:start w:val="1"/>
+      <w:numFmt w:val="bullet"/>
+      <w:lvlText w:val="o"/>
+      <w:lvlJc w:val="left"/>
+      <w:pPr>
+        <w:ind w:left="5760" w:hanging="360"/>
+      </w:pPr>
+      <w:rPr>
+        <w:rFonts w:ascii="Courier New" w:hAnsi="Courier New" w:cs="Courier New" w:hint="default"/>
+      </w:rPr>
+    </w:lvl>
+    <w:lvl w:ilvl="8" w:tplc="04090005" w:tentative="1">
+      <w:start w:val="1"/>
+      <w:numFmt w:val="bullet"/>
+      <w:lvlText w:val=""/>
+      <w:lvlJc w:val="left"/>
+      <w:pPr>
+        <w:ind w:left="6480" w:hanging="360"/>
+      </w:pPr>
+      <w:rPr>
+        <w:rFonts w:ascii="Wingdings" w:hAnsi="Wingdings" w:hint="default"/>
+      </w:rPr>
+    </w:lvl>
+  </w:abstractNum>
+  <w:abstractNum w:abstractNumId="2" w15:restartNumberingAfterBreak="0">
     <w:nsid w:val="262B0B3A"/>
     <w:multiLevelType w:val="hybridMultilevel"/>
     <w:tmpl w:val="A9E41FFE"/>
@@ -1623,10 +3000,10 @@
       </w:rPr>
     </w:lvl>
   </w:abstractNum>
-  <w:abstractNum w:abstractNumId="1" w15:restartNumberingAfterBreak="0">
-    <w:nsid w:val="418B35F8"/>
+  <w:abstractNum w:abstractNumId="3" w15:restartNumberingAfterBreak="0">
+    <w:nsid w:val="26F77F4D"/>
     <w:multiLevelType w:val="hybridMultilevel"/>
-    <w:tmpl w:val="CABC4172"/>
+    <w:tmpl w:val="0F3A7B64"/>
     <w:lvl w:ilvl="0" w:tplc="1056F966">
       <w:start w:val="1"/>
       <w:numFmt w:val="bullet"/>
@@ -1747,7 +3124,470 @@
       </w:rPr>
     </w:lvl>
   </w:abstractNum>
-  <w:abstractNum w:abstractNumId="2" w15:restartNumberingAfterBreak="0">
+  <w:abstractNum w:abstractNumId="4" w15:restartNumberingAfterBreak="0">
+    <w:nsid w:val="2DC221C3"/>
+    <w:multiLevelType w:val="hybridMultilevel"/>
+    <w:tmpl w:val="B7DE709E"/>
+    <w:lvl w:ilvl="0" w:tplc="04090001">
+      <w:start w:val="1"/>
+      <w:numFmt w:val="bullet"/>
+      <w:lvlText w:val=""/>
+      <w:lvlJc w:val="left"/>
+      <w:pPr>
+        <w:ind w:left="720" w:hanging="360"/>
+      </w:pPr>
+      <w:rPr>
+        <w:rFonts w:ascii="Symbol" w:hAnsi="Symbol" w:hint="default"/>
+      </w:rPr>
+    </w:lvl>
+    <w:lvl w:ilvl="1" w:tplc="04090003" w:tentative="1">
+      <w:start w:val="1"/>
+      <w:numFmt w:val="bullet"/>
+      <w:lvlText w:val="o"/>
+      <w:lvlJc w:val="left"/>
+      <w:pPr>
+        <w:ind w:left="1440" w:hanging="360"/>
+      </w:pPr>
+      <w:rPr>
+        <w:rFonts w:ascii="Courier New" w:hAnsi="Courier New" w:cs="Courier New" w:hint="default"/>
+      </w:rPr>
+    </w:lvl>
+    <w:lvl w:ilvl="2" w:tplc="04090005" w:tentative="1">
+      <w:start w:val="1"/>
+      <w:numFmt w:val="bullet"/>
+      <w:lvlText w:val=""/>
+      <w:lvlJc w:val="left"/>
+      <w:pPr>
+        <w:ind w:left="2160" w:hanging="360"/>
+      </w:pPr>
+      <w:rPr>
+        <w:rFonts w:ascii="Wingdings" w:hAnsi="Wingdings" w:hint="default"/>
+      </w:rPr>
+    </w:lvl>
+    <w:lvl w:ilvl="3" w:tplc="04090001" w:tentative="1">
+      <w:start w:val="1"/>
+      <w:numFmt w:val="bullet"/>
+      <w:lvlText w:val=""/>
+      <w:lvlJc w:val="left"/>
+      <w:pPr>
+        <w:ind w:left="2880" w:hanging="360"/>
+      </w:pPr>
+      <w:rPr>
+        <w:rFonts w:ascii="Symbol" w:hAnsi="Symbol" w:hint="default"/>
+      </w:rPr>
+    </w:lvl>
+    <w:lvl w:ilvl="4" w:tplc="04090003" w:tentative="1">
+      <w:start w:val="1"/>
+      <w:numFmt w:val="bullet"/>
+      <w:lvlText w:val="o"/>
+      <w:lvlJc w:val="left"/>
+      <w:pPr>
+        <w:ind w:left="3600" w:hanging="360"/>
+      </w:pPr>
+      <w:rPr>
+        <w:rFonts w:ascii="Courier New" w:hAnsi="Courier New" w:cs="Courier New" w:hint="default"/>
+      </w:rPr>
+    </w:lvl>
+    <w:lvl w:ilvl="5" w:tplc="04090005" w:tentative="1">
+      <w:start w:val="1"/>
+      <w:numFmt w:val="bullet"/>
+      <w:lvlText w:val=""/>
+      <w:lvlJc w:val="left"/>
+      <w:pPr>
+        <w:ind w:left="4320" w:hanging="360"/>
+      </w:pPr>
+      <w:rPr>
+        <w:rFonts w:ascii="Wingdings" w:hAnsi="Wingdings" w:hint="default"/>
+      </w:rPr>
+    </w:lvl>
+    <w:lvl w:ilvl="6" w:tplc="04090001" w:tentative="1">
+      <w:start w:val="1"/>
+      <w:numFmt w:val="bullet"/>
+      <w:lvlText w:val=""/>
+      <w:lvlJc w:val="left"/>
+      <w:pPr>
+        <w:ind w:left="5040" w:hanging="360"/>
+      </w:pPr>
+      <w:rPr>
+        <w:rFonts w:ascii="Symbol" w:hAnsi="Symbol" w:hint="default"/>
+      </w:rPr>
+    </w:lvl>
+    <w:lvl w:ilvl="7" w:tplc="04090003" w:tentative="1">
+      <w:start w:val="1"/>
+      <w:numFmt w:val="bullet"/>
+      <w:lvlText w:val="o"/>
+      <w:lvlJc w:val="left"/>
+      <w:pPr>
+        <w:ind w:left="5760" w:hanging="360"/>
+      </w:pPr>
+      <w:rPr>
+        <w:rFonts w:ascii="Courier New" w:hAnsi="Courier New" w:cs="Courier New" w:hint="default"/>
+      </w:rPr>
+    </w:lvl>
+    <w:lvl w:ilvl="8" w:tplc="04090005" w:tentative="1">
+      <w:start w:val="1"/>
+      <w:numFmt w:val="bullet"/>
+      <w:lvlText w:val=""/>
+      <w:lvlJc w:val="left"/>
+      <w:pPr>
+        <w:ind w:left="6480" w:hanging="360"/>
+      </w:pPr>
+      <w:rPr>
+        <w:rFonts w:ascii="Wingdings" w:hAnsi="Wingdings" w:hint="default"/>
+      </w:rPr>
+    </w:lvl>
+  </w:abstractNum>
+  <w:abstractNum w:abstractNumId="5" w15:restartNumberingAfterBreak="0">
+    <w:nsid w:val="418B35F8"/>
+    <w:multiLevelType w:val="hybridMultilevel"/>
+    <w:tmpl w:val="CABC4172"/>
+    <w:lvl w:ilvl="0" w:tplc="1056F966">
+      <w:start w:val="1"/>
+      <w:numFmt w:val="bullet"/>
+      <w:lvlText w:val="•"/>
+      <w:lvlJc w:val="left"/>
+      <w:pPr>
+        <w:ind w:left="360"/>
+      </w:pPr>
+      <w:rPr>
+        <w:rFonts w:ascii="Arial" w:eastAsia="Arial" w:hAnsi="Arial" w:cs="Arial"/>
+        <w:b w:val="0"/>
+        <w:i w:val="0"/>
+        <w:strike w:val="0"/>
+        <w:dstrike w:val="0"/>
+        <w:color w:val="3B3838"/>
+        <w:sz w:val="22"/>
+        <w:szCs w:val="22"/>
+        <w:u w:val="none" w:color="000000"/>
+        <w:bdr w:val="none" w:sz="0" w:space="0" w:color="auto"/>
+        <w:shd w:val="clear" w:color="auto" w:fill="auto"/>
+        <w:vertAlign w:val="baseline"/>
+      </w:rPr>
+    </w:lvl>
+    <w:lvl w:ilvl="1" w:tplc="04090003" w:tentative="1">
+      <w:start w:val="1"/>
+      <w:numFmt w:val="bullet"/>
+      <w:lvlText w:val="o"/>
+      <w:lvlJc w:val="left"/>
+      <w:pPr>
+        <w:ind w:left="1440" w:hanging="360"/>
+      </w:pPr>
+      <w:rPr>
+        <w:rFonts w:ascii="Courier New" w:hAnsi="Courier New" w:cs="Courier New" w:hint="default"/>
+      </w:rPr>
+    </w:lvl>
+    <w:lvl w:ilvl="2" w:tplc="04090005" w:tentative="1">
+      <w:start w:val="1"/>
+      <w:numFmt w:val="bullet"/>
+      <w:lvlText w:val=""/>
+      <w:lvlJc w:val="left"/>
+      <w:pPr>
+        <w:ind w:left="2160" w:hanging="360"/>
+      </w:pPr>
+      <w:rPr>
+        <w:rFonts w:ascii="Wingdings" w:hAnsi="Wingdings" w:hint="default"/>
+      </w:rPr>
+    </w:lvl>
+    <w:lvl w:ilvl="3" w:tplc="04090001" w:tentative="1">
+      <w:start w:val="1"/>
+      <w:numFmt w:val="bullet"/>
+      <w:lvlText w:val=""/>
+      <w:lvlJc w:val="left"/>
+      <w:pPr>
+        <w:ind w:left="2880" w:hanging="360"/>
+      </w:pPr>
+      <w:rPr>
+        <w:rFonts w:ascii="Symbol" w:hAnsi="Symbol" w:hint="default"/>
+      </w:rPr>
+    </w:lvl>
+    <w:lvl w:ilvl="4" w:tplc="04090003" w:tentative="1">
+      <w:start w:val="1"/>
+      <w:numFmt w:val="bullet"/>
+      <w:lvlText w:val="o"/>
+      <w:lvlJc w:val="left"/>
+      <w:pPr>
+        <w:ind w:left="3600" w:hanging="360"/>
+      </w:pPr>
+      <w:rPr>
+        <w:rFonts w:ascii="Courier New" w:hAnsi="Courier New" w:cs="Courier New" w:hint="default"/>
+      </w:rPr>
+    </w:lvl>
+    <w:lvl w:ilvl="5" w:tplc="04090005" w:tentative="1">
+      <w:start w:val="1"/>
+      <w:numFmt w:val="bullet"/>
+      <w:lvlText w:val=""/>
+      <w:lvlJc w:val="left"/>
+      <w:pPr>
+        <w:ind w:left="4320" w:hanging="360"/>
+      </w:pPr>
+      <w:rPr>
+        <w:rFonts w:ascii="Wingdings" w:hAnsi="Wingdings" w:hint="default"/>
+      </w:rPr>
+    </w:lvl>
+    <w:lvl w:ilvl="6" w:tplc="04090001" w:tentative="1">
+      <w:start w:val="1"/>
+      <w:numFmt w:val="bullet"/>
+      <w:lvlText w:val=""/>
+      <w:lvlJc w:val="left"/>
+      <w:pPr>
+        <w:ind w:left="5040" w:hanging="360"/>
+      </w:pPr>
+      <w:rPr>
+        <w:rFonts w:ascii="Symbol" w:hAnsi="Symbol" w:hint="default"/>
+      </w:rPr>
+    </w:lvl>
+    <w:lvl w:ilvl="7" w:tplc="04090003" w:tentative="1">
+      <w:start w:val="1"/>
+      <w:numFmt w:val="bullet"/>
+      <w:lvlText w:val="o"/>
+      <w:lvlJc w:val="left"/>
+      <w:pPr>
+        <w:ind w:left="5760" w:hanging="360"/>
+      </w:pPr>
+      <w:rPr>
+        <w:rFonts w:ascii="Courier New" w:hAnsi="Courier New" w:cs="Courier New" w:hint="default"/>
+      </w:rPr>
+    </w:lvl>
+    <w:lvl w:ilvl="8" w:tplc="04090005" w:tentative="1">
+      <w:start w:val="1"/>
+      <w:numFmt w:val="bullet"/>
+      <w:lvlText w:val=""/>
+      <w:lvlJc w:val="left"/>
+      <w:pPr>
+        <w:ind w:left="6480" w:hanging="360"/>
+      </w:pPr>
+      <w:rPr>
+        <w:rFonts w:ascii="Wingdings" w:hAnsi="Wingdings" w:hint="default"/>
+      </w:rPr>
+    </w:lvl>
+  </w:abstractNum>
+  <w:abstractNum w:abstractNumId="6" w15:restartNumberingAfterBreak="0">
+    <w:nsid w:val="4B3E3CD6"/>
+    <w:multiLevelType w:val="hybridMultilevel"/>
+    <w:tmpl w:val="3B78FF24"/>
+    <w:lvl w:ilvl="0" w:tplc="04090001">
+      <w:start w:val="1"/>
+      <w:numFmt w:val="bullet"/>
+      <w:lvlText w:val=""/>
+      <w:lvlJc w:val="left"/>
+      <w:pPr>
+        <w:ind w:left="720" w:hanging="360"/>
+      </w:pPr>
+      <w:rPr>
+        <w:rFonts w:ascii="Symbol" w:hAnsi="Symbol" w:hint="default"/>
+      </w:rPr>
+    </w:lvl>
+    <w:lvl w:ilvl="1" w:tplc="04090003">
+      <w:start w:val="1"/>
+      <w:numFmt w:val="bullet"/>
+      <w:lvlText w:val="o"/>
+      <w:lvlJc w:val="left"/>
+      <w:pPr>
+        <w:ind w:left="1440" w:hanging="360"/>
+      </w:pPr>
+      <w:rPr>
+        <w:rFonts w:ascii="Courier New" w:hAnsi="Courier New" w:cs="Courier New" w:hint="default"/>
+      </w:rPr>
+    </w:lvl>
+    <w:lvl w:ilvl="2" w:tplc="04090005" w:tentative="1">
+      <w:start w:val="1"/>
+      <w:numFmt w:val="bullet"/>
+      <w:lvlText w:val=""/>
+      <w:lvlJc w:val="left"/>
+      <w:pPr>
+        <w:ind w:left="2160" w:hanging="360"/>
+      </w:pPr>
+      <w:rPr>
+        <w:rFonts w:ascii="Wingdings" w:hAnsi="Wingdings" w:hint="default"/>
+      </w:rPr>
+    </w:lvl>
+    <w:lvl w:ilvl="3" w:tplc="04090001" w:tentative="1">
+      <w:start w:val="1"/>
+      <w:numFmt w:val="bullet"/>
+      <w:lvlText w:val=""/>
+      <w:lvlJc w:val="left"/>
+      <w:pPr>
+        <w:ind w:left="2880" w:hanging="360"/>
+      </w:pPr>
+      <w:rPr>
+        <w:rFonts w:ascii="Symbol" w:hAnsi="Symbol" w:hint="default"/>
+      </w:rPr>
+    </w:lvl>
+    <w:lvl w:ilvl="4" w:tplc="04090003" w:tentative="1">
+      <w:start w:val="1"/>
+      <w:numFmt w:val="bullet"/>
+      <w:lvlText w:val="o"/>
+      <w:lvlJc w:val="left"/>
+      <w:pPr>
+        <w:ind w:left="3600" w:hanging="360"/>
+      </w:pPr>
+      <w:rPr>
+        <w:rFonts w:ascii="Courier New" w:hAnsi="Courier New" w:cs="Courier New" w:hint="default"/>
+      </w:rPr>
+    </w:lvl>
+    <w:lvl w:ilvl="5" w:tplc="04090005" w:tentative="1">
+      <w:start w:val="1"/>
+      <w:numFmt w:val="bullet"/>
+      <w:lvlText w:val=""/>
+      <w:lvlJc w:val="left"/>
+      <w:pPr>
+        <w:ind w:left="4320" w:hanging="360"/>
+      </w:pPr>
+      <w:rPr>
+        <w:rFonts w:ascii="Wingdings" w:hAnsi="Wingdings" w:hint="default"/>
+      </w:rPr>
+    </w:lvl>
+    <w:lvl w:ilvl="6" w:tplc="04090001" w:tentative="1">
+      <w:start w:val="1"/>
+      <w:numFmt w:val="bullet"/>
+      <w:lvlText w:val=""/>
+      <w:lvlJc w:val="left"/>
+      <w:pPr>
+        <w:ind w:left="5040" w:hanging="360"/>
+      </w:pPr>
+      <w:rPr>
+        <w:rFonts w:ascii="Symbol" w:hAnsi="Symbol" w:hint="default"/>
+      </w:rPr>
+    </w:lvl>
+    <w:lvl w:ilvl="7" w:tplc="04090003" w:tentative="1">
+      <w:start w:val="1"/>
+      <w:numFmt w:val="bullet"/>
+      <w:lvlText w:val="o"/>
+      <w:lvlJc w:val="left"/>
+      <w:pPr>
+        <w:ind w:left="5760" w:hanging="360"/>
+      </w:pPr>
+      <w:rPr>
+        <w:rFonts w:ascii="Courier New" w:hAnsi="Courier New" w:cs="Courier New" w:hint="default"/>
+      </w:rPr>
+    </w:lvl>
+    <w:lvl w:ilvl="8" w:tplc="04090005" w:tentative="1">
+      <w:start w:val="1"/>
+      <w:numFmt w:val="bullet"/>
+      <w:lvlText w:val=""/>
+      <w:lvlJc w:val="left"/>
+      <w:pPr>
+        <w:ind w:left="6480" w:hanging="360"/>
+      </w:pPr>
+      <w:rPr>
+        <w:rFonts w:ascii="Wingdings" w:hAnsi="Wingdings" w:hint="default"/>
+      </w:rPr>
+    </w:lvl>
+  </w:abstractNum>
+  <w:abstractNum w:abstractNumId="7" w15:restartNumberingAfterBreak="0">
+    <w:nsid w:val="4F6D3EB6"/>
+    <w:multiLevelType w:val="hybridMultilevel"/>
+    <w:tmpl w:val="39E428F0"/>
+    <w:lvl w:ilvl="0" w:tplc="04090001">
+      <w:start w:val="1"/>
+      <w:numFmt w:val="bullet"/>
+      <w:lvlText w:val=""/>
+      <w:lvlJc w:val="left"/>
+      <w:pPr>
+        <w:ind w:left="720" w:hanging="360"/>
+      </w:pPr>
+      <w:rPr>
+        <w:rFonts w:ascii="Symbol" w:hAnsi="Symbol" w:hint="default"/>
+      </w:rPr>
+    </w:lvl>
+    <w:lvl w:ilvl="1" w:tplc="04090003" w:tentative="1">
+      <w:start w:val="1"/>
+      <w:numFmt w:val="bullet"/>
+      <w:lvlText w:val="o"/>
+      <w:lvlJc w:val="left"/>
+      <w:pPr>
+        <w:ind w:left="1440" w:hanging="360"/>
+      </w:pPr>
+      <w:rPr>
+        <w:rFonts w:ascii="Courier New" w:hAnsi="Courier New" w:cs="Courier New" w:hint="default"/>
+      </w:rPr>
+    </w:lvl>
+    <w:lvl w:ilvl="2" w:tplc="04090005" w:tentative="1">
+      <w:start w:val="1"/>
+      <w:numFmt w:val="bullet"/>
+      <w:lvlText w:val=""/>
+      <w:lvlJc w:val="left"/>
+      <w:pPr>
+        <w:ind w:left="2160" w:hanging="360"/>
+      </w:pPr>
+      <w:rPr>
+        <w:rFonts w:ascii="Wingdings" w:hAnsi="Wingdings" w:hint="default"/>
+      </w:rPr>
+    </w:lvl>
+    <w:lvl w:ilvl="3" w:tplc="04090001" w:tentative="1">
+      <w:start w:val="1"/>
+      <w:numFmt w:val="bullet"/>
+      <w:lvlText w:val=""/>
+      <w:lvlJc w:val="left"/>
+      <w:pPr>
+        <w:ind w:left="2880" w:hanging="360"/>
+      </w:pPr>
+      <w:rPr>
+        <w:rFonts w:ascii="Symbol" w:hAnsi="Symbol" w:hint="default"/>
+      </w:rPr>
+    </w:lvl>
+    <w:lvl w:ilvl="4" w:tplc="04090003" w:tentative="1">
+      <w:start w:val="1"/>
+      <w:numFmt w:val="bullet"/>
+      <w:lvlText w:val="o"/>
+      <w:lvlJc w:val="left"/>
+      <w:pPr>
+        <w:ind w:left="3600" w:hanging="360"/>
+      </w:pPr>
+      <w:rPr>
+        <w:rFonts w:ascii="Courier New" w:hAnsi="Courier New" w:cs="Courier New" w:hint="default"/>
+      </w:rPr>
+    </w:lvl>
+    <w:lvl w:ilvl="5" w:tplc="04090005" w:tentative="1">
+      <w:start w:val="1"/>
+      <w:numFmt w:val="bullet"/>
+      <w:lvlText w:val=""/>
+      <w:lvlJc w:val="left"/>
+      <w:pPr>
+        <w:ind w:left="4320" w:hanging="360"/>
+      </w:pPr>
+      <w:rPr>
+        <w:rFonts w:ascii="Wingdings" w:hAnsi="Wingdings" w:hint="default"/>
+      </w:rPr>
+    </w:lvl>
+    <w:lvl w:ilvl="6" w:tplc="04090001" w:tentative="1">
+      <w:start w:val="1"/>
+      <w:numFmt w:val="bullet"/>
+      <w:lvlText w:val=""/>
+      <w:lvlJc w:val="left"/>
+      <w:pPr>
+        <w:ind w:left="5040" w:hanging="360"/>
+      </w:pPr>
+      <w:rPr>
+        <w:rFonts w:ascii="Symbol" w:hAnsi="Symbol" w:hint="default"/>
+      </w:rPr>
+    </w:lvl>
+    <w:lvl w:ilvl="7" w:tplc="04090003" w:tentative="1">
+      <w:start w:val="1"/>
+      <w:numFmt w:val="bullet"/>
+      <w:lvlText w:val="o"/>
+      <w:lvlJc w:val="left"/>
+      <w:pPr>
+        <w:ind w:left="5760" w:hanging="360"/>
+      </w:pPr>
+      <w:rPr>
+        <w:rFonts w:ascii="Courier New" w:hAnsi="Courier New" w:cs="Courier New" w:hint="default"/>
+      </w:rPr>
+    </w:lvl>
+    <w:lvl w:ilvl="8" w:tplc="04090005" w:tentative="1">
+      <w:start w:val="1"/>
+      <w:numFmt w:val="bullet"/>
+      <w:lvlText w:val=""/>
+      <w:lvlJc w:val="left"/>
+      <w:pPr>
+        <w:ind w:left="6480" w:hanging="360"/>
+      </w:pPr>
+      <w:rPr>
+        <w:rFonts w:ascii="Wingdings" w:hAnsi="Wingdings" w:hint="default"/>
+      </w:rPr>
+    </w:lvl>
+  </w:abstractNum>
+  <w:abstractNum w:abstractNumId="8" w15:restartNumberingAfterBreak="0">
     <w:nsid w:val="59427A29"/>
     <w:multiLevelType w:val="hybridMultilevel"/>
     <w:tmpl w:val="A77CAEA0"/>
@@ -1959,7 +3799,7 @@
       </w:rPr>
     </w:lvl>
   </w:abstractNum>
-  <w:abstractNum w:abstractNumId="3" w15:restartNumberingAfterBreak="0">
+  <w:abstractNum w:abstractNumId="9" w15:restartNumberingAfterBreak="0">
     <w:nsid w:val="62BD3BEB"/>
     <w:multiLevelType w:val="hybridMultilevel"/>
     <w:tmpl w:val="C474329E"/>
@@ -2171,7 +4011,7 @@
       </w:rPr>
     </w:lvl>
   </w:abstractNum>
-  <w:abstractNum w:abstractNumId="4" w15:restartNumberingAfterBreak="0">
+  <w:abstractNum w:abstractNumId="10" w15:restartNumberingAfterBreak="0">
     <w:nsid w:val="65AF2C20"/>
     <w:multiLevelType w:val="hybridMultilevel"/>
     <w:tmpl w:val="21C6FBB6"/>
@@ -2383,7 +4223,244 @@
       </w:rPr>
     </w:lvl>
   </w:abstractNum>
-  <w:abstractNum w:abstractNumId="5" w15:restartNumberingAfterBreak="0">
+  <w:abstractNum w:abstractNumId="11" w15:restartNumberingAfterBreak="0">
+    <w:nsid w:val="6C44466B"/>
+    <w:multiLevelType w:val="hybridMultilevel"/>
+    <w:tmpl w:val="9878C9B6"/>
+    <w:lvl w:ilvl="0" w:tplc="04090001">
+      <w:start w:val="1"/>
+      <w:numFmt w:val="bullet"/>
+      <w:lvlText w:val=""/>
+      <w:lvlJc w:val="left"/>
+      <w:pPr>
+        <w:ind w:left="360"/>
+      </w:pPr>
+      <w:rPr>
+        <w:rFonts w:ascii="Symbol" w:hAnsi="Symbol" w:hint="default"/>
+        <w:b w:val="0"/>
+        <w:i w:val="0"/>
+        <w:strike w:val="0"/>
+        <w:dstrike w:val="0"/>
+        <w:color w:val="3B3838"/>
+        <w:sz w:val="22"/>
+        <w:szCs w:val="22"/>
+        <w:u w:val="none" w:color="000000"/>
+        <w:bdr w:val="none" w:sz="0" w:space="0" w:color="auto"/>
+        <w:shd w:val="clear" w:color="auto" w:fill="auto"/>
+        <w:vertAlign w:val="baseline"/>
+      </w:rPr>
+    </w:lvl>
+    <w:lvl w:ilvl="1" w:tplc="FFFFFFFF" w:tentative="1">
+      <w:start w:val="1"/>
+      <w:numFmt w:val="bullet"/>
+      <w:lvlText w:val="o"/>
+      <w:lvlJc w:val="left"/>
+      <w:pPr>
+        <w:ind w:left="1440" w:hanging="360"/>
+      </w:pPr>
+      <w:rPr>
+        <w:rFonts w:ascii="Courier New" w:hAnsi="Courier New" w:cs="Courier New" w:hint="default"/>
+      </w:rPr>
+    </w:lvl>
+    <w:lvl w:ilvl="2" w:tplc="FFFFFFFF" w:tentative="1">
+      <w:start w:val="1"/>
+      <w:numFmt w:val="bullet"/>
+      <w:lvlText w:val=""/>
+      <w:lvlJc w:val="left"/>
+      <w:pPr>
+        <w:ind w:left="2160" w:hanging="360"/>
+      </w:pPr>
+      <w:rPr>
+        <w:rFonts w:ascii="Wingdings" w:hAnsi="Wingdings" w:hint="default"/>
+      </w:rPr>
+    </w:lvl>
+    <w:lvl w:ilvl="3" w:tplc="FFFFFFFF" w:tentative="1">
+      <w:start w:val="1"/>
+      <w:numFmt w:val="bullet"/>
+      <w:lvlText w:val=""/>
+      <w:lvlJc w:val="left"/>
+      <w:pPr>
+        <w:ind w:left="2880" w:hanging="360"/>
+      </w:pPr>
+      <w:rPr>
+        <w:rFonts w:ascii="Symbol" w:hAnsi="Symbol" w:hint="default"/>
+      </w:rPr>
+    </w:lvl>
+    <w:lvl w:ilvl="4" w:tplc="FFFFFFFF" w:tentative="1">
+      <w:start w:val="1"/>
+      <w:numFmt w:val="bullet"/>
+      <w:lvlText w:val="o"/>
+      <w:lvlJc w:val="left"/>
+      <w:pPr>
+        <w:ind w:left="3600" w:hanging="360"/>
+      </w:pPr>
+      <w:rPr>
+        <w:rFonts w:ascii="Courier New" w:hAnsi="Courier New" w:cs="Courier New" w:hint="default"/>
+      </w:rPr>
+    </w:lvl>
+    <w:lvl w:ilvl="5" w:tplc="FFFFFFFF" w:tentative="1">
+      <w:start w:val="1"/>
+      <w:numFmt w:val="bullet"/>
+      <w:lvlText w:val=""/>
+      <w:lvlJc w:val="left"/>
+      <w:pPr>
+        <w:ind w:left="4320" w:hanging="360"/>
+      </w:pPr>
+      <w:rPr>
+        <w:rFonts w:ascii="Wingdings" w:hAnsi="Wingdings" w:hint="default"/>
+      </w:rPr>
+    </w:lvl>
+    <w:lvl w:ilvl="6" w:tplc="FFFFFFFF" w:tentative="1">
+      <w:start w:val="1"/>
+      <w:numFmt w:val="bullet"/>
+      <w:lvlText w:val=""/>
+      <w:lvlJc w:val="left"/>
+      <w:pPr>
+        <w:ind w:left="5040" w:hanging="360"/>
+      </w:pPr>
+      <w:rPr>
+        <w:rFonts w:ascii="Symbol" w:hAnsi="Symbol" w:hint="default"/>
+      </w:rPr>
+    </w:lvl>
+    <w:lvl w:ilvl="7" w:tplc="FFFFFFFF" w:tentative="1">
+      <w:start w:val="1"/>
+      <w:numFmt w:val="bullet"/>
+      <w:lvlText w:val="o"/>
+      <w:lvlJc w:val="left"/>
+      <w:pPr>
+        <w:ind w:left="5760" w:hanging="360"/>
+      </w:pPr>
+      <w:rPr>
+        <w:rFonts w:ascii="Courier New" w:hAnsi="Courier New" w:cs="Courier New" w:hint="default"/>
+      </w:rPr>
+    </w:lvl>
+    <w:lvl w:ilvl="8" w:tplc="FFFFFFFF" w:tentative="1">
+      <w:start w:val="1"/>
+      <w:numFmt w:val="bullet"/>
+      <w:lvlText w:val=""/>
+      <w:lvlJc w:val="left"/>
+      <w:pPr>
+        <w:ind w:left="6480" w:hanging="360"/>
+      </w:pPr>
+      <w:rPr>
+        <w:rFonts w:ascii="Wingdings" w:hAnsi="Wingdings" w:hint="default"/>
+      </w:rPr>
+    </w:lvl>
+  </w:abstractNum>
+  <w:abstractNum w:abstractNumId="12" w15:restartNumberingAfterBreak="0">
+    <w:nsid w:val="7076371F"/>
+    <w:multiLevelType w:val="hybridMultilevel"/>
+    <w:tmpl w:val="B8E6C716"/>
+    <w:lvl w:ilvl="0" w:tplc="04090001">
+      <w:start w:val="1"/>
+      <w:numFmt w:val="bullet"/>
+      <w:lvlText w:val=""/>
+      <w:lvlJc w:val="left"/>
+      <w:pPr>
+        <w:ind w:left="720" w:hanging="360"/>
+      </w:pPr>
+      <w:rPr>
+        <w:rFonts w:ascii="Symbol" w:hAnsi="Symbol" w:hint="default"/>
+      </w:rPr>
+    </w:lvl>
+    <w:lvl w:ilvl="1" w:tplc="04090003" w:tentative="1">
+      <w:start w:val="1"/>
+      <w:numFmt w:val="bullet"/>
+      <w:lvlText w:val="o"/>
+      <w:lvlJc w:val="left"/>
+      <w:pPr>
+        <w:ind w:left="1440" w:hanging="360"/>
+      </w:pPr>
+      <w:rPr>
+        <w:rFonts w:ascii="Courier New" w:hAnsi="Courier New" w:cs="Courier New" w:hint="default"/>
+      </w:rPr>
+    </w:lvl>
+    <w:lvl w:ilvl="2" w:tplc="04090005" w:tentative="1">
+      <w:start w:val="1"/>
+      <w:numFmt w:val="bullet"/>
+      <w:lvlText w:val=""/>
+      <w:lvlJc w:val="left"/>
+      <w:pPr>
+        <w:ind w:left="2160" w:hanging="360"/>
+      </w:pPr>
+      <w:rPr>
+        <w:rFonts w:ascii="Wingdings" w:hAnsi="Wingdings" w:hint="default"/>
+      </w:rPr>
+    </w:lvl>
+    <w:lvl w:ilvl="3" w:tplc="04090001" w:tentative="1">
+      <w:start w:val="1"/>
+      <w:numFmt w:val="bullet"/>
+      <w:lvlText w:val=""/>
+      <w:lvlJc w:val="left"/>
+      <w:pPr>
+        <w:ind w:left="2880" w:hanging="360"/>
+      </w:pPr>
+      <w:rPr>
+        <w:rFonts w:ascii="Symbol" w:hAnsi="Symbol" w:hint="default"/>
+      </w:rPr>
+    </w:lvl>
+    <w:lvl w:ilvl="4" w:tplc="04090003" w:tentative="1">
+      <w:start w:val="1"/>
+      <w:numFmt w:val="bullet"/>
+      <w:lvlText w:val="o"/>
+      <w:lvlJc w:val="left"/>
+      <w:pPr>
+        <w:ind w:left="3600" w:hanging="360"/>
+      </w:pPr>
+      <w:rPr>
+        <w:rFonts w:ascii="Courier New" w:hAnsi="Courier New" w:cs="Courier New" w:hint="default"/>
+      </w:rPr>
+    </w:lvl>
+    <w:lvl w:ilvl="5" w:tplc="04090005" w:tentative="1">
+      <w:start w:val="1"/>
+      <w:numFmt w:val="bullet"/>
+      <w:lvlText w:val=""/>
+      <w:lvlJc w:val="left"/>
+      <w:pPr>
+        <w:ind w:left="4320" w:hanging="360"/>
+      </w:pPr>
+      <w:rPr>
+        <w:rFonts w:ascii="Wingdings" w:hAnsi="Wingdings" w:hint="default"/>
+      </w:rPr>
+    </w:lvl>
+    <w:lvl w:ilvl="6" w:tplc="04090001" w:tentative="1">
+      <w:start w:val="1"/>
+      <w:numFmt w:val="bullet"/>
+      <w:lvlText w:val=""/>
+      <w:lvlJc w:val="left"/>
+      <w:pPr>
+        <w:ind w:left="5040" w:hanging="360"/>
+      </w:pPr>
+      <w:rPr>
+        <w:rFonts w:ascii="Symbol" w:hAnsi="Symbol" w:hint="default"/>
+      </w:rPr>
+    </w:lvl>
+    <w:lvl w:ilvl="7" w:tplc="04090003" w:tentative="1">
+      <w:start w:val="1"/>
+      <w:numFmt w:val="bullet"/>
+      <w:lvlText w:val="o"/>
+      <w:lvlJc w:val="left"/>
+      <w:pPr>
+        <w:ind w:left="5760" w:hanging="360"/>
+      </w:pPr>
+      <w:rPr>
+        <w:rFonts w:ascii="Courier New" w:hAnsi="Courier New" w:cs="Courier New" w:hint="default"/>
+      </w:rPr>
+    </w:lvl>
+    <w:lvl w:ilvl="8" w:tplc="04090005" w:tentative="1">
+      <w:start w:val="1"/>
+      <w:numFmt w:val="bullet"/>
+      <w:lvlText w:val=""/>
+      <w:lvlJc w:val="left"/>
+      <w:pPr>
+        <w:ind w:left="6480" w:hanging="360"/>
+      </w:pPr>
+      <w:rPr>
+        <w:rFonts w:ascii="Wingdings" w:hAnsi="Wingdings" w:hint="default"/>
+      </w:rPr>
+    </w:lvl>
+  </w:abstractNum>
+  <w:abstractNum w:abstractNumId="13" w15:restartNumberingAfterBreak="0">
     <w:nsid w:val="72421F6F"/>
     <w:multiLevelType w:val="hybridMultilevel"/>
     <w:tmpl w:val="5AB068CE"/>
@@ -2507,7 +4584,233 @@
       </w:rPr>
     </w:lvl>
   </w:abstractNum>
-  <w:abstractNum w:abstractNumId="6" w15:restartNumberingAfterBreak="0">
+  <w:abstractNum w:abstractNumId="14" w15:restartNumberingAfterBreak="0">
+    <w:nsid w:val="786B7B2B"/>
+    <w:multiLevelType w:val="hybridMultilevel"/>
+    <w:tmpl w:val="E93EA8DC"/>
+    <w:lvl w:ilvl="0" w:tplc="04090001">
+      <w:start w:val="1"/>
+      <w:numFmt w:val="bullet"/>
+      <w:lvlText w:val=""/>
+      <w:lvlJc w:val="left"/>
+      <w:pPr>
+        <w:ind w:left="720" w:hanging="360"/>
+      </w:pPr>
+      <w:rPr>
+        <w:rFonts w:ascii="Symbol" w:hAnsi="Symbol" w:hint="default"/>
+      </w:rPr>
+    </w:lvl>
+    <w:lvl w:ilvl="1" w:tplc="04090003" w:tentative="1">
+      <w:start w:val="1"/>
+      <w:numFmt w:val="bullet"/>
+      <w:lvlText w:val="o"/>
+      <w:lvlJc w:val="left"/>
+      <w:pPr>
+        <w:ind w:left="1440" w:hanging="360"/>
+      </w:pPr>
+      <w:rPr>
+        <w:rFonts w:ascii="Courier New" w:hAnsi="Courier New" w:cs="Courier New" w:hint="default"/>
+      </w:rPr>
+    </w:lvl>
+    <w:lvl w:ilvl="2" w:tplc="04090005" w:tentative="1">
+      <w:start w:val="1"/>
+      <w:numFmt w:val="bullet"/>
+      <w:lvlText w:val=""/>
+      <w:lvlJc w:val="left"/>
+      <w:pPr>
+        <w:ind w:left="2160" w:hanging="360"/>
+      </w:pPr>
+      <w:rPr>
+        <w:rFonts w:ascii="Wingdings" w:hAnsi="Wingdings" w:hint="default"/>
+      </w:rPr>
+    </w:lvl>
+    <w:lvl w:ilvl="3" w:tplc="04090001" w:tentative="1">
+      <w:start w:val="1"/>
+      <w:numFmt w:val="bullet"/>
+      <w:lvlText w:val=""/>
+      <w:lvlJc w:val="left"/>
+      <w:pPr>
+        <w:ind w:left="2880" w:hanging="360"/>
+      </w:pPr>
+      <w:rPr>
+        <w:rFonts w:ascii="Symbol" w:hAnsi="Symbol" w:hint="default"/>
+      </w:rPr>
+    </w:lvl>
+    <w:lvl w:ilvl="4" w:tplc="04090003" w:tentative="1">
+      <w:start w:val="1"/>
+      <w:numFmt w:val="bullet"/>
+      <w:lvlText w:val="o"/>
+      <w:lvlJc w:val="left"/>
+      <w:pPr>
+        <w:ind w:left="3600" w:hanging="360"/>
+      </w:pPr>
+      <w:rPr>
+        <w:rFonts w:ascii="Courier New" w:hAnsi="Courier New" w:cs="Courier New" w:hint="default"/>
+      </w:rPr>
+    </w:lvl>
+    <w:lvl w:ilvl="5" w:tplc="04090005" w:tentative="1">
+      <w:start w:val="1"/>
+      <w:numFmt w:val="bullet"/>
+      <w:lvlText w:val=""/>
+      <w:lvlJc w:val="left"/>
+      <w:pPr>
+        <w:ind w:left="4320" w:hanging="360"/>
+      </w:pPr>
+      <w:rPr>
+        <w:rFonts w:ascii="Wingdings" w:hAnsi="Wingdings" w:hint="default"/>
+      </w:rPr>
+    </w:lvl>
+    <w:lvl w:ilvl="6" w:tplc="04090001" w:tentative="1">
+      <w:start w:val="1"/>
+      <w:numFmt w:val="bullet"/>
+      <w:lvlText w:val=""/>
+      <w:lvlJc w:val="left"/>
+      <w:pPr>
+        <w:ind w:left="5040" w:hanging="360"/>
+      </w:pPr>
+      <w:rPr>
+        <w:rFonts w:ascii="Symbol" w:hAnsi="Symbol" w:hint="default"/>
+      </w:rPr>
+    </w:lvl>
+    <w:lvl w:ilvl="7" w:tplc="04090003" w:tentative="1">
+      <w:start w:val="1"/>
+      <w:numFmt w:val="bullet"/>
+      <w:lvlText w:val="o"/>
+      <w:lvlJc w:val="left"/>
+      <w:pPr>
+        <w:ind w:left="5760" w:hanging="360"/>
+      </w:pPr>
+      <w:rPr>
+        <w:rFonts w:ascii="Courier New" w:hAnsi="Courier New" w:cs="Courier New" w:hint="default"/>
+      </w:rPr>
+    </w:lvl>
+    <w:lvl w:ilvl="8" w:tplc="04090005" w:tentative="1">
+      <w:start w:val="1"/>
+      <w:numFmt w:val="bullet"/>
+      <w:lvlText w:val=""/>
+      <w:lvlJc w:val="left"/>
+      <w:pPr>
+        <w:ind w:left="6480" w:hanging="360"/>
+      </w:pPr>
+      <w:rPr>
+        <w:rFonts w:ascii="Wingdings" w:hAnsi="Wingdings" w:hint="default"/>
+      </w:rPr>
+    </w:lvl>
+  </w:abstractNum>
+  <w:abstractNum w:abstractNumId="15" w15:restartNumberingAfterBreak="0">
+    <w:nsid w:val="79725412"/>
+    <w:multiLevelType w:val="hybridMultilevel"/>
+    <w:tmpl w:val="168EC214"/>
+    <w:lvl w:ilvl="0" w:tplc="04090001">
+      <w:start w:val="1"/>
+      <w:numFmt w:val="bullet"/>
+      <w:lvlText w:val=""/>
+      <w:lvlJc w:val="left"/>
+      <w:pPr>
+        <w:ind w:left="720" w:hanging="360"/>
+      </w:pPr>
+      <w:rPr>
+        <w:rFonts w:ascii="Symbol" w:hAnsi="Symbol" w:hint="default"/>
+      </w:rPr>
+    </w:lvl>
+    <w:lvl w:ilvl="1" w:tplc="04090003" w:tentative="1">
+      <w:start w:val="1"/>
+      <w:numFmt w:val="bullet"/>
+      <w:lvlText w:val="o"/>
+      <w:lvlJc w:val="left"/>
+      <w:pPr>
+        <w:ind w:left="1440" w:hanging="360"/>
+      </w:pPr>
+      <w:rPr>
+        <w:rFonts w:ascii="Courier New" w:hAnsi="Courier New" w:cs="Courier New" w:hint="default"/>
+      </w:rPr>
+    </w:lvl>
+    <w:lvl w:ilvl="2" w:tplc="04090005" w:tentative="1">
+      <w:start w:val="1"/>
+      <w:numFmt w:val="bullet"/>
+      <w:lvlText w:val=""/>
+      <w:lvlJc w:val="left"/>
+      <w:pPr>
+        <w:ind w:left="2160" w:hanging="360"/>
+      </w:pPr>
+      <w:rPr>
+        <w:rFonts w:ascii="Wingdings" w:hAnsi="Wingdings" w:hint="default"/>
+      </w:rPr>
+    </w:lvl>
+    <w:lvl w:ilvl="3" w:tplc="04090001" w:tentative="1">
+      <w:start w:val="1"/>
+      <w:numFmt w:val="bullet"/>
+      <w:lvlText w:val=""/>
+      <w:lvlJc w:val="left"/>
+      <w:pPr>
+        <w:ind w:left="2880" w:hanging="360"/>
+      </w:pPr>
+      <w:rPr>
+        <w:rFonts w:ascii="Symbol" w:hAnsi="Symbol" w:hint="default"/>
+      </w:rPr>
+    </w:lvl>
+    <w:lvl w:ilvl="4" w:tplc="04090003" w:tentative="1">
+      <w:start w:val="1"/>
+      <w:numFmt w:val="bullet"/>
+      <w:lvlText w:val="o"/>
+      <w:lvlJc w:val="left"/>
+      <w:pPr>
+        <w:ind w:left="3600" w:hanging="360"/>
+      </w:pPr>
+      <w:rPr>
+        <w:rFonts w:ascii="Courier New" w:hAnsi="Courier New" w:cs="Courier New" w:hint="default"/>
+      </w:rPr>
+    </w:lvl>
+    <w:lvl w:ilvl="5" w:tplc="04090005" w:tentative="1">
+      <w:start w:val="1"/>
+      <w:numFmt w:val="bullet"/>
+      <w:lvlText w:val=""/>
+      <w:lvlJc w:val="left"/>
+      <w:pPr>
+        <w:ind w:left="4320" w:hanging="360"/>
+      </w:pPr>
+      <w:rPr>
+        <w:rFonts w:ascii="Wingdings" w:hAnsi="Wingdings" w:hint="default"/>
+      </w:rPr>
+    </w:lvl>
+    <w:lvl w:ilvl="6" w:tplc="04090001" w:tentative="1">
+      <w:start w:val="1"/>
+      <w:numFmt w:val="bullet"/>
+      <w:lvlText w:val=""/>
+      <w:lvlJc w:val="left"/>
+      <w:pPr>
+        <w:ind w:left="5040" w:hanging="360"/>
+      </w:pPr>
+      <w:rPr>
+        <w:rFonts w:ascii="Symbol" w:hAnsi="Symbol" w:hint="default"/>
+      </w:rPr>
+    </w:lvl>
+    <w:lvl w:ilvl="7" w:tplc="04090003" w:tentative="1">
+      <w:start w:val="1"/>
+      <w:numFmt w:val="bullet"/>
+      <w:lvlText w:val="o"/>
+      <w:lvlJc w:val="left"/>
+      <w:pPr>
+        <w:ind w:left="5760" w:hanging="360"/>
+      </w:pPr>
+      <w:rPr>
+        <w:rFonts w:ascii="Courier New" w:hAnsi="Courier New" w:cs="Courier New" w:hint="default"/>
+      </w:rPr>
+    </w:lvl>
+    <w:lvl w:ilvl="8" w:tplc="04090005" w:tentative="1">
+      <w:start w:val="1"/>
+      <w:numFmt w:val="bullet"/>
+      <w:lvlText w:val=""/>
+      <w:lvlJc w:val="left"/>
+      <w:pPr>
+        <w:ind w:left="6480" w:hanging="360"/>
+      </w:pPr>
+      <w:rPr>
+        <w:rFonts w:ascii="Wingdings" w:hAnsi="Wingdings" w:hint="default"/>
+      </w:rPr>
+    </w:lvl>
+  </w:abstractNum>
+  <w:abstractNum w:abstractNumId="16" w15:restartNumberingAfterBreak="0">
     <w:nsid w:val="7CDC5BEC"/>
     <w:multiLevelType w:val="hybridMultilevel"/>
     <w:tmpl w:val="6C985B24"/>
@@ -2631,26 +4934,56 @@
       </w:rPr>
     </w:lvl>
   </w:abstractNum>
-  <w:num w:numId="1">
+  <w:num w:numId="1" w16cid:durableId="1265770183">
+    <w:abstractNumId w:val="8"/>
+  </w:num>
+  <w:num w:numId="2" w16cid:durableId="816924229">
+    <w:abstractNumId w:val="9"/>
+  </w:num>
+  <w:num w:numId="3" w16cid:durableId="950822071">
     <w:abstractNumId w:val="2"/>
   </w:num>
-  <w:num w:numId="2">
+  <w:num w:numId="4" w16cid:durableId="1316227947">
+    <w:abstractNumId w:val="10"/>
+  </w:num>
+  <w:num w:numId="5" w16cid:durableId="1534417377">
+    <w:abstractNumId w:val="16"/>
+  </w:num>
+  <w:num w:numId="6" w16cid:durableId="757404250">
+    <w:abstractNumId w:val="13"/>
+  </w:num>
+  <w:num w:numId="7" w16cid:durableId="1270624511">
+    <w:abstractNumId w:val="5"/>
+  </w:num>
+  <w:num w:numId="8" w16cid:durableId="315305328">
+    <w:abstractNumId w:val="6"/>
+  </w:num>
+  <w:num w:numId="9" w16cid:durableId="2060321241">
+    <w:abstractNumId w:val="1"/>
+  </w:num>
+  <w:num w:numId="10" w16cid:durableId="1684355435">
+    <w:abstractNumId w:val="15"/>
+  </w:num>
+  <w:num w:numId="11" w16cid:durableId="563175143">
+    <w:abstractNumId w:val="0"/>
+  </w:num>
+  <w:num w:numId="12" w16cid:durableId="430591375">
+    <w:abstractNumId w:val="4"/>
+  </w:num>
+  <w:num w:numId="13" w16cid:durableId="2031176898">
+    <w:abstractNumId w:val="12"/>
+  </w:num>
+  <w:num w:numId="14" w16cid:durableId="1095201302">
+    <w:abstractNumId w:val="14"/>
+  </w:num>
+  <w:num w:numId="15" w16cid:durableId="1533957499">
     <w:abstractNumId w:val="3"/>
   </w:num>
-  <w:num w:numId="3">
-    <w:abstractNumId w:val="0"/>
+  <w:num w:numId="16" w16cid:durableId="1530800292">
+    <w:abstractNumId w:val="7"/>
   </w:num>
-  <w:num w:numId="4">
-    <w:abstractNumId w:val="4"/>
-  </w:num>
-  <w:num w:numId="5">
-    <w:abstractNumId w:val="6"/>
-  </w:num>
-  <w:num w:numId="6">
-    <w:abstractNumId w:val="5"/>
-  </w:num>
-  <w:num w:numId="7">
-    <w:abstractNumId w:val="1"/>
+  <w:num w:numId="17" w16cid:durableId="1069035030">
+    <w:abstractNumId w:val="11"/>
   </w:num>
 </w:numbering>
 </file>
@@ -3107,7 +5440,6 @@
   <w:style w:type="character" w:default="1" w:styleId="DefaultParagraphFont">
     <w:name w:val="Default Paragraph Font"/>
     <w:uiPriority w:val="1"/>
-    <w:semiHidden/>
     <w:unhideWhenUsed/>
   </w:style>
   <w:style w:type="table" w:default="1" w:styleId="TableNormal">
@@ -3243,6 +5575,41 @@
     <w:rPr>
       <w:rFonts w:ascii="Calibri" w:eastAsia="Calibri" w:hAnsi="Calibri" w:cs="Calibri"/>
       <w:color w:val="000000"/>
+    </w:rPr>
+  </w:style>
+  <w:style w:type="character" w:styleId="Hyperlink">
+    <w:name w:val="Hyperlink"/>
+    <w:basedOn w:val="DefaultParagraphFont"/>
+    <w:uiPriority w:val="99"/>
+    <w:unhideWhenUsed/>
+    <w:rsid w:val="00317DB8"/>
+    <w:rPr>
+      <w:color w:val="0563C1" w:themeColor="hyperlink"/>
+      <w:u w:val="single"/>
+    </w:rPr>
+  </w:style>
+  <w:style w:type="character" w:styleId="UnresolvedMention">
+    <w:name w:val="Unresolved Mention"/>
+    <w:basedOn w:val="DefaultParagraphFont"/>
+    <w:uiPriority w:val="99"/>
+    <w:semiHidden/>
+    <w:unhideWhenUsed/>
+    <w:rsid w:val="00317DB8"/>
+    <w:rPr>
+      <w:color w:val="605E5C"/>
+      <w:shd w:val="clear" w:color="auto" w:fill="E1DFDD"/>
+    </w:rPr>
+  </w:style>
+  <w:style w:type="character" w:styleId="FollowedHyperlink">
+    <w:name w:val="FollowedHyperlink"/>
+    <w:basedOn w:val="DefaultParagraphFont"/>
+    <w:uiPriority w:val="99"/>
+    <w:semiHidden/>
+    <w:unhideWhenUsed/>
+    <w:rsid w:val="00317DB8"/>
+    <w:rPr>
+      <w:color w:val="954F72" w:themeColor="followedHyperlink"/>
+      <w:u w:val="single"/>
     </w:rPr>
   </w:style>
 </w:styles>

</xml_diff>

<commit_message>
Updated resume to include additional job responsibilites
</commit_message>
<xml_diff>
--- a/documents/DanielBalthaserResume.docx
+++ b/documents/DanielBalthaserResume.docx
@@ -1,6 +1,6 @@
 
 <file path=word/document.xml><?xml version="1.0" encoding="utf-8"?>
-<w:document xmlns:wpc="http://schemas.microsoft.com/office/word/2010/wordprocessingCanvas" xmlns:cx="http://schemas.microsoft.com/office/drawing/2014/chartex" xmlns:cx1="http://schemas.microsoft.com/office/drawing/2015/9/8/chartex" xmlns:cx2="http://schemas.microsoft.com/office/drawing/2015/10/21/chartex" xmlns:cx3="http://schemas.microsoft.com/office/drawing/2016/5/9/chartex" xmlns:cx4="http://schemas.microsoft.com/office/drawing/2016/5/10/chartex" xmlns:cx5="http://schemas.microsoft.com/office/drawing/2016/5/11/chartex" xmlns:cx6="http://schemas.microsoft.com/office/drawing/2016/5/12/chartex" xmlns:cx7="http://schemas.microsoft.com/office/drawing/2016/5/13/chartex" xmlns:cx8="http://schemas.microsoft.com/office/drawing/2016/5/14/chartex" xmlns:mc="http://schemas.openxmlformats.org/markup-compatibility/2006" xmlns:aink="http://schemas.microsoft.com/office/drawing/2016/ink" xmlns:am3d="http://schemas.microsoft.com/office/drawing/2017/model3d" xmlns:o="urn:schemas-microsoft-com:office:office" xmlns:oel="http://schemas.microsoft.com/office/2019/extlst" xmlns:r="http://schemas.openxmlformats.org/officeDocument/2006/relationships" xmlns:m="http://schemas.openxmlformats.org/officeDocument/2006/math" xmlns:v="urn:schemas-microsoft-com:vml" xmlns:wp14="http://schemas.microsoft.com/office/word/2010/wordprocessingDrawing" xmlns:wp="http://schemas.openxmlformats.org/drawingml/2006/wordprocessingDrawing" xmlns:w10="urn:schemas-microsoft-com:office:word" xmlns:w="http://schemas.openxmlformats.org/wordprocessingml/2006/main" xmlns:w14="http://schemas.microsoft.com/office/word/2010/wordml" xmlns:w15="http://schemas.microsoft.com/office/word/2012/wordml" xmlns:w16cex="http://schemas.microsoft.com/office/word/2018/wordml/cex" xmlns:w16cid="http://schemas.microsoft.com/office/word/2016/wordml/cid" xmlns:w16="http://schemas.microsoft.com/office/word/2018/wordml" xmlns:w16sdtdh="http://schemas.microsoft.com/office/word/2020/wordml/sdtdatahash" xmlns:w16se="http://schemas.microsoft.com/office/word/2015/wordml/symex" xmlns:wpg="http://schemas.microsoft.com/office/word/2010/wordprocessingGroup" xmlns:wpi="http://schemas.microsoft.com/office/word/2010/wordprocessingInk" xmlns:wne="http://schemas.microsoft.com/office/word/2006/wordml" xmlns:wps="http://schemas.microsoft.com/office/word/2010/wordprocessingShape" mc:Ignorable="w14 w15 w16se w16cid w16 w16cex w16sdtdh wp14">
+<w:document xmlns:wpc="http://schemas.microsoft.com/office/word/2010/wordprocessingCanvas" xmlns:cx="http://schemas.microsoft.com/office/drawing/2014/chartex" xmlns:cx1="http://schemas.microsoft.com/office/drawing/2015/9/8/chartex" xmlns:cx2="http://schemas.microsoft.com/office/drawing/2015/10/21/chartex" xmlns:cx3="http://schemas.microsoft.com/office/drawing/2016/5/9/chartex" xmlns:cx4="http://schemas.microsoft.com/office/drawing/2016/5/10/chartex" xmlns:cx5="http://schemas.microsoft.com/office/drawing/2016/5/11/chartex" xmlns:cx6="http://schemas.microsoft.com/office/drawing/2016/5/12/chartex" xmlns:cx7="http://schemas.microsoft.com/office/drawing/2016/5/13/chartex" xmlns:cx8="http://schemas.microsoft.com/office/drawing/2016/5/14/chartex" xmlns:mc="http://schemas.openxmlformats.org/markup-compatibility/2006" xmlns:aink="http://schemas.microsoft.com/office/drawing/2016/ink" xmlns:am3d="http://schemas.microsoft.com/office/drawing/2017/model3d" xmlns:o="urn:schemas-microsoft-com:office:office" xmlns:oel="http://schemas.microsoft.com/office/2019/extlst" xmlns:r="http://schemas.openxmlformats.org/officeDocument/2006/relationships" xmlns:m="http://schemas.openxmlformats.org/officeDocument/2006/math" xmlns:v="urn:schemas-microsoft-com:vml" xmlns:wp14="http://schemas.microsoft.com/office/word/2010/wordprocessingDrawing" xmlns:wp="http://schemas.openxmlformats.org/drawingml/2006/wordprocessingDrawing" xmlns:w10="urn:schemas-microsoft-com:office:word" xmlns:w="http://schemas.openxmlformats.org/wordprocessingml/2006/main" xmlns:w14="http://schemas.microsoft.com/office/word/2010/wordml" xmlns:w15="http://schemas.microsoft.com/office/word/2012/wordml" xmlns:w16cex="http://schemas.microsoft.com/office/word/2018/wordml/cex" xmlns:w16cid="http://schemas.microsoft.com/office/word/2016/wordml/cid" xmlns:w16="http://schemas.microsoft.com/office/word/2018/wordml" xmlns:w16du="http://schemas.microsoft.com/office/word/2023/wordml/word16du" xmlns:w16sdtdh="http://schemas.microsoft.com/office/word/2020/wordml/sdtdatahash" xmlns:w16sdtfl="http://schemas.microsoft.com/office/word/2024/wordml/sdtformatlock" xmlns:w16se="http://schemas.microsoft.com/office/word/2015/wordml/symex" xmlns:wpg="http://schemas.microsoft.com/office/word/2010/wordprocessingGroup" xmlns:wpi="http://schemas.microsoft.com/office/word/2010/wordprocessingInk" xmlns:wne="http://schemas.microsoft.com/office/word/2006/wordml" xmlns:wps="http://schemas.microsoft.com/office/word/2010/wordprocessingShape" mc:Ignorable="w14 w15 w16se w16cid w16 w16cex w16sdtdh w16sdtfl w16du wp14">
   <w:body>
     <w:tbl>
       <w:tblPr>
@@ -40,38 +40,12 @@
                 <w:rFonts w:asciiTheme="majorHAnsi" w:hAnsiTheme="majorHAnsi"/>
               </w:rPr>
             </w:pPr>
-            <w:proofErr w:type="gramStart"/>
-            <w:r>
-              <w:rPr>
-                <w:rFonts w:asciiTheme="majorHAnsi" w:hAnsiTheme="majorHAnsi"/>
-                <w:color w:val="FFFFFF"/>
+            <w:r>
+              <w:rPr>
+                <w:rFonts w:asciiTheme="majorHAnsi" w:hAnsiTheme="majorHAnsi"/>
                 <w:sz w:val="52"/>
-                <w:shd w:val="clear" w:color="auto" w:fill="00B0F0"/>
-              </w:rPr>
-              <w:t>DB</w:t>
-            </w:r>
-            <w:r>
-              <w:rPr>
-                <w:rFonts w:asciiTheme="majorHAnsi" w:hAnsiTheme="majorHAnsi"/>
-                <w:color w:val="00B0F0"/>
-                <w:sz w:val="52"/>
-              </w:rPr>
-              <w:t xml:space="preserve"> </w:t>
-            </w:r>
-            <w:r>
-              <w:rPr>
-                <w:rFonts w:asciiTheme="majorHAnsi" w:hAnsiTheme="majorHAnsi"/>
-                <w:sz w:val="52"/>
-              </w:rPr>
-              <w:t xml:space="preserve"> Daniel</w:t>
-            </w:r>
-            <w:proofErr w:type="gramEnd"/>
-            <w:r>
-              <w:rPr>
-                <w:rFonts w:asciiTheme="majorHAnsi" w:hAnsiTheme="majorHAnsi"/>
-                <w:sz w:val="52"/>
-              </w:rPr>
-              <w:t xml:space="preserve"> Balthaser</w:t>
+              </w:rPr>
+              <w:t>Daniel Balthaser</w:t>
             </w:r>
           </w:p>
           <w:p>
@@ -116,21 +90,7 @@
                   <w:rStyle w:val="Hyperlink"/>
                   <w:rFonts w:asciiTheme="majorHAnsi" w:hAnsiTheme="majorHAnsi"/>
                 </w:rPr>
-                <w:t>dan@danbalt</w:t>
-              </w:r>
-              <w:r>
-                <w:rPr>
-                  <w:rStyle w:val="Hyperlink"/>
-                  <w:rFonts w:asciiTheme="majorHAnsi" w:hAnsiTheme="majorHAnsi"/>
-                </w:rPr>
-                <w:t>h</w:t>
-              </w:r>
-              <w:r>
-                <w:rPr>
-                  <w:rStyle w:val="Hyperlink"/>
-                  <w:rFonts w:asciiTheme="majorHAnsi" w:hAnsiTheme="majorHAnsi"/>
-                </w:rPr>
-                <w:t>aser.com</w:t>
+                <w:t>dan@danbalthaser.com</w:t>
               </w:r>
             </w:hyperlink>
           </w:p>
@@ -549,7 +509,85 @@
         <w:rPr>
           <w:rFonts w:asciiTheme="majorHAnsi" w:hAnsiTheme="majorHAnsi"/>
         </w:rPr>
-        <w:t>Led and developed a team of more than 200 employees including Directors, Architects, Managers, Trainers, Team Leaders, Developers and QA Engineers across four countries on two continents.</w:t>
+        <w:t>Led and developed a team of more than 200 employees including Directors, Architects, Managers, Trainers, Team Leaders, Developers</w:t>
+      </w:r>
+      <w:r>
+        <w:rPr>
+          <w:rFonts w:asciiTheme="majorHAnsi" w:hAnsiTheme="majorHAnsi"/>
+        </w:rPr>
+        <w:t>,</w:t>
+      </w:r>
+      <w:r>
+        <w:rPr>
+          <w:rFonts w:asciiTheme="majorHAnsi" w:hAnsiTheme="majorHAnsi"/>
+        </w:rPr>
+        <w:t xml:space="preserve"> QA</w:t>
+      </w:r>
+      <w:r>
+        <w:rPr>
+          <w:rFonts w:asciiTheme="majorHAnsi" w:hAnsiTheme="majorHAnsi"/>
+        </w:rPr>
+        <w:t xml:space="preserve"> Engineers</w:t>
+      </w:r>
+      <w:r>
+        <w:rPr>
+          <w:rFonts w:asciiTheme="majorHAnsi" w:hAnsiTheme="majorHAnsi"/>
+        </w:rPr>
+        <w:t>, DevOps</w:t>
+      </w:r>
+      <w:r>
+        <w:rPr>
+          <w:rFonts w:asciiTheme="majorHAnsi" w:hAnsiTheme="majorHAnsi"/>
+        </w:rPr>
+        <w:t xml:space="preserve"> </w:t>
+      </w:r>
+      <w:r>
+        <w:rPr>
+          <w:rFonts w:asciiTheme="majorHAnsi" w:hAnsiTheme="majorHAnsi"/>
+        </w:rPr>
+        <w:t>Engineers</w:t>
+      </w:r>
+      <w:r>
+        <w:rPr>
+          <w:rFonts w:asciiTheme="majorHAnsi" w:hAnsiTheme="majorHAnsi"/>
+        </w:rPr>
+        <w:t>, DBAs</w:t>
+      </w:r>
+      <w:r>
+        <w:rPr>
+          <w:rFonts w:asciiTheme="majorHAnsi" w:hAnsiTheme="majorHAnsi"/>
+        </w:rPr>
+        <w:t>, and Application Support</w:t>
+      </w:r>
+      <w:r>
+        <w:rPr>
+          <w:rFonts w:asciiTheme="majorHAnsi" w:hAnsiTheme="majorHAnsi"/>
+        </w:rPr>
+        <w:t xml:space="preserve"> Engineers across </w:t>
+      </w:r>
+      <w:r>
+        <w:rPr>
+          <w:rFonts w:asciiTheme="majorHAnsi" w:hAnsiTheme="majorHAnsi"/>
+        </w:rPr>
+        <w:t>five</w:t>
+      </w:r>
+      <w:r>
+        <w:rPr>
+          <w:rFonts w:asciiTheme="majorHAnsi" w:hAnsiTheme="majorHAnsi"/>
+        </w:rPr>
+        <w:t xml:space="preserve"> countries on t</w:t>
+      </w:r>
+      <w:r>
+        <w:rPr>
+          <w:rFonts w:asciiTheme="majorHAnsi" w:hAnsiTheme="majorHAnsi"/>
+        </w:rPr>
+        <w:t>hree</w:t>
+      </w:r>
+      <w:r>
+        <w:rPr>
+          <w:rFonts w:asciiTheme="majorHAnsi" w:hAnsiTheme="majorHAnsi"/>
+        </w:rPr>
+        <w:t xml:space="preserve"> continents.</w:t>
       </w:r>
     </w:p>
     <w:p>
@@ -572,7 +610,25 @@
         <w:rPr>
           <w:rFonts w:asciiTheme="majorHAnsi" w:hAnsiTheme="majorHAnsi"/>
         </w:rPr>
-        <w:t>Opened an office in Athens, Greece.</w:t>
+        <w:t xml:space="preserve">Responsible for Engineering, DevOps, </w:t>
+      </w:r>
+      <w:r>
+        <w:rPr>
+          <w:rFonts w:asciiTheme="majorHAnsi" w:hAnsiTheme="majorHAnsi"/>
+        </w:rPr>
+        <w:t>Application Support, DBAs, and Sales</w:t>
+      </w:r>
+      <w:r>
+        <w:rPr>
+          <w:rFonts w:asciiTheme="majorHAnsi" w:hAnsiTheme="majorHAnsi"/>
+        </w:rPr>
+        <w:t>f</w:t>
+      </w:r>
+      <w:r>
+        <w:rPr>
+          <w:rFonts w:asciiTheme="majorHAnsi" w:hAnsiTheme="majorHAnsi"/>
+        </w:rPr>
+        <w:t>orce.</w:t>
       </w:r>
     </w:p>
     <w:p>
@@ -595,7 +651,7 @@
         <w:rPr>
           <w:rFonts w:asciiTheme="majorHAnsi" w:hAnsiTheme="majorHAnsi"/>
         </w:rPr>
-        <w:t>Cultivated company culture, processes, workflows, and applications to facilitate increased employee development, engagement, transparency, accountability, and ROI.</w:t>
+        <w:t>Opened an office in Athens, Greece.</w:t>
       </w:r>
     </w:p>
     <w:p>
@@ -618,7 +674,194 @@
         <w:rPr>
           <w:rFonts w:asciiTheme="majorHAnsi" w:hAnsiTheme="majorHAnsi"/>
         </w:rPr>
-        <w:t>Oversaw planning, design, and implementation of all major line-of-business applications.</w:t>
+        <w:t>Established</w:t>
+      </w:r>
+      <w:r>
+        <w:rPr>
+          <w:rFonts w:asciiTheme="majorHAnsi" w:hAnsiTheme="majorHAnsi"/>
+        </w:rPr>
+        <w:t xml:space="preserve"> processes, workflows, and applications to facilitate increased employee development, engagement, transparency, accountability, and ROI.</w:t>
+      </w:r>
+    </w:p>
+    <w:p>
+      <w:pPr>
+        <w:pStyle w:val="ListParagraph"/>
+        <w:numPr>
+          <w:ilvl w:val="0"/>
+          <w:numId w:val="13"/>
+        </w:numPr>
+        <w:tabs>
+          <w:tab w:val="left" w:pos="450"/>
+        </w:tabs>
+        <w:spacing w:after="79" w:line="259" w:lineRule="auto"/>
+        <w:ind w:left="1440" w:right="0" w:hanging="270"/>
+        <w:rPr>
+          <w:rFonts w:asciiTheme="majorHAnsi" w:hAnsiTheme="majorHAnsi"/>
+        </w:rPr>
+      </w:pPr>
+      <w:r>
+        <w:rPr>
+          <w:rFonts w:asciiTheme="majorHAnsi" w:hAnsiTheme="majorHAnsi"/>
+        </w:rPr>
+        <w:t>Oversaw planning, design, implementation</w:t>
+      </w:r>
+      <w:r>
+        <w:rPr>
+          <w:rFonts w:asciiTheme="majorHAnsi" w:hAnsiTheme="majorHAnsi"/>
+        </w:rPr>
+        <w:t>, and support</w:t>
+      </w:r>
+      <w:r>
+        <w:rPr>
+          <w:rFonts w:asciiTheme="majorHAnsi" w:hAnsiTheme="majorHAnsi"/>
+        </w:rPr>
+        <w:t xml:space="preserve"> of all </w:t>
+      </w:r>
+      <w:r>
+        <w:rPr>
+          <w:rFonts w:asciiTheme="majorHAnsi" w:hAnsiTheme="majorHAnsi"/>
+        </w:rPr>
+        <w:t xml:space="preserve">company </w:t>
+      </w:r>
+      <w:r>
+        <w:rPr>
+          <w:rFonts w:asciiTheme="majorHAnsi" w:hAnsiTheme="majorHAnsi"/>
+        </w:rPr>
+        <w:t>applications</w:t>
+      </w:r>
+      <w:r>
+        <w:rPr>
+          <w:rFonts w:asciiTheme="majorHAnsi" w:hAnsiTheme="majorHAnsi"/>
+        </w:rPr>
+        <w:t xml:space="preserve"> including Nebula </w:t>
+      </w:r>
+      <w:r>
+        <w:rPr>
+          <w:rFonts w:asciiTheme="majorHAnsi" w:hAnsiTheme="majorHAnsi"/>
+        </w:rPr>
+        <w:t>(</w:t>
+      </w:r>
+      <w:r>
+        <w:rPr>
+          <w:rFonts w:asciiTheme="majorHAnsi" w:hAnsiTheme="majorHAnsi"/>
+        </w:rPr>
+        <w:t>an end-to-end eDiscovery platform</w:t>
+      </w:r>
+      <w:r>
+        <w:rPr>
+          <w:rFonts w:asciiTheme="majorHAnsi" w:hAnsiTheme="majorHAnsi"/>
+        </w:rPr>
+        <w:t>)</w:t>
+      </w:r>
+      <w:r>
+        <w:rPr>
+          <w:rFonts w:asciiTheme="majorHAnsi" w:hAnsiTheme="majorHAnsi"/>
+        </w:rPr>
+        <w:t xml:space="preserve">, an eDiscovery processing </w:t>
+      </w:r>
+      <w:r>
+        <w:rPr>
+          <w:rFonts w:asciiTheme="majorHAnsi" w:hAnsiTheme="majorHAnsi"/>
+        </w:rPr>
+        <w:t>platform</w:t>
+      </w:r>
+      <w:r>
+        <w:rPr>
+          <w:rFonts w:asciiTheme="majorHAnsi" w:hAnsiTheme="majorHAnsi"/>
+        </w:rPr>
+        <w:t xml:space="preserve"> handling multiple TB of data per day, </w:t>
+      </w:r>
+      <w:r>
+        <w:rPr>
+          <w:rFonts w:asciiTheme="majorHAnsi" w:hAnsiTheme="majorHAnsi"/>
+        </w:rPr>
+        <w:t xml:space="preserve">300+ </w:t>
+      </w:r>
+      <w:r>
+        <w:rPr>
+          <w:rFonts w:asciiTheme="majorHAnsi" w:hAnsiTheme="majorHAnsi"/>
+        </w:rPr>
+        <w:t>Data Recovery tools</w:t>
+      </w:r>
+      <w:r>
+        <w:rPr>
+          <w:rFonts w:asciiTheme="majorHAnsi" w:hAnsiTheme="majorHAnsi"/>
+        </w:rPr>
+        <w:t xml:space="preserve"> supporting all major filesystems</w:t>
+      </w:r>
+      <w:r>
+        <w:rPr>
+          <w:rFonts w:asciiTheme="majorHAnsi" w:hAnsiTheme="majorHAnsi"/>
+        </w:rPr>
+        <w:t xml:space="preserve">, </w:t>
+      </w:r>
+      <w:proofErr w:type="spellStart"/>
+      <w:r>
+        <w:rPr>
+          <w:rFonts w:asciiTheme="majorHAnsi" w:hAnsiTheme="majorHAnsi"/>
+        </w:rPr>
+        <w:t>Ticket</w:t>
+      </w:r>
+      <w:r>
+        <w:rPr>
+          <w:rFonts w:asciiTheme="majorHAnsi" w:hAnsiTheme="majorHAnsi"/>
+        </w:rPr>
+        <w:t>S</w:t>
+      </w:r>
+      <w:r>
+        <w:rPr>
+          <w:rFonts w:asciiTheme="majorHAnsi" w:hAnsiTheme="majorHAnsi"/>
+        </w:rPr>
+        <w:t>tream</w:t>
+      </w:r>
+      <w:proofErr w:type="spellEnd"/>
+      <w:r>
+        <w:rPr>
+          <w:rFonts w:asciiTheme="majorHAnsi" w:hAnsiTheme="majorHAnsi"/>
+        </w:rPr>
+        <w:t xml:space="preserve"> (an ERP supporting millions of tasks per year), </w:t>
+      </w:r>
+      <w:r>
+        <w:rPr>
+          <w:rFonts w:asciiTheme="majorHAnsi" w:hAnsiTheme="majorHAnsi"/>
+        </w:rPr>
+        <w:t xml:space="preserve">multiple </w:t>
+      </w:r>
+      <w:r>
+        <w:rPr>
+          <w:rFonts w:asciiTheme="majorHAnsi" w:hAnsiTheme="majorHAnsi"/>
+        </w:rPr>
+        <w:t>Sales</w:t>
+      </w:r>
+      <w:r>
+        <w:rPr>
+          <w:rFonts w:asciiTheme="majorHAnsi" w:hAnsiTheme="majorHAnsi"/>
+        </w:rPr>
+        <w:t>f</w:t>
+      </w:r>
+      <w:r>
+        <w:rPr>
+          <w:rFonts w:asciiTheme="majorHAnsi" w:hAnsiTheme="majorHAnsi"/>
+        </w:rPr>
+        <w:t>orce</w:t>
+      </w:r>
+      <w:r>
+        <w:rPr>
+          <w:rFonts w:asciiTheme="majorHAnsi" w:hAnsiTheme="majorHAnsi"/>
+        </w:rPr>
+        <w:t xml:space="preserve"> instances</w:t>
+      </w:r>
+      <w:r>
+        <w:rPr>
+          <w:rFonts w:asciiTheme="majorHAnsi" w:hAnsiTheme="majorHAnsi"/>
+        </w:rPr>
+        <w:t>, Data Preservations tools, etc</w:t>
+      </w:r>
+      <w:r>
+        <w:rPr>
+          <w:rFonts w:asciiTheme="majorHAnsi" w:hAnsiTheme="majorHAnsi"/>
+        </w:rPr>
+        <w:t>.</w:t>
       </w:r>
     </w:p>
     <w:p>
@@ -939,21 +1182,19 @@
         <w:rPr>
           <w:rFonts w:asciiTheme="majorHAnsi" w:hAnsiTheme="majorHAnsi"/>
         </w:rPr>
-        <w:t xml:space="preserve">Evaluated and integrated Kroll Ontrack and Compiled </w:t>
-      </w:r>
-      <w:proofErr w:type="spellStart"/>
-      <w:r>
-        <w:rPr>
-          <w:rFonts w:asciiTheme="majorHAnsi" w:hAnsiTheme="majorHAnsi"/>
-        </w:rPr>
-        <w:t>Softare</w:t>
-      </w:r>
-      <w:proofErr w:type="spellEnd"/>
-      <w:r>
-        <w:rPr>
-          <w:rFonts w:asciiTheme="majorHAnsi" w:hAnsiTheme="majorHAnsi"/>
-        </w:rPr>
-        <w:t xml:space="preserve"> team members and software post-acquisitions.</w:t>
+        <w:t>Evaluated and integrated Kroll Ontrack and Compiled Soft</w:t>
+      </w:r>
+      <w:r>
+        <w:rPr>
+          <w:rFonts w:asciiTheme="majorHAnsi" w:hAnsiTheme="majorHAnsi"/>
+        </w:rPr>
+        <w:t>w</w:t>
+      </w:r>
+      <w:r>
+        <w:rPr>
+          <w:rFonts w:asciiTheme="majorHAnsi" w:hAnsiTheme="majorHAnsi"/>
+        </w:rPr>
+        <w:t>are team members and software post-acquisitions.</w:t>
       </w:r>
     </w:p>
     <w:p>
@@ -1058,15 +1299,7 @@
                 <w:color w:val="00B0F0"/>
                 <w:sz w:val="28"/>
               </w:rPr>
-              <w:t>Director</w:t>
-            </w:r>
-            <w:r>
-              <w:rPr>
-                <w:rFonts w:asciiTheme="majorHAnsi" w:hAnsiTheme="majorHAnsi"/>
-                <w:color w:val="00B0F0"/>
-                <w:sz w:val="28"/>
-              </w:rPr>
-              <w:t>,</w:t>
+              <w:t>Director,</w:t>
             </w:r>
             <w:r>
               <w:rPr>
@@ -1191,6 +1424,7 @@
         <w:rPr>
           <w:rFonts w:asciiTheme="majorHAnsi" w:hAnsiTheme="majorHAnsi"/>
         </w:rPr>
+        <w:lastRenderedPageBreak/>
         <w:t>Managed a team of 30 managers, software engineers, and QA engineers across two states.</w:t>
       </w:r>
     </w:p>
@@ -2194,21 +2428,7 @@
         <w:rPr>
           <w:rFonts w:asciiTheme="majorHAnsi" w:hAnsiTheme="majorHAnsi"/>
         </w:rPr>
-        <w:t xml:space="preserve">Lead programmer/Software engineer on </w:t>
-      </w:r>
-      <w:proofErr w:type="gramStart"/>
-      <w:r>
-        <w:rPr>
-          <w:rFonts w:asciiTheme="majorHAnsi" w:hAnsiTheme="majorHAnsi"/>
-        </w:rPr>
-        <w:t>web-enabled</w:t>
-      </w:r>
-      <w:proofErr w:type="gramEnd"/>
-      <w:r>
-        <w:rPr>
-          <w:rFonts w:asciiTheme="majorHAnsi" w:hAnsiTheme="majorHAnsi"/>
-        </w:rPr>
-        <w:t xml:space="preserve"> ASP.NET (C#) applications and central application authentication server.</w:t>
+        <w:t>Lead programmer/Software engineer on web-enabled ASP.NET (C#) applications and central application authentication server.</w:t>
       </w:r>
     </w:p>
     <w:p>
@@ -2235,6 +2455,7 @@
           <w:rFonts w:asciiTheme="majorHAnsi" w:hAnsiTheme="majorHAnsi"/>
           <w:sz w:val="24"/>
         </w:rPr>
+        <w:lastRenderedPageBreak/>
         <w:t>A</w:t>
       </w:r>
       <w:r>
@@ -2451,7 +2672,7 @@
 </file>
 
 <file path=word/endnotes.xml><?xml version="1.0" encoding="utf-8"?>
-<w:endnotes xmlns:wpc="http://schemas.microsoft.com/office/word/2010/wordprocessingCanvas" xmlns:cx="http://schemas.microsoft.com/office/drawing/2014/chartex" xmlns:cx1="http://schemas.microsoft.com/office/drawing/2015/9/8/chartex" xmlns:cx2="http://schemas.microsoft.com/office/drawing/2015/10/21/chartex" xmlns:cx3="http://schemas.microsoft.com/office/drawing/2016/5/9/chartex" xmlns:cx4="http://schemas.microsoft.com/office/drawing/2016/5/10/chartex" xmlns:cx5="http://schemas.microsoft.com/office/drawing/2016/5/11/chartex" xmlns:cx6="http://schemas.microsoft.com/office/drawing/2016/5/12/chartex" xmlns:cx7="http://schemas.microsoft.com/office/drawing/2016/5/13/chartex" xmlns:cx8="http://schemas.microsoft.com/office/drawing/2016/5/14/chartex" xmlns:mc="http://schemas.openxmlformats.org/markup-compatibility/2006" xmlns:aink="http://schemas.microsoft.com/office/drawing/2016/ink" xmlns:am3d="http://schemas.microsoft.com/office/drawing/2017/model3d" xmlns:o="urn:schemas-microsoft-com:office:office" xmlns:oel="http://schemas.microsoft.com/office/2019/extlst" xmlns:r="http://schemas.openxmlformats.org/officeDocument/2006/relationships" xmlns:m="http://schemas.openxmlformats.org/officeDocument/2006/math" xmlns:v="urn:schemas-microsoft-com:vml" xmlns:wp14="http://schemas.microsoft.com/office/word/2010/wordprocessingDrawing" xmlns:wp="http://schemas.openxmlformats.org/drawingml/2006/wordprocessingDrawing" xmlns:w10="urn:schemas-microsoft-com:office:word" xmlns:w="http://schemas.openxmlformats.org/wordprocessingml/2006/main" xmlns:w14="http://schemas.microsoft.com/office/word/2010/wordml" xmlns:w15="http://schemas.microsoft.com/office/word/2012/wordml" xmlns:w16cex="http://schemas.microsoft.com/office/word/2018/wordml/cex" xmlns:w16cid="http://schemas.microsoft.com/office/word/2016/wordml/cid" xmlns:w16="http://schemas.microsoft.com/office/word/2018/wordml" xmlns:w16sdtdh="http://schemas.microsoft.com/office/word/2020/wordml/sdtdatahash" xmlns:w16se="http://schemas.microsoft.com/office/word/2015/wordml/symex" xmlns:wpg="http://schemas.microsoft.com/office/word/2010/wordprocessingGroup" xmlns:wpi="http://schemas.microsoft.com/office/word/2010/wordprocessingInk" xmlns:wne="http://schemas.microsoft.com/office/word/2006/wordml" xmlns:wps="http://schemas.microsoft.com/office/word/2010/wordprocessingShape" mc:Ignorable="w14 w15 w16se w16cid w16 w16cex w16sdtdh wp14">
+<w:endnotes xmlns:wpc="http://schemas.microsoft.com/office/word/2010/wordprocessingCanvas" xmlns:cx="http://schemas.microsoft.com/office/drawing/2014/chartex" xmlns:cx1="http://schemas.microsoft.com/office/drawing/2015/9/8/chartex" xmlns:cx2="http://schemas.microsoft.com/office/drawing/2015/10/21/chartex" xmlns:cx3="http://schemas.microsoft.com/office/drawing/2016/5/9/chartex" xmlns:cx4="http://schemas.microsoft.com/office/drawing/2016/5/10/chartex" xmlns:cx5="http://schemas.microsoft.com/office/drawing/2016/5/11/chartex" xmlns:cx6="http://schemas.microsoft.com/office/drawing/2016/5/12/chartex" xmlns:cx7="http://schemas.microsoft.com/office/drawing/2016/5/13/chartex" xmlns:cx8="http://schemas.microsoft.com/office/drawing/2016/5/14/chartex" xmlns:mc="http://schemas.openxmlformats.org/markup-compatibility/2006" xmlns:aink="http://schemas.microsoft.com/office/drawing/2016/ink" xmlns:am3d="http://schemas.microsoft.com/office/drawing/2017/model3d" xmlns:o="urn:schemas-microsoft-com:office:office" xmlns:oel="http://schemas.microsoft.com/office/2019/extlst" xmlns:r="http://schemas.openxmlformats.org/officeDocument/2006/relationships" xmlns:m="http://schemas.openxmlformats.org/officeDocument/2006/math" xmlns:v="urn:schemas-microsoft-com:vml" xmlns:wp14="http://schemas.microsoft.com/office/word/2010/wordprocessingDrawing" xmlns:wp="http://schemas.openxmlformats.org/drawingml/2006/wordprocessingDrawing" xmlns:w10="urn:schemas-microsoft-com:office:word" xmlns:w="http://schemas.openxmlformats.org/wordprocessingml/2006/main" xmlns:w14="http://schemas.microsoft.com/office/word/2010/wordml" xmlns:w15="http://schemas.microsoft.com/office/word/2012/wordml" xmlns:w16cex="http://schemas.microsoft.com/office/word/2018/wordml/cex" xmlns:w16cid="http://schemas.microsoft.com/office/word/2016/wordml/cid" xmlns:w16="http://schemas.microsoft.com/office/word/2018/wordml" xmlns:w16du="http://schemas.microsoft.com/office/word/2023/wordml/word16du" xmlns:w16sdtdh="http://schemas.microsoft.com/office/word/2020/wordml/sdtdatahash" xmlns:w16sdtfl="http://schemas.microsoft.com/office/word/2024/wordml/sdtformatlock" xmlns:w16se="http://schemas.microsoft.com/office/word/2015/wordml/symex" xmlns:wpg="http://schemas.microsoft.com/office/word/2010/wordprocessingGroup" xmlns:wpi="http://schemas.microsoft.com/office/word/2010/wordprocessingInk" xmlns:wne="http://schemas.microsoft.com/office/word/2006/wordml" xmlns:wps="http://schemas.microsoft.com/office/word/2010/wordprocessingShape" mc:Ignorable="w14 w15 w16se w16cid w16 w16cex w16sdtdh w16sdtfl w16du wp14">
   <w:endnote w:type="separator" w:id="-1">
     <w:p>
       <w:pPr>
@@ -2476,7 +2697,7 @@
 </file>
 
 <file path=word/footer1.xml><?xml version="1.0" encoding="utf-8"?>
-<w:ftr xmlns:wpc="http://schemas.microsoft.com/office/word/2010/wordprocessingCanvas" xmlns:cx="http://schemas.microsoft.com/office/drawing/2014/chartex" xmlns:cx1="http://schemas.microsoft.com/office/drawing/2015/9/8/chartex" xmlns:cx2="http://schemas.microsoft.com/office/drawing/2015/10/21/chartex" xmlns:cx3="http://schemas.microsoft.com/office/drawing/2016/5/9/chartex" xmlns:cx4="http://schemas.microsoft.com/office/drawing/2016/5/10/chartex" xmlns:cx5="http://schemas.microsoft.com/office/drawing/2016/5/11/chartex" xmlns:cx6="http://schemas.microsoft.com/office/drawing/2016/5/12/chartex" xmlns:cx7="http://schemas.microsoft.com/office/drawing/2016/5/13/chartex" xmlns:cx8="http://schemas.microsoft.com/office/drawing/2016/5/14/chartex" xmlns:mc="http://schemas.openxmlformats.org/markup-compatibility/2006" xmlns:aink="http://schemas.microsoft.com/office/drawing/2016/ink" xmlns:am3d="http://schemas.microsoft.com/office/drawing/2017/model3d" xmlns:o="urn:schemas-microsoft-com:office:office" xmlns:oel="http://schemas.microsoft.com/office/2019/extlst" xmlns:r="http://schemas.openxmlformats.org/officeDocument/2006/relationships" xmlns:m="http://schemas.openxmlformats.org/officeDocument/2006/math" xmlns:v="urn:schemas-microsoft-com:vml" xmlns:wp14="http://schemas.microsoft.com/office/word/2010/wordprocessingDrawing" xmlns:wp="http://schemas.openxmlformats.org/drawingml/2006/wordprocessingDrawing" xmlns:w10="urn:schemas-microsoft-com:office:word" xmlns:w="http://schemas.openxmlformats.org/wordprocessingml/2006/main" xmlns:w14="http://schemas.microsoft.com/office/word/2010/wordml" xmlns:w15="http://schemas.microsoft.com/office/word/2012/wordml" xmlns:w16cex="http://schemas.microsoft.com/office/word/2018/wordml/cex" xmlns:w16cid="http://schemas.microsoft.com/office/word/2016/wordml/cid" xmlns:w16="http://schemas.microsoft.com/office/word/2018/wordml" xmlns:w16sdtdh="http://schemas.microsoft.com/office/word/2020/wordml/sdtdatahash" xmlns:w16se="http://schemas.microsoft.com/office/word/2015/wordml/symex" xmlns:wpg="http://schemas.microsoft.com/office/word/2010/wordprocessingGroup" xmlns:wpi="http://schemas.microsoft.com/office/word/2010/wordprocessingInk" xmlns:wne="http://schemas.microsoft.com/office/word/2006/wordml" xmlns:wps="http://schemas.microsoft.com/office/word/2010/wordprocessingShape" mc:Ignorable="w14 w15 w16se w16cid w16 w16cex w16sdtdh wp14">
+<w:ftr xmlns:wpc="http://schemas.microsoft.com/office/word/2010/wordprocessingCanvas" xmlns:cx="http://schemas.microsoft.com/office/drawing/2014/chartex" xmlns:cx1="http://schemas.microsoft.com/office/drawing/2015/9/8/chartex" xmlns:cx2="http://schemas.microsoft.com/office/drawing/2015/10/21/chartex" xmlns:cx3="http://schemas.microsoft.com/office/drawing/2016/5/9/chartex" xmlns:cx4="http://schemas.microsoft.com/office/drawing/2016/5/10/chartex" xmlns:cx5="http://schemas.microsoft.com/office/drawing/2016/5/11/chartex" xmlns:cx6="http://schemas.microsoft.com/office/drawing/2016/5/12/chartex" xmlns:cx7="http://schemas.microsoft.com/office/drawing/2016/5/13/chartex" xmlns:cx8="http://schemas.microsoft.com/office/drawing/2016/5/14/chartex" xmlns:mc="http://schemas.openxmlformats.org/markup-compatibility/2006" xmlns:aink="http://schemas.microsoft.com/office/drawing/2016/ink" xmlns:am3d="http://schemas.microsoft.com/office/drawing/2017/model3d" xmlns:o="urn:schemas-microsoft-com:office:office" xmlns:oel="http://schemas.microsoft.com/office/2019/extlst" xmlns:r="http://schemas.openxmlformats.org/officeDocument/2006/relationships" xmlns:m="http://schemas.openxmlformats.org/officeDocument/2006/math" xmlns:v="urn:schemas-microsoft-com:vml" xmlns:wp14="http://schemas.microsoft.com/office/word/2010/wordprocessingDrawing" xmlns:wp="http://schemas.openxmlformats.org/drawingml/2006/wordprocessingDrawing" xmlns:w10="urn:schemas-microsoft-com:office:word" xmlns:w="http://schemas.openxmlformats.org/wordprocessingml/2006/main" xmlns:w14="http://schemas.microsoft.com/office/word/2010/wordml" xmlns:w15="http://schemas.microsoft.com/office/word/2012/wordml" xmlns:w16cex="http://schemas.microsoft.com/office/word/2018/wordml/cex" xmlns:w16cid="http://schemas.microsoft.com/office/word/2016/wordml/cid" xmlns:w16="http://schemas.microsoft.com/office/word/2018/wordml" xmlns:w16du="http://schemas.microsoft.com/office/word/2023/wordml/word16du" xmlns:w16sdtdh="http://schemas.microsoft.com/office/word/2020/wordml/sdtdatahash" xmlns:w16sdtfl="http://schemas.microsoft.com/office/word/2024/wordml/sdtformatlock" xmlns:w16se="http://schemas.microsoft.com/office/word/2015/wordml/symex" xmlns:wpg="http://schemas.microsoft.com/office/word/2010/wordprocessingGroup" xmlns:wpi="http://schemas.microsoft.com/office/word/2010/wordprocessingInk" xmlns:wne="http://schemas.microsoft.com/office/word/2006/wordml" xmlns:wps="http://schemas.microsoft.com/office/word/2010/wordprocessingShape" mc:Ignorable="w14 w15 w16se w16cid w16 w16cex w16sdtdh w16sdtfl w16du wp14">
   <w:p>
     <w:pPr>
       <w:pStyle w:val="Footer"/>
@@ -2486,7 +2707,7 @@
 </file>
 
 <file path=word/footer2.xml><?xml version="1.0" encoding="utf-8"?>
-<w:ftr xmlns:wpc="http://schemas.microsoft.com/office/word/2010/wordprocessingCanvas" xmlns:cx="http://schemas.microsoft.com/office/drawing/2014/chartex" xmlns:cx1="http://schemas.microsoft.com/office/drawing/2015/9/8/chartex" xmlns:cx2="http://schemas.microsoft.com/office/drawing/2015/10/21/chartex" xmlns:cx3="http://schemas.microsoft.com/office/drawing/2016/5/9/chartex" xmlns:cx4="http://schemas.microsoft.com/office/drawing/2016/5/10/chartex" xmlns:cx5="http://schemas.microsoft.com/office/drawing/2016/5/11/chartex" xmlns:cx6="http://schemas.microsoft.com/office/drawing/2016/5/12/chartex" xmlns:cx7="http://schemas.microsoft.com/office/drawing/2016/5/13/chartex" xmlns:cx8="http://schemas.microsoft.com/office/drawing/2016/5/14/chartex" xmlns:mc="http://schemas.openxmlformats.org/markup-compatibility/2006" xmlns:aink="http://schemas.microsoft.com/office/drawing/2016/ink" xmlns:am3d="http://schemas.microsoft.com/office/drawing/2017/model3d" xmlns:o="urn:schemas-microsoft-com:office:office" xmlns:oel="http://schemas.microsoft.com/office/2019/extlst" xmlns:r="http://schemas.openxmlformats.org/officeDocument/2006/relationships" xmlns:m="http://schemas.openxmlformats.org/officeDocument/2006/math" xmlns:v="urn:schemas-microsoft-com:vml" xmlns:wp14="http://schemas.microsoft.com/office/word/2010/wordprocessingDrawing" xmlns:wp="http://schemas.openxmlformats.org/drawingml/2006/wordprocessingDrawing" xmlns:w10="urn:schemas-microsoft-com:office:word" xmlns:w="http://schemas.openxmlformats.org/wordprocessingml/2006/main" xmlns:w14="http://schemas.microsoft.com/office/word/2010/wordml" xmlns:w15="http://schemas.microsoft.com/office/word/2012/wordml" xmlns:w16cex="http://schemas.microsoft.com/office/word/2018/wordml/cex" xmlns:w16cid="http://schemas.microsoft.com/office/word/2016/wordml/cid" xmlns:w16="http://schemas.microsoft.com/office/word/2018/wordml" xmlns:w16sdtdh="http://schemas.microsoft.com/office/word/2020/wordml/sdtdatahash" xmlns:w16se="http://schemas.microsoft.com/office/word/2015/wordml/symex" xmlns:wpg="http://schemas.microsoft.com/office/word/2010/wordprocessingGroup" xmlns:wpi="http://schemas.microsoft.com/office/word/2010/wordprocessingInk" xmlns:wne="http://schemas.microsoft.com/office/word/2006/wordml" xmlns:wps="http://schemas.microsoft.com/office/word/2010/wordprocessingShape" mc:Ignorable="w14 w15 w16se w16cid w16 w16cex w16sdtdh wp14">
+<w:ftr xmlns:wpc="http://schemas.microsoft.com/office/word/2010/wordprocessingCanvas" xmlns:cx="http://schemas.microsoft.com/office/drawing/2014/chartex" xmlns:cx1="http://schemas.microsoft.com/office/drawing/2015/9/8/chartex" xmlns:cx2="http://schemas.microsoft.com/office/drawing/2015/10/21/chartex" xmlns:cx3="http://schemas.microsoft.com/office/drawing/2016/5/9/chartex" xmlns:cx4="http://schemas.microsoft.com/office/drawing/2016/5/10/chartex" xmlns:cx5="http://schemas.microsoft.com/office/drawing/2016/5/11/chartex" xmlns:cx6="http://schemas.microsoft.com/office/drawing/2016/5/12/chartex" xmlns:cx7="http://schemas.microsoft.com/office/drawing/2016/5/13/chartex" xmlns:cx8="http://schemas.microsoft.com/office/drawing/2016/5/14/chartex" xmlns:mc="http://schemas.openxmlformats.org/markup-compatibility/2006" xmlns:aink="http://schemas.microsoft.com/office/drawing/2016/ink" xmlns:am3d="http://schemas.microsoft.com/office/drawing/2017/model3d" xmlns:o="urn:schemas-microsoft-com:office:office" xmlns:oel="http://schemas.microsoft.com/office/2019/extlst" xmlns:r="http://schemas.openxmlformats.org/officeDocument/2006/relationships" xmlns:m="http://schemas.openxmlformats.org/officeDocument/2006/math" xmlns:v="urn:schemas-microsoft-com:vml" xmlns:wp14="http://schemas.microsoft.com/office/word/2010/wordprocessingDrawing" xmlns:wp="http://schemas.openxmlformats.org/drawingml/2006/wordprocessingDrawing" xmlns:w10="urn:schemas-microsoft-com:office:word" xmlns:w="http://schemas.openxmlformats.org/wordprocessingml/2006/main" xmlns:w14="http://schemas.microsoft.com/office/word/2010/wordml" xmlns:w15="http://schemas.microsoft.com/office/word/2012/wordml" xmlns:w16cex="http://schemas.microsoft.com/office/word/2018/wordml/cex" xmlns:w16cid="http://schemas.microsoft.com/office/word/2016/wordml/cid" xmlns:w16="http://schemas.microsoft.com/office/word/2018/wordml" xmlns:w16du="http://schemas.microsoft.com/office/word/2023/wordml/word16du" xmlns:w16sdtdh="http://schemas.microsoft.com/office/word/2020/wordml/sdtdatahash" xmlns:w16sdtfl="http://schemas.microsoft.com/office/word/2024/wordml/sdtformatlock" xmlns:w16se="http://schemas.microsoft.com/office/word/2015/wordml/symex" xmlns:wpg="http://schemas.microsoft.com/office/word/2010/wordprocessingGroup" xmlns:wpi="http://schemas.microsoft.com/office/word/2010/wordprocessingInk" xmlns:wne="http://schemas.microsoft.com/office/word/2006/wordml" xmlns:wps="http://schemas.microsoft.com/office/word/2010/wordprocessingShape" mc:Ignorable="w14 w15 w16se w16cid w16 w16cex w16sdtdh w16sdtfl w16du wp14">
   <w:p>
     <w:pPr>
       <w:pStyle w:val="Footer"/>
@@ -2496,7 +2717,7 @@
 </file>
 
 <file path=word/footer3.xml><?xml version="1.0" encoding="utf-8"?>
-<w:ftr xmlns:wpc="http://schemas.microsoft.com/office/word/2010/wordprocessingCanvas" xmlns:cx="http://schemas.microsoft.com/office/drawing/2014/chartex" xmlns:cx1="http://schemas.microsoft.com/office/drawing/2015/9/8/chartex" xmlns:cx2="http://schemas.microsoft.com/office/drawing/2015/10/21/chartex" xmlns:cx3="http://schemas.microsoft.com/office/drawing/2016/5/9/chartex" xmlns:cx4="http://schemas.microsoft.com/office/drawing/2016/5/10/chartex" xmlns:cx5="http://schemas.microsoft.com/office/drawing/2016/5/11/chartex" xmlns:cx6="http://schemas.microsoft.com/office/drawing/2016/5/12/chartex" xmlns:cx7="http://schemas.microsoft.com/office/drawing/2016/5/13/chartex" xmlns:cx8="http://schemas.microsoft.com/office/drawing/2016/5/14/chartex" xmlns:mc="http://schemas.openxmlformats.org/markup-compatibility/2006" xmlns:aink="http://schemas.microsoft.com/office/drawing/2016/ink" xmlns:am3d="http://schemas.microsoft.com/office/drawing/2017/model3d" xmlns:o="urn:schemas-microsoft-com:office:office" xmlns:oel="http://schemas.microsoft.com/office/2019/extlst" xmlns:r="http://schemas.openxmlformats.org/officeDocument/2006/relationships" xmlns:m="http://schemas.openxmlformats.org/officeDocument/2006/math" xmlns:v="urn:schemas-microsoft-com:vml" xmlns:wp14="http://schemas.microsoft.com/office/word/2010/wordprocessingDrawing" xmlns:wp="http://schemas.openxmlformats.org/drawingml/2006/wordprocessingDrawing" xmlns:w10="urn:schemas-microsoft-com:office:word" xmlns:w="http://schemas.openxmlformats.org/wordprocessingml/2006/main" xmlns:w14="http://schemas.microsoft.com/office/word/2010/wordml" xmlns:w15="http://schemas.microsoft.com/office/word/2012/wordml" xmlns:w16cex="http://schemas.microsoft.com/office/word/2018/wordml/cex" xmlns:w16cid="http://schemas.microsoft.com/office/word/2016/wordml/cid" xmlns:w16="http://schemas.microsoft.com/office/word/2018/wordml" xmlns:w16sdtdh="http://schemas.microsoft.com/office/word/2020/wordml/sdtdatahash" xmlns:w16se="http://schemas.microsoft.com/office/word/2015/wordml/symex" xmlns:wpg="http://schemas.microsoft.com/office/word/2010/wordprocessingGroup" xmlns:wpi="http://schemas.microsoft.com/office/word/2010/wordprocessingInk" xmlns:wne="http://schemas.microsoft.com/office/word/2006/wordml" xmlns:wps="http://schemas.microsoft.com/office/word/2010/wordprocessingShape" mc:Ignorable="w14 w15 w16se w16cid w16 w16cex w16sdtdh wp14">
+<w:ftr xmlns:wpc="http://schemas.microsoft.com/office/word/2010/wordprocessingCanvas" xmlns:cx="http://schemas.microsoft.com/office/drawing/2014/chartex" xmlns:cx1="http://schemas.microsoft.com/office/drawing/2015/9/8/chartex" xmlns:cx2="http://schemas.microsoft.com/office/drawing/2015/10/21/chartex" xmlns:cx3="http://schemas.microsoft.com/office/drawing/2016/5/9/chartex" xmlns:cx4="http://schemas.microsoft.com/office/drawing/2016/5/10/chartex" xmlns:cx5="http://schemas.microsoft.com/office/drawing/2016/5/11/chartex" xmlns:cx6="http://schemas.microsoft.com/office/drawing/2016/5/12/chartex" xmlns:cx7="http://schemas.microsoft.com/office/drawing/2016/5/13/chartex" xmlns:cx8="http://schemas.microsoft.com/office/drawing/2016/5/14/chartex" xmlns:mc="http://schemas.openxmlformats.org/markup-compatibility/2006" xmlns:aink="http://schemas.microsoft.com/office/drawing/2016/ink" xmlns:am3d="http://schemas.microsoft.com/office/drawing/2017/model3d" xmlns:o="urn:schemas-microsoft-com:office:office" xmlns:oel="http://schemas.microsoft.com/office/2019/extlst" xmlns:r="http://schemas.openxmlformats.org/officeDocument/2006/relationships" xmlns:m="http://schemas.openxmlformats.org/officeDocument/2006/math" xmlns:v="urn:schemas-microsoft-com:vml" xmlns:wp14="http://schemas.microsoft.com/office/word/2010/wordprocessingDrawing" xmlns:wp="http://schemas.openxmlformats.org/drawingml/2006/wordprocessingDrawing" xmlns:w10="urn:schemas-microsoft-com:office:word" xmlns:w="http://schemas.openxmlformats.org/wordprocessingml/2006/main" xmlns:w14="http://schemas.microsoft.com/office/word/2010/wordml" xmlns:w15="http://schemas.microsoft.com/office/word/2012/wordml" xmlns:w16cex="http://schemas.microsoft.com/office/word/2018/wordml/cex" xmlns:w16cid="http://schemas.microsoft.com/office/word/2016/wordml/cid" xmlns:w16="http://schemas.microsoft.com/office/word/2018/wordml" xmlns:w16du="http://schemas.microsoft.com/office/word/2023/wordml/word16du" xmlns:w16sdtdh="http://schemas.microsoft.com/office/word/2020/wordml/sdtdatahash" xmlns:w16sdtfl="http://schemas.microsoft.com/office/word/2024/wordml/sdtformatlock" xmlns:w16se="http://schemas.microsoft.com/office/word/2015/wordml/symex" xmlns:wpg="http://schemas.microsoft.com/office/word/2010/wordprocessingGroup" xmlns:wpi="http://schemas.microsoft.com/office/word/2010/wordprocessingInk" xmlns:wne="http://schemas.microsoft.com/office/word/2006/wordml" xmlns:wps="http://schemas.microsoft.com/office/word/2010/wordprocessingShape" mc:Ignorable="w14 w15 w16se w16cid w16 w16cex w16sdtdh w16sdtfl w16du wp14">
   <w:p>
     <w:pPr>
       <w:pStyle w:val="Footer"/>
@@ -2506,7 +2727,7 @@
 </file>
 
 <file path=word/footnotes.xml><?xml version="1.0" encoding="utf-8"?>
-<w:footnotes xmlns:wpc="http://schemas.microsoft.com/office/word/2010/wordprocessingCanvas" xmlns:cx="http://schemas.microsoft.com/office/drawing/2014/chartex" xmlns:cx1="http://schemas.microsoft.com/office/drawing/2015/9/8/chartex" xmlns:cx2="http://schemas.microsoft.com/office/drawing/2015/10/21/chartex" xmlns:cx3="http://schemas.microsoft.com/office/drawing/2016/5/9/chartex" xmlns:cx4="http://schemas.microsoft.com/office/drawing/2016/5/10/chartex" xmlns:cx5="http://schemas.microsoft.com/office/drawing/2016/5/11/chartex" xmlns:cx6="http://schemas.microsoft.com/office/drawing/2016/5/12/chartex" xmlns:cx7="http://schemas.microsoft.com/office/drawing/2016/5/13/chartex" xmlns:cx8="http://schemas.microsoft.com/office/drawing/2016/5/14/chartex" xmlns:mc="http://schemas.openxmlformats.org/markup-compatibility/2006" xmlns:aink="http://schemas.microsoft.com/office/drawing/2016/ink" xmlns:am3d="http://schemas.microsoft.com/office/drawing/2017/model3d" xmlns:o="urn:schemas-microsoft-com:office:office" xmlns:oel="http://schemas.microsoft.com/office/2019/extlst" xmlns:r="http://schemas.openxmlformats.org/officeDocument/2006/relationships" xmlns:m="http://schemas.openxmlformats.org/officeDocument/2006/math" xmlns:v="urn:schemas-microsoft-com:vml" xmlns:wp14="http://schemas.microsoft.com/office/word/2010/wordprocessingDrawing" xmlns:wp="http://schemas.openxmlformats.org/drawingml/2006/wordprocessingDrawing" xmlns:w10="urn:schemas-microsoft-com:office:word" xmlns:w="http://schemas.openxmlformats.org/wordprocessingml/2006/main" xmlns:w14="http://schemas.microsoft.com/office/word/2010/wordml" xmlns:w15="http://schemas.microsoft.com/office/word/2012/wordml" xmlns:w16cex="http://schemas.microsoft.com/office/word/2018/wordml/cex" xmlns:w16cid="http://schemas.microsoft.com/office/word/2016/wordml/cid" xmlns:w16="http://schemas.microsoft.com/office/word/2018/wordml" xmlns:w16sdtdh="http://schemas.microsoft.com/office/word/2020/wordml/sdtdatahash" xmlns:w16se="http://schemas.microsoft.com/office/word/2015/wordml/symex" xmlns:wpg="http://schemas.microsoft.com/office/word/2010/wordprocessingGroup" xmlns:wpi="http://schemas.microsoft.com/office/word/2010/wordprocessingInk" xmlns:wne="http://schemas.microsoft.com/office/word/2006/wordml" xmlns:wps="http://schemas.microsoft.com/office/word/2010/wordprocessingShape" mc:Ignorable="w14 w15 w16se w16cid w16 w16cex w16sdtdh wp14">
+<w:footnotes xmlns:wpc="http://schemas.microsoft.com/office/word/2010/wordprocessingCanvas" xmlns:cx="http://schemas.microsoft.com/office/drawing/2014/chartex" xmlns:cx1="http://schemas.microsoft.com/office/drawing/2015/9/8/chartex" xmlns:cx2="http://schemas.microsoft.com/office/drawing/2015/10/21/chartex" xmlns:cx3="http://schemas.microsoft.com/office/drawing/2016/5/9/chartex" xmlns:cx4="http://schemas.microsoft.com/office/drawing/2016/5/10/chartex" xmlns:cx5="http://schemas.microsoft.com/office/drawing/2016/5/11/chartex" xmlns:cx6="http://schemas.microsoft.com/office/drawing/2016/5/12/chartex" xmlns:cx7="http://schemas.microsoft.com/office/drawing/2016/5/13/chartex" xmlns:cx8="http://schemas.microsoft.com/office/drawing/2016/5/14/chartex" xmlns:mc="http://schemas.openxmlformats.org/markup-compatibility/2006" xmlns:aink="http://schemas.microsoft.com/office/drawing/2016/ink" xmlns:am3d="http://schemas.microsoft.com/office/drawing/2017/model3d" xmlns:o="urn:schemas-microsoft-com:office:office" xmlns:oel="http://schemas.microsoft.com/office/2019/extlst" xmlns:r="http://schemas.openxmlformats.org/officeDocument/2006/relationships" xmlns:m="http://schemas.openxmlformats.org/officeDocument/2006/math" xmlns:v="urn:schemas-microsoft-com:vml" xmlns:wp14="http://schemas.microsoft.com/office/word/2010/wordprocessingDrawing" xmlns:wp="http://schemas.openxmlformats.org/drawingml/2006/wordprocessingDrawing" xmlns:w10="urn:schemas-microsoft-com:office:word" xmlns:w="http://schemas.openxmlformats.org/wordprocessingml/2006/main" xmlns:w14="http://schemas.microsoft.com/office/word/2010/wordml" xmlns:w15="http://schemas.microsoft.com/office/word/2012/wordml" xmlns:w16cex="http://schemas.microsoft.com/office/word/2018/wordml/cex" xmlns:w16cid="http://schemas.microsoft.com/office/word/2016/wordml/cid" xmlns:w16="http://schemas.microsoft.com/office/word/2018/wordml" xmlns:w16du="http://schemas.microsoft.com/office/word/2023/wordml/word16du" xmlns:w16sdtdh="http://schemas.microsoft.com/office/word/2020/wordml/sdtdatahash" xmlns:w16sdtfl="http://schemas.microsoft.com/office/word/2024/wordml/sdtformatlock" xmlns:w16se="http://schemas.microsoft.com/office/word/2015/wordml/symex" xmlns:wpg="http://schemas.microsoft.com/office/word/2010/wordprocessingGroup" xmlns:wpi="http://schemas.microsoft.com/office/word/2010/wordprocessingInk" xmlns:wne="http://schemas.microsoft.com/office/word/2006/wordml" xmlns:wps="http://schemas.microsoft.com/office/word/2010/wordprocessingShape" mc:Ignorable="w14 w15 w16se w16cid w16 w16cex w16sdtdh w16sdtfl w16du wp14">
   <w:footnote w:type="separator" w:id="-1">
     <w:p>
       <w:pPr>
@@ -2531,7 +2752,7 @@
 </file>
 
 <file path=word/header1.xml><?xml version="1.0" encoding="utf-8"?>
-<w:hdr xmlns:wpc="http://schemas.microsoft.com/office/word/2010/wordprocessingCanvas" xmlns:cx="http://schemas.microsoft.com/office/drawing/2014/chartex" xmlns:cx1="http://schemas.microsoft.com/office/drawing/2015/9/8/chartex" xmlns:cx2="http://schemas.microsoft.com/office/drawing/2015/10/21/chartex" xmlns:cx3="http://schemas.microsoft.com/office/drawing/2016/5/9/chartex" xmlns:cx4="http://schemas.microsoft.com/office/drawing/2016/5/10/chartex" xmlns:cx5="http://schemas.microsoft.com/office/drawing/2016/5/11/chartex" xmlns:cx6="http://schemas.microsoft.com/office/drawing/2016/5/12/chartex" xmlns:cx7="http://schemas.microsoft.com/office/drawing/2016/5/13/chartex" xmlns:cx8="http://schemas.microsoft.com/office/drawing/2016/5/14/chartex" xmlns:mc="http://schemas.openxmlformats.org/markup-compatibility/2006" xmlns:aink="http://schemas.microsoft.com/office/drawing/2016/ink" xmlns:am3d="http://schemas.microsoft.com/office/drawing/2017/model3d" xmlns:o="urn:schemas-microsoft-com:office:office" xmlns:oel="http://schemas.microsoft.com/office/2019/extlst" xmlns:r="http://schemas.openxmlformats.org/officeDocument/2006/relationships" xmlns:m="http://schemas.openxmlformats.org/officeDocument/2006/math" xmlns:v="urn:schemas-microsoft-com:vml" xmlns:wp14="http://schemas.microsoft.com/office/word/2010/wordprocessingDrawing" xmlns:wp="http://schemas.openxmlformats.org/drawingml/2006/wordprocessingDrawing" xmlns:w10="urn:schemas-microsoft-com:office:word" xmlns:w="http://schemas.openxmlformats.org/wordprocessingml/2006/main" xmlns:w14="http://schemas.microsoft.com/office/word/2010/wordml" xmlns:w15="http://schemas.microsoft.com/office/word/2012/wordml" xmlns:w16cex="http://schemas.microsoft.com/office/word/2018/wordml/cex" xmlns:w16cid="http://schemas.microsoft.com/office/word/2016/wordml/cid" xmlns:w16="http://schemas.microsoft.com/office/word/2018/wordml" xmlns:w16sdtdh="http://schemas.microsoft.com/office/word/2020/wordml/sdtdatahash" xmlns:w16se="http://schemas.microsoft.com/office/word/2015/wordml/symex" xmlns:wpg="http://schemas.microsoft.com/office/word/2010/wordprocessingGroup" xmlns:wpi="http://schemas.microsoft.com/office/word/2010/wordprocessingInk" xmlns:wne="http://schemas.microsoft.com/office/word/2006/wordml" xmlns:wps="http://schemas.microsoft.com/office/word/2010/wordprocessingShape" mc:Ignorable="w14 w15 w16se w16cid w16 w16cex w16sdtdh wp14">
+<w:hdr xmlns:wpc="http://schemas.microsoft.com/office/word/2010/wordprocessingCanvas" xmlns:cx="http://schemas.microsoft.com/office/drawing/2014/chartex" xmlns:cx1="http://schemas.microsoft.com/office/drawing/2015/9/8/chartex" xmlns:cx2="http://schemas.microsoft.com/office/drawing/2015/10/21/chartex" xmlns:cx3="http://schemas.microsoft.com/office/drawing/2016/5/9/chartex" xmlns:cx4="http://schemas.microsoft.com/office/drawing/2016/5/10/chartex" xmlns:cx5="http://schemas.microsoft.com/office/drawing/2016/5/11/chartex" xmlns:cx6="http://schemas.microsoft.com/office/drawing/2016/5/12/chartex" xmlns:cx7="http://schemas.microsoft.com/office/drawing/2016/5/13/chartex" xmlns:cx8="http://schemas.microsoft.com/office/drawing/2016/5/14/chartex" xmlns:mc="http://schemas.openxmlformats.org/markup-compatibility/2006" xmlns:aink="http://schemas.microsoft.com/office/drawing/2016/ink" xmlns:am3d="http://schemas.microsoft.com/office/drawing/2017/model3d" xmlns:o="urn:schemas-microsoft-com:office:office" xmlns:oel="http://schemas.microsoft.com/office/2019/extlst" xmlns:r="http://schemas.openxmlformats.org/officeDocument/2006/relationships" xmlns:m="http://schemas.openxmlformats.org/officeDocument/2006/math" xmlns:v="urn:schemas-microsoft-com:vml" xmlns:wp14="http://schemas.microsoft.com/office/word/2010/wordprocessingDrawing" xmlns:wp="http://schemas.openxmlformats.org/drawingml/2006/wordprocessingDrawing" xmlns:w10="urn:schemas-microsoft-com:office:word" xmlns:w="http://schemas.openxmlformats.org/wordprocessingml/2006/main" xmlns:w14="http://schemas.microsoft.com/office/word/2010/wordml" xmlns:w15="http://schemas.microsoft.com/office/word/2012/wordml" xmlns:w16cex="http://schemas.microsoft.com/office/word/2018/wordml/cex" xmlns:w16cid="http://schemas.microsoft.com/office/word/2016/wordml/cid" xmlns:w16="http://schemas.microsoft.com/office/word/2018/wordml" xmlns:w16du="http://schemas.microsoft.com/office/word/2023/wordml/word16du" xmlns:w16sdtdh="http://schemas.microsoft.com/office/word/2020/wordml/sdtdatahash" xmlns:w16sdtfl="http://schemas.microsoft.com/office/word/2024/wordml/sdtformatlock" xmlns:w16se="http://schemas.microsoft.com/office/word/2015/wordml/symex" xmlns:wpg="http://schemas.microsoft.com/office/word/2010/wordprocessingGroup" xmlns:wpi="http://schemas.microsoft.com/office/word/2010/wordprocessingInk" xmlns:wne="http://schemas.microsoft.com/office/word/2006/wordml" xmlns:wps="http://schemas.microsoft.com/office/word/2010/wordprocessingShape" mc:Ignorable="w14 w15 w16se w16cid w16 w16cex w16sdtdh w16sdtfl w16du wp14">
   <w:p>
     <w:pPr>
       <w:pStyle w:val="Header"/>
@@ -2541,7 +2762,7 @@
 </file>
 
 <file path=word/header2.xml><?xml version="1.0" encoding="utf-8"?>
-<w:hdr xmlns:wpc="http://schemas.microsoft.com/office/word/2010/wordprocessingCanvas" xmlns:cx="http://schemas.microsoft.com/office/drawing/2014/chartex" xmlns:cx1="http://schemas.microsoft.com/office/drawing/2015/9/8/chartex" xmlns:cx2="http://schemas.microsoft.com/office/drawing/2015/10/21/chartex" xmlns:cx3="http://schemas.microsoft.com/office/drawing/2016/5/9/chartex" xmlns:cx4="http://schemas.microsoft.com/office/drawing/2016/5/10/chartex" xmlns:cx5="http://schemas.microsoft.com/office/drawing/2016/5/11/chartex" xmlns:cx6="http://schemas.microsoft.com/office/drawing/2016/5/12/chartex" xmlns:cx7="http://schemas.microsoft.com/office/drawing/2016/5/13/chartex" xmlns:cx8="http://schemas.microsoft.com/office/drawing/2016/5/14/chartex" xmlns:mc="http://schemas.openxmlformats.org/markup-compatibility/2006" xmlns:aink="http://schemas.microsoft.com/office/drawing/2016/ink" xmlns:am3d="http://schemas.microsoft.com/office/drawing/2017/model3d" xmlns:o="urn:schemas-microsoft-com:office:office" xmlns:oel="http://schemas.microsoft.com/office/2019/extlst" xmlns:r="http://schemas.openxmlformats.org/officeDocument/2006/relationships" xmlns:m="http://schemas.openxmlformats.org/officeDocument/2006/math" xmlns:v="urn:schemas-microsoft-com:vml" xmlns:wp14="http://schemas.microsoft.com/office/word/2010/wordprocessingDrawing" xmlns:wp="http://schemas.openxmlformats.org/drawingml/2006/wordprocessingDrawing" xmlns:w10="urn:schemas-microsoft-com:office:word" xmlns:w="http://schemas.openxmlformats.org/wordprocessingml/2006/main" xmlns:w14="http://schemas.microsoft.com/office/word/2010/wordml" xmlns:w15="http://schemas.microsoft.com/office/word/2012/wordml" xmlns:w16cex="http://schemas.microsoft.com/office/word/2018/wordml/cex" xmlns:w16cid="http://schemas.microsoft.com/office/word/2016/wordml/cid" xmlns:w16="http://schemas.microsoft.com/office/word/2018/wordml" xmlns:w16sdtdh="http://schemas.microsoft.com/office/word/2020/wordml/sdtdatahash" xmlns:w16se="http://schemas.microsoft.com/office/word/2015/wordml/symex" xmlns:wpg="http://schemas.microsoft.com/office/word/2010/wordprocessingGroup" xmlns:wpi="http://schemas.microsoft.com/office/word/2010/wordprocessingInk" xmlns:wne="http://schemas.microsoft.com/office/word/2006/wordml" xmlns:wps="http://schemas.microsoft.com/office/word/2010/wordprocessingShape" mc:Ignorable="w14 w15 w16se w16cid w16 w16cex w16sdtdh wp14">
+<w:hdr xmlns:wpc="http://schemas.microsoft.com/office/word/2010/wordprocessingCanvas" xmlns:cx="http://schemas.microsoft.com/office/drawing/2014/chartex" xmlns:cx1="http://schemas.microsoft.com/office/drawing/2015/9/8/chartex" xmlns:cx2="http://schemas.microsoft.com/office/drawing/2015/10/21/chartex" xmlns:cx3="http://schemas.microsoft.com/office/drawing/2016/5/9/chartex" xmlns:cx4="http://schemas.microsoft.com/office/drawing/2016/5/10/chartex" xmlns:cx5="http://schemas.microsoft.com/office/drawing/2016/5/11/chartex" xmlns:cx6="http://schemas.microsoft.com/office/drawing/2016/5/12/chartex" xmlns:cx7="http://schemas.microsoft.com/office/drawing/2016/5/13/chartex" xmlns:cx8="http://schemas.microsoft.com/office/drawing/2016/5/14/chartex" xmlns:mc="http://schemas.openxmlformats.org/markup-compatibility/2006" xmlns:aink="http://schemas.microsoft.com/office/drawing/2016/ink" xmlns:am3d="http://schemas.microsoft.com/office/drawing/2017/model3d" xmlns:o="urn:schemas-microsoft-com:office:office" xmlns:oel="http://schemas.microsoft.com/office/2019/extlst" xmlns:r="http://schemas.openxmlformats.org/officeDocument/2006/relationships" xmlns:m="http://schemas.openxmlformats.org/officeDocument/2006/math" xmlns:v="urn:schemas-microsoft-com:vml" xmlns:wp14="http://schemas.microsoft.com/office/word/2010/wordprocessingDrawing" xmlns:wp="http://schemas.openxmlformats.org/drawingml/2006/wordprocessingDrawing" xmlns:w10="urn:schemas-microsoft-com:office:word" xmlns:w="http://schemas.openxmlformats.org/wordprocessingml/2006/main" xmlns:w14="http://schemas.microsoft.com/office/word/2010/wordml" xmlns:w15="http://schemas.microsoft.com/office/word/2012/wordml" xmlns:w16cex="http://schemas.microsoft.com/office/word/2018/wordml/cex" xmlns:w16cid="http://schemas.microsoft.com/office/word/2016/wordml/cid" xmlns:w16="http://schemas.microsoft.com/office/word/2018/wordml" xmlns:w16du="http://schemas.microsoft.com/office/word/2023/wordml/word16du" xmlns:w16sdtdh="http://schemas.microsoft.com/office/word/2020/wordml/sdtdatahash" xmlns:w16sdtfl="http://schemas.microsoft.com/office/word/2024/wordml/sdtformatlock" xmlns:w16se="http://schemas.microsoft.com/office/word/2015/wordml/symex" xmlns:wpg="http://schemas.microsoft.com/office/word/2010/wordprocessingGroup" xmlns:wpi="http://schemas.microsoft.com/office/word/2010/wordprocessingInk" xmlns:wne="http://schemas.microsoft.com/office/word/2006/wordml" xmlns:wps="http://schemas.microsoft.com/office/word/2010/wordprocessingShape" mc:Ignorable="w14 w15 w16se w16cid w16 w16cex w16sdtdh w16sdtfl w16du wp14">
   <w:p>
     <w:pPr>
       <w:pStyle w:val="Header"/>
@@ -2551,7 +2772,7 @@
 </file>
 
 <file path=word/header3.xml><?xml version="1.0" encoding="utf-8"?>
-<w:hdr xmlns:wpc="http://schemas.microsoft.com/office/word/2010/wordprocessingCanvas" xmlns:cx="http://schemas.microsoft.com/office/drawing/2014/chartex" xmlns:cx1="http://schemas.microsoft.com/office/drawing/2015/9/8/chartex" xmlns:cx2="http://schemas.microsoft.com/office/drawing/2015/10/21/chartex" xmlns:cx3="http://schemas.microsoft.com/office/drawing/2016/5/9/chartex" xmlns:cx4="http://schemas.microsoft.com/office/drawing/2016/5/10/chartex" xmlns:cx5="http://schemas.microsoft.com/office/drawing/2016/5/11/chartex" xmlns:cx6="http://schemas.microsoft.com/office/drawing/2016/5/12/chartex" xmlns:cx7="http://schemas.microsoft.com/office/drawing/2016/5/13/chartex" xmlns:cx8="http://schemas.microsoft.com/office/drawing/2016/5/14/chartex" xmlns:mc="http://schemas.openxmlformats.org/markup-compatibility/2006" xmlns:aink="http://schemas.microsoft.com/office/drawing/2016/ink" xmlns:am3d="http://schemas.microsoft.com/office/drawing/2017/model3d" xmlns:o="urn:schemas-microsoft-com:office:office" xmlns:oel="http://schemas.microsoft.com/office/2019/extlst" xmlns:r="http://schemas.openxmlformats.org/officeDocument/2006/relationships" xmlns:m="http://schemas.openxmlformats.org/officeDocument/2006/math" xmlns:v="urn:schemas-microsoft-com:vml" xmlns:wp14="http://schemas.microsoft.com/office/word/2010/wordprocessingDrawing" xmlns:wp="http://schemas.openxmlformats.org/drawingml/2006/wordprocessingDrawing" xmlns:w10="urn:schemas-microsoft-com:office:word" xmlns:w="http://schemas.openxmlformats.org/wordprocessingml/2006/main" xmlns:w14="http://schemas.microsoft.com/office/word/2010/wordml" xmlns:w15="http://schemas.microsoft.com/office/word/2012/wordml" xmlns:w16cex="http://schemas.microsoft.com/office/word/2018/wordml/cex" xmlns:w16cid="http://schemas.microsoft.com/office/word/2016/wordml/cid" xmlns:w16="http://schemas.microsoft.com/office/word/2018/wordml" xmlns:w16sdtdh="http://schemas.microsoft.com/office/word/2020/wordml/sdtdatahash" xmlns:w16se="http://schemas.microsoft.com/office/word/2015/wordml/symex" xmlns:wpg="http://schemas.microsoft.com/office/word/2010/wordprocessingGroup" xmlns:wpi="http://schemas.microsoft.com/office/word/2010/wordprocessingInk" xmlns:wne="http://schemas.microsoft.com/office/word/2006/wordml" xmlns:wps="http://schemas.microsoft.com/office/word/2010/wordprocessingShape" mc:Ignorable="w14 w15 w16se w16cid w16 w16cex w16sdtdh wp14">
+<w:hdr xmlns:wpc="http://schemas.microsoft.com/office/word/2010/wordprocessingCanvas" xmlns:cx="http://schemas.microsoft.com/office/drawing/2014/chartex" xmlns:cx1="http://schemas.microsoft.com/office/drawing/2015/9/8/chartex" xmlns:cx2="http://schemas.microsoft.com/office/drawing/2015/10/21/chartex" xmlns:cx3="http://schemas.microsoft.com/office/drawing/2016/5/9/chartex" xmlns:cx4="http://schemas.microsoft.com/office/drawing/2016/5/10/chartex" xmlns:cx5="http://schemas.microsoft.com/office/drawing/2016/5/11/chartex" xmlns:cx6="http://schemas.microsoft.com/office/drawing/2016/5/12/chartex" xmlns:cx7="http://schemas.microsoft.com/office/drawing/2016/5/13/chartex" xmlns:cx8="http://schemas.microsoft.com/office/drawing/2016/5/14/chartex" xmlns:mc="http://schemas.openxmlformats.org/markup-compatibility/2006" xmlns:aink="http://schemas.microsoft.com/office/drawing/2016/ink" xmlns:am3d="http://schemas.microsoft.com/office/drawing/2017/model3d" xmlns:o="urn:schemas-microsoft-com:office:office" xmlns:oel="http://schemas.microsoft.com/office/2019/extlst" xmlns:r="http://schemas.openxmlformats.org/officeDocument/2006/relationships" xmlns:m="http://schemas.openxmlformats.org/officeDocument/2006/math" xmlns:v="urn:schemas-microsoft-com:vml" xmlns:wp14="http://schemas.microsoft.com/office/word/2010/wordprocessingDrawing" xmlns:wp="http://schemas.openxmlformats.org/drawingml/2006/wordprocessingDrawing" xmlns:w10="urn:schemas-microsoft-com:office:word" xmlns:w="http://schemas.openxmlformats.org/wordprocessingml/2006/main" xmlns:w14="http://schemas.microsoft.com/office/word/2010/wordml" xmlns:w15="http://schemas.microsoft.com/office/word/2012/wordml" xmlns:w16cex="http://schemas.microsoft.com/office/word/2018/wordml/cex" xmlns:w16cid="http://schemas.microsoft.com/office/word/2016/wordml/cid" xmlns:w16="http://schemas.microsoft.com/office/word/2018/wordml" xmlns:w16du="http://schemas.microsoft.com/office/word/2023/wordml/word16du" xmlns:w16sdtdh="http://schemas.microsoft.com/office/word/2020/wordml/sdtdatahash" xmlns:w16sdtfl="http://schemas.microsoft.com/office/word/2024/wordml/sdtformatlock" xmlns:w16se="http://schemas.microsoft.com/office/word/2015/wordml/symex" xmlns:wpg="http://schemas.microsoft.com/office/word/2010/wordprocessingGroup" xmlns:wpi="http://schemas.microsoft.com/office/word/2010/wordprocessingInk" xmlns:wne="http://schemas.microsoft.com/office/word/2006/wordml" xmlns:wps="http://schemas.microsoft.com/office/word/2010/wordprocessingShape" mc:Ignorable="w14 w15 w16se w16cid w16 w16cex w16sdtdh w16sdtfl w16du wp14">
   <w:p>
     <w:pPr>
       <w:pStyle w:val="Header"/>
@@ -2561,7 +2782,7 @@
 </file>
 
 <file path=word/numbering.xml><?xml version="1.0" encoding="utf-8"?>
-<w:numbering xmlns:wpc="http://schemas.microsoft.com/office/word/2010/wordprocessingCanvas" xmlns:cx="http://schemas.microsoft.com/office/drawing/2014/chartex" xmlns:cx1="http://schemas.microsoft.com/office/drawing/2015/9/8/chartex" xmlns:cx2="http://schemas.microsoft.com/office/drawing/2015/10/21/chartex" xmlns:cx3="http://schemas.microsoft.com/office/drawing/2016/5/9/chartex" xmlns:cx4="http://schemas.microsoft.com/office/drawing/2016/5/10/chartex" xmlns:cx5="http://schemas.microsoft.com/office/drawing/2016/5/11/chartex" xmlns:cx6="http://schemas.microsoft.com/office/drawing/2016/5/12/chartex" xmlns:cx7="http://schemas.microsoft.com/office/drawing/2016/5/13/chartex" xmlns:cx8="http://schemas.microsoft.com/office/drawing/2016/5/14/chartex" xmlns:mc="http://schemas.openxmlformats.org/markup-compatibility/2006" xmlns:aink="http://schemas.microsoft.com/office/drawing/2016/ink" xmlns:am3d="http://schemas.microsoft.com/office/drawing/2017/model3d" xmlns:o="urn:schemas-microsoft-com:office:office" xmlns:oel="http://schemas.microsoft.com/office/2019/extlst" xmlns:r="http://schemas.openxmlformats.org/officeDocument/2006/relationships" xmlns:m="http://schemas.openxmlformats.org/officeDocument/2006/math" xmlns:v="urn:schemas-microsoft-com:vml" xmlns:wp14="http://schemas.microsoft.com/office/word/2010/wordprocessingDrawing" xmlns:wp="http://schemas.openxmlformats.org/drawingml/2006/wordprocessingDrawing" xmlns:w10="urn:schemas-microsoft-com:office:word" xmlns:w="http://schemas.openxmlformats.org/wordprocessingml/2006/main" xmlns:w14="http://schemas.microsoft.com/office/word/2010/wordml" xmlns:w15="http://schemas.microsoft.com/office/word/2012/wordml" xmlns:w16cex="http://schemas.microsoft.com/office/word/2018/wordml/cex" xmlns:w16cid="http://schemas.microsoft.com/office/word/2016/wordml/cid" xmlns:w16="http://schemas.microsoft.com/office/word/2018/wordml" xmlns:w16sdtdh="http://schemas.microsoft.com/office/word/2020/wordml/sdtdatahash" xmlns:w16se="http://schemas.microsoft.com/office/word/2015/wordml/symex" xmlns:wpg="http://schemas.microsoft.com/office/word/2010/wordprocessingGroup" xmlns:wpi="http://schemas.microsoft.com/office/word/2010/wordprocessingInk" xmlns:wne="http://schemas.microsoft.com/office/word/2006/wordml" xmlns:wps="http://schemas.microsoft.com/office/word/2010/wordprocessingShape" mc:Ignorable="w14 w15 w16se w16cid w16 w16cex w16sdtdh wp14">
+<w:numbering xmlns:wpc="http://schemas.microsoft.com/office/word/2010/wordprocessingCanvas" xmlns:cx="http://schemas.microsoft.com/office/drawing/2014/chartex" xmlns:cx1="http://schemas.microsoft.com/office/drawing/2015/9/8/chartex" xmlns:cx2="http://schemas.microsoft.com/office/drawing/2015/10/21/chartex" xmlns:cx3="http://schemas.microsoft.com/office/drawing/2016/5/9/chartex" xmlns:cx4="http://schemas.microsoft.com/office/drawing/2016/5/10/chartex" xmlns:cx5="http://schemas.microsoft.com/office/drawing/2016/5/11/chartex" xmlns:cx6="http://schemas.microsoft.com/office/drawing/2016/5/12/chartex" xmlns:cx7="http://schemas.microsoft.com/office/drawing/2016/5/13/chartex" xmlns:cx8="http://schemas.microsoft.com/office/drawing/2016/5/14/chartex" xmlns:mc="http://schemas.openxmlformats.org/markup-compatibility/2006" xmlns:aink="http://schemas.microsoft.com/office/drawing/2016/ink" xmlns:am3d="http://schemas.microsoft.com/office/drawing/2017/model3d" xmlns:o="urn:schemas-microsoft-com:office:office" xmlns:oel="http://schemas.microsoft.com/office/2019/extlst" xmlns:r="http://schemas.openxmlformats.org/officeDocument/2006/relationships" xmlns:m="http://schemas.openxmlformats.org/officeDocument/2006/math" xmlns:v="urn:schemas-microsoft-com:vml" xmlns:wp14="http://schemas.microsoft.com/office/word/2010/wordprocessingDrawing" xmlns:wp="http://schemas.openxmlformats.org/drawingml/2006/wordprocessingDrawing" xmlns:w10="urn:schemas-microsoft-com:office:word" xmlns:w="http://schemas.openxmlformats.org/wordprocessingml/2006/main" xmlns:w14="http://schemas.microsoft.com/office/word/2010/wordml" xmlns:w15="http://schemas.microsoft.com/office/word/2012/wordml" xmlns:w16cex="http://schemas.microsoft.com/office/word/2018/wordml/cex" xmlns:w16cid="http://schemas.microsoft.com/office/word/2016/wordml/cid" xmlns:w16="http://schemas.microsoft.com/office/word/2018/wordml" xmlns:w16du="http://schemas.microsoft.com/office/word/2023/wordml/word16du" xmlns:w16sdtdh="http://schemas.microsoft.com/office/word/2020/wordml/sdtdatahash" xmlns:w16sdtfl="http://schemas.microsoft.com/office/word/2024/wordml/sdtformatlock" xmlns:w16se="http://schemas.microsoft.com/office/word/2015/wordml/symex" xmlns:wpg="http://schemas.microsoft.com/office/word/2010/wordprocessingGroup" xmlns:wpi="http://schemas.microsoft.com/office/word/2010/wordprocessingInk" xmlns:wne="http://schemas.microsoft.com/office/word/2006/wordml" xmlns:wps="http://schemas.microsoft.com/office/word/2010/wordprocessingShape" mc:Ignorable="w14 w15 w16se w16cid w16 w16cex w16sdtdh w16sdtfl w16du wp14">
   <w:abstractNum w:abstractNumId="0" w15:restartNumberingAfterBreak="0">
     <w:nsid w:val="13F26984"/>
     <w:multiLevelType w:val="hybridMultilevel"/>
@@ -4989,7 +5210,7 @@
 </file>
 
 <file path=word/styles.xml><?xml version="1.0" encoding="utf-8"?>
-<w:styles xmlns:mc="http://schemas.openxmlformats.org/markup-compatibility/2006" xmlns:r="http://schemas.openxmlformats.org/officeDocument/2006/relationships" xmlns:w="http://schemas.openxmlformats.org/wordprocessingml/2006/main" xmlns:w14="http://schemas.microsoft.com/office/word/2010/wordml" xmlns:w15="http://schemas.microsoft.com/office/word/2012/wordml" xmlns:w16cex="http://schemas.microsoft.com/office/word/2018/wordml/cex" xmlns:w16cid="http://schemas.microsoft.com/office/word/2016/wordml/cid" xmlns:w16="http://schemas.microsoft.com/office/word/2018/wordml" xmlns:w16sdtdh="http://schemas.microsoft.com/office/word/2020/wordml/sdtdatahash" xmlns:w16se="http://schemas.microsoft.com/office/word/2015/wordml/symex" mc:Ignorable="w14 w15 w16se w16cid w16 w16cex w16sdtdh">
+<w:styles xmlns:mc="http://schemas.openxmlformats.org/markup-compatibility/2006" xmlns:r="http://schemas.openxmlformats.org/officeDocument/2006/relationships" xmlns:w="http://schemas.openxmlformats.org/wordprocessingml/2006/main" xmlns:w14="http://schemas.microsoft.com/office/word/2010/wordml" xmlns:w15="http://schemas.microsoft.com/office/word/2012/wordml" xmlns:w16cex="http://schemas.microsoft.com/office/word/2018/wordml/cex" xmlns:w16cid="http://schemas.microsoft.com/office/word/2016/wordml/cid" xmlns:w16="http://schemas.microsoft.com/office/word/2018/wordml" xmlns:w16du="http://schemas.microsoft.com/office/word/2023/wordml/word16du" xmlns:w16sdtdh="http://schemas.microsoft.com/office/word/2020/wordml/sdtdatahash" xmlns:w16sdtfl="http://schemas.microsoft.com/office/word/2024/wordml/sdtformatlock" xmlns:w16se="http://schemas.microsoft.com/office/word/2015/wordml/symex" mc:Ignorable="w14 w15 w16se w16cid w16 w16cex w16sdtdh w16sdtfl w16du">
   <w:docDefaults>
     <w:rPrDefault>
       <w:rPr>
@@ -5440,6 +5661,7 @@
   <w:style w:type="character" w:default="1" w:styleId="DefaultParagraphFont">
     <w:name w:val="Default Paragraph Font"/>
     <w:uiPriority w:val="1"/>
+    <w:semiHidden/>
     <w:unhideWhenUsed/>
   </w:style>
   <w:style w:type="table" w:default="1" w:styleId="TableNormal">

</xml_diff>

<commit_message>
Updated interests and phrasing.
</commit_message>
<xml_diff>
--- a/documents/DanielBalthaserResume.docx
+++ b/documents/DanielBalthaserResume.docx
@@ -54,11 +54,15 @@
               <w:ind w:left="0" w:right="0" w:firstLine="0"/>
               <w:rPr>
                 <w:rFonts w:asciiTheme="majorHAnsi" w:hAnsiTheme="majorHAnsi"/>
+                <w:i/>
+                <w:iCs/>
               </w:rPr>
             </w:pPr>
             <w:r>
               <w:rPr>
                 <w:rFonts w:asciiTheme="majorHAnsi" w:hAnsiTheme="majorHAnsi"/>
+                <w:i/>
+                <w:iCs/>
               </w:rPr>
               <w:tab/>
               <w:t xml:space="preserve">   </w:t>
@@ -66,8 +70,10 @@
             <w:r>
               <w:rPr>
                 <w:rFonts w:asciiTheme="majorHAnsi" w:hAnsiTheme="majorHAnsi"/>
-              </w:rPr>
-              <w:t>Create, Evolve, Refactor, Resolve.</w:t>
+                <w:i/>
+                <w:iCs/>
+              </w:rPr>
+              <w:t>Create, Evolve, Refactor, Resolve</w:t>
             </w:r>
           </w:p>
         </w:tc>
@@ -99,16 +105,6 @@
     </w:tbl>
     <w:p>
       <w:pPr>
-        <w:spacing w:after="0" w:line="259" w:lineRule="auto"/>
-        <w:ind w:left="58" w:right="0" w:firstLine="0"/>
-        <w:jc w:val="center"/>
-        <w:rPr>
-          <w:rFonts w:asciiTheme="majorHAnsi" w:hAnsiTheme="majorHAnsi"/>
-        </w:rPr>
-      </w:pPr>
-    </w:p>
-    <w:p>
-      <w:pPr>
         <w:spacing w:after="270" w:line="259" w:lineRule="auto"/>
         <w:ind w:left="58" w:right="0" w:firstLine="0"/>
         <w:jc w:val="center"/>
@@ -126,191 +122,38 @@
         <w:rPr>
           <w:rFonts w:asciiTheme="majorHAnsi" w:hAnsiTheme="majorHAnsi"/>
         </w:rPr>
-        <w:t xml:space="preserve">loomsburg University: BS, Computer Science and Computer Forensics </w:t>
-      </w:r>
-    </w:p>
-    <w:p>
-      <w:pPr>
-        <w:pStyle w:val="Heading1"/>
-        <w:rPr>
-          <w:rFonts w:asciiTheme="majorHAnsi" w:hAnsiTheme="majorHAnsi"/>
-          <w:sz w:val="24"/>
-        </w:rPr>
-      </w:pPr>
-      <w:r>
-        <w:rPr>
-          <w:rFonts w:asciiTheme="majorHAnsi" w:hAnsiTheme="majorHAnsi"/>
-          <w:sz w:val="24"/>
-        </w:rPr>
-        <w:t>T</w:t>
-      </w:r>
-      <w:r>
-        <w:rPr>
-          <w:rFonts w:asciiTheme="majorHAnsi" w:hAnsiTheme="majorHAnsi"/>
-        </w:rPr>
-        <w:t>ECHNOLOGIES</w:t>
-      </w:r>
-      <w:r>
-        <w:rPr>
-          <w:rFonts w:asciiTheme="majorHAnsi" w:hAnsiTheme="majorHAnsi"/>
-          <w:sz w:val="24"/>
-        </w:rPr>
-        <w:t xml:space="preserve"> </w:t>
-      </w:r>
-    </w:p>
-    <w:tbl>
-      <w:tblPr>
-        <w:tblStyle w:val="TableGrid0"/>
-        <w:tblW w:w="0" w:type="auto"/>
-        <w:tblInd w:w="630" w:type="dxa"/>
-        <w:tblBorders>
-          <w:top w:val="none" w:sz="0" w:space="0" w:color="auto"/>
-          <w:left w:val="none" w:sz="0" w:space="0" w:color="auto"/>
-          <w:bottom w:val="none" w:sz="0" w:space="0" w:color="auto"/>
-          <w:right w:val="none" w:sz="0" w:space="0" w:color="auto"/>
-          <w:insideH w:val="none" w:sz="0" w:space="0" w:color="auto"/>
-          <w:insideV w:val="none" w:sz="0" w:space="0" w:color="auto"/>
-        </w:tblBorders>
-        <w:tblLook w:val="04A0" w:firstRow="1" w:lastRow="0" w:firstColumn="1" w:lastColumn="0" w:noHBand="0" w:noVBand="1"/>
-      </w:tblPr>
-      <w:tblGrid>
-        <w:gridCol w:w="4140"/>
-        <w:gridCol w:w="5300"/>
-      </w:tblGrid>
-      <w:tr>
-        <w:tc>
-          <w:tcPr>
-            <w:tcW w:w="4140" w:type="dxa"/>
-          </w:tcPr>
-          <w:p>
-            <w:pPr>
-              <w:pStyle w:val="ListParagraph"/>
-              <w:numPr>
-                <w:ilvl w:val="0"/>
-                <w:numId w:val="17"/>
-              </w:numPr>
-              <w:ind w:left="435"/>
-              <w:rPr>
-                <w:rFonts w:asciiTheme="majorHAnsi" w:hAnsiTheme="majorHAnsi" w:cstheme="majorHAnsi"/>
-              </w:rPr>
-            </w:pPr>
-            <w:r>
-              <w:rPr>
-                <w:rFonts w:asciiTheme="majorHAnsi" w:hAnsiTheme="majorHAnsi" w:cstheme="majorHAnsi"/>
-              </w:rPr>
-              <w:t>C#/.NET/LINQ/ASP.NET</w:t>
-            </w:r>
-            <w:r>
-              <w:rPr>
-                <w:rFonts w:asciiTheme="majorHAnsi" w:hAnsiTheme="majorHAnsi" w:cstheme="majorHAnsi"/>
-              </w:rPr>
-              <w:t>/C/C++</w:t>
-            </w:r>
-          </w:p>
-        </w:tc>
-        <w:tc>
-          <w:tcPr>
-            <w:tcW w:w="5300" w:type="dxa"/>
-          </w:tcPr>
-          <w:p>
-            <w:pPr>
-              <w:pStyle w:val="ListParagraph"/>
-              <w:numPr>
-                <w:ilvl w:val="0"/>
-                <w:numId w:val="17"/>
-              </w:numPr>
-              <w:ind w:right="672"/>
-              <w:rPr>
-                <w:rFonts w:asciiTheme="majorHAnsi" w:hAnsiTheme="majorHAnsi" w:cstheme="majorHAnsi"/>
-              </w:rPr>
-            </w:pPr>
-            <w:r>
-              <w:rPr>
-                <w:rFonts w:asciiTheme="majorHAnsi" w:hAnsiTheme="majorHAnsi" w:cstheme="majorHAnsi"/>
-              </w:rPr>
-              <w:t>Particle/</w:t>
-            </w:r>
-            <w:r>
-              <w:rPr>
-                <w:rFonts w:asciiTheme="majorHAnsi" w:hAnsiTheme="majorHAnsi" w:cstheme="majorHAnsi"/>
-              </w:rPr>
-              <w:t>Ar</w:t>
-            </w:r>
-            <w:r>
-              <w:rPr>
-                <w:rFonts w:asciiTheme="majorHAnsi" w:hAnsiTheme="majorHAnsi" w:cstheme="majorHAnsi"/>
-              </w:rPr>
-              <w:t>d</w:t>
-            </w:r>
-            <w:r>
-              <w:rPr>
-                <w:rFonts w:asciiTheme="majorHAnsi" w:hAnsiTheme="majorHAnsi" w:cstheme="majorHAnsi"/>
-              </w:rPr>
-              <w:t xml:space="preserve">uino/Raspberry Pi </w:t>
-            </w:r>
-          </w:p>
-        </w:tc>
-      </w:tr>
-      <w:tr>
-        <w:tc>
-          <w:tcPr>
-            <w:tcW w:w="4140" w:type="dxa"/>
-          </w:tcPr>
-          <w:p>
-            <w:pPr>
-              <w:pStyle w:val="ListParagraph"/>
-              <w:numPr>
-                <w:ilvl w:val="0"/>
-                <w:numId w:val="17"/>
-              </w:numPr>
-              <w:ind w:left="435"/>
-              <w:rPr>
-                <w:rFonts w:asciiTheme="majorHAnsi" w:hAnsiTheme="majorHAnsi" w:cstheme="majorHAnsi"/>
-              </w:rPr>
-            </w:pPr>
-            <w:r>
-              <w:rPr>
-                <w:rFonts w:asciiTheme="majorHAnsi" w:hAnsiTheme="majorHAnsi" w:cstheme="majorHAnsi"/>
-              </w:rPr>
-              <w:t>Typescript/Angular</w:t>
-            </w:r>
-          </w:p>
-        </w:tc>
-        <w:tc>
-          <w:tcPr>
-            <w:tcW w:w="5300" w:type="dxa"/>
-          </w:tcPr>
-          <w:p>
-            <w:pPr>
-              <w:pStyle w:val="ListParagraph"/>
-              <w:numPr>
-                <w:ilvl w:val="0"/>
-                <w:numId w:val="17"/>
-              </w:numPr>
-              <w:spacing w:after="9"/>
-              <w:ind w:right="672"/>
-              <w:rPr>
-                <w:rFonts w:asciiTheme="majorHAnsi" w:hAnsiTheme="majorHAnsi" w:cstheme="majorHAnsi"/>
-              </w:rPr>
-            </w:pPr>
-            <w:r>
-              <w:rPr>
-                <w:rFonts w:asciiTheme="majorHAnsi" w:hAnsiTheme="majorHAnsi" w:cstheme="majorHAnsi"/>
-              </w:rPr>
-              <w:t xml:space="preserve">Windows/Linux </w:t>
-            </w:r>
-          </w:p>
-        </w:tc>
-      </w:tr>
-    </w:tbl>
-    <w:p>
-      <w:pPr>
-        <w:spacing w:after="76" w:line="259" w:lineRule="auto"/>
-        <w:ind w:left="0" w:right="0" w:firstLine="0"/>
-        <w:rPr>
-          <w:rFonts w:asciiTheme="majorHAnsi" w:hAnsiTheme="majorHAnsi"/>
-        </w:rPr>
-      </w:pPr>
+        <w:t>loomsburg University: B</w:t>
+      </w:r>
+      <w:r>
+        <w:rPr>
+          <w:rFonts w:asciiTheme="majorHAnsi" w:hAnsiTheme="majorHAnsi"/>
+        </w:rPr>
+        <w:t>.</w:t>
+      </w:r>
+      <w:r>
+        <w:rPr>
+          <w:rFonts w:asciiTheme="majorHAnsi" w:hAnsiTheme="majorHAnsi"/>
+        </w:rPr>
+        <w:t>S</w:t>
+      </w:r>
+      <w:r>
+        <w:rPr>
+          <w:rFonts w:asciiTheme="majorHAnsi" w:hAnsiTheme="majorHAnsi"/>
+        </w:rPr>
+        <w:t>.</w:t>
+      </w:r>
+      <w:r>
+        <w:rPr>
+          <w:rFonts w:asciiTheme="majorHAnsi" w:hAnsiTheme="majorHAnsi"/>
+        </w:rPr>
+        <w:t>, Computer Science and Computer Forensics</w:t>
+      </w:r>
+      <w:r>
+        <w:rPr>
+          <w:rFonts w:asciiTheme="majorHAnsi" w:hAnsiTheme="majorHAnsi"/>
+        </w:rPr>
+        <w:t>, 2011</w:t>
+      </w:r>
     </w:p>
     <w:tbl>
       <w:tblPr>
@@ -509,85 +352,7 @@
         <w:rPr>
           <w:rFonts w:asciiTheme="majorHAnsi" w:hAnsiTheme="majorHAnsi"/>
         </w:rPr>
-        <w:t>Led and developed a team of more than 200 employees including Directors, Architects, Managers, Trainers, Team Leaders, Developers</w:t>
-      </w:r>
-      <w:r>
-        <w:rPr>
-          <w:rFonts w:asciiTheme="majorHAnsi" w:hAnsiTheme="majorHAnsi"/>
-        </w:rPr>
-        <w:t>,</w:t>
-      </w:r>
-      <w:r>
-        <w:rPr>
-          <w:rFonts w:asciiTheme="majorHAnsi" w:hAnsiTheme="majorHAnsi"/>
-        </w:rPr>
-        <w:t xml:space="preserve"> QA</w:t>
-      </w:r>
-      <w:r>
-        <w:rPr>
-          <w:rFonts w:asciiTheme="majorHAnsi" w:hAnsiTheme="majorHAnsi"/>
-        </w:rPr>
-        <w:t xml:space="preserve"> Engineers</w:t>
-      </w:r>
-      <w:r>
-        <w:rPr>
-          <w:rFonts w:asciiTheme="majorHAnsi" w:hAnsiTheme="majorHAnsi"/>
-        </w:rPr>
-        <w:t>, DevOps</w:t>
-      </w:r>
-      <w:r>
-        <w:rPr>
-          <w:rFonts w:asciiTheme="majorHAnsi" w:hAnsiTheme="majorHAnsi"/>
-        </w:rPr>
-        <w:t xml:space="preserve"> </w:t>
-      </w:r>
-      <w:r>
-        <w:rPr>
-          <w:rFonts w:asciiTheme="majorHAnsi" w:hAnsiTheme="majorHAnsi"/>
-        </w:rPr>
-        <w:t>Engineers</w:t>
-      </w:r>
-      <w:r>
-        <w:rPr>
-          <w:rFonts w:asciiTheme="majorHAnsi" w:hAnsiTheme="majorHAnsi"/>
-        </w:rPr>
-        <w:t>, DBAs</w:t>
-      </w:r>
-      <w:r>
-        <w:rPr>
-          <w:rFonts w:asciiTheme="majorHAnsi" w:hAnsiTheme="majorHAnsi"/>
-        </w:rPr>
-        <w:t>, and Application Support</w:t>
-      </w:r>
-      <w:r>
-        <w:rPr>
-          <w:rFonts w:asciiTheme="majorHAnsi" w:hAnsiTheme="majorHAnsi"/>
-        </w:rPr>
-        <w:t xml:space="preserve"> Engineers across </w:t>
-      </w:r>
-      <w:r>
-        <w:rPr>
-          <w:rFonts w:asciiTheme="majorHAnsi" w:hAnsiTheme="majorHAnsi"/>
-        </w:rPr>
-        <w:t>five</w:t>
-      </w:r>
-      <w:r>
-        <w:rPr>
-          <w:rFonts w:asciiTheme="majorHAnsi" w:hAnsiTheme="majorHAnsi"/>
-        </w:rPr>
-        <w:t xml:space="preserve"> countries on t</w:t>
-      </w:r>
-      <w:r>
-        <w:rPr>
-          <w:rFonts w:asciiTheme="majorHAnsi" w:hAnsiTheme="majorHAnsi"/>
-        </w:rPr>
-        <w:t>hree</w:t>
-      </w:r>
-      <w:r>
-        <w:rPr>
-          <w:rFonts w:asciiTheme="majorHAnsi" w:hAnsiTheme="majorHAnsi"/>
-        </w:rPr>
-        <w:t xml:space="preserve"> continents.</w:t>
+        <w:t>Led a team of 200+ employees across five countries on three continents, including Directors, Architects, Managers, Developers, QA Engineers, DevOps Engineers, DBAs, and Support Engineers.</w:t>
       </w:r>
     </w:p>
     <w:p>
@@ -616,7 +381,19 @@
         <w:rPr>
           <w:rFonts w:asciiTheme="majorHAnsi" w:hAnsiTheme="majorHAnsi"/>
         </w:rPr>
-        <w:t>Application Support, DBAs, and Sales</w:t>
+        <w:t xml:space="preserve">Application Support, </w:t>
+      </w:r>
+      <w:r>
+        <w:rPr>
+          <w:rFonts w:asciiTheme="majorHAnsi" w:hAnsiTheme="majorHAnsi"/>
+        </w:rPr>
+        <w:t>Database Administrators</w:t>
+      </w:r>
+      <w:r>
+        <w:rPr>
+          <w:rFonts w:asciiTheme="majorHAnsi" w:hAnsiTheme="majorHAnsi"/>
+        </w:rPr>
+        <w:t>, and Sales</w:t>
       </w:r>
       <w:r>
         <w:rPr>
@@ -795,7 +572,6 @@
         </w:rPr>
         <w:t xml:space="preserve">, </w:t>
       </w:r>
-      <w:proofErr w:type="spellStart"/>
       <w:r>
         <w:rPr>
           <w:rFonts w:asciiTheme="majorHAnsi" w:hAnsiTheme="majorHAnsi"/>
@@ -812,14 +588,7 @@
         <w:rPr>
           <w:rFonts w:asciiTheme="majorHAnsi" w:hAnsiTheme="majorHAnsi"/>
         </w:rPr>
-        <w:t>tream</w:t>
-      </w:r>
-      <w:proofErr w:type="spellEnd"/>
-      <w:r>
-        <w:rPr>
-          <w:rFonts w:asciiTheme="majorHAnsi" w:hAnsiTheme="majorHAnsi"/>
-        </w:rPr>
-        <w:t xml:space="preserve"> (an ERP supporting millions of tasks per year), </w:t>
+        <w:t xml:space="preserve">tream (an ERP supporting millions of tasks per year), </w:t>
       </w:r>
       <w:r>
         <w:rPr>
@@ -930,7 +699,19 @@
         <w:rPr>
           <w:rFonts w:asciiTheme="majorHAnsi" w:hAnsiTheme="majorHAnsi"/>
         </w:rPr>
-        <w:t>Co-Inventor on 3 US Patents (</w:t>
+        <w:t xml:space="preserve">Co-Inventor on </w:t>
+      </w:r>
+      <w:r>
+        <w:rPr>
+          <w:rFonts w:asciiTheme="majorHAnsi" w:hAnsiTheme="majorHAnsi"/>
+        </w:rPr>
+        <w:t>three</w:t>
+      </w:r>
+      <w:r>
+        <w:rPr>
+          <w:rFonts w:asciiTheme="majorHAnsi" w:hAnsiTheme="majorHAnsi"/>
+        </w:rPr>
+        <w:t xml:space="preserve"> US Patents (</w:t>
       </w:r>
       <w:hyperlink r:id="rId8" w:history="1">
         <w:r>
@@ -1043,15 +824,6 @@
               </w:rPr>
               <w:t>Vice President, Engineering</w:t>
             </w:r>
-            <w:r>
-              <w:rPr>
-                <w:rFonts w:asciiTheme="majorHAnsi" w:hAnsiTheme="majorHAnsi"/>
-                <w:i/>
-                <w:color w:val="00B0F0"/>
-                <w:sz w:val="28"/>
-              </w:rPr>
-              <w:t xml:space="preserve"> </w:t>
-            </w:r>
           </w:p>
           <w:p>
             <w:pPr>
@@ -1194,7 +966,7 @@
         <w:rPr>
           <w:rFonts w:asciiTheme="majorHAnsi" w:hAnsiTheme="majorHAnsi"/>
         </w:rPr>
-        <w:t>are team members and software post-acquisitions.</w:t>
+        <w:t>are team members and software post-acquisition.</w:t>
       </w:r>
     </w:p>
     <w:p>
@@ -1424,7 +1196,6 @@
         <w:rPr>
           <w:rFonts w:asciiTheme="majorHAnsi" w:hAnsiTheme="majorHAnsi"/>
         </w:rPr>
-        <w:lastRenderedPageBreak/>
         <w:t>Managed a team of 30 managers, software engineers, and QA engineers across two states.</w:t>
       </w:r>
     </w:p>
@@ -1448,35 +1219,7 @@
         <w:rPr>
           <w:rFonts w:asciiTheme="majorHAnsi" w:hAnsiTheme="majorHAnsi"/>
         </w:rPr>
-        <w:t xml:space="preserve">Performed due diligence on the technologies and Engineering team members for the acquisitions of </w:t>
-      </w:r>
-      <w:proofErr w:type="spellStart"/>
-      <w:r>
-        <w:rPr>
-          <w:rFonts w:asciiTheme="majorHAnsi" w:hAnsiTheme="majorHAnsi"/>
-        </w:rPr>
-        <w:t>RenewData</w:t>
-      </w:r>
-      <w:proofErr w:type="spellEnd"/>
-      <w:r>
-        <w:rPr>
-          <w:rFonts w:asciiTheme="majorHAnsi" w:hAnsiTheme="majorHAnsi"/>
-        </w:rPr>
-        <w:t xml:space="preserve"> and </w:t>
-      </w:r>
-      <w:proofErr w:type="spellStart"/>
-      <w:r>
-        <w:rPr>
-          <w:rFonts w:asciiTheme="majorHAnsi" w:hAnsiTheme="majorHAnsi"/>
-        </w:rPr>
-        <w:t>Interlegis</w:t>
-      </w:r>
-      <w:proofErr w:type="spellEnd"/>
-      <w:r>
-        <w:rPr>
-          <w:rFonts w:asciiTheme="majorHAnsi" w:hAnsiTheme="majorHAnsi"/>
-        </w:rPr>
-        <w:t>.</w:t>
+        <w:t>Performed due diligence on the technologies and Engineering team for the acquisitions of RenewData and Interlegis.</w:t>
       </w:r>
     </w:p>
     <w:p>
@@ -1499,48 +1242,8 @@
         <w:rPr>
           <w:rFonts w:asciiTheme="majorHAnsi" w:hAnsiTheme="majorHAnsi"/>
         </w:rPr>
-        <w:t xml:space="preserve">Participated in due diligence </w:t>
-      </w:r>
-      <w:proofErr w:type="spellStart"/>
-      <w:r>
-        <w:rPr>
-          <w:rFonts w:asciiTheme="majorHAnsi" w:hAnsiTheme="majorHAnsi"/>
-        </w:rPr>
-        <w:t>proccess</w:t>
-      </w:r>
-      <w:proofErr w:type="spellEnd"/>
-      <w:r>
-        <w:rPr>
-          <w:rFonts w:asciiTheme="majorHAnsi" w:hAnsiTheme="majorHAnsi"/>
-        </w:rPr>
-        <w:t xml:space="preserve"> for the company's technologies and Engineering team members for </w:t>
-      </w:r>
-      <w:proofErr w:type="spellStart"/>
-      <w:r>
-        <w:rPr>
-          <w:rFonts w:asciiTheme="majorHAnsi" w:hAnsiTheme="majorHAnsi"/>
-        </w:rPr>
-        <w:t>LDiscovery's</w:t>
-      </w:r>
-      <w:proofErr w:type="spellEnd"/>
-      <w:r>
-        <w:rPr>
-          <w:rFonts w:asciiTheme="majorHAnsi" w:hAnsiTheme="majorHAnsi"/>
-        </w:rPr>
-        <w:t xml:space="preserve"> recapitalization by Carlyle.</w:t>
-      </w:r>
-    </w:p>
-    <w:p>
-      <w:pPr>
-        <w:tabs>
-          <w:tab w:val="left" w:pos="450"/>
-        </w:tabs>
-        <w:spacing w:after="79" w:line="259" w:lineRule="auto"/>
-        <w:ind w:right="0"/>
-        <w:rPr>
-          <w:rFonts w:asciiTheme="majorHAnsi" w:hAnsiTheme="majorHAnsi"/>
-        </w:rPr>
-      </w:pPr>
+        <w:t>Participated in due diligence process for the company's technologies and Engineering team members for LDiscovery's recapitalization by Carlyle.</w:t>
+      </w:r>
     </w:p>
     <w:tbl>
       <w:tblPr>
@@ -1586,6 +1289,7 @@
                 <w:color w:val="00B0F0"/>
                 <w:sz w:val="28"/>
               </w:rPr>
+              <w:lastRenderedPageBreak/>
               <w:t>Manager, Engineering</w:t>
             </w:r>
           </w:p>
@@ -1717,21 +1421,7 @@
         <w:rPr>
           <w:rFonts w:asciiTheme="majorHAnsi" w:hAnsiTheme="majorHAnsi"/>
         </w:rPr>
-        <w:t xml:space="preserve">Performed due diligence on the technologies and Engineering team members for the acquisition of </w:t>
-      </w:r>
-      <w:proofErr w:type="spellStart"/>
-      <w:r>
-        <w:rPr>
-          <w:rFonts w:asciiTheme="majorHAnsi" w:hAnsiTheme="majorHAnsi"/>
-        </w:rPr>
-        <w:t>AlphaLit</w:t>
-      </w:r>
-      <w:proofErr w:type="spellEnd"/>
-      <w:r>
-        <w:rPr>
-          <w:rFonts w:asciiTheme="majorHAnsi" w:hAnsiTheme="majorHAnsi"/>
-        </w:rPr>
-        <w:t>.</w:t>
+        <w:t>Performed due diligence on the technologies and Engineering team for the acquisition of AlphaLit.</w:t>
       </w:r>
     </w:p>
     <w:p>
@@ -1754,21 +1444,7 @@
         <w:rPr>
           <w:rFonts w:asciiTheme="majorHAnsi" w:hAnsiTheme="majorHAnsi"/>
         </w:rPr>
-        <w:t xml:space="preserve">Evaluated and integrated </w:t>
-      </w:r>
-      <w:proofErr w:type="spellStart"/>
-      <w:r>
-        <w:rPr>
-          <w:rFonts w:asciiTheme="majorHAnsi" w:hAnsiTheme="majorHAnsi"/>
-        </w:rPr>
-        <w:t>AlphaLit</w:t>
-      </w:r>
-      <w:proofErr w:type="spellEnd"/>
-      <w:r>
-        <w:rPr>
-          <w:rFonts w:asciiTheme="majorHAnsi" w:hAnsiTheme="majorHAnsi"/>
-        </w:rPr>
-        <w:t xml:space="preserve"> team members and software post-acquisition.</w:t>
+        <w:t>Evaluated and integrated AlphaLit team members and software post-acquisition.</w:t>
       </w:r>
     </w:p>
     <w:p>
@@ -1959,7 +1635,7 @@
         <w:rPr>
           <w:rFonts w:asciiTheme="majorHAnsi" w:hAnsiTheme="majorHAnsi"/>
         </w:rPr>
-        <w:t>All prior Software Engineer duties.</w:t>
+        <w:t>Managed a team of 7 software engineers.</w:t>
       </w:r>
     </w:p>
     <w:p>
@@ -1982,30 +1658,13 @@
         <w:rPr>
           <w:rFonts w:asciiTheme="majorHAnsi" w:hAnsiTheme="majorHAnsi"/>
         </w:rPr>
-        <w:t>Managed a team of 7 software engineers.</w:t>
-      </w:r>
-    </w:p>
-    <w:p>
-      <w:pPr>
-        <w:pStyle w:val="ListParagraph"/>
-        <w:numPr>
-          <w:ilvl w:val="0"/>
-          <w:numId w:val="9"/>
-        </w:numPr>
-        <w:tabs>
-          <w:tab w:val="left" w:pos="450"/>
-        </w:tabs>
-        <w:spacing w:after="79" w:line="259" w:lineRule="auto"/>
-        <w:ind w:left="1440" w:right="0" w:hanging="270"/>
-        <w:rPr>
-          <w:rFonts w:asciiTheme="majorHAnsi" w:hAnsiTheme="majorHAnsi"/>
-        </w:rPr>
-      </w:pPr>
-      <w:r>
-        <w:rPr>
-          <w:rFonts w:asciiTheme="majorHAnsi" w:hAnsiTheme="majorHAnsi"/>
-        </w:rPr>
-        <w:t>Created a company C# style guide.</w:t>
+        <w:t>Developed an organization-wide</w:t>
+      </w:r>
+      <w:r>
+        <w:rPr>
+          <w:rFonts w:asciiTheme="majorHAnsi" w:hAnsiTheme="majorHAnsi"/>
+        </w:rPr>
+        <w:t xml:space="preserve"> C# style guide.</w:t>
       </w:r>
     </w:p>
     <w:p>
@@ -2268,6 +1927,18 @@
         <w:t>Created company core software development infrastructure including version control and backlog management software.</w:t>
       </w:r>
     </w:p>
+    <w:p>
+      <w:pPr>
+        <w:tabs>
+          <w:tab w:val="left" w:pos="450"/>
+        </w:tabs>
+        <w:spacing w:after="79" w:line="259" w:lineRule="auto"/>
+        <w:ind w:right="0"/>
+        <w:rPr>
+          <w:rFonts w:asciiTheme="majorHAnsi" w:hAnsiTheme="majorHAnsi"/>
+        </w:rPr>
+      </w:pPr>
+    </w:p>
     <w:tbl>
       <w:tblPr>
         <w:tblStyle w:val="TableGrid0"/>
@@ -2428,7 +2099,31 @@
         <w:rPr>
           <w:rFonts w:asciiTheme="majorHAnsi" w:hAnsiTheme="majorHAnsi"/>
         </w:rPr>
-        <w:t>Lead programmer/Software engineer on web-enabled ASP.NET (C#) applications and central application authentication server.</w:t>
+        <w:t xml:space="preserve">Lead </w:t>
+      </w:r>
+      <w:r>
+        <w:rPr>
+          <w:rFonts w:asciiTheme="majorHAnsi" w:hAnsiTheme="majorHAnsi"/>
+        </w:rPr>
+        <w:t>P</w:t>
+      </w:r>
+      <w:r>
+        <w:rPr>
+          <w:rFonts w:asciiTheme="majorHAnsi" w:hAnsiTheme="majorHAnsi"/>
+        </w:rPr>
+        <w:t>rogrammer</w:t>
+      </w:r>
+      <w:r>
+        <w:rPr>
+          <w:rFonts w:asciiTheme="majorHAnsi" w:hAnsiTheme="majorHAnsi"/>
+        </w:rPr>
+        <w:t xml:space="preserve"> </w:t>
+      </w:r>
+      <w:r>
+        <w:rPr>
+          <w:rFonts w:asciiTheme="majorHAnsi" w:hAnsiTheme="majorHAnsi"/>
+        </w:rPr>
+        <w:t>on ASP.NET (C#) applications and central authentication server.</w:t>
       </w:r>
     </w:p>
     <w:p>
@@ -2448,25 +2143,28 @@
         <w:pStyle w:val="Heading2"/>
         <w:rPr>
           <w:rFonts w:asciiTheme="majorHAnsi" w:hAnsiTheme="majorHAnsi"/>
-        </w:rPr>
-      </w:pPr>
-      <w:r>
-        <w:rPr>
-          <w:rFonts w:asciiTheme="majorHAnsi" w:hAnsiTheme="majorHAnsi"/>
+          <w:color w:val="00B0F0"/>
+        </w:rPr>
+      </w:pPr>
+      <w:r>
+        <w:rPr>
+          <w:rFonts w:asciiTheme="majorHAnsi" w:hAnsiTheme="majorHAnsi"/>
+          <w:color w:val="00B0F0"/>
           <w:sz w:val="24"/>
         </w:rPr>
-        <w:lastRenderedPageBreak/>
         <w:t>A</w:t>
       </w:r>
       <w:r>
         <w:rPr>
           <w:rFonts w:asciiTheme="majorHAnsi" w:hAnsiTheme="majorHAnsi"/>
+          <w:color w:val="00B0F0"/>
         </w:rPr>
         <w:t xml:space="preserve">REAS OF </w:t>
       </w:r>
       <w:r>
         <w:rPr>
           <w:rFonts w:asciiTheme="majorHAnsi" w:hAnsiTheme="majorHAnsi"/>
+          <w:color w:val="00B0F0"/>
           <w:sz w:val="24"/>
         </w:rPr>
         <w:t>I</w:t>
@@ -2474,6 +2172,7 @@
       <w:r>
         <w:rPr>
           <w:rFonts w:asciiTheme="majorHAnsi" w:hAnsiTheme="majorHAnsi"/>
+          <w:color w:val="00B0F0"/>
         </w:rPr>
         <w:t>NTEREST</w:t>
       </w:r>
@@ -2481,7 +2180,7 @@
     <w:tbl>
       <w:tblPr>
         <w:tblStyle w:val="TableGrid"/>
-        <w:tblW w:w="7863" w:type="dxa"/>
+        <w:tblW w:w="8118" w:type="dxa"/>
         <w:tblInd w:w="1080" w:type="dxa"/>
         <w:tblCellMar>
           <w:top w:w="34" w:type="dxa"/>
@@ -2489,16 +2188,16 @@
         <w:tblLook w:val="04A0" w:firstRow="1" w:lastRow="0" w:firstColumn="1" w:lastColumn="0" w:noHBand="0" w:noVBand="1"/>
       </w:tblPr>
       <w:tblGrid>
-        <w:gridCol w:w="4157"/>
-        <w:gridCol w:w="3706"/>
+        <w:gridCol w:w="4292"/>
+        <w:gridCol w:w="3826"/>
       </w:tblGrid>
       <w:tr>
         <w:trPr>
-          <w:trHeight w:val="758"/>
+          <w:trHeight w:val="944"/>
         </w:trPr>
         <w:tc>
           <w:tcPr>
-            <w:tcW w:w="4157" w:type="dxa"/>
+            <w:tcW w:w="4292" w:type="dxa"/>
             <w:tcBorders>
               <w:top w:val="nil"/>
               <w:left w:val="nil"/>
@@ -2514,7 +2213,27 @@
                 <w:numId w:val="16"/>
               </w:numPr>
               <w:spacing w:after="39" w:line="259" w:lineRule="auto"/>
-              <w:ind w:left="360" w:right="0" w:hanging="270"/>
+              <w:ind w:left="360" w:right="0" w:hanging="274"/>
+              <w:rPr>
+                <w:rFonts w:asciiTheme="majorHAnsi" w:hAnsiTheme="majorHAnsi"/>
+              </w:rPr>
+            </w:pPr>
+            <w:r>
+              <w:rPr>
+                <w:rFonts w:asciiTheme="majorHAnsi" w:hAnsiTheme="majorHAnsi"/>
+              </w:rPr>
+              <w:t>Rock Climbing (Sport/Trad/Big Wall)</w:t>
+            </w:r>
+          </w:p>
+          <w:p>
+            <w:pPr>
+              <w:pStyle w:val="ListParagraph"/>
+              <w:numPr>
+                <w:ilvl w:val="0"/>
+                <w:numId w:val="16"/>
+              </w:numPr>
+              <w:spacing w:after="39" w:line="259" w:lineRule="auto"/>
+              <w:ind w:left="360" w:right="0" w:hanging="274"/>
               <w:rPr>
                 <w:rFonts w:asciiTheme="majorHAnsi" w:hAnsiTheme="majorHAnsi"/>
               </w:rPr>
@@ -2535,7 +2254,7 @@
                 <w:numId w:val="16"/>
               </w:numPr>
               <w:spacing w:line="259" w:lineRule="auto"/>
-              <w:ind w:left="360" w:right="0" w:hanging="270"/>
+              <w:ind w:left="360" w:right="0" w:hanging="274"/>
               <w:rPr>
                 <w:rFonts w:asciiTheme="majorHAnsi" w:hAnsiTheme="majorHAnsi"/>
               </w:rPr>
@@ -2545,7 +2264,34 @@
                 <w:rFonts w:asciiTheme="majorHAnsi" w:hAnsiTheme="majorHAnsi"/>
                 <w:color w:val="3B3838"/>
               </w:rPr>
-              <w:t>Landscape Photography</w:t>
+              <w:t>Motorcycles</w:t>
+            </w:r>
+            <w:r>
+              <w:rPr>
+                <w:rFonts w:asciiTheme="majorHAnsi" w:hAnsiTheme="majorHAnsi"/>
+                <w:color w:val="3B3838"/>
+              </w:rPr>
+              <w:t xml:space="preserve"> (On and Off Road)</w:t>
+            </w:r>
+          </w:p>
+          <w:p>
+            <w:pPr>
+              <w:pStyle w:val="ListParagraph"/>
+              <w:numPr>
+                <w:ilvl w:val="0"/>
+                <w:numId w:val="16"/>
+              </w:numPr>
+              <w:spacing w:line="259" w:lineRule="auto"/>
+              <w:ind w:left="360" w:right="0" w:hanging="274"/>
+              <w:rPr>
+                <w:rFonts w:asciiTheme="majorHAnsi" w:hAnsiTheme="majorHAnsi"/>
+              </w:rPr>
+            </w:pPr>
+            <w:r>
+              <w:rPr>
+                <w:rFonts w:asciiTheme="majorHAnsi" w:hAnsiTheme="majorHAnsi"/>
+              </w:rPr>
+              <w:t>Electric Vehicles</w:t>
             </w:r>
           </w:p>
           <w:p>
@@ -2556,7 +2302,7 @@
                 <w:numId w:val="16"/>
               </w:numPr>
               <w:spacing w:after="37" w:line="259" w:lineRule="auto"/>
-              <w:ind w:left="360" w:right="0" w:hanging="270"/>
+              <w:ind w:left="360" w:right="0" w:hanging="274"/>
               <w:rPr>
                 <w:rFonts w:asciiTheme="majorHAnsi" w:hAnsiTheme="majorHAnsi"/>
               </w:rPr>
@@ -2564,15 +2310,66 @@
             <w:r>
               <w:rPr>
                 <w:rFonts w:asciiTheme="majorHAnsi" w:hAnsiTheme="majorHAnsi"/>
+              </w:rPr>
+              <w:t>CAD/3D Modeling</w:t>
+            </w:r>
+          </w:p>
+          <w:p>
+            <w:pPr>
+              <w:pStyle w:val="ListParagraph"/>
+              <w:numPr>
+                <w:ilvl w:val="0"/>
+                <w:numId w:val="16"/>
+              </w:numPr>
+              <w:spacing w:after="37" w:line="259" w:lineRule="auto"/>
+              <w:ind w:left="360" w:right="0" w:hanging="274"/>
+              <w:rPr>
+                <w:rFonts w:asciiTheme="majorHAnsi" w:hAnsiTheme="majorHAnsi"/>
+              </w:rPr>
+            </w:pPr>
+            <w:r>
+              <w:rPr>
+                <w:rFonts w:asciiTheme="majorHAnsi" w:hAnsiTheme="majorHAnsi"/>
                 <w:color w:val="3B3838"/>
               </w:rPr>
-              <w:t>Microcontrollers (Particle, Arduino)</w:t>
-            </w:r>
+              <w:t>Welding/Fabrication</w:t>
+            </w:r>
+          </w:p>
+          <w:p>
+            <w:pPr>
+              <w:pStyle w:val="ListParagraph"/>
+              <w:numPr>
+                <w:ilvl w:val="0"/>
+                <w:numId w:val="16"/>
+              </w:numPr>
+              <w:spacing w:after="37" w:line="259" w:lineRule="auto"/>
+              <w:ind w:left="360" w:right="0" w:hanging="274"/>
+              <w:rPr>
+                <w:rFonts w:asciiTheme="majorHAnsi" w:hAnsiTheme="majorHAnsi"/>
+              </w:rPr>
+            </w:pPr>
+            <w:r>
+              <w:rPr>
+                <w:rFonts w:asciiTheme="majorHAnsi" w:hAnsiTheme="majorHAnsi"/>
+                <w:color w:val="3B3838"/>
+              </w:rPr>
+              <w:t>Woodworking</w:t>
+            </w:r>
+          </w:p>
+          <w:p>
+            <w:pPr>
+              <w:pStyle w:val="ListParagraph"/>
+              <w:spacing w:after="37" w:line="259" w:lineRule="auto"/>
+              <w:ind w:left="360" w:right="0" w:firstLine="0"/>
+              <w:rPr>
+                <w:rFonts w:asciiTheme="majorHAnsi" w:hAnsiTheme="majorHAnsi"/>
+              </w:rPr>
+            </w:pPr>
           </w:p>
         </w:tc>
         <w:tc>
           <w:tcPr>
-            <w:tcW w:w="3706" w:type="dxa"/>
+            <w:tcW w:w="3826" w:type="dxa"/>
             <w:tcBorders>
               <w:top w:val="nil"/>
               <w:left w:val="nil"/>
@@ -2588,6 +2385,7 @@
               </w:numPr>
               <w:spacing w:after="37" w:line="259" w:lineRule="auto"/>
               <w:ind w:right="0"/>
+              <w:contextualSpacing/>
               <w:rPr>
                 <w:rFonts w:asciiTheme="majorHAnsi" w:hAnsiTheme="majorHAnsi"/>
               </w:rPr>
@@ -2597,7 +2395,28 @@
                 <w:rFonts w:asciiTheme="majorHAnsi" w:hAnsiTheme="majorHAnsi"/>
                 <w:color w:val="3B3838"/>
               </w:rPr>
-              <w:t xml:space="preserve">Reverse Engineering/Hacking </w:t>
+              <w:t>Microcontrollers</w:t>
+            </w:r>
+          </w:p>
+          <w:p>
+            <w:pPr>
+              <w:numPr>
+                <w:ilvl w:val="0"/>
+                <w:numId w:val="16"/>
+              </w:numPr>
+              <w:spacing w:after="37" w:line="259" w:lineRule="auto"/>
+              <w:ind w:right="0"/>
+              <w:contextualSpacing/>
+              <w:rPr>
+                <w:rFonts w:asciiTheme="majorHAnsi" w:hAnsiTheme="majorHAnsi"/>
+              </w:rPr>
+            </w:pPr>
+            <w:r>
+              <w:rPr>
+                <w:rFonts w:asciiTheme="majorHAnsi" w:hAnsiTheme="majorHAnsi"/>
+                <w:color w:val="3B3838"/>
+              </w:rPr>
+              <w:t>Reverse Engineering</w:t>
             </w:r>
           </w:p>
           <w:p>
@@ -2608,6 +2427,7 @@
               </w:numPr>
               <w:spacing w:after="0" w:line="259" w:lineRule="auto"/>
               <w:ind w:right="0"/>
+              <w:contextualSpacing/>
               <w:rPr>
                 <w:rFonts w:asciiTheme="majorHAnsi" w:hAnsiTheme="majorHAnsi"/>
               </w:rPr>
@@ -2628,6 +2448,7 @@
               </w:numPr>
               <w:spacing w:after="39" w:line="259" w:lineRule="auto"/>
               <w:ind w:right="0"/>
+              <w:contextualSpacing/>
               <w:rPr>
                 <w:rFonts w:asciiTheme="majorHAnsi" w:hAnsiTheme="majorHAnsi"/>
               </w:rPr>
@@ -2635,9 +2456,76 @@
             <w:r>
               <w:rPr>
                 <w:rFonts w:asciiTheme="majorHAnsi" w:hAnsiTheme="majorHAnsi"/>
+              </w:rPr>
+              <w:t xml:space="preserve">Systems </w:t>
+            </w:r>
+            <w:r>
+              <w:rPr>
+                <w:rFonts w:asciiTheme="majorHAnsi" w:hAnsiTheme="majorHAnsi"/>
+              </w:rPr>
+              <w:t>Optimization</w:t>
+            </w:r>
+          </w:p>
+          <w:p>
+            <w:pPr>
+              <w:numPr>
+                <w:ilvl w:val="0"/>
+                <w:numId w:val="16"/>
+              </w:numPr>
+              <w:spacing w:after="39" w:line="259" w:lineRule="auto"/>
+              <w:ind w:right="0"/>
+              <w:contextualSpacing/>
+              <w:rPr>
+                <w:rFonts w:asciiTheme="majorHAnsi" w:hAnsiTheme="majorHAnsi"/>
+              </w:rPr>
+            </w:pPr>
+            <w:r>
+              <w:rPr>
+                <w:rFonts w:asciiTheme="majorHAnsi" w:hAnsiTheme="majorHAnsi"/>
+              </w:rPr>
+              <w:t>Mentoring</w:t>
+            </w:r>
+          </w:p>
+          <w:p>
+            <w:pPr>
+              <w:numPr>
+                <w:ilvl w:val="0"/>
+                <w:numId w:val="16"/>
+              </w:numPr>
+              <w:spacing w:after="39" w:line="259" w:lineRule="auto"/>
+              <w:ind w:right="0"/>
+              <w:contextualSpacing/>
+              <w:rPr>
+                <w:rFonts w:asciiTheme="majorHAnsi" w:hAnsiTheme="majorHAnsi"/>
+              </w:rPr>
+            </w:pPr>
+            <w:r>
+              <w:rPr>
+                <w:rFonts w:asciiTheme="majorHAnsi" w:hAnsiTheme="majorHAnsi"/>
                 <w:color w:val="3B3838"/>
               </w:rPr>
               <w:t>Lambic Brewing</w:t>
+            </w:r>
+          </w:p>
+          <w:p>
+            <w:pPr>
+              <w:pStyle w:val="ListParagraph"/>
+              <w:numPr>
+                <w:ilvl w:val="0"/>
+                <w:numId w:val="16"/>
+              </w:numPr>
+              <w:spacing w:line="259" w:lineRule="auto"/>
+              <w:ind w:right="0"/>
+              <w:rPr>
+                <w:rFonts w:asciiTheme="majorHAnsi" w:hAnsiTheme="majorHAnsi"/>
+              </w:rPr>
+            </w:pPr>
+            <w:r>
+              <w:rPr>
+                <w:rFonts w:asciiTheme="majorHAnsi" w:hAnsiTheme="majorHAnsi"/>
+                <w:color w:val="3B3838"/>
+              </w:rPr>
+              <w:t>Landscape Photography</w:t>
             </w:r>
           </w:p>
         </w:tc>
@@ -2649,7 +2537,7 @@
           <w:tab w:val="left" w:pos="450"/>
         </w:tabs>
         <w:spacing w:after="79" w:line="259" w:lineRule="auto"/>
-        <w:ind w:right="0"/>
+        <w:ind w:left="0" w:right="0" w:firstLine="0"/>
         <w:rPr>
           <w:rFonts w:asciiTheme="majorHAnsi" w:hAnsiTheme="majorHAnsi"/>
         </w:rPr>
@@ -3711,7 +3599,7 @@
         <w:rFonts w:ascii="Symbol" w:hAnsi="Symbol" w:hint="default"/>
       </w:rPr>
     </w:lvl>
-    <w:lvl w:ilvl="1" w:tplc="04090003" w:tentative="1">
+    <w:lvl w:ilvl="1" w:tplc="04090003">
       <w:start w:val="1"/>
       <w:numFmt w:val="bullet"/>
       <w:lvlText w:val="o"/>

</xml_diff>